<commit_message>
BBDD: PRAC1 - Introducción, contexto, usuarios potenciales, fuentes de datos
</commit_message>
<xml_diff>
--- a/2019-20/PrimerSemestre/BBDD/Practica_2/mariousm_DUBDA_PRA1.docx
+++ b/2019-20/PrimerSemestre/BBDD/Practica_2/mariousm_DUBDA_PRA1.docx
@@ -235,8 +235,12 @@
         <w:ind w:firstLine="0"/>
         <w:jc w:val="left"/>
         <w:sectPr>
-          <w:headerReference w:type="default" r:id="rId9"/>
-          <w:footerReference w:type="default" r:id="rId10"/>
+          <w:headerReference w:type="even" r:id="rId9"/>
+          <w:headerReference w:type="default" r:id="rId10"/>
+          <w:footerReference w:type="even" r:id="rId11"/>
+          <w:footerReference w:type="default" r:id="rId12"/>
+          <w:headerReference w:type="first" r:id="rId13"/>
+          <w:footerReference w:type="first" r:id="rId14"/>
           <w:pgSz w:w="11906" w:h="16838"/>
           <w:pgMar w:top="1417" w:right="1701" w:bottom="1417" w:left="1701" w:header="708" w:footer="708" w:gutter="0"/>
           <w:cols w:space="708"/>
@@ -259,7 +263,7 @@
           <w:tab w:val="left" w:pos="2041"/>
         </w:tabs>
         <w:sectPr>
-          <w:headerReference w:type="first" r:id="rId11"/>
+          <w:headerReference w:type="first" r:id="rId15"/>
           <w:type w:val="continuous"/>
           <w:pgSz w:w="11906" w:h="16838"/>
           <w:pgMar w:top="1417" w:right="1701" w:bottom="1417" w:left="1701" w:header="708" w:footer="708" w:gutter="0"/>
@@ -330,7 +334,7 @@
               <w:jc w:val="center"/>
               <w:outlineLvl w:val="0"/>
             </w:pPr>
-            <w:bookmarkStart w:id="1" w:name="_Toc65142751"/>
+            <w:bookmarkStart w:id="1" w:name="_Toc68259567"/>
             <w:r>
               <w:t>Índice de Contenido</w:t>
             </w:r>
@@ -402,7 +406,7 @@
             </w:rPr>
             <w:fldChar w:fldCharType="separate"/>
           </w:r>
-          <w:hyperlink w:anchor="_Toc65142751" w:history="1">
+          <w:hyperlink w:anchor="_Toc68259567" w:history="1">
             <w:r>
               <w:rPr>
                 <w:rStyle w:val="Hipervnculo"/>
@@ -429,7 +433,7 @@
                 <w:noProof/>
                 <w:webHidden/>
               </w:rPr>
-              <w:instrText xml:space="preserve"> PAGEREF _Toc65142751 \h </w:instrText>
+              <w:instrText xml:space="preserve"> PAGEREF _Toc68259567 \h </w:instrText>
             </w:r>
             <w:r>
               <w:rPr>
@@ -449,7 +453,7 @@
                 <w:noProof/>
                 <w:webHidden/>
               </w:rPr>
-              <w:t>4</w:t>
+              <w:t>3</w:t>
             </w:r>
             <w:r>
               <w:rPr>
@@ -473,7 +477,7 @@
               <w:lang w:eastAsia="es-ES"/>
             </w:rPr>
           </w:pPr>
-          <w:hyperlink w:anchor="_Toc65142752" w:history="1">
+          <w:hyperlink w:anchor="_Toc68259568" w:history="1">
             <w:r>
               <w:rPr>
                 <w:rStyle w:val="Hipervnculo"/>
@@ -500,7 +504,7 @@
                 <w:noProof/>
                 <w:webHidden/>
               </w:rPr>
-              <w:instrText xml:space="preserve"> PAGEREF _Toc65142752 \h </w:instrText>
+              <w:instrText xml:space="preserve"> PAGEREF _Toc68259568 \h </w:instrText>
             </w:r>
             <w:r>
               <w:rPr>
@@ -520,7 +524,7 @@
                 <w:noProof/>
                 <w:webHidden/>
               </w:rPr>
-              <w:t>5</w:t>
+              <w:t>4</w:t>
             </w:r>
             <w:r>
               <w:rPr>
@@ -544,7 +548,7 @@
               <w:lang w:eastAsia="es-ES"/>
             </w:rPr>
           </w:pPr>
-          <w:hyperlink w:anchor="_Toc65142753" w:history="1">
+          <w:hyperlink w:anchor="_Toc68259569" w:history="1">
             <w:r>
               <w:rPr>
                 <w:rStyle w:val="Hipervnculo"/>
@@ -571,7 +575,7 @@
                 <w:noProof/>
                 <w:webHidden/>
               </w:rPr>
-              <w:instrText xml:space="preserve"> PAGEREF _Toc65142753 \h </w:instrText>
+              <w:instrText xml:space="preserve"> PAGEREF _Toc68259569 \h </w:instrText>
             </w:r>
             <w:r>
               <w:rPr>
@@ -591,7 +595,7 @@
                 <w:noProof/>
                 <w:webHidden/>
               </w:rPr>
-              <w:t>6</w:t>
+              <w:t>5</w:t>
             </w:r>
             <w:r>
               <w:rPr>
@@ -616,10 +620,11 @@
               <w:lang w:eastAsia="es-ES"/>
             </w:rPr>
           </w:pPr>
-          <w:hyperlink w:anchor="_Toc65142754" w:history="1">
+          <w:hyperlink w:anchor="_Toc68259570" w:history="1">
             <w:r>
               <w:rPr>
                 <w:rStyle w:val="Hipervnculo"/>
+                <w:rFonts w:ascii="LM Roman 12" w:hAnsi="LM Roman 12"/>
                 <w:noProof/>
               </w:rPr>
               <w:t>1.</w:t>
@@ -659,7 +664,7 @@
                 <w:noProof/>
                 <w:webHidden/>
               </w:rPr>
-              <w:instrText xml:space="preserve"> PAGEREF _Toc65142754 \h </w:instrText>
+              <w:instrText xml:space="preserve"> PAGEREF _Toc68259570 \h </w:instrText>
             </w:r>
             <w:r>
               <w:rPr>
@@ -679,7 +684,7 @@
                 <w:noProof/>
                 <w:webHidden/>
               </w:rPr>
-              <w:t>7</w:t>
+              <w:t>6</w:t>
             </w:r>
             <w:r>
               <w:rPr>
@@ -704,10 +709,11 @@
               <w:lang w:eastAsia="es-ES"/>
             </w:rPr>
           </w:pPr>
-          <w:hyperlink w:anchor="_Toc65142755" w:history="1">
+          <w:hyperlink w:anchor="_Toc68259571" w:history="1">
             <w:r>
               <w:rPr>
                 <w:rStyle w:val="Hipervnculo"/>
+                <w:rFonts w:ascii="LM Roman 12" w:hAnsi="LM Roman 12"/>
                 <w:noProof/>
               </w:rPr>
               <w:t>2.</w:t>
@@ -726,7 +732,7 @@
                 <w:rStyle w:val="Hipervnculo"/>
                 <w:noProof/>
               </w:rPr>
-              <w:t>Bibliografía</w:t>
+              <w:t>Contexto</w:t>
             </w:r>
             <w:r>
               <w:rPr>
@@ -747,7 +753,7 @@
                 <w:noProof/>
                 <w:webHidden/>
               </w:rPr>
-              <w:instrText xml:space="preserve"> PAGEREF _Toc65142755 \h </w:instrText>
+              <w:instrText xml:space="preserve"> PAGEREF _Toc68259571 \h </w:instrText>
             </w:r>
             <w:r>
               <w:rPr>
@@ -768,6 +774,362 @@
                 <w:webHidden/>
               </w:rPr>
               <w:t>8</w:t>
+            </w:r>
+            <w:r>
+              <w:rPr>
+                <w:noProof/>
+                <w:webHidden/>
+              </w:rPr>
+              <w:fldChar w:fldCharType="end"/>
+            </w:r>
+          </w:hyperlink>
+        </w:p>
+        <w:p>
+          <w:pPr>
+            <w:pStyle w:val="TDC1"/>
+            <w:tabs>
+              <w:tab w:val="left" w:pos="880"/>
+              <w:tab w:val="right" w:leader="dot" w:pos="8494"/>
+            </w:tabs>
+            <w:rPr>
+              <w:rFonts w:eastAsiaTheme="minorEastAsia"/>
+              <w:noProof/>
+              <w:sz w:val="22"/>
+              <w:lang w:eastAsia="es-ES"/>
+            </w:rPr>
+          </w:pPr>
+          <w:hyperlink w:anchor="_Toc68259572" w:history="1">
+            <w:r>
+              <w:rPr>
+                <w:rStyle w:val="Hipervnculo"/>
+                <w:rFonts w:ascii="LM Roman 12" w:hAnsi="LM Roman 12"/>
+                <w:noProof/>
+              </w:rPr>
+              <w:t>3.</w:t>
+            </w:r>
+            <w:r>
+              <w:rPr>
+                <w:rFonts w:eastAsiaTheme="minorEastAsia"/>
+                <w:noProof/>
+                <w:sz w:val="22"/>
+                <w:lang w:eastAsia="es-ES"/>
+              </w:rPr>
+              <w:tab/>
+            </w:r>
+            <w:r>
+              <w:rPr>
+                <w:rStyle w:val="Hipervnculo"/>
+                <w:noProof/>
+              </w:rPr>
+              <w:t>Usuarios potenciales</w:t>
+            </w:r>
+            <w:r>
+              <w:rPr>
+                <w:noProof/>
+                <w:webHidden/>
+              </w:rPr>
+              <w:tab/>
+            </w:r>
+            <w:r>
+              <w:rPr>
+                <w:noProof/>
+                <w:webHidden/>
+              </w:rPr>
+              <w:fldChar w:fldCharType="begin"/>
+            </w:r>
+            <w:r>
+              <w:rPr>
+                <w:noProof/>
+                <w:webHidden/>
+              </w:rPr>
+              <w:instrText xml:space="preserve"> PAGEREF _Toc68259572 \h </w:instrText>
+            </w:r>
+            <w:r>
+              <w:rPr>
+                <w:noProof/>
+                <w:webHidden/>
+              </w:rPr>
+            </w:r>
+            <w:r>
+              <w:rPr>
+                <w:noProof/>
+                <w:webHidden/>
+              </w:rPr>
+              <w:fldChar w:fldCharType="separate"/>
+            </w:r>
+            <w:r>
+              <w:rPr>
+                <w:noProof/>
+                <w:webHidden/>
+              </w:rPr>
+              <w:t>9</w:t>
+            </w:r>
+            <w:r>
+              <w:rPr>
+                <w:noProof/>
+                <w:webHidden/>
+              </w:rPr>
+              <w:fldChar w:fldCharType="end"/>
+            </w:r>
+          </w:hyperlink>
+        </w:p>
+        <w:p>
+          <w:pPr>
+            <w:pStyle w:val="TDC1"/>
+            <w:tabs>
+              <w:tab w:val="left" w:pos="880"/>
+              <w:tab w:val="right" w:leader="dot" w:pos="8494"/>
+            </w:tabs>
+            <w:rPr>
+              <w:rFonts w:eastAsiaTheme="minorEastAsia"/>
+              <w:noProof/>
+              <w:sz w:val="22"/>
+              <w:lang w:eastAsia="es-ES"/>
+            </w:rPr>
+          </w:pPr>
+          <w:hyperlink w:anchor="_Toc68259573" w:history="1">
+            <w:r>
+              <w:rPr>
+                <w:rStyle w:val="Hipervnculo"/>
+                <w:rFonts w:ascii="LM Roman 12" w:hAnsi="LM Roman 12"/>
+                <w:noProof/>
+              </w:rPr>
+              <w:t>4.</w:t>
+            </w:r>
+            <w:r>
+              <w:rPr>
+                <w:rFonts w:eastAsiaTheme="minorEastAsia"/>
+                <w:noProof/>
+                <w:sz w:val="22"/>
+                <w:lang w:eastAsia="es-ES"/>
+              </w:rPr>
+              <w:tab/>
+            </w:r>
+            <w:r>
+              <w:rPr>
+                <w:rStyle w:val="Hipervnculo"/>
+                <w:noProof/>
+              </w:rPr>
+              <w:t>Fuentes de datos</w:t>
+            </w:r>
+            <w:r>
+              <w:rPr>
+                <w:noProof/>
+                <w:webHidden/>
+              </w:rPr>
+              <w:tab/>
+            </w:r>
+            <w:r>
+              <w:rPr>
+                <w:noProof/>
+                <w:webHidden/>
+              </w:rPr>
+              <w:fldChar w:fldCharType="begin"/>
+            </w:r>
+            <w:r>
+              <w:rPr>
+                <w:noProof/>
+                <w:webHidden/>
+              </w:rPr>
+              <w:instrText xml:space="preserve"> PAGEREF _Toc68259573 \h </w:instrText>
+            </w:r>
+            <w:r>
+              <w:rPr>
+                <w:noProof/>
+                <w:webHidden/>
+              </w:rPr>
+            </w:r>
+            <w:r>
+              <w:rPr>
+                <w:noProof/>
+                <w:webHidden/>
+              </w:rPr>
+              <w:fldChar w:fldCharType="separate"/>
+            </w:r>
+            <w:r>
+              <w:rPr>
+                <w:noProof/>
+                <w:webHidden/>
+              </w:rPr>
+              <w:t>10</w:t>
+            </w:r>
+            <w:r>
+              <w:rPr>
+                <w:noProof/>
+                <w:webHidden/>
+              </w:rPr>
+              <w:fldChar w:fldCharType="end"/>
+            </w:r>
+          </w:hyperlink>
+        </w:p>
+        <w:p>
+          <w:pPr>
+            <w:pStyle w:val="TDC1"/>
+            <w:tabs>
+              <w:tab w:val="left" w:pos="880"/>
+              <w:tab w:val="right" w:leader="dot" w:pos="8494"/>
+            </w:tabs>
+            <w:rPr>
+              <w:rFonts w:eastAsiaTheme="minorEastAsia"/>
+              <w:noProof/>
+              <w:sz w:val="22"/>
+              <w:lang w:eastAsia="es-ES"/>
+            </w:rPr>
+          </w:pPr>
+          <w:hyperlink w:anchor="_Toc68259574" w:history="1">
+            <w:r>
+              <w:rPr>
+                <w:rStyle w:val="Hipervnculo"/>
+                <w:rFonts w:ascii="LM Roman 12" w:hAnsi="LM Roman 12"/>
+                <w:noProof/>
+              </w:rPr>
+              <w:t>5.</w:t>
+            </w:r>
+            <w:r>
+              <w:rPr>
+                <w:rFonts w:eastAsiaTheme="minorEastAsia"/>
+                <w:noProof/>
+                <w:sz w:val="22"/>
+                <w:lang w:eastAsia="es-ES"/>
+              </w:rPr>
+              <w:tab/>
+            </w:r>
+            <w:r>
+              <w:rPr>
+                <w:rStyle w:val="Hipervnculo"/>
+                <w:noProof/>
+              </w:rPr>
+              <w:t>PRA1 – Análisis y diseño del modelo</w:t>
+            </w:r>
+            <w:r>
+              <w:rPr>
+                <w:noProof/>
+                <w:webHidden/>
+              </w:rPr>
+              <w:tab/>
+            </w:r>
+            <w:r>
+              <w:rPr>
+                <w:noProof/>
+                <w:webHidden/>
+              </w:rPr>
+              <w:fldChar w:fldCharType="begin"/>
+            </w:r>
+            <w:r>
+              <w:rPr>
+                <w:noProof/>
+                <w:webHidden/>
+              </w:rPr>
+              <w:instrText xml:space="preserve"> PAGEREF _Toc68259574 \h </w:instrText>
+            </w:r>
+            <w:r>
+              <w:rPr>
+                <w:noProof/>
+                <w:webHidden/>
+              </w:rPr>
+            </w:r>
+            <w:r>
+              <w:rPr>
+                <w:noProof/>
+                <w:webHidden/>
+              </w:rPr>
+              <w:fldChar w:fldCharType="separate"/>
+            </w:r>
+            <w:r>
+              <w:rPr>
+                <w:noProof/>
+                <w:webHidden/>
+              </w:rPr>
+              <w:t>12</w:t>
+            </w:r>
+            <w:r>
+              <w:rPr>
+                <w:noProof/>
+                <w:webHidden/>
+              </w:rPr>
+              <w:fldChar w:fldCharType="end"/>
+            </w:r>
+          </w:hyperlink>
+        </w:p>
+        <w:p>
+          <w:pPr>
+            <w:pStyle w:val="TDC1"/>
+            <w:tabs>
+              <w:tab w:val="left" w:pos="880"/>
+              <w:tab w:val="right" w:leader="dot" w:pos="8494"/>
+            </w:tabs>
+            <w:rPr>
+              <w:rFonts w:eastAsiaTheme="minorEastAsia"/>
+              <w:noProof/>
+              <w:sz w:val="22"/>
+              <w:lang w:eastAsia="es-ES"/>
+            </w:rPr>
+          </w:pPr>
+          <w:hyperlink w:anchor="_Toc68259575" w:history="1">
+            <w:r>
+              <w:rPr>
+                <w:rStyle w:val="Hipervnculo"/>
+                <w:rFonts w:ascii="LM Roman 12" w:hAnsi="LM Roman 12"/>
+                <w:noProof/>
+              </w:rPr>
+              <w:t>6.</w:t>
+            </w:r>
+            <w:r>
+              <w:rPr>
+                <w:rFonts w:eastAsiaTheme="minorEastAsia"/>
+                <w:noProof/>
+                <w:sz w:val="22"/>
+                <w:lang w:eastAsia="es-ES"/>
+              </w:rPr>
+              <w:tab/>
+            </w:r>
+            <w:r>
+              <w:rPr>
+                <w:rStyle w:val="Hipervnculo"/>
+                <w:noProof/>
+              </w:rPr>
+              <w:t>Bibliografía</w:t>
+            </w:r>
+            <w:r>
+              <w:rPr>
+                <w:noProof/>
+                <w:webHidden/>
+              </w:rPr>
+              <w:tab/>
+            </w:r>
+            <w:r>
+              <w:rPr>
+                <w:noProof/>
+                <w:webHidden/>
+              </w:rPr>
+              <w:fldChar w:fldCharType="begin"/>
+            </w:r>
+            <w:r>
+              <w:rPr>
+                <w:noProof/>
+                <w:webHidden/>
+              </w:rPr>
+              <w:instrText xml:space="preserve"> PAGEREF _Toc68259575 \h </w:instrText>
+            </w:r>
+            <w:r>
+              <w:rPr>
+                <w:noProof/>
+                <w:webHidden/>
+              </w:rPr>
+            </w:r>
+            <w:r>
+              <w:rPr>
+                <w:noProof/>
+                <w:webHidden/>
+              </w:rPr>
+              <w:fldChar w:fldCharType="separate"/>
+            </w:r>
+            <w:r>
+              <w:rPr>
+                <w:noProof/>
+                <w:webHidden/>
+              </w:rPr>
+              <w:t>13</w:t>
             </w:r>
             <w:r>
               <w:rPr>
@@ -807,7 +1169,7 @@
         </w:numPr>
         <w:ind w:left="340" w:hanging="340"/>
         <w:sectPr>
-          <w:headerReference w:type="default" r:id="rId12"/>
+          <w:headerReference w:type="default" r:id="rId16"/>
           <w:pgSz w:w="11906" w:h="16838"/>
           <w:pgMar w:top="1417" w:right="1701" w:bottom="1417" w:left="1701" w:header="708" w:footer="708" w:gutter="0"/>
           <w:cols w:space="708"/>
@@ -847,7 +1209,7 @@
               <w:jc w:val="center"/>
               <w:outlineLvl w:val="0"/>
             </w:pPr>
-            <w:bookmarkStart w:id="2" w:name="_Toc65142752"/>
+            <w:bookmarkStart w:id="2" w:name="_Toc68259568"/>
             <w:r>
               <w:t>Índice de tablas</w:t>
             </w:r>
@@ -864,16 +1226,94 @@
       </w:pPr>
     </w:p>
     <w:p>
-      <w:fldSimple w:instr=" TOC \h \z \c &quot;Tabla&quot; ">
+      <w:pPr>
+        <w:pStyle w:val="Tabladeilustraciones"/>
+        <w:tabs>
+          <w:tab w:val="right" w:leader="dot" w:pos="8494"/>
+        </w:tabs>
+        <w:rPr>
+          <w:rFonts w:eastAsiaTheme="minorEastAsia"/>
+          <w:noProof/>
+          <w:sz w:val="22"/>
+          <w:lang w:eastAsia="es-ES"/>
+        </w:rPr>
+      </w:pPr>
+      <w:r>
+        <w:fldChar w:fldCharType="begin"/>
+      </w:r>
+      <w:r>
+        <w:instrText xml:space="preserve"> TOC \h \z \c "Tabla" </w:instrText>
+      </w:r>
+      <w:r>
+        <w:fldChar w:fldCharType="separate"/>
+      </w:r>
+      <w:hyperlink w:anchor="_Toc68259126" w:history="1">
         <w:r>
           <w:rPr>
-            <w:b/>
-            <w:bCs/>
+            <w:rStyle w:val="Hipervnculo"/>
             <w:noProof/>
           </w:rPr>
-          <w:t>No se encuentran elementos de tabla de ilustraciones.</w:t>
+          <w:t>Tabla 1 - Fuentes de datos.</w:t>
         </w:r>
-      </w:fldSimple>
+        <w:r>
+          <w:rPr>
+            <w:noProof/>
+            <w:webHidden/>
+          </w:rPr>
+          <w:tab/>
+        </w:r>
+        <w:r>
+          <w:rPr>
+            <w:noProof/>
+            <w:webHidden/>
+          </w:rPr>
+          <w:fldChar w:fldCharType="begin"/>
+        </w:r>
+        <w:r>
+          <w:rPr>
+            <w:noProof/>
+            <w:webHidden/>
+          </w:rPr>
+          <w:instrText xml:space="preserve"> PAGEREF _Toc68259126 \h </w:instrText>
+        </w:r>
+        <w:r>
+          <w:rPr>
+            <w:noProof/>
+            <w:webHidden/>
+          </w:rPr>
+        </w:r>
+        <w:r>
+          <w:rPr>
+            <w:noProof/>
+            <w:webHidden/>
+          </w:rPr>
+          <w:fldChar w:fldCharType="separate"/>
+        </w:r>
+        <w:r>
+          <w:rPr>
+            <w:noProof/>
+            <w:webHidden/>
+          </w:rPr>
+          <w:t>11</w:t>
+        </w:r>
+        <w:r>
+          <w:rPr>
+            <w:noProof/>
+            <w:webHidden/>
+          </w:rPr>
+          <w:fldChar w:fldCharType="end"/>
+        </w:r>
+      </w:hyperlink>
+    </w:p>
+    <w:p>
+      <w:r>
+        <w:rPr>
+          <w:b/>
+          <w:bCs/>
+          <w:noProof/>
+        </w:rPr>
+        <w:fldChar w:fldCharType="end"/>
+      </w:r>
     </w:p>
     <w:p>
       <w:pPr>
@@ -927,7 +1367,7 @@
               <w:jc w:val="center"/>
               <w:outlineLvl w:val="0"/>
             </w:pPr>
-            <w:bookmarkStart w:id="3" w:name="_Toc65142753"/>
+            <w:bookmarkStart w:id="3" w:name="_Toc68259569"/>
             <w:r>
               <w:t xml:space="preserve">Índice de </w:t>
             </w:r>
@@ -947,16 +1387,31 @@
       </w:pPr>
     </w:p>
     <w:p>
-      <w:fldSimple w:instr=" TOC \h \z \c &quot;Ilustración&quot; ">
-        <w:r>
-          <w:rPr>
-            <w:b/>
-            <w:bCs/>
-            <w:noProof/>
-          </w:rPr>
-          <w:t>No se encuentran elementos de tabla de ilustraciones.</w:t>
-        </w:r>
-      </w:fldSimple>
+      <w:r>
+        <w:fldChar w:fldCharType="begin"/>
+      </w:r>
+      <w:r>
+        <w:instrText xml:space="preserve"> TOC \h \z \c "Ilustración" </w:instrText>
+      </w:r>
+      <w:r>
+        <w:fldChar w:fldCharType="separate"/>
+      </w:r>
+      <w:r>
+        <w:rPr>
+          <w:b/>
+          <w:bCs/>
+          <w:noProof/>
+        </w:rPr>
+        <w:t>No se encuentran elementos de tabla de ilustraciones.</w:t>
+      </w:r>
+      <w:r>
+        <w:rPr>
+          <w:b/>
+          <w:bCs/>
+          <w:noProof/>
+        </w:rPr>
+        <w:fldChar w:fldCharType="end"/>
+      </w:r>
     </w:p>
     <w:p>
       <w:pPr>
@@ -1021,11 +1476,184 @@
               <w:jc w:val="center"/>
               <w:outlineLvl w:val="0"/>
             </w:pPr>
-            <w:bookmarkStart w:id="4" w:name="_Toc65142754"/>
+            <w:bookmarkStart w:id="4" w:name="_Toc68259570"/>
             <w:r>
               <w:t>Introducción</w:t>
             </w:r>
             <w:bookmarkEnd w:id="4"/>
+          </w:p>
+        </w:tc>
+      </w:tr>
+    </w:tbl>
+    <w:p>
+      <w:pPr>
+        <w:ind w:firstLine="0"/>
+      </w:pPr>
+    </w:p>
+    <w:p>
+      <w:r>
+        <w:t xml:space="preserve">El caso «Almacén </w:t>
+      </w:r>
+      <w:r>
+        <w:t>de datos para el análisis del impacto conductual de la COVID-19 sobre la población» está creado para practicar el diseño y la implementación del almacén de datos como sistema de almacenamiento para el análisis de datos.</w:t>
+      </w:r>
+    </w:p>
+    <w:p>
+      <w:r>
+        <w:t xml:space="preserve">El diseño, el desarrollo y la implantación de un sistema de </w:t>
+      </w:r>
+      <w:r>
+        <w:rPr>
+          <w:i/>
+          <w:iCs/>
+        </w:rPr>
+        <w:t>data warehouse</w:t>
+      </w:r>
+      <w:r>
+        <w:t xml:space="preserve"> en cualquier organización supone llevar a cabo un proyecto que puede durar meses o incluso años, en función del alcance del proyecto, de la naturaleza y del grado de madurez de la organización. También depende de la participación de equipos multidisciplinares que van implementando diferentes proyectos en un proceso de mejora continua del almacén.</w:t>
+      </w:r>
+    </w:p>
+    <w:p>
+      <w:r>
+        <w:t>El objetivo de este caso no es desarrollar un almacén de datos que dé respuesta a todas las necesidades, sino entender y utilizar las metodologías para desarrollar este tipo de proyectos en un contexto real. Las fases que comprenden los proyectos de esta tipología son las siguientes:</w:t>
+      </w:r>
+    </w:p>
+    <w:p>
+      <w:pPr>
+        <w:pStyle w:val="Prrafodelista"/>
+        <w:numPr>
+          <w:ilvl w:val="0"/>
+          <w:numId w:val="48"/>
+        </w:numPr>
+      </w:pPr>
+      <w:r>
+        <w:rPr>
+          <w:b/>
+          <w:bCs/>
+        </w:rPr>
+        <w:t>Análisis, diseño e implementación:</w:t>
+      </w:r>
+      <w:r>
+        <w:t xml:space="preserve"> consiste en desarrollar e implementar un almacén de datos que permita la gestión de la información disponible.</w:t>
+      </w:r>
+    </w:p>
+    <w:p>
+      <w:pPr>
+        <w:pStyle w:val="Prrafodelista"/>
+        <w:ind w:left="1117" w:firstLine="0"/>
+      </w:pPr>
+    </w:p>
+    <w:p>
+      <w:pPr>
+        <w:pStyle w:val="Prrafodelista"/>
+        <w:numPr>
+          <w:ilvl w:val="0"/>
+          <w:numId w:val="48"/>
+        </w:numPr>
+      </w:pPr>
+      <w:r>
+        <w:rPr>
+          <w:b/>
+          <w:bCs/>
+        </w:rPr>
+        <w:t xml:space="preserve">Carga: </w:t>
+      </w:r>
+      <w:r>
+        <w:t>implica diseñar e implementar los procesos de carga de datos necesarios para disponer de información en el almacén de datos implementado en la etapa anterior.</w:t>
+      </w:r>
+    </w:p>
+    <w:p>
+      <w:pPr>
+        <w:pStyle w:val="Prrafodelista"/>
+        <w:ind w:left="1117" w:firstLine="0"/>
+      </w:pPr>
+    </w:p>
+    <w:p>
+      <w:pPr>
+        <w:pStyle w:val="Prrafodelista"/>
+        <w:numPr>
+          <w:ilvl w:val="0"/>
+          <w:numId w:val="48"/>
+        </w:numPr>
+      </w:pPr>
+      <w:r>
+        <w:rPr>
+          <w:b/>
+          <w:bCs/>
+        </w:rPr>
+        <w:t xml:space="preserve">Explotación: </w:t>
+      </w:r>
+      <w:r>
+        <w:t>pretende explotar, mediante la generación de informes, los datos previamente cargados en el almacén.</w:t>
+      </w:r>
+    </w:p>
+    <w:p>
+      <w:r>
+        <w:t>Con el fin de poder desarrollar un proyecto lo más específico posible, el estudiante tendrá que afrontar el reto de construir un almacén de datos que solo describa parte de los servicios que se pueden ofrecer, basándose en los datos tratados en el caso y que formarían parte de un sistema real.</w:t>
+      </w:r>
+    </w:p>
+    <w:p>
+      <w:r>
+        <w:t>A partir del contexto que se describe a continuación, el estudiante deberá adquirir un conocimiento básico del entorno tecnológico, detectar las necesidades existentes y definir una propuesta adecuada que responda a ellas.</w:t>
+      </w:r>
+    </w:p>
+    <w:p>
+      <w:r>
+        <w:lastRenderedPageBreak/>
+        <w:t>Mediante el desarrollo del caso, el estudiante se va a encontrar con los problemas, las dudas y las dificultades que se plantean en un proyecto de estas características.</w:t>
+      </w:r>
+    </w:p>
+    <w:p>
+      <w:pPr>
+        <w:sectPr>
+          <w:headerReference w:type="default" r:id="rId17"/>
+          <w:pgSz w:w="11906" w:h="16838"/>
+          <w:pgMar w:top="1417" w:right="1701" w:bottom="1417" w:left="1701" w:header="708" w:footer="708" w:gutter="0"/>
+          <w:cols w:space="708"/>
+          <w:titlePg/>
+          <w:docGrid w:linePitch="360"/>
+        </w:sectPr>
+      </w:pPr>
+    </w:p>
+    <w:p>
+      <w:pPr>
+        <w:ind w:firstLine="0"/>
+      </w:pPr>
+    </w:p>
+    <w:p>
+      <w:pPr>
+        <w:ind w:firstLine="0"/>
+      </w:pPr>
+    </w:p>
+    <w:tbl>
+      <w:tblPr>
+        <w:tblStyle w:val="Tablaconcuadrcula"/>
+        <w:tblW w:w="0" w:type="auto"/>
+        <w:tblLook w:val="04A0" w:firstRow="1" w:lastRow="0" w:firstColumn="1" w:lastColumn="0" w:noHBand="0" w:noVBand="1"/>
+      </w:tblPr>
+      <w:tblGrid>
+        <w:gridCol w:w="8494"/>
+      </w:tblGrid>
+      <w:tr>
+        <w:tc>
+          <w:tcPr>
+            <w:tcW w:w="8494" w:type="dxa"/>
+            <w:tcBorders>
+              <w:left w:val="nil"/>
+              <w:right w:val="nil"/>
+            </w:tcBorders>
+          </w:tcPr>
+          <w:p>
+            <w:pPr>
+              <w:pStyle w:val="Ttulo1"/>
+              <w:jc w:val="center"/>
+              <w:outlineLvl w:val="0"/>
+            </w:pPr>
+            <w:bookmarkStart w:id="5" w:name="_Toc68259571"/>
+            <w:r>
+              <w:t>Contexto</w:t>
+            </w:r>
+            <w:bookmarkEnd w:id="5"/>
           </w:p>
         </w:tc>
       </w:tr>
@@ -1033,13 +1661,1014 @@
     <w:p/>
     <w:p>
       <w:r>
-        <w:t>a</w:t>
+        <w:t xml:space="preserve">Nos encontramos ante una explosión de recursos </w:t>
+      </w:r>
+      <w:r>
+        <w:rPr>
+          <w:i/>
+          <w:iCs/>
+        </w:rPr>
+        <w:t>open data</w:t>
+      </w:r>
+      <w:r>
+        <w:t xml:space="preserve"> a nivel global y es necesario comprender cuáles son las posibilidades reales de estos y su capacidad de interrelación con otras fuentes y herramientas disponibles de manera libre.</w:t>
       </w:r>
     </w:p>
     <w:p>
+      <w:r>
+        <w:t xml:space="preserve">En marzo de 2020, Google da el impulso definitivo al </w:t>
+      </w:r>
+      <w:r>
+        <w:rPr>
+          <w:i/>
+          <w:iCs/>
+        </w:rPr>
+        <w:t>open data</w:t>
+      </w:r>
+      <w:r>
+        <w:t xml:space="preserve"> al publicar veinticinco millones de </w:t>
+      </w:r>
+      <w:r>
+        <w:rPr>
+          <w:i/>
+          <w:iCs/>
+        </w:rPr>
+        <w:t>datasets</w:t>
+      </w:r>
+      <w:r>
+        <w:t xml:space="preserve"> gratuitos, no solo limitados a datos estructurados en un fichero formateado, sino también a documentos, cartografía o imágenes.</w:t>
+      </w:r>
+    </w:p>
+    <w:p>
+      <w:r>
+        <w:t xml:space="preserve">Según el informe del Portal Europeo de Datos, España ocupa la segunda plaza en el ranquin de países europeos con mayor desarrollo del </w:t>
+      </w:r>
+      <w:r>
+        <w:rPr>
+          <w:i/>
+          <w:iCs/>
+        </w:rPr>
+        <w:t>open data</w:t>
+      </w:r>
+      <w:r>
+        <w:t>. Varios organismos locales y autonómicos ya han desarrollado sus propias iniciativas y, desde el ámbito privado, múltiples empresas han publicado directorios de datos.</w:t>
+      </w:r>
+    </w:p>
+    <w:p>
+      <w:r>
+        <w:t xml:space="preserve">Asimismo, en diciembre de 2019, un extraño virus, el </w:t>
+      </w:r>
+      <w:r>
+        <w:rPr>
+          <w:i/>
+          <w:iCs/>
+        </w:rPr>
+        <w:t>SARS-CoV-2</w:t>
+      </w:r>
+      <w:r>
+        <w:t>, aparece en la ciudad china de Wuhan y, tan solo tres meses más tarde, pone en jaque al mundo entero. Las consecuencias son miles de contagiados y fallecidos, hospitales desbordados, supermercados desabastecidos y economías colapsadas.</w:t>
+      </w:r>
+    </w:p>
+    <w:p>
+      <w:r>
+        <w:t xml:space="preserve">Se produce así una segunda explosión de datos relacionados con la </w:t>
+      </w:r>
+      <w:r>
+        <w:rPr>
+          <w:i/>
+          <w:iCs/>
+        </w:rPr>
+        <w:t>COVID-19</w:t>
+      </w:r>
+      <w:r>
+        <w:t xml:space="preserve"> sin precedentes que aumenta de forma exponencial cada quince días. Por ejemplo, el Instituto Nacional de Estadística</w:t>
+      </w:r>
+      <w:r>
+        <w:t xml:space="preserve"> </w:t>
+      </w:r>
+      <w:r>
+        <w:fldChar w:fldCharType="begin"/>
+      </w:r>
+      <w:r>
+        <w:instrText xml:space="preserve"> ADDIN ZOTERO_ITEM CSL_CITATION {"citationID":"6Qz37uPQ","properties":{"formattedCitation":"[1]","plainCitation":"[1]","noteIndex":0},"citationItems":[{"id":47,"uris":["http://zotero.org/users/local/MJcpblA1/items/7FK5Y4YC"],"uri":["http://zotero.org/users/local/MJcpblA1/items/7FK5Y4YC"],"itemData":{"id":47,"type":"webpage","abstract":"INE. Instituto Nacional de Estadística. National Statistics Institute. Spanish Statistical Office. El INE elabora y distribuye estadisticas de Espana. Este servidor contiene: Censos de Poblacion y Viviendas 2001, Informacion general, Productos de difusion, Espana en cifras, Datos coyunturales, Datos municipales, etc.. Q2016.es","container-title":"INE","language":"es","title":"INE. Instituto Nacional de Estadística","URL":"https://www.ine.es/","accessed":{"date-parts":[["2021",4,2]]}}}],"schema":"https://github.com/citation-style-language/schema/raw/master/csl-citation.json"} </w:instrText>
+      </w:r>
+      <w:r>
+        <w:fldChar w:fldCharType="separate"/>
+      </w:r>
+      <w:r>
+        <w:rPr>
+          <w:rFonts w:ascii="Calibri" w:hAnsi="Calibri"/>
+        </w:rPr>
+        <w:t>[1]</w:t>
+      </w:r>
+      <w:r>
+        <w:fldChar w:fldCharType="end"/>
+      </w:r>
+      <w:r>
+        <w:t xml:space="preserve"> </w:t>
+      </w:r>
+      <w:r>
+        <w:t>adquirió de los principales operadores de telecomunicaciones la información sobre cómo se movía la población durante el confinamiento</w:t>
+      </w:r>
+      <w:r>
+        <w:t xml:space="preserve"> </w:t>
+      </w:r>
+      <w:r>
+        <w:fldChar w:fldCharType="begin"/>
+      </w:r>
+      <w:r>
+        <w:instrText xml:space="preserve"> ADDIN ZOTERO_ITEM CSL_CITATION {"citationID":"KURIQ4dv","properties":{"formattedCitation":"[2]","plainCitation":"[2]","noteIndex":0},"citationItems":[{"id":49,"uris":["http://zotero.org/users/local/MJcpblA1/items/SRYR2QNV"],"uri":["http://zotero.org/users/local/MJcpblA1/items/SRYR2QNV"],"itemData":{"id":49,"type":"article","title":"exp_movilidad_covid_proyecto.pdf","URL":"https://www.ine.es/covid/exp_movilidad_covid_proyecto.pdf","accessed":{"date-parts":[["2021",4,2]]}}}],"schema":"https://github.com/citation-style-language/schema/raw/master/csl-citation.json"} </w:instrText>
+      </w:r>
+      <w:r>
+        <w:fldChar w:fldCharType="separate"/>
+      </w:r>
+      <w:r>
+        <w:rPr>
+          <w:rFonts w:ascii="Calibri" w:hAnsi="Calibri"/>
+        </w:rPr>
+        <w:t>[2]</w:t>
+      </w:r>
+      <w:r>
+        <w:fldChar w:fldCharType="end"/>
+      </w:r>
+      <w:r>
+        <w:t xml:space="preserve">. Estos datos están disponibles como </w:t>
+      </w:r>
+      <w:r>
+        <w:rPr>
+          <w:i/>
+          <w:iCs/>
+        </w:rPr>
+        <w:t>open data</w:t>
+      </w:r>
+      <w:r>
+        <w:t xml:space="preserve"> </w:t>
+      </w:r>
+      <w:r>
+        <w:fldChar w:fldCharType="begin"/>
+      </w:r>
+      <w:r>
+        <w:instrText xml:space="preserve"> ADDIN ZOTERO_ITEM CSL_CITATION {"citationID":"8l1IAEcP","properties":{"formattedCitation":"[3]","plainCitation":"[3]","noteIndex":0},"citationItems":[{"id":50,"uris":["http://zotero.org/users/local/MJcpblA1/items/UIBTSA8F"],"uri":["http://zotero.org/users/local/MJcpblA1/items/UIBTSA8F"],"itemData":{"id":50,"type":"webpage","abstract":"INE. Instituto Nacional de Estadística. National Statistics Institute. Spanish Statistical Office. El INE elabora y distribuye estadisticas de Espana. Este servidor contiene: Censos de Poblacion y Viviendas 2001, Informacion general, Productos de difusion, Espana en cifras, Datos coyunturales, Datos municipales, etc.. Q2016.es","container-title":"INE","language":"es","title":"Evolución de la movilidad por ámbito geográfico durante el estado de alarma por COVID-19","URL":"https://www.ine.es/covid/covid_movilidad.htm#tablas_resultados","accessed":{"date-parts":[["2021",4,2]]}}}],"schema":"https://github.com/citation-style-language/schema/raw/master/csl-citation.json"} </w:instrText>
+      </w:r>
+      <w:r>
+        <w:fldChar w:fldCharType="separate"/>
+      </w:r>
+      <w:r>
+        <w:rPr>
+          <w:rFonts w:ascii="Calibri" w:hAnsi="Calibri"/>
+        </w:rPr>
+        <w:t>[3]</w:t>
+      </w:r>
+      <w:r>
+        <w:fldChar w:fldCharType="end"/>
+      </w:r>
+      <w:r>
+        <w:t>.</w:t>
+      </w:r>
+    </w:p>
+    <w:p>
       <w:pPr>
         <w:sectPr>
-          <w:headerReference w:type="default" r:id="rId13"/>
+          <w:pgSz w:w="11906" w:h="16838"/>
+          <w:pgMar w:top="1417" w:right="1701" w:bottom="1417" w:left="1701" w:header="708" w:footer="708" w:gutter="0"/>
+          <w:cols w:space="708"/>
+          <w:titlePg/>
+          <w:docGrid w:linePitch="360"/>
+        </w:sectPr>
+      </w:pPr>
+    </w:p>
+    <w:p>
+      <w:pPr>
+        <w:ind w:firstLine="0"/>
+      </w:pPr>
+    </w:p>
+    <w:p>
+      <w:pPr>
+        <w:ind w:firstLine="0"/>
+      </w:pPr>
+    </w:p>
+    <w:tbl>
+      <w:tblPr>
+        <w:tblStyle w:val="Tablaconcuadrcula"/>
+        <w:tblW w:w="0" w:type="auto"/>
+        <w:tblLook w:val="04A0" w:firstRow="1" w:lastRow="0" w:firstColumn="1" w:lastColumn="0" w:noHBand="0" w:noVBand="1"/>
+      </w:tblPr>
+      <w:tblGrid>
+        <w:gridCol w:w="8494"/>
+      </w:tblGrid>
+      <w:tr>
+        <w:tc>
+          <w:tcPr>
+            <w:tcW w:w="8494" w:type="dxa"/>
+            <w:tcBorders>
+              <w:left w:val="nil"/>
+              <w:right w:val="nil"/>
+            </w:tcBorders>
+          </w:tcPr>
+          <w:p>
+            <w:pPr>
+              <w:pStyle w:val="Ttulo1"/>
+              <w:jc w:val="center"/>
+              <w:outlineLvl w:val="0"/>
+            </w:pPr>
+            <w:bookmarkStart w:id="6" w:name="_Toc68259572"/>
+            <w:r>
+              <w:t>Usuarios potenciales</w:t>
+            </w:r>
+            <w:bookmarkEnd w:id="6"/>
+          </w:p>
+        </w:tc>
+      </w:tr>
+    </w:tbl>
+    <w:p/>
+    <w:p>
+      <w:r>
+        <w:t xml:space="preserve">Como fase inicial del diseño del sistema de análisis de datos </w:t>
+      </w:r>
+      <w:r>
+        <w:rPr>
+          <w:i/>
+          <w:iCs/>
+        </w:rPr>
+        <w:t>COVID-19</w:t>
+      </w:r>
+      <w:r>
+        <w:t xml:space="preserve"> identificaremos los requerimientos de los usuarios potenciales. De este modo el sistema los podrá tener en cuenta al dar respuesta a sus necesidades y generar información que les pueda ser útil.</w:t>
+      </w:r>
+    </w:p>
+    <w:p>
+      <w:r>
+        <w:t>Los usuarios finales que harán uso del sistema son los siguientes:</w:t>
+      </w:r>
+    </w:p>
+    <w:p>
+      <w:pPr>
+        <w:pStyle w:val="Prrafodelista"/>
+        <w:numPr>
+          <w:ilvl w:val="0"/>
+          <w:numId w:val="49"/>
+        </w:numPr>
+      </w:pPr>
+      <w:r>
+        <w:t xml:space="preserve">Las </w:t>
+      </w:r>
+      <w:r>
+        <w:rPr>
+          <w:b/>
+          <w:bCs/>
+        </w:rPr>
+        <w:t>administraciones</w:t>
+      </w:r>
+      <w:r>
+        <w:t>. Con la información proporcionada por el sistema integrado, los gobiernos y los ayuntamientos dispondrán de la información de soporte para elegir las distintas medidas, controlar el impacto de la movilidad por zonas, registrar las llamadas de emergencia al 112, implementar servicios adicionales innovadores, establecer las medidas reguladoras que estimen oportunas, y mucho más</w:t>
+      </w:r>
+      <w:r>
+        <w:t>.</w:t>
+      </w:r>
+    </w:p>
+    <w:p>
+      <w:pPr>
+        <w:pStyle w:val="Prrafodelista"/>
+        <w:ind w:left="1117" w:firstLine="0"/>
+      </w:pPr>
+    </w:p>
+    <w:p>
+      <w:pPr>
+        <w:pStyle w:val="Prrafodelista"/>
+        <w:numPr>
+          <w:ilvl w:val="0"/>
+          <w:numId w:val="49"/>
+        </w:numPr>
+      </w:pPr>
+      <w:r>
+        <w:t xml:space="preserve">Las </w:t>
+      </w:r>
+      <w:r>
+        <w:rPr>
+          <w:b/>
+          <w:bCs/>
+        </w:rPr>
+        <w:t xml:space="preserve">empresas </w:t>
+      </w:r>
+      <w:r>
+        <w:t xml:space="preserve">y </w:t>
+      </w:r>
+      <w:r>
+        <w:rPr>
+          <w:b/>
+          <w:bCs/>
+        </w:rPr>
+        <w:t>organizaciones</w:t>
+      </w:r>
+      <w:r>
+        <w:t>.</w:t>
+      </w:r>
+      <w:r>
+        <w:t xml:space="preserve"> El sistema integrado de datos les permitirá extraer información útil relativa las características conductuales de la población en su ámbito territorial. Además, contribuye a mejorar la calidad de sus servicios, dado que tendrán un conocimiento que les permitirá una mejor respuesta ante los cambios. Así podrán realizar comparativas y tomar decisiones comerciales mejor orientadas.</w:t>
+      </w:r>
+    </w:p>
+    <w:p>
+      <w:pPr>
+        <w:pStyle w:val="Prrafodelista"/>
+      </w:pPr>
+    </w:p>
+    <w:p>
+      <w:pPr>
+        <w:pStyle w:val="Prrafodelista"/>
+        <w:numPr>
+          <w:ilvl w:val="0"/>
+          <w:numId w:val="49"/>
+        </w:numPr>
+      </w:pPr>
+      <w:r>
+        <w:t xml:space="preserve">Los </w:t>
+      </w:r>
+      <w:r>
+        <w:rPr>
+          <w:b/>
+          <w:bCs/>
+        </w:rPr>
+        <w:t>medios de comunicación</w:t>
+      </w:r>
+      <w:r>
+        <w:t>. Con la información del sistema integrado podrían disponer de información oficial para generar contenidos de calidad.</w:t>
+      </w:r>
+    </w:p>
+    <w:p>
+      <w:pPr>
+        <w:pStyle w:val="Prrafodelista"/>
+      </w:pPr>
+    </w:p>
+    <w:p>
+      <w:pPr>
+        <w:pStyle w:val="Prrafodelista"/>
+        <w:numPr>
+          <w:ilvl w:val="0"/>
+          <w:numId w:val="49"/>
+        </w:numPr>
+      </w:pPr>
+      <w:r>
+        <w:t xml:space="preserve">La </w:t>
+      </w:r>
+      <w:r>
+        <w:rPr>
+          <w:b/>
+          <w:bCs/>
+        </w:rPr>
+        <w:t>población</w:t>
+      </w:r>
+      <w:r>
+        <w:t xml:space="preserve"> en general.</w:t>
+      </w:r>
+      <w:r>
+        <w:t xml:space="preserve"> Esta puede consultar los datos y valorar la eficacia de las políticas aplicadas, el acierto de las iniciativas comerciales, la constatación de ciertos comportamientos colectivos, etc.</w:t>
+      </w:r>
+    </w:p>
+    <w:p>
+      <w:pPr>
+        <w:pStyle w:val="Prrafodelista"/>
+      </w:pPr>
+    </w:p>
+    <w:p>
+      <w:pPr>
+        <w:sectPr>
+          <w:pgSz w:w="11906" w:h="16838"/>
+          <w:pgMar w:top="1417" w:right="1701" w:bottom="1417" w:left="1701" w:header="708" w:footer="708" w:gutter="0"/>
+          <w:cols w:space="708"/>
+          <w:titlePg/>
+          <w:docGrid w:linePitch="360"/>
+        </w:sectPr>
+      </w:pPr>
+    </w:p>
+    <w:p>
+      <w:pPr>
+        <w:ind w:firstLine="0"/>
+      </w:pPr>
+    </w:p>
+    <w:p>
+      <w:pPr>
+        <w:ind w:firstLine="0"/>
+      </w:pPr>
+    </w:p>
+    <w:tbl>
+      <w:tblPr>
+        <w:tblStyle w:val="Tablaconcuadrcula"/>
+        <w:tblW w:w="0" w:type="auto"/>
+        <w:tblLook w:val="04A0" w:firstRow="1" w:lastRow="0" w:firstColumn="1" w:lastColumn="0" w:noHBand="0" w:noVBand="1"/>
+      </w:tblPr>
+      <w:tblGrid>
+        <w:gridCol w:w="8494"/>
+      </w:tblGrid>
+      <w:tr>
+        <w:tc>
+          <w:tcPr>
+            <w:tcW w:w="8494" w:type="dxa"/>
+            <w:tcBorders>
+              <w:left w:val="nil"/>
+              <w:right w:val="nil"/>
+            </w:tcBorders>
+          </w:tcPr>
+          <w:p>
+            <w:pPr>
+              <w:pStyle w:val="Ttulo1"/>
+              <w:jc w:val="center"/>
+              <w:outlineLvl w:val="0"/>
+            </w:pPr>
+            <w:bookmarkStart w:id="7" w:name="_Toc68259573"/>
+            <w:r>
+              <w:t>Fuentes de datos</w:t>
+            </w:r>
+            <w:bookmarkEnd w:id="7"/>
+          </w:p>
+        </w:tc>
+      </w:tr>
+    </w:tbl>
+    <w:p/>
+    <w:p>
+      <w:r>
+        <w:t>Uno de los objetivos de este caso de estudio es integrar las diversas fuentes de datos (y formatos) proporcionadas para poder realizar diferentes tipos de análisis. En concreto, disponemos de información detallada de la población, la movilidad, las denuncias, las llamadas de emergencia y los datos para evitar aglomeraciones.</w:t>
+      </w:r>
+    </w:p>
+    <w:p>
+      <w:r>
+        <w:t>La relación de ficheros open data que utilizaremos para la carga inicial es la siguiente:</w:t>
+      </w:r>
+    </w:p>
+    <w:tbl>
+      <w:tblPr>
+        <w:tblStyle w:val="Tablaconcuadrcula"/>
+        <w:tblW w:w="8740" w:type="dxa"/>
+        <w:tblBorders>
+          <w:top w:val="none" w:sz="0" w:space="0" w:color="auto"/>
+          <w:left w:val="none" w:sz="0" w:space="0" w:color="auto"/>
+          <w:bottom w:val="none" w:sz="0" w:space="0" w:color="auto"/>
+          <w:right w:val="none" w:sz="0" w:space="0" w:color="auto"/>
+        </w:tblBorders>
+        <w:tblLayout w:type="fixed"/>
+        <w:tblLook w:val="04A0" w:firstRow="1" w:lastRow="0" w:firstColumn="1" w:lastColumn="0" w:noHBand="0" w:noVBand="1"/>
+      </w:tblPr>
+      <w:tblGrid>
+        <w:gridCol w:w="2930"/>
+        <w:gridCol w:w="3967"/>
+        <w:gridCol w:w="1843"/>
+      </w:tblGrid>
+      <w:tr>
+        <w:tc>
+          <w:tcPr>
+            <w:tcW w:w="2930" w:type="dxa"/>
+          </w:tcPr>
+          <w:p>
+            <w:pPr>
+              <w:ind w:firstLine="0"/>
+              <w:jc w:val="center"/>
+              <w:rPr>
+                <w:b/>
+                <w:bCs/>
+              </w:rPr>
+            </w:pPr>
+            <w:r>
+              <w:rPr>
+                <w:b/>
+                <w:bCs/>
+              </w:rPr>
+              <w:t>Nombre del fichero</w:t>
+            </w:r>
+          </w:p>
+        </w:tc>
+        <w:tc>
+          <w:tcPr>
+            <w:tcW w:w="3967" w:type="dxa"/>
+          </w:tcPr>
+          <w:p>
+            <w:pPr>
+              <w:ind w:firstLine="0"/>
+              <w:jc w:val="center"/>
+              <w:rPr>
+                <w:b/>
+                <w:bCs/>
+              </w:rPr>
+            </w:pPr>
+            <w:r>
+              <w:rPr>
+                <w:b/>
+                <w:bCs/>
+              </w:rPr>
+              <w:t>Descripción</w:t>
+            </w:r>
+          </w:p>
+        </w:tc>
+        <w:tc>
+          <w:tcPr>
+            <w:tcW w:w="1843" w:type="dxa"/>
+          </w:tcPr>
+          <w:p>
+            <w:pPr>
+              <w:ind w:firstLine="0"/>
+              <w:jc w:val="center"/>
+              <w:rPr>
+                <w:b/>
+                <w:bCs/>
+              </w:rPr>
+            </w:pPr>
+            <w:r>
+              <w:rPr>
+                <w:b/>
+                <w:bCs/>
+              </w:rPr>
+              <w:t>Fuente</w:t>
+            </w:r>
+          </w:p>
+        </w:tc>
+      </w:tr>
+      <w:tr>
+        <w:tc>
+          <w:tcPr>
+            <w:tcW w:w="2930" w:type="dxa"/>
+          </w:tcPr>
+          <w:p>
+            <w:pPr>
+              <w:ind w:firstLine="0"/>
+            </w:pPr>
+            <w:r>
+              <w:t>ACUMULADO</w:t>
+            </w:r>
+            <w:r>
+              <w:t>-</w:t>
+            </w:r>
+            <w:r>
+              <w:t>DENUNCIAS</w:t>
+            </w:r>
+            <w:r>
+              <w:t>-</w:t>
+            </w:r>
+            <w:r>
+              <w:t>INFRACCIONES.xlsx</w:t>
+            </w:r>
+          </w:p>
+          <w:p>
+            <w:pPr>
+              <w:ind w:firstLine="0"/>
+            </w:pPr>
+            <w:r>
+              <w:t xml:space="preserve"> (específicamente la hoja «Datos_tratados»)</w:t>
+            </w:r>
+          </w:p>
+        </w:tc>
+        <w:tc>
+          <w:tcPr>
+            <w:tcW w:w="3967" w:type="dxa"/>
+          </w:tcPr>
+          <w:p>
+            <w:pPr>
+              <w:ind w:firstLine="0"/>
+            </w:pPr>
+            <w:r>
+              <w:t xml:space="preserve">Estadística sobre los expedientes incoados por el artículo 36.6 LOPSC de desobediencia durante el estado de emergencia sanitaria de la </w:t>
+            </w:r>
+            <w:r>
+              <w:rPr>
+                <w:i/>
+                <w:iCs/>
+              </w:rPr>
+              <w:t>COVID-19</w:t>
+            </w:r>
+            <w:r>
+              <w:t xml:space="preserve"> en la comunidad de Euskadi</w:t>
+            </w:r>
+            <w:r>
+              <w:t>.</w:t>
+            </w:r>
+          </w:p>
+        </w:tc>
+        <w:tc>
+          <w:tcPr>
+            <w:tcW w:w="1843" w:type="dxa"/>
+          </w:tcPr>
+          <w:p>
+            <w:pPr>
+              <w:ind w:firstLine="0"/>
+            </w:pPr>
+            <w:r>
+              <w:t xml:space="preserve">Gobierno Vasco </w:t>
+            </w:r>
+            <w:r>
+              <w:fldChar w:fldCharType="begin"/>
+            </w:r>
+            <w:r>
+              <w:instrText xml:space="preserve"> ADDIN ZOTERO_ITEM CSL_CITATION {"citationID":"JJXhikSE","properties":{"formattedCitation":"[4]","plainCitation":"[4]","noteIndex":0},"citationItems":[{"id":52,"uris":["http://zotero.org/users/local/MJcpblA1/items/AFMG6Y66"],"uri":["http://zotero.org/users/local/MJcpblA1/items/AFMG6Y66"],"itemData":{"id":52,"type":"webpage","title":"Infracciones y Sanciones Impuestas (COVID-19) - Gobierno Vasco - Euskadi.eus","URL":"https://www.euskadi.eus/gobierno-vasco/-/infracciones-y-sanciones-impuestas-covid-19/","accessed":{"date-parts":[["2021",4,2]]}}}],"schema":"https://github.com/citation-style-language/schema/raw/master/csl-citation.json"} </w:instrText>
+            </w:r>
+            <w:r>
+              <w:fldChar w:fldCharType="separate"/>
+            </w:r>
+            <w:r>
+              <w:rPr>
+                <w:rFonts w:ascii="Calibri" w:hAnsi="Calibri"/>
+              </w:rPr>
+              <w:t>[4]</w:t>
+            </w:r>
+            <w:r>
+              <w:fldChar w:fldCharType="end"/>
+            </w:r>
+            <w:r>
+              <w:t>.</w:t>
+            </w:r>
+          </w:p>
+        </w:tc>
+      </w:tr>
+      <w:tr>
+        <w:tc>
+          <w:tcPr>
+            <w:tcW w:w="2930" w:type="dxa"/>
+          </w:tcPr>
+          <w:p>
+            <w:pPr>
+              <w:ind w:firstLine="0"/>
+            </w:pPr>
+            <w:r>
+              <w:t>poblacion_9687bsc.csv</w:t>
+            </w:r>
+          </w:p>
+        </w:tc>
+        <w:tc>
+          <w:tcPr>
+            <w:tcW w:w="3967" w:type="dxa"/>
+          </w:tcPr>
+          <w:p>
+            <w:pPr>
+              <w:ind w:firstLine="0"/>
+            </w:pPr>
+            <w:r>
+              <w:t>Cifras de la población española por provincia</w:t>
+            </w:r>
+            <w:r>
+              <w:t>.</w:t>
+            </w:r>
+          </w:p>
+        </w:tc>
+        <w:tc>
+          <w:tcPr>
+            <w:tcW w:w="1843" w:type="dxa"/>
+          </w:tcPr>
+          <w:p>
+            <w:pPr>
+              <w:ind w:firstLine="0"/>
+            </w:pPr>
+            <w:hyperlink r:id="rId18" w:history="1">
+              <w:r>
+                <w:rPr>
+                  <w:rStyle w:val="Hipervnculo"/>
+                </w:rPr>
+                <w:t>www.ine.es</w:t>
+              </w:r>
+            </w:hyperlink>
+            <w:r>
+              <w:t xml:space="preserve"> </w:t>
+            </w:r>
+            <w:r>
+              <w:fldChar w:fldCharType="begin"/>
+            </w:r>
+            <w:r>
+              <w:instrText xml:space="preserve"> ADDIN ZOTERO_ITEM CSL_CITATION {"citationID":"xfQ1iBPJ","properties":{"formattedCitation":"[5]","plainCitation":"[5]","noteIndex":0},"citationItems":[{"id":53,"uris":["http://zotero.org/users/local/MJcpblA1/items/LDM95G5S"],"uri":["http://zotero.org/users/local/MJcpblA1/items/LDM95G5S"],"itemData":{"id":53,"type":"webpage","abstract":"INE. Instituto Nacional de Estadística. National Statistics Institute. Spanish Statistical Office. El INE elabora y distribuye estadisticas de Espana. Este servidor contiene: Censos de Poblacion y Viviendas 2001, Informacion general, Productos de difusion, Espana en cifras, Datos coyunturales, Datos municipales, etc.. Q2016.es","container-title":"INE","language":"es","title":"Población residente por fecha, sexo y edad(9687)","URL":"https://www.ine.es/jaxiT3/Tabla.htm?t=9687","accessed":{"date-parts":[["2021",4,2]]}}}],"schema":"https://github.com/citation-style-language/schema/raw/master/csl-citation.json"} </w:instrText>
+            </w:r>
+            <w:r>
+              <w:fldChar w:fldCharType="separate"/>
+            </w:r>
+            <w:r>
+              <w:rPr>
+                <w:rFonts w:ascii="Calibri" w:hAnsi="Calibri"/>
+              </w:rPr>
+              <w:t>[5]</w:t>
+            </w:r>
+            <w:r>
+              <w:fldChar w:fldCharType="end"/>
+            </w:r>
+            <w:r>
+              <w:t>.</w:t>
+            </w:r>
+          </w:p>
+        </w:tc>
+      </w:tr>
+      <w:tr>
+        <w:tc>
+          <w:tcPr>
+            <w:tcW w:w="2930" w:type="dxa"/>
+          </w:tcPr>
+          <w:p>
+            <w:pPr>
+              <w:ind w:firstLine="0"/>
+            </w:pPr>
+            <w:r>
+              <w:t>rows.xml</w:t>
+            </w:r>
+          </w:p>
+        </w:tc>
+        <w:tc>
+          <w:tcPr>
+            <w:tcW w:w="3967" w:type="dxa"/>
+          </w:tcPr>
+          <w:p>
+            <w:pPr>
+              <w:ind w:firstLine="0"/>
+            </w:pPr>
+            <w:r>
+              <w:t>Llamadas al 112 por ámbito geográfico y tipología (accidentes de tráfico, civismo, incendios, asistencia sanitaria, seguridad...)</w:t>
+            </w:r>
+            <w:r>
+              <w:t>.</w:t>
+            </w:r>
+          </w:p>
+        </w:tc>
+        <w:tc>
+          <w:tcPr>
+            <w:tcW w:w="1843" w:type="dxa"/>
+          </w:tcPr>
+          <w:p>
+            <w:pPr>
+              <w:ind w:firstLine="0"/>
+            </w:pPr>
+            <w:r>
+              <w:t xml:space="preserve">CAT112 </w:t>
+            </w:r>
+            <w:r>
+              <w:fldChar w:fldCharType="begin"/>
+            </w:r>
+            <w:r>
+              <w:instrText xml:space="preserve"> ADDIN ZOTERO_ITEM CSL_CITATION {"citationID":"KmjYiT2J","properties":{"formattedCitation":"[6]","plainCitation":"[6]","noteIndex":0},"citationItems":[{"id":55,"uris":["http://zotero.org/users/local/MJcpblA1/items/H4LXWKZ4"],"uri":["http://zotero.org/users/local/MJcpblA1/items/H4LXWKZ4"],"itemData":{"id":55,"type":"webpage","title":"Datasets - European Data Portal","URL":"https://www.europeandataportal.eu/data/datasets?locale=en&amp;minScoring=0","accessed":{"date-parts":[["2021",4,2]]}}}],"schema":"https://github.com/citation-style-language/schema/raw/master/csl-citation.json"} </w:instrText>
+            </w:r>
+            <w:r>
+              <w:fldChar w:fldCharType="separate"/>
+            </w:r>
+            <w:r>
+              <w:rPr>
+                <w:rFonts w:ascii="Calibri" w:hAnsi="Calibri"/>
+              </w:rPr>
+              <w:t>[6]</w:t>
+            </w:r>
+            <w:r>
+              <w:fldChar w:fldCharType="end"/>
+            </w:r>
+            <w:r>
+              <w:t>.</w:t>
+            </w:r>
+          </w:p>
+        </w:tc>
+      </w:tr>
+      <w:tr>
+        <w:tc>
+          <w:tcPr>
+            <w:tcW w:w="2930" w:type="dxa"/>
+          </w:tcPr>
+          <w:p>
+            <w:pPr>
+              <w:ind w:firstLine="0"/>
+            </w:pPr>
+            <w:r>
+              <w:t>35167bsc.csv</w:t>
+            </w:r>
+          </w:p>
+        </w:tc>
+        <w:tc>
+          <w:tcPr>
+            <w:tcW w:w="3967" w:type="dxa"/>
+          </w:tcPr>
+          <w:p>
+            <w:pPr>
+              <w:ind w:firstLine="0"/>
+            </w:pPr>
+            <w:r>
+              <w:t>Movilidad de la población durante el estado de alarma</w:t>
+            </w:r>
+            <w:r>
+              <w:t>.</w:t>
+            </w:r>
+          </w:p>
+        </w:tc>
+        <w:tc>
+          <w:tcPr>
+            <w:tcW w:w="1843" w:type="dxa"/>
+          </w:tcPr>
+          <w:p>
+            <w:pPr>
+              <w:ind w:firstLine="0"/>
+            </w:pPr>
+            <w:hyperlink r:id="rId19" w:history="1">
+              <w:r>
+                <w:rPr>
+                  <w:rStyle w:val="Hipervnculo"/>
+                </w:rPr>
+                <w:t>www.ine.es</w:t>
+              </w:r>
+            </w:hyperlink>
+            <w:r>
+              <w:t xml:space="preserve"> </w:t>
+            </w:r>
+            <w:r>
+              <w:fldChar w:fldCharType="begin"/>
+            </w:r>
+            <w:r>
+              <w:instrText xml:space="preserve"> ADDIN ZOTERO_ITEM CSL_CITATION {"citationID":"LGZvyL1j","properties":{"formattedCitation":"[3]","plainCitation":"[3]","noteIndex":0},"citationItems":[{"id":50,"uris":["http://zotero.org/users/local/MJcpblA1/items/UIBTSA8F"],"uri":["http://zotero.org/users/local/MJcpblA1/items/UIBTSA8F"],"itemData":{"id":50,"type":"webpage","abstract":"INE. Instituto Nacional de Estadística. National Statistics Institute. Spanish Statistical Office. El INE elabora y distribuye estadisticas de Espana. Este servidor contiene: Censos de Poblacion y Viviendas 2001, Informacion general, Productos de difusion, Espana en cifras, Datos coyunturales, Datos municipales, etc.. Q2016.es","container-title":"INE","language":"es","title":"Evolución de la movilidad por ámbito geográfico durante el estado de alarma por COVID-19","URL":"https://www.ine.es/covid/covid_movilidad.htm#tablas_resultados","accessed":{"date-parts":[["2021",4,2]]}}}],"schema":"https://github.com/citation-style-language/schema/raw/master/csl-citation.json"} </w:instrText>
+            </w:r>
+            <w:r>
+              <w:fldChar w:fldCharType="separate"/>
+            </w:r>
+            <w:r>
+              <w:rPr>
+                <w:rFonts w:ascii="Calibri" w:hAnsi="Calibri"/>
+              </w:rPr>
+              <w:t>[3]</w:t>
+            </w:r>
+            <w:r>
+              <w:fldChar w:fldCharType="end"/>
+            </w:r>
+            <w:r>
+              <w:t>.</w:t>
+            </w:r>
+          </w:p>
+        </w:tc>
+      </w:tr>
+      <w:tr>
+        <w:tc>
+          <w:tcPr>
+            <w:tcW w:w="2930" w:type="dxa"/>
+          </w:tcPr>
+          <w:p>
+            <w:pPr>
+              <w:ind w:firstLine="0"/>
+            </w:pPr>
+            <w:r>
+              <w:t xml:space="preserve">statistic_id1104235_covid19_-poblacion-que-evitabalas-aglomeraciones-segunedad-en-espana-2020.xlsx </w:t>
+            </w:r>
+          </w:p>
+          <w:p>
+            <w:pPr>
+              <w:ind w:firstLine="0"/>
+            </w:pPr>
+            <w:r>
+              <w:lastRenderedPageBreak/>
+              <w:t>(específicamente la hoja “Datos_provincias”)</w:t>
+            </w:r>
+          </w:p>
+        </w:tc>
+        <w:tc>
+          <w:tcPr>
+            <w:tcW w:w="3967" w:type="dxa"/>
+          </w:tcPr>
+          <w:p>
+            <w:pPr>
+              <w:ind w:firstLine="0"/>
+            </w:pPr>
+            <w:r>
+              <w:lastRenderedPageBreak/>
+              <w:t>Porcentaje de la población que evitaba las aglomeraciones con motivo del coronavirus, por grupo de edad y provincia</w:t>
+            </w:r>
+          </w:p>
+        </w:tc>
+        <w:tc>
+          <w:tcPr>
+            <w:tcW w:w="1843" w:type="dxa"/>
+          </w:tcPr>
+          <w:p>
+            <w:pPr>
+              <w:keepNext/>
+              <w:ind w:firstLine="0"/>
+            </w:pPr>
+            <w:r>
+              <w:t xml:space="preserve">Statista </w:t>
+            </w:r>
+            <w:r>
+              <w:fldChar w:fldCharType="begin"/>
+            </w:r>
+            <w:r>
+              <w:instrText xml:space="preserve"> ADDIN ZOTERO_ITEM CSL_CITATION {"citationID":"8ALDOJC8","properties":{"formattedCitation":"[7]","plainCitation":"[7]","noteIndex":0},"citationItems":[{"id":59,"uris":["http://zotero.org/users/local/MJcpblA1/items/YVDKQRIJ"],"uri":["http://zotero.org/users/local/MJcpblA1/items/YVDKQRIJ"],"itemData":{"id":59,"type":"webpage","abstract":"Esta estadística muestra el porcentaje de la población que evitaba las aglomeraciones con motivo del coronavirus (Covid-19) en España a fecha de marzo de 2020, por edad.","container-title":"Statista","language":"es","title":"COVID-19: evitación de las aglomeraciones por edad España en 2020","title-short":"COVID-19","URL":"https://es.statista.com/estadisticas/1104235/poblacion-que-evitaba-las-aglomeraciones-debido-al-covid-19-segun-edad-en-espana/","accessed":{"date-parts":[["2021",4,2]]}}}],"schema":"https://github.com/citation-style-language/schema/raw/master/csl-citation.json"} </w:instrText>
+            </w:r>
+            <w:r>
+              <w:fldChar w:fldCharType="separate"/>
+            </w:r>
+            <w:r>
+              <w:rPr>
+                <w:rFonts w:ascii="Calibri" w:hAnsi="Calibri"/>
+              </w:rPr>
+              <w:t>[7]</w:t>
+            </w:r>
+            <w:r>
+              <w:fldChar w:fldCharType="end"/>
+            </w:r>
+            <w:r>
+              <w:t>.</w:t>
+            </w:r>
+          </w:p>
+        </w:tc>
+      </w:tr>
+    </w:tbl>
+    <w:p>
+      <w:pPr>
+        <w:pStyle w:val="Descripcin"/>
+        <w:jc w:val="center"/>
+      </w:pPr>
+      <w:bookmarkStart w:id="8" w:name="_Toc68259126"/>
+      <w:r>
+        <w:t xml:space="preserve">Tabla </w:t>
+      </w:r>
+      <w:r>
+        <w:fldChar w:fldCharType="begin"/>
+      </w:r>
+      <w:r>
+        <w:instrText xml:space="preserve"> SEQ Tabla \* ARABIC </w:instrText>
+      </w:r>
+      <w:r>
+        <w:fldChar w:fldCharType="separate"/>
+      </w:r>
+      <w:r>
+        <w:rPr>
+          <w:noProof/>
+        </w:rPr>
+        <w:t>1</w:t>
+      </w:r>
+      <w:r>
+        <w:fldChar w:fldCharType="end"/>
+      </w:r>
+      <w:r>
+        <w:t xml:space="preserve"> - Fuentes de datos.</w:t>
+      </w:r>
+      <w:bookmarkEnd w:id="8"/>
+    </w:p>
+    <w:p>
+      <w:r>
+        <w:t>Se constata que los datos de las llamadas de emergencia y de la población se recibirán anualmente y, por tanto, serán necesarias las cargas incrementales para su integración en el data warehouse. El desarrollo de estos procesos futuros queda fuera del alcance de esta actividad.</w:t>
+      </w:r>
+    </w:p>
+    <w:p>
+      <w:pPr>
+        <w:sectPr>
+          <w:pgSz w:w="11906" w:h="16838"/>
+          <w:pgMar w:top="1417" w:right="1701" w:bottom="1417" w:left="1701" w:header="708" w:footer="708" w:gutter="0"/>
+          <w:cols w:space="708"/>
+          <w:titlePg/>
+          <w:docGrid w:linePitch="360"/>
+        </w:sectPr>
+      </w:pPr>
+    </w:p>
+    <w:p>
+      <w:pPr>
+        <w:ind w:firstLine="0"/>
+      </w:pPr>
+    </w:p>
+    <w:p>
+      <w:pPr>
+        <w:ind w:firstLine="0"/>
+      </w:pPr>
+    </w:p>
+    <w:tbl>
+      <w:tblPr>
+        <w:tblStyle w:val="Tablaconcuadrcula"/>
+        <w:tblW w:w="0" w:type="auto"/>
+        <w:tblLook w:val="04A0" w:firstRow="1" w:lastRow="0" w:firstColumn="1" w:lastColumn="0" w:noHBand="0" w:noVBand="1"/>
+      </w:tblPr>
+      <w:tblGrid>
+        <w:gridCol w:w="8494"/>
+      </w:tblGrid>
+      <w:tr>
+        <w:tc>
+          <w:tcPr>
+            <w:tcW w:w="8494" w:type="dxa"/>
+            <w:tcBorders>
+              <w:left w:val="nil"/>
+              <w:right w:val="nil"/>
+            </w:tcBorders>
+          </w:tcPr>
+          <w:p>
+            <w:pPr>
+              <w:pStyle w:val="Ttulo1"/>
+              <w:jc w:val="center"/>
+              <w:outlineLvl w:val="0"/>
+            </w:pPr>
+            <w:bookmarkStart w:id="9" w:name="_Toc68259574"/>
+            <w:r>
+              <w:t>PRA1 – Análisis y diseño del modelo</w:t>
+            </w:r>
+            <w:bookmarkEnd w:id="9"/>
+          </w:p>
+        </w:tc>
+      </w:tr>
+    </w:tbl>
+    <w:p/>
+    <w:p>
+      <w:pPr>
+        <w:pStyle w:val="Ttulo2"/>
+      </w:pPr>
+      <w:r>
+        <w:t>Análisis de los requerimientos</w:t>
+      </w:r>
+    </w:p>
+    <w:p>
+      <w:r>
+        <w:t>aa</w:t>
+      </w:r>
+    </w:p>
+    <w:p/>
+    <w:p>
+      <w:pPr>
+        <w:sectPr>
           <w:pgSz w:w="11906" w:h="16838"/>
           <w:pgMar w:top="1417" w:right="1701" w:bottom="1417" w:left="1701" w:header="708" w:footer="708" w:gutter="0"/>
           <w:cols w:space="708"/>
@@ -1074,11 +2703,11 @@
               <w:jc w:val="center"/>
               <w:outlineLvl w:val="0"/>
             </w:pPr>
-            <w:bookmarkStart w:id="5" w:name="_Toc65142755"/>
+            <w:bookmarkStart w:id="10" w:name="_Toc68259575"/>
             <w:r>
               <w:t>Bibliografía</w:t>
             </w:r>
-            <w:bookmarkEnd w:id="5"/>
+            <w:bookmarkEnd w:id="10"/>
           </w:p>
         </w:tc>
       </w:tr>
@@ -1088,7 +2717,228 @@
         <w:pStyle w:val="Sinespaciado"/>
       </w:pPr>
     </w:p>
-    <w:p/>
+    <w:p>
+      <w:pPr>
+        <w:pStyle w:val="Sinespaciado"/>
+      </w:pPr>
+    </w:p>
+    <w:p>
+      <w:pPr>
+        <w:pStyle w:val="Bibliografa"/>
+        <w:rPr>
+          <w:rFonts w:ascii="Calibri" w:hAnsi="Calibri"/>
+        </w:rPr>
+      </w:pPr>
+      <w:r>
+        <w:fldChar w:fldCharType="begin"/>
+      </w:r>
+      <w:r>
+        <w:instrText xml:space="preserve"> ADDIN ZOTERO_BIBL {"uncited":[],"omitted":[],"custom":[]} CSL_BIBLIOGRAPHY </w:instrText>
+      </w:r>
+      <w:r>
+        <w:fldChar w:fldCharType="separate"/>
+      </w:r>
+      <w:r>
+        <w:rPr>
+          <w:rFonts w:ascii="Calibri" w:hAnsi="Calibri"/>
+        </w:rPr>
+        <w:t>[1]</w:t>
+      </w:r>
+      <w:r>
+        <w:rPr>
+          <w:rFonts w:ascii="Calibri" w:hAnsi="Calibri"/>
+        </w:rPr>
+        <w:tab/>
+        <w:t xml:space="preserve">«INE. Instituto Nacional de Estadística», </w:t>
+      </w:r>
+      <w:r>
+        <w:rPr>
+          <w:rFonts w:ascii="Calibri" w:hAnsi="Calibri"/>
+          <w:i/>
+          <w:iCs/>
+        </w:rPr>
+        <w:t>INE</w:t>
+      </w:r>
+      <w:r>
+        <w:rPr>
+          <w:rFonts w:ascii="Calibri" w:hAnsi="Calibri"/>
+        </w:rPr>
+        <w:t>. https://www.ine.es/ (accedido abr. 02, 2021).</w:t>
+      </w:r>
+    </w:p>
+    <w:p>
+      <w:pPr>
+        <w:pStyle w:val="Bibliografa"/>
+        <w:rPr>
+          <w:rFonts w:ascii="Calibri" w:hAnsi="Calibri"/>
+        </w:rPr>
+      </w:pPr>
+      <w:r>
+        <w:rPr>
+          <w:rFonts w:ascii="Calibri" w:hAnsi="Calibri"/>
+        </w:rPr>
+        <w:t>[2]</w:t>
+      </w:r>
+      <w:r>
+        <w:rPr>
+          <w:rFonts w:ascii="Calibri" w:hAnsi="Calibri"/>
+        </w:rPr>
+        <w:tab/>
+        <w:t>«exp_movilidad_covid_proyecto.pdf». Accedido: abr. 02, 2021. [En línea]. Disponible en: https://www.ine.es/covid/exp_movilidad_covid_proyecto.pdf.</w:t>
+      </w:r>
+    </w:p>
+    <w:p>
+      <w:pPr>
+        <w:pStyle w:val="Bibliografa"/>
+        <w:rPr>
+          <w:rFonts w:ascii="Calibri" w:hAnsi="Calibri"/>
+        </w:rPr>
+      </w:pPr>
+      <w:r>
+        <w:rPr>
+          <w:rFonts w:ascii="Calibri" w:hAnsi="Calibri"/>
+        </w:rPr>
+        <w:t>[3]</w:t>
+      </w:r>
+      <w:r>
+        <w:rPr>
+          <w:rFonts w:ascii="Calibri" w:hAnsi="Calibri"/>
+        </w:rPr>
+        <w:tab/>
+        <w:t xml:space="preserve">«Evolución de la movilidad por ámbito geográfico durante el estado de alarma por COVID-19», </w:t>
+      </w:r>
+      <w:r>
+        <w:rPr>
+          <w:rFonts w:ascii="Calibri" w:hAnsi="Calibri"/>
+          <w:i/>
+          <w:iCs/>
+        </w:rPr>
+        <w:t>INE</w:t>
+      </w:r>
+      <w:r>
+        <w:rPr>
+          <w:rFonts w:ascii="Calibri" w:hAnsi="Calibri"/>
+        </w:rPr>
+        <w:t>. https://www.ine.es/covid/covid_movilidad.htm#tablas_resultados (accedido abr. 02, 2021).</w:t>
+      </w:r>
+    </w:p>
+    <w:p>
+      <w:pPr>
+        <w:pStyle w:val="Bibliografa"/>
+        <w:rPr>
+          <w:rFonts w:ascii="Calibri" w:hAnsi="Calibri"/>
+        </w:rPr>
+      </w:pPr>
+      <w:r>
+        <w:rPr>
+          <w:rFonts w:ascii="Calibri" w:hAnsi="Calibri"/>
+        </w:rPr>
+        <w:t>[4]</w:t>
+      </w:r>
+      <w:r>
+        <w:rPr>
+          <w:rFonts w:ascii="Calibri" w:hAnsi="Calibri"/>
+        </w:rPr>
+        <w:tab/>
+        <w:t>«Infracciones y Sanciones Impuestas (COVID-19) - Gobierno Vasco - Euskadi.eus». https://www.euskadi.eus/gobierno-vasco/-/infracciones-y-sanciones-impuestas-covid-19/ (accedido abr. 02, 2021).</w:t>
+      </w:r>
+    </w:p>
+    <w:p>
+      <w:pPr>
+        <w:pStyle w:val="Bibliografa"/>
+        <w:rPr>
+          <w:rFonts w:ascii="Calibri" w:hAnsi="Calibri"/>
+        </w:rPr>
+      </w:pPr>
+      <w:r>
+        <w:rPr>
+          <w:rFonts w:ascii="Calibri" w:hAnsi="Calibri"/>
+        </w:rPr>
+        <w:t>[5]</w:t>
+      </w:r>
+      <w:r>
+        <w:rPr>
+          <w:rFonts w:ascii="Calibri" w:hAnsi="Calibri"/>
+        </w:rPr>
+        <w:tab/>
+        <w:t xml:space="preserve">«Población residente por fecha, sexo y edad(9687)», </w:t>
+      </w:r>
+      <w:r>
+        <w:rPr>
+          <w:rFonts w:ascii="Calibri" w:hAnsi="Calibri"/>
+          <w:i/>
+          <w:iCs/>
+        </w:rPr>
+        <w:t>INE</w:t>
+      </w:r>
+      <w:r>
+        <w:rPr>
+          <w:rFonts w:ascii="Calibri" w:hAnsi="Calibri"/>
+        </w:rPr>
+        <w:t>. https://www.ine.es/jaxiT3/Tabla.htm?t=9687 (accedido abr. 02, 2021).</w:t>
+      </w:r>
+    </w:p>
+    <w:p>
+      <w:pPr>
+        <w:pStyle w:val="Bibliografa"/>
+        <w:rPr>
+          <w:rFonts w:ascii="Calibri" w:hAnsi="Calibri"/>
+        </w:rPr>
+      </w:pPr>
+      <w:r>
+        <w:rPr>
+          <w:rFonts w:ascii="Calibri" w:hAnsi="Calibri"/>
+        </w:rPr>
+        <w:t>[6]</w:t>
+      </w:r>
+      <w:r>
+        <w:rPr>
+          <w:rFonts w:ascii="Calibri" w:hAnsi="Calibri"/>
+        </w:rPr>
+        <w:tab/>
+        <w:t>«Datasets - European Data Portal». https://www.europeandataportal.eu/data/datasets?locale=en&amp;minScoring=0 (accedido abr. 02, 2021).</w:t>
+      </w:r>
+    </w:p>
+    <w:p>
+      <w:pPr>
+        <w:pStyle w:val="Bibliografa"/>
+        <w:rPr>
+          <w:rFonts w:ascii="Calibri" w:hAnsi="Calibri"/>
+        </w:rPr>
+      </w:pPr>
+      <w:r>
+        <w:rPr>
+          <w:rFonts w:ascii="Calibri" w:hAnsi="Calibri"/>
+        </w:rPr>
+        <w:t>[7]</w:t>
+      </w:r>
+      <w:r>
+        <w:rPr>
+          <w:rFonts w:ascii="Calibri" w:hAnsi="Calibri"/>
+        </w:rPr>
+        <w:tab/>
+        <w:t xml:space="preserve">«COVID-19: evitación de las aglomeraciones por edad España en 2020», </w:t>
+      </w:r>
+      <w:r>
+        <w:rPr>
+          <w:rFonts w:ascii="Calibri" w:hAnsi="Calibri"/>
+          <w:i/>
+          <w:iCs/>
+        </w:rPr>
+        <w:t>Statista</w:t>
+      </w:r>
+      <w:r>
+        <w:rPr>
+          <w:rFonts w:ascii="Calibri" w:hAnsi="Calibri"/>
+        </w:rPr>
+        <w:t>. https://es.statista.com/estadisticas/1104235/poblacion-que-evitaba-las-aglomeraciones-debido-al-covid-19-segun-edad-en-espana/ (accedido abr. 02, 2021).</w:t>
+      </w:r>
+    </w:p>
+    <w:p>
+      <w:r>
+        <w:fldChar w:fldCharType="end"/>
+      </w:r>
+    </w:p>
     <w:p/>
     <w:p/>
     <w:p>
@@ -1097,7 +2947,7 @@
       </w:pPr>
     </w:p>
     <w:sectPr>
-      <w:headerReference w:type="default" r:id="rId14"/>
+      <w:headerReference w:type="default" r:id="rId20"/>
       <w:pgSz w:w="11906" w:h="16838"/>
       <w:pgMar w:top="1417" w:right="1701" w:bottom="1417" w:left="1701" w:header="708" w:footer="708" w:gutter="0"/>
       <w:cols w:space="708"/>
@@ -1134,6 +2984,16 @@
 </file>
 
 <file path=word/footer1.xml><?xml version="1.0" encoding="utf-8"?>
+<w:ftr xmlns:wpc="http://schemas.microsoft.com/office/word/2010/wordprocessingCanvas" xmlns:cx="http://schemas.microsoft.com/office/drawing/2014/chartex" xmlns:cx1="http://schemas.microsoft.com/office/drawing/2015/9/8/chartex" xmlns:cx2="http://schemas.microsoft.com/office/drawing/2015/10/21/chartex" xmlns:cx3="http://schemas.microsoft.com/office/drawing/2016/5/9/chartex" xmlns:cx4="http://schemas.microsoft.com/office/drawing/2016/5/10/chartex" xmlns:cx5="http://schemas.microsoft.com/office/drawing/2016/5/11/chartex" xmlns:cx6="http://schemas.microsoft.com/office/drawing/2016/5/12/chartex" xmlns:cx7="http://schemas.microsoft.com/office/drawing/2016/5/13/chartex" xmlns:cx8="http://schemas.microsoft.com/office/drawing/2016/5/14/chartex" xmlns:mc="http://schemas.openxmlformats.org/markup-compatibility/2006" xmlns:aink="http://schemas.microsoft.com/office/drawing/2016/ink" xmlns:am3d="http://schemas.microsoft.com/office/drawing/2017/model3d" xmlns:o="urn:schemas-microsoft-com:office:office" xmlns:r="http://schemas.openxmlformats.org/officeDocument/2006/relationships" xmlns:m="http://schemas.openxmlformats.org/officeDocument/2006/math" xmlns:v="urn:schemas-microsoft-com:vml" xmlns:wp14="http://schemas.microsoft.com/office/word/2010/wordprocessingDrawing" xmlns:wp="http://schemas.openxmlformats.org/drawingml/2006/wordprocessingDrawing" xmlns:w10="urn:schemas-microsoft-com:office:word" xmlns:w="http://schemas.openxmlformats.org/wordprocessingml/2006/main" xmlns:w14="http://schemas.microsoft.com/office/word/2010/wordml" xmlns:w15="http://schemas.microsoft.com/office/word/2012/wordml" xmlns:w16cex="http://schemas.microsoft.com/office/word/2018/wordml/cex" xmlns:w16cid="http://schemas.microsoft.com/office/word/2016/wordml/cid" xmlns:w16="http://schemas.microsoft.com/office/word/2018/wordml" xmlns:w16se="http://schemas.microsoft.com/office/word/2015/wordml/symex" xmlns:wpg="http://schemas.microsoft.com/office/word/2010/wordprocessingGroup" xmlns:wpi="http://schemas.microsoft.com/office/word/2010/wordprocessingInk" xmlns:wne="http://schemas.microsoft.com/office/word/2006/wordml" xmlns:wps="http://schemas.microsoft.com/office/word/2010/wordprocessingShape" mc:Ignorable="w14 w15 w16se w16cid w16 w16cex wp14">
+  <w:p>
+    <w:pPr>
+      <w:pStyle w:val="Piedepgina"/>
+    </w:pPr>
+  </w:p>
+</w:ftr>
+</file>
+
+<file path=word/footer2.xml><?xml version="1.0" encoding="utf-8"?>
 <w:ftr xmlns:wpc="http://schemas.microsoft.com/office/word/2010/wordprocessingCanvas" xmlns:cx="http://schemas.microsoft.com/office/drawing/2014/chartex" xmlns:cx1="http://schemas.microsoft.com/office/drawing/2015/9/8/chartex" xmlns:cx2="http://schemas.microsoft.com/office/drawing/2015/10/21/chartex" xmlns:cx3="http://schemas.microsoft.com/office/drawing/2016/5/9/chartex" xmlns:cx4="http://schemas.microsoft.com/office/drawing/2016/5/10/chartex" xmlns:cx5="http://schemas.microsoft.com/office/drawing/2016/5/11/chartex" xmlns:cx6="http://schemas.microsoft.com/office/drawing/2016/5/12/chartex" xmlns:cx7="http://schemas.microsoft.com/office/drawing/2016/5/13/chartex" xmlns:cx8="http://schemas.microsoft.com/office/drawing/2016/5/14/chartex" xmlns:mc="http://schemas.openxmlformats.org/markup-compatibility/2006" xmlns:aink="http://schemas.microsoft.com/office/drawing/2016/ink" xmlns:am3d="http://schemas.microsoft.com/office/drawing/2017/model3d" xmlns:o="urn:schemas-microsoft-com:office:office" xmlns:r="http://schemas.openxmlformats.org/officeDocument/2006/relationships" xmlns:m="http://schemas.openxmlformats.org/officeDocument/2006/math" xmlns:v="urn:schemas-microsoft-com:vml" xmlns:wp14="http://schemas.microsoft.com/office/word/2010/wordprocessingDrawing" xmlns:wp="http://schemas.openxmlformats.org/drawingml/2006/wordprocessingDrawing" xmlns:w10="urn:schemas-microsoft-com:office:word" xmlns:w="http://schemas.openxmlformats.org/wordprocessingml/2006/main" xmlns:w14="http://schemas.microsoft.com/office/word/2010/wordml" xmlns:w15="http://schemas.microsoft.com/office/word/2012/wordml" xmlns:w16cex="http://schemas.microsoft.com/office/word/2018/wordml/cex" xmlns:w16cid="http://schemas.microsoft.com/office/word/2016/wordml/cid" xmlns:w16="http://schemas.microsoft.com/office/word/2018/wordml" xmlns:w16se="http://schemas.microsoft.com/office/word/2015/wordml/symex" xmlns:wpg="http://schemas.microsoft.com/office/word/2010/wordprocessingGroup" xmlns:wpi="http://schemas.microsoft.com/office/word/2010/wordprocessingInk" xmlns:wne="http://schemas.microsoft.com/office/word/2006/wordml" xmlns:wps="http://schemas.microsoft.com/office/word/2010/wordprocessingShape" mc:Ignorable="w14 w15 w16se w16cid w16 w16cex wp14">
   <w:sdt>
     <w:sdtPr>
@@ -1162,6 +3022,16 @@
 </w:ftr>
 </file>
 
+<file path=word/footer3.xml><?xml version="1.0" encoding="utf-8"?>
+<w:ftr xmlns:wpc="http://schemas.microsoft.com/office/word/2010/wordprocessingCanvas" xmlns:cx="http://schemas.microsoft.com/office/drawing/2014/chartex" xmlns:cx1="http://schemas.microsoft.com/office/drawing/2015/9/8/chartex" xmlns:cx2="http://schemas.microsoft.com/office/drawing/2015/10/21/chartex" xmlns:cx3="http://schemas.microsoft.com/office/drawing/2016/5/9/chartex" xmlns:cx4="http://schemas.microsoft.com/office/drawing/2016/5/10/chartex" xmlns:cx5="http://schemas.microsoft.com/office/drawing/2016/5/11/chartex" xmlns:cx6="http://schemas.microsoft.com/office/drawing/2016/5/12/chartex" xmlns:cx7="http://schemas.microsoft.com/office/drawing/2016/5/13/chartex" xmlns:cx8="http://schemas.microsoft.com/office/drawing/2016/5/14/chartex" xmlns:mc="http://schemas.openxmlformats.org/markup-compatibility/2006" xmlns:aink="http://schemas.microsoft.com/office/drawing/2016/ink" xmlns:am3d="http://schemas.microsoft.com/office/drawing/2017/model3d" xmlns:o="urn:schemas-microsoft-com:office:office" xmlns:r="http://schemas.openxmlformats.org/officeDocument/2006/relationships" xmlns:m="http://schemas.openxmlformats.org/officeDocument/2006/math" xmlns:v="urn:schemas-microsoft-com:vml" xmlns:wp14="http://schemas.microsoft.com/office/word/2010/wordprocessingDrawing" xmlns:wp="http://schemas.openxmlformats.org/drawingml/2006/wordprocessingDrawing" xmlns:w10="urn:schemas-microsoft-com:office:word" xmlns:w="http://schemas.openxmlformats.org/wordprocessingml/2006/main" xmlns:w14="http://schemas.microsoft.com/office/word/2010/wordml" xmlns:w15="http://schemas.microsoft.com/office/word/2012/wordml" xmlns:w16cex="http://schemas.microsoft.com/office/word/2018/wordml/cex" xmlns:w16cid="http://schemas.microsoft.com/office/word/2016/wordml/cid" xmlns:w16="http://schemas.microsoft.com/office/word/2018/wordml" xmlns:w16se="http://schemas.microsoft.com/office/word/2015/wordml/symex" xmlns:wpg="http://schemas.microsoft.com/office/word/2010/wordprocessingGroup" xmlns:wpi="http://schemas.microsoft.com/office/word/2010/wordprocessingInk" xmlns:wne="http://schemas.microsoft.com/office/word/2006/wordml" xmlns:wps="http://schemas.microsoft.com/office/word/2010/wordprocessingShape" mc:Ignorable="w14 w15 w16se w16cid w16 w16cex wp14">
+  <w:p>
+    <w:pPr>
+      <w:pStyle w:val="Piedepgina"/>
+    </w:pPr>
+  </w:p>
+</w:ftr>
+</file>
+
 <file path=word/footnotes.xml><?xml version="1.0" encoding="utf-8"?>
 <w:footnotes xmlns:wpc="http://schemas.microsoft.com/office/word/2010/wordprocessingCanvas" xmlns:cx="http://schemas.microsoft.com/office/drawing/2014/chartex" xmlns:cx1="http://schemas.microsoft.com/office/drawing/2015/9/8/chartex" xmlns:cx2="http://schemas.microsoft.com/office/drawing/2015/10/21/chartex" xmlns:cx3="http://schemas.microsoft.com/office/drawing/2016/5/9/chartex" xmlns:cx4="http://schemas.microsoft.com/office/drawing/2016/5/10/chartex" xmlns:cx5="http://schemas.microsoft.com/office/drawing/2016/5/11/chartex" xmlns:cx6="http://schemas.microsoft.com/office/drawing/2016/5/12/chartex" xmlns:cx7="http://schemas.microsoft.com/office/drawing/2016/5/13/chartex" xmlns:cx8="http://schemas.microsoft.com/office/drawing/2016/5/14/chartex" xmlns:mc="http://schemas.openxmlformats.org/markup-compatibility/2006" xmlns:aink="http://schemas.microsoft.com/office/drawing/2016/ink" xmlns:am3d="http://schemas.microsoft.com/office/drawing/2017/model3d" xmlns:o="urn:schemas-microsoft-com:office:office" xmlns:r="http://schemas.openxmlformats.org/officeDocument/2006/relationships" xmlns:m="http://schemas.openxmlformats.org/officeDocument/2006/math" xmlns:v="urn:schemas-microsoft-com:vml" xmlns:wp14="http://schemas.microsoft.com/office/word/2010/wordprocessingDrawing" xmlns:wp="http://schemas.openxmlformats.org/drawingml/2006/wordprocessingDrawing" xmlns:w10="urn:schemas-microsoft-com:office:word" xmlns:w="http://schemas.openxmlformats.org/wordprocessingml/2006/main" xmlns:w14="http://schemas.microsoft.com/office/word/2010/wordml" xmlns:w15="http://schemas.microsoft.com/office/word/2012/wordml" xmlns:w16cex="http://schemas.microsoft.com/office/word/2018/wordml/cex" xmlns:w16cid="http://schemas.microsoft.com/office/word/2016/wordml/cid" xmlns:w16="http://schemas.microsoft.com/office/word/2018/wordml" xmlns:w16se="http://schemas.microsoft.com/office/word/2015/wordml/symex" xmlns:wpg="http://schemas.microsoft.com/office/word/2010/wordprocessingGroup" xmlns:wpi="http://schemas.microsoft.com/office/word/2010/wordprocessingInk" xmlns:wne="http://schemas.microsoft.com/office/word/2006/wordml" xmlns:wps="http://schemas.microsoft.com/office/word/2010/wordprocessingShape" mc:Ignorable="w14 w15 w16se w16cid w16 w16cex wp14">
   <w:footnote w:type="separator" w:id="-1">
@@ -1188,6 +3058,16 @@
 </file>
 
 <file path=word/header1.xml><?xml version="1.0" encoding="utf-8"?>
+<w:hdr xmlns:wpc="http://schemas.microsoft.com/office/word/2010/wordprocessingCanvas" xmlns:cx="http://schemas.microsoft.com/office/drawing/2014/chartex" xmlns:cx1="http://schemas.microsoft.com/office/drawing/2015/9/8/chartex" xmlns:cx2="http://schemas.microsoft.com/office/drawing/2015/10/21/chartex" xmlns:cx3="http://schemas.microsoft.com/office/drawing/2016/5/9/chartex" xmlns:cx4="http://schemas.microsoft.com/office/drawing/2016/5/10/chartex" xmlns:cx5="http://schemas.microsoft.com/office/drawing/2016/5/11/chartex" xmlns:cx6="http://schemas.microsoft.com/office/drawing/2016/5/12/chartex" xmlns:cx7="http://schemas.microsoft.com/office/drawing/2016/5/13/chartex" xmlns:cx8="http://schemas.microsoft.com/office/drawing/2016/5/14/chartex" xmlns:mc="http://schemas.openxmlformats.org/markup-compatibility/2006" xmlns:aink="http://schemas.microsoft.com/office/drawing/2016/ink" xmlns:am3d="http://schemas.microsoft.com/office/drawing/2017/model3d" xmlns:o="urn:schemas-microsoft-com:office:office" xmlns:r="http://schemas.openxmlformats.org/officeDocument/2006/relationships" xmlns:m="http://schemas.openxmlformats.org/officeDocument/2006/math" xmlns:v="urn:schemas-microsoft-com:vml" xmlns:wp14="http://schemas.microsoft.com/office/word/2010/wordprocessingDrawing" xmlns:wp="http://schemas.openxmlformats.org/drawingml/2006/wordprocessingDrawing" xmlns:w10="urn:schemas-microsoft-com:office:word" xmlns:w="http://schemas.openxmlformats.org/wordprocessingml/2006/main" xmlns:w14="http://schemas.microsoft.com/office/word/2010/wordml" xmlns:w15="http://schemas.microsoft.com/office/word/2012/wordml" xmlns:w16cex="http://schemas.microsoft.com/office/word/2018/wordml/cex" xmlns:w16cid="http://schemas.microsoft.com/office/word/2016/wordml/cid" xmlns:w16="http://schemas.microsoft.com/office/word/2018/wordml" xmlns:w16se="http://schemas.microsoft.com/office/word/2015/wordml/symex" xmlns:wpg="http://schemas.microsoft.com/office/word/2010/wordprocessingGroup" xmlns:wpi="http://schemas.microsoft.com/office/word/2010/wordprocessingInk" xmlns:wne="http://schemas.microsoft.com/office/word/2006/wordml" xmlns:wps="http://schemas.microsoft.com/office/word/2010/wordprocessingShape" mc:Ignorable="w14 w15 w16se w16cid w16 w16cex wp14">
+  <w:p>
+    <w:pPr>
+      <w:pStyle w:val="Encabezado"/>
+    </w:pPr>
+  </w:p>
+</w:hdr>
+</file>
+
+<file path=word/header2.xml><?xml version="1.0" encoding="utf-8"?>
 <w:hdr xmlns:wpc="http://schemas.microsoft.com/office/word/2010/wordprocessingCanvas" xmlns:cx="http://schemas.microsoft.com/office/drawing/2014/chartex" xmlns:cx1="http://schemas.microsoft.com/office/drawing/2015/9/8/chartex" xmlns:cx2="http://schemas.microsoft.com/office/drawing/2015/10/21/chartex" xmlns:cx3="http://schemas.microsoft.com/office/drawing/2016/5/9/chartex" xmlns:cx4="http://schemas.microsoft.com/office/drawing/2016/5/10/chartex" xmlns:cx5="http://schemas.microsoft.com/office/drawing/2016/5/11/chartex" xmlns:cx6="http://schemas.microsoft.com/office/drawing/2016/5/12/chartex" xmlns:cx7="http://schemas.microsoft.com/office/drawing/2016/5/13/chartex" xmlns:cx8="http://schemas.microsoft.com/office/drawing/2016/5/14/chartex" xmlns:mc="http://schemas.openxmlformats.org/markup-compatibility/2006" xmlns:aink="http://schemas.microsoft.com/office/drawing/2016/ink" xmlns:am3d="http://schemas.microsoft.com/office/drawing/2017/model3d" xmlns:o="urn:schemas-microsoft-com:office:office" xmlns:r="http://schemas.openxmlformats.org/officeDocument/2006/relationships" xmlns:m="http://schemas.openxmlformats.org/officeDocument/2006/math" xmlns:v="urn:schemas-microsoft-com:vml" xmlns:wp14="http://schemas.microsoft.com/office/word/2010/wordprocessingDrawing" xmlns:wp="http://schemas.openxmlformats.org/drawingml/2006/wordprocessingDrawing" xmlns:w10="urn:schemas-microsoft-com:office:word" xmlns:w="http://schemas.openxmlformats.org/wordprocessingml/2006/main" xmlns:w14="http://schemas.microsoft.com/office/word/2010/wordml" xmlns:w15="http://schemas.microsoft.com/office/word/2012/wordml" xmlns:w16cex="http://schemas.microsoft.com/office/word/2018/wordml/cex" xmlns:w16cid="http://schemas.microsoft.com/office/word/2016/wordml/cid" xmlns:w16="http://schemas.microsoft.com/office/word/2018/wordml" xmlns:w16se="http://schemas.microsoft.com/office/word/2015/wordml/symex" xmlns:wpg="http://schemas.microsoft.com/office/word/2010/wordprocessingGroup" xmlns:wpi="http://schemas.microsoft.com/office/word/2010/wordprocessingInk" xmlns:wne="http://schemas.microsoft.com/office/word/2006/wordml" xmlns:wps="http://schemas.microsoft.com/office/word/2010/wordprocessingShape" mc:Ignorable="w14 w15 w16se w16cid w16 w16cex wp14">
   <w:p>
     <w:pPr>
@@ -1238,7 +3118,7 @@
 </w:hdr>
 </file>
 
-<file path=word/header2.xml><?xml version="1.0" encoding="utf-8"?>
+<file path=word/header3.xml><?xml version="1.0" encoding="utf-8"?>
 <w:hdr xmlns:wpc="http://schemas.microsoft.com/office/word/2010/wordprocessingCanvas" xmlns:cx="http://schemas.microsoft.com/office/drawing/2014/chartex" xmlns:cx1="http://schemas.microsoft.com/office/drawing/2015/9/8/chartex" xmlns:cx2="http://schemas.microsoft.com/office/drawing/2015/10/21/chartex" xmlns:cx3="http://schemas.microsoft.com/office/drawing/2016/5/9/chartex" xmlns:cx4="http://schemas.microsoft.com/office/drawing/2016/5/10/chartex" xmlns:cx5="http://schemas.microsoft.com/office/drawing/2016/5/11/chartex" xmlns:cx6="http://schemas.microsoft.com/office/drawing/2016/5/12/chartex" xmlns:cx7="http://schemas.microsoft.com/office/drawing/2016/5/13/chartex" xmlns:cx8="http://schemas.microsoft.com/office/drawing/2016/5/14/chartex" xmlns:mc="http://schemas.openxmlformats.org/markup-compatibility/2006" xmlns:aink="http://schemas.microsoft.com/office/drawing/2016/ink" xmlns:am3d="http://schemas.microsoft.com/office/drawing/2017/model3d" xmlns:o="urn:schemas-microsoft-com:office:office" xmlns:r="http://schemas.openxmlformats.org/officeDocument/2006/relationships" xmlns:m="http://schemas.openxmlformats.org/officeDocument/2006/math" xmlns:v="urn:schemas-microsoft-com:vml" xmlns:wp14="http://schemas.microsoft.com/office/word/2010/wordprocessingDrawing" xmlns:wp="http://schemas.openxmlformats.org/drawingml/2006/wordprocessingDrawing" xmlns:w10="urn:schemas-microsoft-com:office:word" xmlns:w="http://schemas.openxmlformats.org/wordprocessingml/2006/main" xmlns:w14="http://schemas.microsoft.com/office/word/2010/wordml" xmlns:w15="http://schemas.microsoft.com/office/word/2012/wordml" xmlns:w16cex="http://schemas.microsoft.com/office/word/2018/wordml/cex" xmlns:w16cid="http://schemas.microsoft.com/office/word/2016/wordml/cid" xmlns:w16="http://schemas.microsoft.com/office/word/2018/wordml" xmlns:w16se="http://schemas.microsoft.com/office/word/2015/wordml/symex" xmlns:wpg="http://schemas.microsoft.com/office/word/2010/wordprocessingGroup" xmlns:wpi="http://schemas.microsoft.com/office/word/2010/wordprocessingInk" xmlns:wne="http://schemas.microsoft.com/office/word/2006/wordml" xmlns:wps="http://schemas.microsoft.com/office/word/2010/wordprocessingShape" mc:Ignorable="w14 w15 w16se w16cid w16 w16cex wp14">
   <w:p>
     <w:pPr>
@@ -1248,7 +3128,17 @@
 </w:hdr>
 </file>
 
-<file path=word/header3.xml><?xml version="1.0" encoding="utf-8"?>
+<file path=word/header4.xml><?xml version="1.0" encoding="utf-8"?>
+<w:hdr xmlns:wpc="http://schemas.microsoft.com/office/word/2010/wordprocessingCanvas" xmlns:cx="http://schemas.microsoft.com/office/drawing/2014/chartex" xmlns:cx1="http://schemas.microsoft.com/office/drawing/2015/9/8/chartex" xmlns:cx2="http://schemas.microsoft.com/office/drawing/2015/10/21/chartex" xmlns:cx3="http://schemas.microsoft.com/office/drawing/2016/5/9/chartex" xmlns:cx4="http://schemas.microsoft.com/office/drawing/2016/5/10/chartex" xmlns:cx5="http://schemas.microsoft.com/office/drawing/2016/5/11/chartex" xmlns:cx6="http://schemas.microsoft.com/office/drawing/2016/5/12/chartex" xmlns:cx7="http://schemas.microsoft.com/office/drawing/2016/5/13/chartex" xmlns:cx8="http://schemas.microsoft.com/office/drawing/2016/5/14/chartex" xmlns:mc="http://schemas.openxmlformats.org/markup-compatibility/2006" xmlns:aink="http://schemas.microsoft.com/office/drawing/2016/ink" xmlns:am3d="http://schemas.microsoft.com/office/drawing/2017/model3d" xmlns:o="urn:schemas-microsoft-com:office:office" xmlns:r="http://schemas.openxmlformats.org/officeDocument/2006/relationships" xmlns:m="http://schemas.openxmlformats.org/officeDocument/2006/math" xmlns:v="urn:schemas-microsoft-com:vml" xmlns:wp14="http://schemas.microsoft.com/office/word/2010/wordprocessingDrawing" xmlns:wp="http://schemas.openxmlformats.org/drawingml/2006/wordprocessingDrawing" xmlns:w10="urn:schemas-microsoft-com:office:word" xmlns:w="http://schemas.openxmlformats.org/wordprocessingml/2006/main" xmlns:w14="http://schemas.microsoft.com/office/word/2010/wordml" xmlns:w15="http://schemas.microsoft.com/office/word/2012/wordml" xmlns:w16cex="http://schemas.microsoft.com/office/word/2018/wordml/cex" xmlns:w16cid="http://schemas.microsoft.com/office/word/2016/wordml/cid" xmlns:w16="http://schemas.microsoft.com/office/word/2018/wordml" xmlns:w16se="http://schemas.microsoft.com/office/word/2015/wordml/symex" xmlns:wpg="http://schemas.microsoft.com/office/word/2010/wordprocessingGroup" xmlns:wpi="http://schemas.microsoft.com/office/word/2010/wordprocessingInk" xmlns:wne="http://schemas.microsoft.com/office/word/2006/wordml" xmlns:wps="http://schemas.microsoft.com/office/word/2010/wordprocessingShape" mc:Ignorable="w14 w15 w16se w16cid w16 w16cex wp14">
+  <w:p>
+    <w:pPr>
+      <w:pStyle w:val="Encabezado"/>
+    </w:pPr>
+  </w:p>
+</w:hdr>
+</file>
+
+<file path=word/header5.xml><?xml version="1.0" encoding="utf-8"?>
 <w:hdr xmlns:wpc="http://schemas.microsoft.com/office/word/2010/wordprocessingCanvas" xmlns:cx="http://schemas.microsoft.com/office/drawing/2014/chartex" xmlns:cx1="http://schemas.microsoft.com/office/drawing/2015/9/8/chartex" xmlns:cx2="http://schemas.microsoft.com/office/drawing/2015/10/21/chartex" xmlns:cx3="http://schemas.microsoft.com/office/drawing/2016/5/9/chartex" xmlns:cx4="http://schemas.microsoft.com/office/drawing/2016/5/10/chartex" xmlns:cx5="http://schemas.microsoft.com/office/drawing/2016/5/11/chartex" xmlns:cx6="http://schemas.microsoft.com/office/drawing/2016/5/12/chartex" xmlns:cx7="http://schemas.microsoft.com/office/drawing/2016/5/13/chartex" xmlns:cx8="http://schemas.microsoft.com/office/drawing/2016/5/14/chartex" xmlns:mc="http://schemas.openxmlformats.org/markup-compatibility/2006" xmlns:aink="http://schemas.microsoft.com/office/drawing/2016/ink" xmlns:am3d="http://schemas.microsoft.com/office/drawing/2017/model3d" xmlns:o="urn:schemas-microsoft-com:office:office" xmlns:r="http://schemas.openxmlformats.org/officeDocument/2006/relationships" xmlns:m="http://schemas.openxmlformats.org/officeDocument/2006/math" xmlns:v="urn:schemas-microsoft-com:vml" xmlns:wp14="http://schemas.microsoft.com/office/word/2010/wordprocessingDrawing" xmlns:wp="http://schemas.openxmlformats.org/drawingml/2006/wordprocessingDrawing" xmlns:w10="urn:schemas-microsoft-com:office:word" xmlns:w="http://schemas.openxmlformats.org/wordprocessingml/2006/main" xmlns:w14="http://schemas.microsoft.com/office/word/2010/wordml" xmlns:w15="http://schemas.microsoft.com/office/word/2012/wordml" xmlns:w16cex="http://schemas.microsoft.com/office/word/2018/wordml/cex" xmlns:w16cid="http://schemas.microsoft.com/office/word/2016/wordml/cid" xmlns:w16="http://schemas.microsoft.com/office/word/2018/wordml" xmlns:w16se="http://schemas.microsoft.com/office/word/2015/wordml/symex" xmlns:wpg="http://schemas.microsoft.com/office/word/2010/wordprocessingGroup" xmlns:wpi="http://schemas.microsoft.com/office/word/2010/wordprocessingInk" xmlns:wne="http://schemas.microsoft.com/office/word/2006/wordml" xmlns:wps="http://schemas.microsoft.com/office/word/2010/wordprocessingShape" mc:Ignorable="w14 w15 w16se w16cid w16 w16cex wp14">
   <w:p>
     <w:pPr>
@@ -1272,7 +3162,7 @@
 </w:hdr>
 </file>
 
-<file path=word/header4.xml><?xml version="1.0" encoding="utf-8"?>
+<file path=word/header6.xml><?xml version="1.0" encoding="utf-8"?>
 <w:hdr xmlns:wpc="http://schemas.microsoft.com/office/word/2010/wordprocessingCanvas" xmlns:cx="http://schemas.microsoft.com/office/drawing/2014/chartex" xmlns:cx1="http://schemas.microsoft.com/office/drawing/2015/9/8/chartex" xmlns:cx2="http://schemas.microsoft.com/office/drawing/2015/10/21/chartex" xmlns:cx3="http://schemas.microsoft.com/office/drawing/2016/5/9/chartex" xmlns:cx4="http://schemas.microsoft.com/office/drawing/2016/5/10/chartex" xmlns:cx5="http://schemas.microsoft.com/office/drawing/2016/5/11/chartex" xmlns:cx6="http://schemas.microsoft.com/office/drawing/2016/5/12/chartex" xmlns:cx7="http://schemas.microsoft.com/office/drawing/2016/5/13/chartex" xmlns:cx8="http://schemas.microsoft.com/office/drawing/2016/5/14/chartex" xmlns:mc="http://schemas.openxmlformats.org/markup-compatibility/2006" xmlns:aink="http://schemas.microsoft.com/office/drawing/2016/ink" xmlns:am3d="http://schemas.microsoft.com/office/drawing/2017/model3d" xmlns:o="urn:schemas-microsoft-com:office:office" xmlns:r="http://schemas.openxmlformats.org/officeDocument/2006/relationships" xmlns:m="http://schemas.openxmlformats.org/officeDocument/2006/math" xmlns:v="urn:schemas-microsoft-com:vml" xmlns:wp14="http://schemas.microsoft.com/office/word/2010/wordprocessingDrawing" xmlns:wp="http://schemas.openxmlformats.org/drawingml/2006/wordprocessingDrawing" xmlns:w10="urn:schemas-microsoft-com:office:word" xmlns:w="http://schemas.openxmlformats.org/wordprocessingml/2006/main" xmlns:w14="http://schemas.microsoft.com/office/word/2010/wordml" xmlns:w15="http://schemas.microsoft.com/office/word/2012/wordml" xmlns:w16cex="http://schemas.microsoft.com/office/word/2018/wordml/cex" xmlns:w16cid="http://schemas.microsoft.com/office/word/2016/wordml/cid" xmlns:w16="http://schemas.microsoft.com/office/word/2018/wordml" xmlns:w16se="http://schemas.microsoft.com/office/word/2015/wordml/symex" xmlns:wpg="http://schemas.microsoft.com/office/word/2010/wordprocessingGroup" xmlns:wpi="http://schemas.microsoft.com/office/word/2010/wordprocessingInk" xmlns:wne="http://schemas.microsoft.com/office/word/2006/wordml" xmlns:wps="http://schemas.microsoft.com/office/word/2010/wordprocessingShape" mc:Ignorable="w14 w15 w16se w16cid w16 w16cex wp14">
   <w:p>
     <w:pPr>
@@ -1281,7 +3171,7 @@
       <w:jc w:val="right"/>
     </w:pPr>
     <w:r>
-      <w:t>Conclusiones y Líneas de trabajo futuras</w:t>
+      <w:t>Diseño y uso de bases de datos analíticas</w:t>
     </w:r>
     <w:r>
       <w:tab/>
@@ -1334,7 +3224,7 @@
 </w:hdr>
 </file>
 
-<file path=word/header5.xml><?xml version="1.0" encoding="utf-8"?>
+<file path=word/header7.xml><?xml version="1.0" encoding="utf-8"?>
 <w:hdr xmlns:wpc="http://schemas.microsoft.com/office/word/2010/wordprocessingCanvas" xmlns:cx="http://schemas.microsoft.com/office/drawing/2014/chartex" xmlns:cx1="http://schemas.microsoft.com/office/drawing/2015/9/8/chartex" xmlns:cx2="http://schemas.microsoft.com/office/drawing/2015/10/21/chartex" xmlns:cx3="http://schemas.microsoft.com/office/drawing/2016/5/9/chartex" xmlns:cx4="http://schemas.microsoft.com/office/drawing/2016/5/10/chartex" xmlns:cx5="http://schemas.microsoft.com/office/drawing/2016/5/11/chartex" xmlns:cx6="http://schemas.microsoft.com/office/drawing/2016/5/12/chartex" xmlns:cx7="http://schemas.microsoft.com/office/drawing/2016/5/13/chartex" xmlns:cx8="http://schemas.microsoft.com/office/drawing/2016/5/14/chartex" xmlns:mc="http://schemas.openxmlformats.org/markup-compatibility/2006" xmlns:aink="http://schemas.microsoft.com/office/drawing/2016/ink" xmlns:am3d="http://schemas.microsoft.com/office/drawing/2017/model3d" xmlns:o="urn:schemas-microsoft-com:office:office" xmlns:r="http://schemas.openxmlformats.org/officeDocument/2006/relationships" xmlns:m="http://schemas.openxmlformats.org/officeDocument/2006/math" xmlns:v="urn:schemas-microsoft-com:vml" xmlns:wp14="http://schemas.microsoft.com/office/word/2010/wordprocessingDrawing" xmlns:wp="http://schemas.openxmlformats.org/drawingml/2006/wordprocessingDrawing" xmlns:w10="urn:schemas-microsoft-com:office:word" xmlns:w="http://schemas.openxmlformats.org/wordprocessingml/2006/main" xmlns:w14="http://schemas.microsoft.com/office/word/2010/wordml" xmlns:w15="http://schemas.microsoft.com/office/word/2012/wordml" xmlns:w16cex="http://schemas.microsoft.com/office/word/2018/wordml/cex" xmlns:w16cid="http://schemas.microsoft.com/office/word/2016/wordml/cid" xmlns:w16="http://schemas.microsoft.com/office/word/2018/wordml" xmlns:w16se="http://schemas.microsoft.com/office/word/2015/wordml/symex" xmlns:wpg="http://schemas.microsoft.com/office/word/2010/wordprocessingGroup" xmlns:wpi="http://schemas.microsoft.com/office/word/2010/wordprocessingInk" xmlns:wne="http://schemas.microsoft.com/office/word/2006/wordml" xmlns:wps="http://schemas.microsoft.com/office/word/2010/wordprocessingShape" mc:Ignorable="w14 w15 w16se w16cid w16 w16cex wp14">
   <w:p>
     <w:pPr>
@@ -2754,6 +4644,119 @@
     </w:lvl>
   </w:abstractNum>
   <w:abstractNum w:abstractNumId="12" w15:restartNumberingAfterBreak="0">
+    <w:nsid w:val="21557AE8"/>
+    <w:multiLevelType w:val="hybridMultilevel"/>
+    <w:tmpl w:val="EE84EE0C"/>
+    <w:lvl w:ilvl="0" w:tplc="0C0A0001">
+      <w:start w:val="1"/>
+      <w:numFmt w:val="bullet"/>
+      <w:lvlText w:val=""/>
+      <w:lvlJc w:val="left"/>
+      <w:pPr>
+        <w:ind w:left="1117" w:hanging="360"/>
+      </w:pPr>
+      <w:rPr>
+        <w:rFonts w:ascii="Symbol" w:hAnsi="Symbol" w:hint="default"/>
+      </w:rPr>
+    </w:lvl>
+    <w:lvl w:ilvl="1" w:tplc="0C0A0003" w:tentative="1">
+      <w:start w:val="1"/>
+      <w:numFmt w:val="bullet"/>
+      <w:lvlText w:val="o"/>
+      <w:lvlJc w:val="left"/>
+      <w:pPr>
+        <w:ind w:left="1837" w:hanging="360"/>
+      </w:pPr>
+      <w:rPr>
+        <w:rFonts w:ascii="Courier New" w:hAnsi="Courier New" w:cs="Courier New" w:hint="default"/>
+      </w:rPr>
+    </w:lvl>
+    <w:lvl w:ilvl="2" w:tplc="0C0A0005" w:tentative="1">
+      <w:start w:val="1"/>
+      <w:numFmt w:val="bullet"/>
+      <w:lvlText w:val=""/>
+      <w:lvlJc w:val="left"/>
+      <w:pPr>
+        <w:ind w:left="2557" w:hanging="360"/>
+      </w:pPr>
+      <w:rPr>
+        <w:rFonts w:ascii="Wingdings" w:hAnsi="Wingdings" w:hint="default"/>
+      </w:rPr>
+    </w:lvl>
+    <w:lvl w:ilvl="3" w:tplc="0C0A0001" w:tentative="1">
+      <w:start w:val="1"/>
+      <w:numFmt w:val="bullet"/>
+      <w:lvlText w:val=""/>
+      <w:lvlJc w:val="left"/>
+      <w:pPr>
+        <w:ind w:left="3277" w:hanging="360"/>
+      </w:pPr>
+      <w:rPr>
+        <w:rFonts w:ascii="Symbol" w:hAnsi="Symbol" w:hint="default"/>
+      </w:rPr>
+    </w:lvl>
+    <w:lvl w:ilvl="4" w:tplc="0C0A0003" w:tentative="1">
+      <w:start w:val="1"/>
+      <w:numFmt w:val="bullet"/>
+      <w:lvlText w:val="o"/>
+      <w:lvlJc w:val="left"/>
+      <w:pPr>
+        <w:ind w:left="3997" w:hanging="360"/>
+      </w:pPr>
+      <w:rPr>
+        <w:rFonts w:ascii="Courier New" w:hAnsi="Courier New" w:cs="Courier New" w:hint="default"/>
+      </w:rPr>
+    </w:lvl>
+    <w:lvl w:ilvl="5" w:tplc="0C0A0005" w:tentative="1">
+      <w:start w:val="1"/>
+      <w:numFmt w:val="bullet"/>
+      <w:lvlText w:val=""/>
+      <w:lvlJc w:val="left"/>
+      <w:pPr>
+        <w:ind w:left="4717" w:hanging="360"/>
+      </w:pPr>
+      <w:rPr>
+        <w:rFonts w:ascii="Wingdings" w:hAnsi="Wingdings" w:hint="default"/>
+      </w:rPr>
+    </w:lvl>
+    <w:lvl w:ilvl="6" w:tplc="0C0A0001" w:tentative="1">
+      <w:start w:val="1"/>
+      <w:numFmt w:val="bullet"/>
+      <w:lvlText w:val=""/>
+      <w:lvlJc w:val="left"/>
+      <w:pPr>
+        <w:ind w:left="5437" w:hanging="360"/>
+      </w:pPr>
+      <w:rPr>
+        <w:rFonts w:ascii="Symbol" w:hAnsi="Symbol" w:hint="default"/>
+      </w:rPr>
+    </w:lvl>
+    <w:lvl w:ilvl="7" w:tplc="0C0A0003" w:tentative="1">
+      <w:start w:val="1"/>
+      <w:numFmt w:val="bullet"/>
+      <w:lvlText w:val="o"/>
+      <w:lvlJc w:val="left"/>
+      <w:pPr>
+        <w:ind w:left="6157" w:hanging="360"/>
+      </w:pPr>
+      <w:rPr>
+        <w:rFonts w:ascii="Courier New" w:hAnsi="Courier New" w:cs="Courier New" w:hint="default"/>
+      </w:rPr>
+    </w:lvl>
+    <w:lvl w:ilvl="8" w:tplc="0C0A0005" w:tentative="1">
+      <w:start w:val="1"/>
+      <w:numFmt w:val="bullet"/>
+      <w:lvlText w:val=""/>
+      <w:lvlJc w:val="left"/>
+      <w:pPr>
+        <w:ind w:left="6877" w:hanging="360"/>
+      </w:pPr>
+      <w:rPr>
+        <w:rFonts w:ascii="Wingdings" w:hAnsi="Wingdings" w:hint="default"/>
+      </w:rPr>
+    </w:lvl>
+  </w:abstractNum>
+  <w:abstractNum w:abstractNumId="13" w15:restartNumberingAfterBreak="0">
     <w:nsid w:val="28F0379D"/>
     <w:multiLevelType w:val="multilevel"/>
     <w:tmpl w:val="FA8A2336"/>
@@ -2878,7 +4881,7 @@
       </w:rPr>
     </w:lvl>
   </w:abstractNum>
-  <w:abstractNum w:abstractNumId="13" w15:restartNumberingAfterBreak="0">
+  <w:abstractNum w:abstractNumId="14" w15:restartNumberingAfterBreak="0">
     <w:nsid w:val="2BD37066"/>
     <w:multiLevelType w:val="hybridMultilevel"/>
     <w:tmpl w:val="92A669BC"/>
@@ -2991,7 +4994,7 @@
       </w:rPr>
     </w:lvl>
   </w:abstractNum>
-  <w:abstractNum w:abstractNumId="14" w15:restartNumberingAfterBreak="0">
+  <w:abstractNum w:abstractNumId="15" w15:restartNumberingAfterBreak="0">
     <w:nsid w:val="2C725447"/>
     <w:multiLevelType w:val="hybridMultilevel"/>
     <w:tmpl w:val="E1FAB238"/>
@@ -3104,7 +5107,7 @@
       </w:rPr>
     </w:lvl>
   </w:abstractNum>
-  <w:abstractNum w:abstractNumId="15" w15:restartNumberingAfterBreak="0">
+  <w:abstractNum w:abstractNumId="16" w15:restartNumberingAfterBreak="0">
     <w:nsid w:val="2D5F4BE0"/>
     <w:multiLevelType w:val="hybridMultilevel"/>
     <w:tmpl w:val="09FC55EA"/>
@@ -3217,7 +5220,7 @@
       </w:rPr>
     </w:lvl>
   </w:abstractNum>
-  <w:abstractNum w:abstractNumId="16" w15:restartNumberingAfterBreak="0">
+  <w:abstractNum w:abstractNumId="17" w15:restartNumberingAfterBreak="0">
     <w:nsid w:val="2EC27C59"/>
     <w:multiLevelType w:val="hybridMultilevel"/>
     <w:tmpl w:val="9C9EDAB8"/>
@@ -3330,7 +5333,7 @@
       </w:rPr>
     </w:lvl>
   </w:abstractNum>
-  <w:abstractNum w:abstractNumId="17" w15:restartNumberingAfterBreak="0">
+  <w:abstractNum w:abstractNumId="18" w15:restartNumberingAfterBreak="0">
     <w:nsid w:val="311A64AC"/>
     <w:multiLevelType w:val="hybridMultilevel"/>
     <w:tmpl w:val="BFBE68A6"/>
@@ -3443,7 +5446,7 @@
       </w:rPr>
     </w:lvl>
   </w:abstractNum>
-  <w:abstractNum w:abstractNumId="18" w15:restartNumberingAfterBreak="0">
+  <w:abstractNum w:abstractNumId="19" w15:restartNumberingAfterBreak="0">
     <w:nsid w:val="35006E81"/>
     <w:multiLevelType w:val="hybridMultilevel"/>
     <w:tmpl w:val="272635F0"/>
@@ -3556,7 +5559,7 @@
       </w:rPr>
     </w:lvl>
   </w:abstractNum>
-  <w:abstractNum w:abstractNumId="19" w15:restartNumberingAfterBreak="0">
+  <w:abstractNum w:abstractNumId="20" w15:restartNumberingAfterBreak="0">
     <w:nsid w:val="373D5593"/>
     <w:multiLevelType w:val="hybridMultilevel"/>
     <w:tmpl w:val="6534E36C"/>
@@ -3669,7 +5672,7 @@
       </w:rPr>
     </w:lvl>
   </w:abstractNum>
-  <w:abstractNum w:abstractNumId="20" w15:restartNumberingAfterBreak="0">
+  <w:abstractNum w:abstractNumId="21" w15:restartNumberingAfterBreak="0">
     <w:nsid w:val="37946EE2"/>
     <w:multiLevelType w:val="hybridMultilevel"/>
     <w:tmpl w:val="3118D76E"/>
@@ -3782,7 +5785,7 @@
       </w:rPr>
     </w:lvl>
   </w:abstractNum>
-  <w:abstractNum w:abstractNumId="21" w15:restartNumberingAfterBreak="0">
+  <w:abstractNum w:abstractNumId="22" w15:restartNumberingAfterBreak="0">
     <w:nsid w:val="39122FF5"/>
     <w:multiLevelType w:val="hybridMultilevel"/>
     <w:tmpl w:val="FCAE233A"/>
@@ -3895,7 +5898,7 @@
       </w:rPr>
     </w:lvl>
   </w:abstractNum>
-  <w:abstractNum w:abstractNumId="22" w15:restartNumberingAfterBreak="0">
+  <w:abstractNum w:abstractNumId="23" w15:restartNumberingAfterBreak="0">
     <w:nsid w:val="394958A9"/>
     <w:multiLevelType w:val="hybridMultilevel"/>
     <w:tmpl w:val="0AA6F2BC"/>
@@ -4008,7 +6011,7 @@
       </w:rPr>
     </w:lvl>
   </w:abstractNum>
-  <w:abstractNum w:abstractNumId="23" w15:restartNumberingAfterBreak="0">
+  <w:abstractNum w:abstractNumId="24" w15:restartNumberingAfterBreak="0">
     <w:nsid w:val="39D153A7"/>
     <w:multiLevelType w:val="hybridMultilevel"/>
     <w:tmpl w:val="0736F8CE"/>
@@ -4121,7 +6124,7 @@
       </w:rPr>
     </w:lvl>
   </w:abstractNum>
-  <w:abstractNum w:abstractNumId="24" w15:restartNumberingAfterBreak="0">
+  <w:abstractNum w:abstractNumId="25" w15:restartNumberingAfterBreak="0">
     <w:nsid w:val="3A1F7643"/>
     <w:multiLevelType w:val="hybridMultilevel"/>
     <w:tmpl w:val="7F460210"/>
@@ -4234,7 +6237,7 @@
       </w:rPr>
     </w:lvl>
   </w:abstractNum>
-  <w:abstractNum w:abstractNumId="25" w15:restartNumberingAfterBreak="0">
+  <w:abstractNum w:abstractNumId="26" w15:restartNumberingAfterBreak="0">
     <w:nsid w:val="43670297"/>
     <w:multiLevelType w:val="hybridMultilevel"/>
     <w:tmpl w:val="183C1DB4"/>
@@ -4347,7 +6350,7 @@
       </w:rPr>
     </w:lvl>
   </w:abstractNum>
-  <w:abstractNum w:abstractNumId="26" w15:restartNumberingAfterBreak="0">
+  <w:abstractNum w:abstractNumId="27" w15:restartNumberingAfterBreak="0">
     <w:nsid w:val="467A7A7E"/>
     <w:multiLevelType w:val="hybridMultilevel"/>
     <w:tmpl w:val="F9E217EA"/>
@@ -4460,7 +6463,7 @@
       </w:rPr>
     </w:lvl>
   </w:abstractNum>
-  <w:abstractNum w:abstractNumId="27" w15:restartNumberingAfterBreak="0">
+  <w:abstractNum w:abstractNumId="28" w15:restartNumberingAfterBreak="0">
     <w:nsid w:val="4A2E0ECD"/>
     <w:multiLevelType w:val="hybridMultilevel"/>
     <w:tmpl w:val="DF008EDC"/>
@@ -4573,7 +6576,7 @@
       </w:rPr>
     </w:lvl>
   </w:abstractNum>
-  <w:abstractNum w:abstractNumId="28" w15:restartNumberingAfterBreak="0">
+  <w:abstractNum w:abstractNumId="29" w15:restartNumberingAfterBreak="0">
     <w:nsid w:val="519A34E2"/>
     <w:multiLevelType w:val="hybridMultilevel"/>
     <w:tmpl w:val="F24CF99E"/>
@@ -4686,7 +6689,7 @@
       </w:rPr>
     </w:lvl>
   </w:abstractNum>
-  <w:abstractNum w:abstractNumId="29" w15:restartNumberingAfterBreak="0">
+  <w:abstractNum w:abstractNumId="30" w15:restartNumberingAfterBreak="0">
     <w:nsid w:val="5305319A"/>
     <w:multiLevelType w:val="hybridMultilevel"/>
     <w:tmpl w:val="5D64289A"/>
@@ -4799,7 +6802,7 @@
       </w:rPr>
     </w:lvl>
   </w:abstractNum>
-  <w:abstractNum w:abstractNumId="30" w15:restartNumberingAfterBreak="0">
+  <w:abstractNum w:abstractNumId="31" w15:restartNumberingAfterBreak="0">
     <w:nsid w:val="53EE126B"/>
     <w:multiLevelType w:val="hybridMultilevel"/>
     <w:tmpl w:val="9B30E6D0"/>
@@ -4912,7 +6915,7 @@
       </w:rPr>
     </w:lvl>
   </w:abstractNum>
-  <w:abstractNum w:abstractNumId="31" w15:restartNumberingAfterBreak="0">
+  <w:abstractNum w:abstractNumId="32" w15:restartNumberingAfterBreak="0">
     <w:nsid w:val="586B435C"/>
     <w:multiLevelType w:val="hybridMultilevel"/>
     <w:tmpl w:val="DC4CE08C"/>
@@ -5025,7 +7028,7 @@
       </w:rPr>
     </w:lvl>
   </w:abstractNum>
-  <w:abstractNum w:abstractNumId="32" w15:restartNumberingAfterBreak="0">
+  <w:abstractNum w:abstractNumId="33" w15:restartNumberingAfterBreak="0">
     <w:nsid w:val="58CA10C7"/>
     <w:multiLevelType w:val="hybridMultilevel"/>
     <w:tmpl w:val="CA56F35E"/>
@@ -5138,7 +7141,7 @@
       </w:rPr>
     </w:lvl>
   </w:abstractNum>
-  <w:abstractNum w:abstractNumId="33" w15:restartNumberingAfterBreak="0">
+  <w:abstractNum w:abstractNumId="34" w15:restartNumberingAfterBreak="0">
     <w:nsid w:val="5F4B1E08"/>
     <w:multiLevelType w:val="hybridMultilevel"/>
     <w:tmpl w:val="B792CEE4"/>
@@ -5251,7 +7254,7 @@
       </w:rPr>
     </w:lvl>
   </w:abstractNum>
-  <w:abstractNum w:abstractNumId="34" w15:restartNumberingAfterBreak="0">
+  <w:abstractNum w:abstractNumId="35" w15:restartNumberingAfterBreak="0">
     <w:nsid w:val="600B6253"/>
     <w:multiLevelType w:val="hybridMultilevel"/>
     <w:tmpl w:val="A2D2B992"/>
@@ -5364,7 +7367,7 @@
       </w:rPr>
     </w:lvl>
   </w:abstractNum>
-  <w:abstractNum w:abstractNumId="35" w15:restartNumberingAfterBreak="0">
+  <w:abstractNum w:abstractNumId="36" w15:restartNumberingAfterBreak="0">
     <w:nsid w:val="61814E27"/>
     <w:multiLevelType w:val="hybridMultilevel"/>
     <w:tmpl w:val="F03CE138"/>
@@ -5477,7 +7480,7 @@
       </w:rPr>
     </w:lvl>
   </w:abstractNum>
-  <w:abstractNum w:abstractNumId="36" w15:restartNumberingAfterBreak="0">
+  <w:abstractNum w:abstractNumId="37" w15:restartNumberingAfterBreak="0">
     <w:nsid w:val="6181668D"/>
     <w:multiLevelType w:val="hybridMultilevel"/>
     <w:tmpl w:val="1422BD2A"/>
@@ -5590,7 +7593,7 @@
       </w:rPr>
     </w:lvl>
   </w:abstractNum>
-  <w:abstractNum w:abstractNumId="37" w15:restartNumberingAfterBreak="0">
+  <w:abstractNum w:abstractNumId="38" w15:restartNumberingAfterBreak="0">
     <w:nsid w:val="618754C3"/>
     <w:multiLevelType w:val="hybridMultilevel"/>
     <w:tmpl w:val="1664417C"/>
@@ -5703,7 +7706,7 @@
       </w:rPr>
     </w:lvl>
   </w:abstractNum>
-  <w:abstractNum w:abstractNumId="38" w15:restartNumberingAfterBreak="0">
+  <w:abstractNum w:abstractNumId="39" w15:restartNumberingAfterBreak="0">
     <w:nsid w:val="6A773668"/>
     <w:multiLevelType w:val="hybridMultilevel"/>
     <w:tmpl w:val="C0A2A3F8"/>
@@ -5816,7 +7819,7 @@
       </w:rPr>
     </w:lvl>
   </w:abstractNum>
-  <w:abstractNum w:abstractNumId="39" w15:restartNumberingAfterBreak="0">
+  <w:abstractNum w:abstractNumId="40" w15:restartNumberingAfterBreak="0">
     <w:nsid w:val="6FB36718"/>
     <w:multiLevelType w:val="hybridMultilevel"/>
     <w:tmpl w:val="F4DE6FDA"/>
@@ -5928,7 +7931,7 @@
       </w:rPr>
     </w:lvl>
   </w:abstractNum>
-  <w:abstractNum w:abstractNumId="40" w15:restartNumberingAfterBreak="0">
+  <w:abstractNum w:abstractNumId="41" w15:restartNumberingAfterBreak="0">
     <w:nsid w:val="727D70B8"/>
     <w:multiLevelType w:val="hybridMultilevel"/>
     <w:tmpl w:val="12FCB028"/>
@@ -6041,7 +8044,7 @@
       </w:rPr>
     </w:lvl>
   </w:abstractNum>
-  <w:abstractNum w:abstractNumId="41" w15:restartNumberingAfterBreak="0">
+  <w:abstractNum w:abstractNumId="42" w15:restartNumberingAfterBreak="0">
     <w:nsid w:val="744F3AAF"/>
     <w:multiLevelType w:val="hybridMultilevel"/>
     <w:tmpl w:val="01C2D726"/>
@@ -6154,7 +8157,7 @@
       </w:rPr>
     </w:lvl>
   </w:abstractNum>
-  <w:abstractNum w:abstractNumId="42" w15:restartNumberingAfterBreak="0">
+  <w:abstractNum w:abstractNumId="43" w15:restartNumberingAfterBreak="0">
     <w:nsid w:val="758F5375"/>
     <w:multiLevelType w:val="hybridMultilevel"/>
     <w:tmpl w:val="D246722E"/>
@@ -6267,7 +8270,7 @@
       </w:rPr>
     </w:lvl>
   </w:abstractNum>
-  <w:abstractNum w:abstractNumId="43" w15:restartNumberingAfterBreak="0">
+  <w:abstractNum w:abstractNumId="44" w15:restartNumberingAfterBreak="0">
     <w:nsid w:val="76DE04B0"/>
     <w:multiLevelType w:val="hybridMultilevel"/>
     <w:tmpl w:val="FFDE7AC4"/>
@@ -6380,7 +8383,7 @@
       </w:rPr>
     </w:lvl>
   </w:abstractNum>
-  <w:abstractNum w:abstractNumId="44" w15:restartNumberingAfterBreak="0">
+  <w:abstractNum w:abstractNumId="45" w15:restartNumberingAfterBreak="0">
     <w:nsid w:val="7BAD7DA7"/>
     <w:multiLevelType w:val="hybridMultilevel"/>
     <w:tmpl w:val="A000B948"/>
@@ -6493,7 +8496,93 @@
       </w:rPr>
     </w:lvl>
   </w:abstractNum>
-  <w:abstractNum w:abstractNumId="45" w15:restartNumberingAfterBreak="0">
+  <w:abstractNum w:abstractNumId="46" w15:restartNumberingAfterBreak="0">
+    <w:nsid w:val="7E2A58F2"/>
+    <w:multiLevelType w:val="hybridMultilevel"/>
+    <w:tmpl w:val="0922CC16"/>
+    <w:lvl w:ilvl="0" w:tplc="0C0A000F">
+      <w:start w:val="1"/>
+      <w:numFmt w:val="decimal"/>
+      <w:lvlText w:val="%1."/>
+      <w:lvlJc w:val="left"/>
+      <w:pPr>
+        <w:ind w:left="1117" w:hanging="360"/>
+      </w:pPr>
+    </w:lvl>
+    <w:lvl w:ilvl="1" w:tplc="0C0A0019" w:tentative="1">
+      <w:start w:val="1"/>
+      <w:numFmt w:val="lowerLetter"/>
+      <w:lvlText w:val="%2."/>
+      <w:lvlJc w:val="left"/>
+      <w:pPr>
+        <w:ind w:left="1837" w:hanging="360"/>
+      </w:pPr>
+    </w:lvl>
+    <w:lvl w:ilvl="2" w:tplc="0C0A001B" w:tentative="1">
+      <w:start w:val="1"/>
+      <w:numFmt w:val="lowerRoman"/>
+      <w:lvlText w:val="%3."/>
+      <w:lvlJc w:val="right"/>
+      <w:pPr>
+        <w:ind w:left="2557" w:hanging="180"/>
+      </w:pPr>
+    </w:lvl>
+    <w:lvl w:ilvl="3" w:tplc="0C0A000F" w:tentative="1">
+      <w:start w:val="1"/>
+      <w:numFmt w:val="decimal"/>
+      <w:lvlText w:val="%4."/>
+      <w:lvlJc w:val="left"/>
+      <w:pPr>
+        <w:ind w:left="3277" w:hanging="360"/>
+      </w:pPr>
+    </w:lvl>
+    <w:lvl w:ilvl="4" w:tplc="0C0A0019" w:tentative="1">
+      <w:start w:val="1"/>
+      <w:numFmt w:val="lowerLetter"/>
+      <w:lvlText w:val="%5."/>
+      <w:lvlJc w:val="left"/>
+      <w:pPr>
+        <w:ind w:left="3997" w:hanging="360"/>
+      </w:pPr>
+    </w:lvl>
+    <w:lvl w:ilvl="5" w:tplc="0C0A001B" w:tentative="1">
+      <w:start w:val="1"/>
+      <w:numFmt w:val="lowerRoman"/>
+      <w:lvlText w:val="%6."/>
+      <w:lvlJc w:val="right"/>
+      <w:pPr>
+        <w:ind w:left="4717" w:hanging="180"/>
+      </w:pPr>
+    </w:lvl>
+    <w:lvl w:ilvl="6" w:tplc="0C0A000F" w:tentative="1">
+      <w:start w:val="1"/>
+      <w:numFmt w:val="decimal"/>
+      <w:lvlText w:val="%7."/>
+      <w:lvlJc w:val="left"/>
+      <w:pPr>
+        <w:ind w:left="5437" w:hanging="360"/>
+      </w:pPr>
+    </w:lvl>
+    <w:lvl w:ilvl="7" w:tplc="0C0A0019" w:tentative="1">
+      <w:start w:val="1"/>
+      <w:numFmt w:val="lowerLetter"/>
+      <w:lvlText w:val="%8."/>
+      <w:lvlJc w:val="left"/>
+      <w:pPr>
+        <w:ind w:left="6157" w:hanging="360"/>
+      </w:pPr>
+    </w:lvl>
+    <w:lvl w:ilvl="8" w:tplc="0C0A001B" w:tentative="1">
+      <w:start w:val="1"/>
+      <w:numFmt w:val="lowerRoman"/>
+      <w:lvlText w:val="%9."/>
+      <w:lvlJc w:val="right"/>
+      <w:pPr>
+        <w:ind w:left="6877" w:hanging="180"/>
+      </w:pPr>
+    </w:lvl>
+  </w:abstractNum>
+  <w:abstractNum w:abstractNumId="47" w15:restartNumberingAfterBreak="0">
     <w:nsid w:val="7E2E704D"/>
     <w:multiLevelType w:val="hybridMultilevel"/>
     <w:tmpl w:val="209C8220"/>
@@ -6606,7 +8695,7 @@
       </w:rPr>
     </w:lvl>
   </w:abstractNum>
-  <w:abstractNum w:abstractNumId="46" w15:restartNumberingAfterBreak="0">
+  <w:abstractNum w:abstractNumId="48" w15:restartNumberingAfterBreak="0">
     <w:nsid w:val="7EA01C02"/>
     <w:multiLevelType w:val="hybridMultilevel"/>
     <w:tmpl w:val="453679B2"/>
@@ -6720,73 +8809,73 @@
     </w:lvl>
   </w:abstractNum>
   <w:num w:numId="1">
-    <w:abstractNumId w:val="12"/>
+    <w:abstractNumId w:val="13"/>
   </w:num>
   <w:num w:numId="2">
-    <w:abstractNumId w:val="19"/>
+    <w:abstractNumId w:val="20"/>
   </w:num>
   <w:num w:numId="3">
     <w:abstractNumId w:val="10"/>
   </w:num>
   <w:num w:numId="4">
-    <w:abstractNumId w:val="28"/>
+    <w:abstractNumId w:val="29"/>
   </w:num>
   <w:num w:numId="5">
-    <w:abstractNumId w:val="25"/>
+    <w:abstractNumId w:val="26"/>
   </w:num>
   <w:num w:numId="6">
-    <w:abstractNumId w:val="37"/>
+    <w:abstractNumId w:val="38"/>
   </w:num>
   <w:num w:numId="7">
     <w:abstractNumId w:val="7"/>
   </w:num>
   <w:num w:numId="8">
-    <w:abstractNumId w:val="41"/>
+    <w:abstractNumId w:val="42"/>
   </w:num>
   <w:num w:numId="9">
-    <w:abstractNumId w:val="17"/>
+    <w:abstractNumId w:val="18"/>
   </w:num>
   <w:num w:numId="10">
-    <w:abstractNumId w:val="36"/>
+    <w:abstractNumId w:val="37"/>
   </w:num>
   <w:num w:numId="11">
+    <w:abstractNumId w:val="40"/>
+  </w:num>
+  <w:num w:numId="12">
+    <w:abstractNumId w:val="28"/>
+  </w:num>
+  <w:num w:numId="13">
     <w:abstractNumId w:val="39"/>
   </w:num>
-  <w:num w:numId="12">
-    <w:abstractNumId w:val="27"/>
-  </w:num>
-  <w:num w:numId="13">
-    <w:abstractNumId w:val="38"/>
-  </w:num>
   <w:num w:numId="14">
-    <w:abstractNumId w:val="24"/>
+    <w:abstractNumId w:val="25"/>
   </w:num>
   <w:num w:numId="15">
-    <w:abstractNumId w:val="18"/>
+    <w:abstractNumId w:val="19"/>
   </w:num>
   <w:num w:numId="16">
-    <w:abstractNumId w:val="29"/>
+    <w:abstractNumId w:val="30"/>
   </w:num>
   <w:num w:numId="17">
-    <w:abstractNumId w:val="42"/>
+    <w:abstractNumId w:val="43"/>
   </w:num>
   <w:num w:numId="18">
+    <w:abstractNumId w:val="45"/>
+  </w:num>
+  <w:num w:numId="19">
     <w:abstractNumId w:val="44"/>
   </w:num>
-  <w:num w:numId="19">
-    <w:abstractNumId w:val="43"/>
-  </w:num>
   <w:num w:numId="20">
-    <w:abstractNumId w:val="30"/>
+    <w:abstractNumId w:val="31"/>
   </w:num>
   <w:num w:numId="21">
     <w:abstractNumId w:val="0"/>
   </w:num>
   <w:num w:numId="22">
-    <w:abstractNumId w:val="22"/>
+    <w:abstractNumId w:val="23"/>
   </w:num>
   <w:num w:numId="23">
-    <w:abstractNumId w:val="16"/>
+    <w:abstractNumId w:val="17"/>
   </w:num>
   <w:num w:numId="24">
     <w:abstractNumId w:val="3"/>
@@ -6795,37 +8884,37 @@
     <w:abstractNumId w:val="4"/>
   </w:num>
   <w:num w:numId="26">
-    <w:abstractNumId w:val="46"/>
+    <w:abstractNumId w:val="48"/>
   </w:num>
   <w:num w:numId="27">
-    <w:abstractNumId w:val="14"/>
+    <w:abstractNumId w:val="15"/>
   </w:num>
   <w:num w:numId="28">
     <w:abstractNumId w:val="8"/>
   </w:num>
   <w:num w:numId="29">
-    <w:abstractNumId w:val="35"/>
+    <w:abstractNumId w:val="36"/>
   </w:num>
   <w:num w:numId="30">
-    <w:abstractNumId w:val="31"/>
+    <w:abstractNumId w:val="32"/>
   </w:num>
   <w:num w:numId="31">
-    <w:abstractNumId w:val="40"/>
+    <w:abstractNumId w:val="41"/>
   </w:num>
   <w:num w:numId="32">
-    <w:abstractNumId w:val="32"/>
+    <w:abstractNumId w:val="33"/>
   </w:num>
   <w:num w:numId="33">
     <w:abstractNumId w:val="11"/>
   </w:num>
   <w:num w:numId="34">
-    <w:abstractNumId w:val="23"/>
+    <w:abstractNumId w:val="24"/>
   </w:num>
   <w:num w:numId="35">
-    <w:abstractNumId w:val="15"/>
+    <w:abstractNumId w:val="16"/>
   </w:num>
   <w:num w:numId="36">
-    <w:abstractNumId w:val="45"/>
+    <w:abstractNumId w:val="47"/>
   </w:num>
   <w:num w:numId="37">
     <w:abstractNumId w:val="2"/>
@@ -6834,31 +8923,37 @@
     <w:abstractNumId w:val="1"/>
   </w:num>
   <w:num w:numId="39">
-    <w:abstractNumId w:val="33"/>
+    <w:abstractNumId w:val="34"/>
   </w:num>
   <w:num w:numId="40">
-    <w:abstractNumId w:val="34"/>
+    <w:abstractNumId w:val="35"/>
   </w:num>
   <w:num w:numId="41">
-    <w:abstractNumId w:val="13"/>
+    <w:abstractNumId w:val="14"/>
   </w:num>
   <w:num w:numId="42">
     <w:abstractNumId w:val="5"/>
   </w:num>
   <w:num w:numId="43">
-    <w:abstractNumId w:val="21"/>
+    <w:abstractNumId w:val="22"/>
   </w:num>
   <w:num w:numId="44">
-    <w:abstractNumId w:val="20"/>
+    <w:abstractNumId w:val="21"/>
   </w:num>
   <w:num w:numId="45">
     <w:abstractNumId w:val="9"/>
   </w:num>
   <w:num w:numId="46">
-    <w:abstractNumId w:val="26"/>
+    <w:abstractNumId w:val="27"/>
   </w:num>
   <w:num w:numId="47">
     <w:abstractNumId w:val="6"/>
+  </w:num>
+  <w:num w:numId="48">
+    <w:abstractNumId w:val="46"/>
+  </w:num>
+  <w:num w:numId="49">
+    <w:abstractNumId w:val="12"/>
   </w:num>
 </w:numbering>
 </file>
@@ -7350,7 +9445,6 @@
   <w:style w:type="character" w:default="1" w:styleId="Fuentedeprrafopredeter">
     <w:name w:val="Default Paragraph Font"/>
     <w:uiPriority w:val="1"/>
-    <w:semiHidden/>
     <w:unhideWhenUsed/>
   </w:style>
   <w:style w:type="table" w:default="1" w:styleId="Tablanormal">

</xml_diff>

<commit_message>
BBDD: PRA1 - Mejora
</commit_message>
<xml_diff>
--- a/2019-20/PrimerSemestre/BBDD/Practica_2/mariousm_DUBDA_PRA1.docx
+++ b/2019-20/PrimerSemestre/BBDD/Practica_2/mariousm_DUBDA_PRA1.docx
@@ -334,7 +334,7 @@
               <w:jc w:val="center"/>
               <w:outlineLvl w:val="0"/>
             </w:pPr>
-            <w:bookmarkStart w:id="1" w:name="_Toc68348281"/>
+            <w:bookmarkStart w:id="1" w:name="_Toc68445956"/>
             <w:r>
               <w:t>Índice de Contenido</w:t>
             </w:r>
@@ -406,7 +406,7 @@
             </w:rPr>
             <w:fldChar w:fldCharType="separate"/>
           </w:r>
-          <w:hyperlink w:anchor="_Toc68348281" w:history="1">
+          <w:hyperlink w:anchor="_Toc68445956" w:history="1">
             <w:r>
               <w:rPr>
                 <w:rStyle w:val="Hipervnculo"/>
@@ -433,7 +433,7 @@
                 <w:noProof/>
                 <w:webHidden/>
               </w:rPr>
-              <w:instrText xml:space="preserve"> PAGEREF _Toc68348281 \h </w:instrText>
+              <w:instrText xml:space="preserve"> PAGEREF _Toc68445956 \h </w:instrText>
             </w:r>
             <w:r>
               <w:rPr>
@@ -477,7 +477,7 @@
               <w:lang w:eastAsia="es-ES"/>
             </w:rPr>
           </w:pPr>
-          <w:hyperlink w:anchor="_Toc68348282" w:history="1">
+          <w:hyperlink w:anchor="_Toc68445957" w:history="1">
             <w:r>
               <w:rPr>
                 <w:rStyle w:val="Hipervnculo"/>
@@ -504,7 +504,7 @@
                 <w:noProof/>
                 <w:webHidden/>
               </w:rPr>
-              <w:instrText xml:space="preserve"> PAGEREF _Toc68348282 \h </w:instrText>
+              <w:instrText xml:space="preserve"> PAGEREF _Toc68445957 \h </w:instrText>
             </w:r>
             <w:r>
               <w:rPr>
@@ -548,7 +548,7 @@
               <w:lang w:eastAsia="es-ES"/>
             </w:rPr>
           </w:pPr>
-          <w:hyperlink w:anchor="_Toc68348283" w:history="1">
+          <w:hyperlink w:anchor="_Toc68445958" w:history="1">
             <w:r>
               <w:rPr>
                 <w:rStyle w:val="Hipervnculo"/>
@@ -575,7 +575,7 @@
                 <w:noProof/>
                 <w:webHidden/>
               </w:rPr>
-              <w:instrText xml:space="preserve"> PAGEREF _Toc68348283 \h </w:instrText>
+              <w:instrText xml:space="preserve"> PAGEREF _Toc68445958 \h </w:instrText>
             </w:r>
             <w:r>
               <w:rPr>
@@ -620,7 +620,7 @@
               <w:lang w:eastAsia="es-ES"/>
             </w:rPr>
           </w:pPr>
-          <w:hyperlink w:anchor="_Toc68348284" w:history="1">
+          <w:hyperlink w:anchor="_Toc68445959" w:history="1">
             <w:r>
               <w:rPr>
                 <w:rStyle w:val="Hipervnculo"/>
@@ -664,7 +664,7 @@
                 <w:noProof/>
                 <w:webHidden/>
               </w:rPr>
-              <w:instrText xml:space="preserve"> PAGEREF _Toc68348284 \h </w:instrText>
+              <w:instrText xml:space="preserve"> PAGEREF _Toc68445959 \h </w:instrText>
             </w:r>
             <w:r>
               <w:rPr>
@@ -709,7 +709,7 @@
               <w:lang w:eastAsia="es-ES"/>
             </w:rPr>
           </w:pPr>
-          <w:hyperlink w:anchor="_Toc68348285" w:history="1">
+          <w:hyperlink w:anchor="_Toc68445960" w:history="1">
             <w:r>
               <w:rPr>
                 <w:rStyle w:val="Hipervnculo"/>
@@ -753,7 +753,7 @@
                 <w:noProof/>
                 <w:webHidden/>
               </w:rPr>
-              <w:instrText xml:space="preserve"> PAGEREF _Toc68348285 \h </w:instrText>
+              <w:instrText xml:space="preserve"> PAGEREF _Toc68445960 \h </w:instrText>
             </w:r>
             <w:r>
               <w:rPr>
@@ -798,7 +798,7 @@
               <w:lang w:eastAsia="es-ES"/>
             </w:rPr>
           </w:pPr>
-          <w:hyperlink w:anchor="_Toc68348286" w:history="1">
+          <w:hyperlink w:anchor="_Toc68445961" w:history="1">
             <w:r>
               <w:rPr>
                 <w:rStyle w:val="Hipervnculo"/>
@@ -842,7 +842,7 @@
                 <w:noProof/>
                 <w:webHidden/>
               </w:rPr>
-              <w:instrText xml:space="preserve"> PAGEREF _Toc68348286 \h </w:instrText>
+              <w:instrText xml:space="preserve"> PAGEREF _Toc68445961 \h </w:instrText>
             </w:r>
             <w:r>
               <w:rPr>
@@ -887,7 +887,7 @@
               <w:lang w:eastAsia="es-ES"/>
             </w:rPr>
           </w:pPr>
-          <w:hyperlink w:anchor="_Toc68348287" w:history="1">
+          <w:hyperlink w:anchor="_Toc68445962" w:history="1">
             <w:r>
               <w:rPr>
                 <w:rStyle w:val="Hipervnculo"/>
@@ -931,7 +931,7 @@
                 <w:noProof/>
                 <w:webHidden/>
               </w:rPr>
-              <w:instrText xml:space="preserve"> PAGEREF _Toc68348287 \h </w:instrText>
+              <w:instrText xml:space="preserve"> PAGEREF _Toc68445962 \h </w:instrText>
             </w:r>
             <w:r>
               <w:rPr>
@@ -976,7 +976,7 @@
               <w:lang w:eastAsia="es-ES"/>
             </w:rPr>
           </w:pPr>
-          <w:hyperlink w:anchor="_Toc68348288" w:history="1">
+          <w:hyperlink w:anchor="_Toc68445963" w:history="1">
             <w:r>
               <w:rPr>
                 <w:rStyle w:val="Hipervnculo"/>
@@ -1020,7 +1020,7 @@
                 <w:noProof/>
                 <w:webHidden/>
               </w:rPr>
-              <w:instrText xml:space="preserve"> PAGEREF _Toc68348288 \h </w:instrText>
+              <w:instrText xml:space="preserve"> PAGEREF _Toc68445963 \h </w:instrText>
             </w:r>
             <w:r>
               <w:rPr>
@@ -1064,7 +1064,7 @@
               <w:lang w:eastAsia="es-ES"/>
             </w:rPr>
           </w:pPr>
-          <w:hyperlink w:anchor="_Toc68348289" w:history="1">
+          <w:hyperlink w:anchor="_Toc68445964" w:history="1">
             <w:r>
               <w:rPr>
                 <w:rStyle w:val="Hipervnculo"/>
@@ -1108,7 +1108,7 @@
                 <w:noProof/>
                 <w:webHidden/>
               </w:rPr>
-              <w:instrText xml:space="preserve"> PAGEREF _Toc68348289 \h </w:instrText>
+              <w:instrText xml:space="preserve"> PAGEREF _Toc68445964 \h </w:instrText>
             </w:r>
             <w:r>
               <w:rPr>
@@ -1152,7 +1152,7 @@
               <w:lang w:eastAsia="es-ES"/>
             </w:rPr>
           </w:pPr>
-          <w:hyperlink w:anchor="_Toc68348290" w:history="1">
+          <w:hyperlink w:anchor="_Toc68445965" w:history="1">
             <w:r>
               <w:rPr>
                 <w:rStyle w:val="Hipervnculo"/>
@@ -1196,7 +1196,7 @@
                 <w:noProof/>
                 <w:webHidden/>
               </w:rPr>
-              <w:instrText xml:space="preserve"> PAGEREF _Toc68348290 \h </w:instrText>
+              <w:instrText xml:space="preserve"> PAGEREF _Toc68445965 \h </w:instrText>
             </w:r>
             <w:r>
               <w:rPr>
@@ -1241,7 +1241,7 @@
               <w:lang w:eastAsia="es-ES"/>
             </w:rPr>
           </w:pPr>
-          <w:hyperlink w:anchor="_Toc68348291" w:history="1">
+          <w:hyperlink w:anchor="_Toc68445966" w:history="1">
             <w:r>
               <w:rPr>
                 <w:rStyle w:val="Hipervnculo"/>
@@ -1285,7 +1285,7 @@
                 <w:noProof/>
                 <w:webHidden/>
               </w:rPr>
-              <w:instrText xml:space="preserve"> PAGEREF _Toc68348291 \h </w:instrText>
+              <w:instrText xml:space="preserve"> PAGEREF _Toc68445966 \h </w:instrText>
             </w:r>
             <w:r>
               <w:rPr>
@@ -1330,7 +1330,7 @@
               <w:lang w:eastAsia="es-ES"/>
             </w:rPr>
           </w:pPr>
-          <w:hyperlink w:anchor="_Toc68348292" w:history="1">
+          <w:hyperlink w:anchor="_Toc68445967" w:history="1">
             <w:r>
               <w:rPr>
                 <w:rStyle w:val="Hipervnculo"/>
@@ -1374,7 +1374,7 @@
                 <w:noProof/>
                 <w:webHidden/>
               </w:rPr>
-              <w:instrText xml:space="preserve"> PAGEREF _Toc68348292 \h </w:instrText>
+              <w:instrText xml:space="preserve"> PAGEREF _Toc68445967 \h </w:instrText>
             </w:r>
             <w:r>
               <w:rPr>
@@ -1419,7 +1419,7 @@
               <w:lang w:eastAsia="es-ES"/>
             </w:rPr>
           </w:pPr>
-          <w:hyperlink w:anchor="_Toc68348293" w:history="1">
+          <w:hyperlink w:anchor="_Toc68445968" w:history="1">
             <w:r>
               <w:rPr>
                 <w:rStyle w:val="Hipervnculo"/>
@@ -1463,7 +1463,7 @@
                 <w:noProof/>
                 <w:webHidden/>
               </w:rPr>
-              <w:instrText xml:space="preserve"> PAGEREF _Toc68348293 \h </w:instrText>
+              <w:instrText xml:space="preserve"> PAGEREF _Toc68445968 \h </w:instrText>
             </w:r>
             <w:r>
               <w:rPr>
@@ -1508,7 +1508,7 @@
               <w:lang w:eastAsia="es-ES"/>
             </w:rPr>
           </w:pPr>
-          <w:hyperlink w:anchor="_Toc68348294" w:history="1">
+          <w:hyperlink w:anchor="_Toc68445969" w:history="1">
             <w:r>
               <w:rPr>
                 <w:rStyle w:val="Hipervnculo"/>
@@ -1552,7 +1552,7 @@
                 <w:noProof/>
                 <w:webHidden/>
               </w:rPr>
-              <w:instrText xml:space="preserve"> PAGEREF _Toc68348294 \h </w:instrText>
+              <w:instrText xml:space="preserve"> PAGEREF _Toc68445969 \h </w:instrText>
             </w:r>
             <w:r>
               <w:rPr>
@@ -1596,7 +1596,7 @@
               <w:lang w:eastAsia="es-ES"/>
             </w:rPr>
           </w:pPr>
-          <w:hyperlink w:anchor="_Toc68348295" w:history="1">
+          <w:hyperlink w:anchor="_Toc68445970" w:history="1">
             <w:r>
               <w:rPr>
                 <w:rStyle w:val="Hipervnculo"/>
@@ -1640,7 +1640,7 @@
                 <w:noProof/>
                 <w:webHidden/>
               </w:rPr>
-              <w:instrText xml:space="preserve"> PAGEREF _Toc68348295 \h </w:instrText>
+              <w:instrText xml:space="preserve"> PAGEREF _Toc68445970 \h </w:instrText>
             </w:r>
             <w:r>
               <w:rPr>
@@ -1685,7 +1685,7 @@
               <w:lang w:eastAsia="es-ES"/>
             </w:rPr>
           </w:pPr>
-          <w:hyperlink w:anchor="_Toc68348296" w:history="1">
+          <w:hyperlink w:anchor="_Toc68445971" w:history="1">
             <w:r>
               <w:rPr>
                 <w:rStyle w:val="Hipervnculo"/>
@@ -1729,7 +1729,7 @@
                 <w:noProof/>
                 <w:webHidden/>
               </w:rPr>
-              <w:instrText xml:space="preserve"> PAGEREF _Toc68348296 \h </w:instrText>
+              <w:instrText xml:space="preserve"> PAGEREF _Toc68445971 \h </w:instrText>
             </w:r>
             <w:r>
               <w:rPr>
@@ -1749,7 +1749,7 @@
                 <w:noProof/>
                 <w:webHidden/>
               </w:rPr>
-              <w:t>19</w:t>
+              <w:t>21</w:t>
             </w:r>
             <w:r>
               <w:rPr>
@@ -1829,7 +1829,7 @@
               <w:jc w:val="center"/>
               <w:outlineLvl w:val="0"/>
             </w:pPr>
-            <w:bookmarkStart w:id="2" w:name="_Toc68348282"/>
+            <w:bookmarkStart w:id="2" w:name="_Toc68445957"/>
             <w:r>
               <w:t>Índice de tablas</w:t>
             </w:r>
@@ -1867,7 +1867,7 @@
       <w:r>
         <w:fldChar w:fldCharType="separate"/>
       </w:r>
-      <w:hyperlink w:anchor="_Toc68348334" w:history="1">
+      <w:hyperlink w:anchor="_Toc68445972" w:history="1">
         <w:r>
           <w:rPr>
             <w:rStyle w:val="Hipervnculo"/>
@@ -1894,7 +1894,7 @@
             <w:noProof/>
             <w:webHidden/>
           </w:rPr>
-          <w:instrText xml:space="preserve"> PAGEREF _Toc68348334 \h </w:instrText>
+          <w:instrText xml:space="preserve"> PAGEREF _Toc68445972 \h </w:instrText>
         </w:r>
         <w:r>
           <w:rPr>
@@ -1938,7 +1938,7 @@
           <w:lang w:eastAsia="es-ES"/>
         </w:rPr>
       </w:pPr>
-      <w:hyperlink w:anchor="_Toc68348335" w:history="1">
+      <w:hyperlink w:anchor="_Toc68445973" w:history="1">
         <w:r>
           <w:rPr>
             <w:rStyle w:val="Hipervnculo"/>
@@ -1965,7 +1965,7 @@
             <w:noProof/>
             <w:webHidden/>
           </w:rPr>
-          <w:instrText xml:space="preserve"> PAGEREF _Toc68348335 \h </w:instrText>
+          <w:instrText xml:space="preserve"> PAGEREF _Toc68445973 \h </w:instrText>
         </w:r>
         <w:r>
           <w:rPr>
@@ -2009,7 +2009,7 @@
           <w:lang w:eastAsia="es-ES"/>
         </w:rPr>
       </w:pPr>
-      <w:hyperlink w:anchor="_Toc68348336" w:history="1">
+      <w:hyperlink w:anchor="_Toc68445974" w:history="1">
         <w:r>
           <w:rPr>
             <w:rStyle w:val="Hipervnculo"/>
@@ -2036,7 +2036,7 @@
             <w:noProof/>
             <w:webHidden/>
           </w:rPr>
-          <w:instrText xml:space="preserve"> PAGEREF _Toc68348336 \h </w:instrText>
+          <w:instrText xml:space="preserve"> PAGEREF _Toc68445974 \h </w:instrText>
         </w:r>
         <w:r>
           <w:rPr>
@@ -2080,7 +2080,7 @@
           <w:lang w:eastAsia="es-ES"/>
         </w:rPr>
       </w:pPr>
-      <w:hyperlink w:anchor="_Toc68348337" w:history="1">
+      <w:hyperlink w:anchor="_Toc68445975" w:history="1">
         <w:r>
           <w:rPr>
             <w:rStyle w:val="Hipervnculo"/>
@@ -2107,7 +2107,7 @@
             <w:noProof/>
             <w:webHidden/>
           </w:rPr>
-          <w:instrText xml:space="preserve"> PAGEREF _Toc68348337 \h </w:instrText>
+          <w:instrText xml:space="preserve"> PAGEREF _Toc68445975 \h </w:instrText>
         </w:r>
         <w:r>
           <w:rPr>
@@ -2152,7 +2152,7 @@
           <w:lang w:eastAsia="es-ES"/>
         </w:rPr>
       </w:pPr>
-      <w:hyperlink w:anchor="_Toc68348338" w:history="1">
+      <w:hyperlink w:anchor="_Toc68445976" w:history="1">
         <w:r>
           <w:rPr>
             <w:rStyle w:val="Hipervnculo"/>
@@ -2179,7 +2179,7 @@
             <w:noProof/>
             <w:webHidden/>
           </w:rPr>
-          <w:instrText xml:space="preserve"> PAGEREF _Toc68348338 \h </w:instrText>
+          <w:instrText xml:space="preserve"> PAGEREF _Toc68445976 \h </w:instrText>
         </w:r>
         <w:r>
           <w:rPr>
@@ -2223,7 +2223,7 @@
           <w:lang w:eastAsia="es-ES"/>
         </w:rPr>
       </w:pPr>
-      <w:hyperlink w:anchor="_Toc68348339" w:history="1">
+      <w:hyperlink w:anchor="_Toc68445977" w:history="1">
         <w:r>
           <w:rPr>
             <w:rStyle w:val="Hipervnculo"/>
@@ -2250,7 +2250,7 @@
             <w:noProof/>
             <w:webHidden/>
           </w:rPr>
-          <w:instrText xml:space="preserve"> PAGEREF _Toc68348339 \h </w:instrText>
+          <w:instrText xml:space="preserve"> PAGEREF _Toc68445977 \h </w:instrText>
         </w:r>
         <w:r>
           <w:rPr>
@@ -2294,7 +2294,7 @@
           <w:lang w:eastAsia="es-ES"/>
         </w:rPr>
       </w:pPr>
-      <w:hyperlink w:anchor="_Toc68348340" w:history="1">
+      <w:hyperlink w:anchor="_Toc68445978" w:history="1">
         <w:r>
           <w:rPr>
             <w:rStyle w:val="Hipervnculo"/>
@@ -2321,7 +2321,7 @@
             <w:noProof/>
             <w:webHidden/>
           </w:rPr>
-          <w:instrText xml:space="preserve"> PAGEREF _Toc68348340 \h </w:instrText>
+          <w:instrText xml:space="preserve"> PAGEREF _Toc68445978 \h </w:instrText>
         </w:r>
         <w:r>
           <w:rPr>
@@ -2353,6 +2353,77 @@
       </w:hyperlink>
     </w:p>
     <w:p>
+      <w:pPr>
+        <w:pStyle w:val="Tabladeilustraciones"/>
+        <w:tabs>
+          <w:tab w:val="right" w:leader="dot" w:pos="8494"/>
+        </w:tabs>
+        <w:rPr>
+          <w:rFonts w:eastAsiaTheme="minorEastAsia"/>
+          <w:noProof/>
+          <w:sz w:val="22"/>
+          <w:lang w:eastAsia="es-ES"/>
+        </w:rPr>
+      </w:pPr>
+      <w:hyperlink w:anchor="_Toc68445979" w:history="1">
+        <w:r>
+          <w:rPr>
+            <w:rStyle w:val="Hipervnculo"/>
+            <w:noProof/>
+          </w:rPr>
+          <w:t>Tabla 8 - Requerimientos de la factoría de información.</w:t>
+        </w:r>
+        <w:r>
+          <w:rPr>
+            <w:noProof/>
+            <w:webHidden/>
+          </w:rPr>
+          <w:tab/>
+        </w:r>
+        <w:r>
+          <w:rPr>
+            <w:noProof/>
+            <w:webHidden/>
+          </w:rPr>
+          <w:fldChar w:fldCharType="begin"/>
+        </w:r>
+        <w:r>
+          <w:rPr>
+            <w:noProof/>
+            <w:webHidden/>
+          </w:rPr>
+          <w:instrText xml:space="preserve"> PAGEREF _Toc68445979 \h </w:instrText>
+        </w:r>
+        <w:r>
+          <w:rPr>
+            <w:noProof/>
+            <w:webHidden/>
+          </w:rPr>
+        </w:r>
+        <w:r>
+          <w:rPr>
+            <w:noProof/>
+            <w:webHidden/>
+          </w:rPr>
+          <w:fldChar w:fldCharType="separate"/>
+        </w:r>
+        <w:r>
+          <w:rPr>
+            <w:noProof/>
+            <w:webHidden/>
+          </w:rPr>
+          <w:t>19</w:t>
+        </w:r>
+        <w:r>
+          <w:rPr>
+            <w:noProof/>
+            <w:webHidden/>
+          </w:rPr>
+          <w:fldChar w:fldCharType="end"/>
+        </w:r>
+      </w:hyperlink>
+    </w:p>
+    <w:p>
       <w:r>
         <w:rPr>
           <w:b/>
@@ -2414,7 +2485,7 @@
               <w:jc w:val="center"/>
               <w:outlineLvl w:val="0"/>
             </w:pPr>
-            <w:bookmarkStart w:id="3" w:name="_Toc68348283"/>
+            <w:bookmarkStart w:id="3" w:name="_Toc68445958"/>
             <w:r>
               <w:t xml:space="preserve">Índice de </w:t>
             </w:r>
@@ -2434,16 +2505,94 @@
       </w:pPr>
     </w:p>
     <w:p>
-      <w:fldSimple w:instr=" TOC \h \z \c &quot;Ilustración&quot; ">
+      <w:pPr>
+        <w:pStyle w:val="Tabladeilustraciones"/>
+        <w:tabs>
+          <w:tab w:val="right" w:leader="dot" w:pos="8494"/>
+        </w:tabs>
+        <w:rPr>
+          <w:rFonts w:eastAsiaTheme="minorEastAsia"/>
+          <w:noProof/>
+          <w:sz w:val="22"/>
+          <w:lang w:eastAsia="es-ES"/>
+        </w:rPr>
+      </w:pPr>
+      <w:r>
+        <w:fldChar w:fldCharType="begin"/>
+      </w:r>
+      <w:r>
+        <w:instrText xml:space="preserve"> TOC \h \z \c "Ilustración" </w:instrText>
+      </w:r>
+      <w:r>
+        <w:fldChar w:fldCharType="separate"/>
+      </w:r>
+      <w:hyperlink w:anchor="_Toc68445980" w:history="1">
         <w:r>
           <w:rPr>
-            <w:b/>
-            <w:bCs/>
+            <w:rStyle w:val="Hipervnculo"/>
             <w:noProof/>
           </w:rPr>
-          <w:t>No se encuentran elementos de tabla de ilustraciones.</w:t>
+          <w:t>Ilustración 1 - Arquitectura de la FIC.</w:t>
         </w:r>
-      </w:fldSimple>
+        <w:r>
+          <w:rPr>
+            <w:noProof/>
+            <w:webHidden/>
+          </w:rPr>
+          <w:tab/>
+        </w:r>
+        <w:r>
+          <w:rPr>
+            <w:noProof/>
+            <w:webHidden/>
+          </w:rPr>
+          <w:fldChar w:fldCharType="begin"/>
+        </w:r>
+        <w:r>
+          <w:rPr>
+            <w:noProof/>
+            <w:webHidden/>
+          </w:rPr>
+          <w:instrText xml:space="preserve"> PAGEREF _Toc68445980 \h </w:instrText>
+        </w:r>
+        <w:r>
+          <w:rPr>
+            <w:noProof/>
+            <w:webHidden/>
+          </w:rPr>
+        </w:r>
+        <w:r>
+          <w:rPr>
+            <w:noProof/>
+            <w:webHidden/>
+          </w:rPr>
+          <w:fldChar w:fldCharType="separate"/>
+        </w:r>
+        <w:r>
+          <w:rPr>
+            <w:noProof/>
+            <w:webHidden/>
+          </w:rPr>
+          <w:t>20</w:t>
+        </w:r>
+        <w:r>
+          <w:rPr>
+            <w:noProof/>
+            <w:webHidden/>
+          </w:rPr>
+          <w:fldChar w:fldCharType="end"/>
+        </w:r>
+      </w:hyperlink>
+    </w:p>
+    <w:p>
+      <w:r>
+        <w:rPr>
+          <w:b/>
+          <w:bCs/>
+          <w:noProof/>
+        </w:rPr>
+        <w:fldChar w:fldCharType="end"/>
+      </w:r>
     </w:p>
     <w:p>
       <w:pPr>
@@ -2508,7 +2657,7 @@
               <w:jc w:val="center"/>
               <w:outlineLvl w:val="0"/>
             </w:pPr>
-            <w:bookmarkStart w:id="4" w:name="_Toc68348284"/>
+            <w:bookmarkStart w:id="4" w:name="_Toc68445959"/>
             <w:r>
               <w:t>Introducción</w:t>
             </w:r>
@@ -2681,7 +2830,7 @@
               <w:jc w:val="center"/>
               <w:outlineLvl w:val="0"/>
             </w:pPr>
-            <w:bookmarkStart w:id="5" w:name="_Toc68348285"/>
+            <w:bookmarkStart w:id="5" w:name="_Toc68445960"/>
             <w:r>
               <w:t>Contexto</w:t>
             </w:r>
@@ -2896,7 +3045,7 @@
               <w:jc w:val="center"/>
               <w:outlineLvl w:val="0"/>
             </w:pPr>
-            <w:bookmarkStart w:id="6" w:name="_Toc68348286"/>
+            <w:bookmarkStart w:id="6" w:name="_Toc68445961"/>
             <w:r>
               <w:t>Usuarios potenciales</w:t>
             </w:r>
@@ -3099,7 +3248,7 @@
               <w:jc w:val="center"/>
               <w:outlineLvl w:val="0"/>
             </w:pPr>
-            <w:bookmarkStart w:id="7" w:name="_Toc68348287"/>
+            <w:bookmarkStart w:id="7" w:name="_Toc68445962"/>
             <w:r>
               <w:t>Fuentes de datos</w:t>
             </w:r>
@@ -3582,18 +3731,31 @@
         <w:pStyle w:val="Descripcin"/>
         <w:jc w:val="center"/>
       </w:pPr>
-      <w:bookmarkStart w:id="8" w:name="_Toc68348334"/>
+      <w:bookmarkStart w:id="8" w:name="_Toc68445972"/>
       <w:r>
         <w:t xml:space="preserve">Tabla </w:t>
       </w:r>
-      <w:fldSimple w:instr=" SEQ Tabla \* ARABIC ">
-        <w:r>
-          <w:rPr>
-            <w:noProof/>
-          </w:rPr>
-          <w:t>1</w:t>
-        </w:r>
-      </w:fldSimple>
+      <w:r>
+        <w:fldChar w:fldCharType="begin"/>
+      </w:r>
+      <w:r>
+        <w:instrText xml:space="preserve"> SEQ Tabla \* ARABIC </w:instrText>
+      </w:r>
+      <w:r>
+        <w:fldChar w:fldCharType="separate"/>
+      </w:r>
+      <w:r>
+        <w:rPr>
+          <w:noProof/>
+        </w:rPr>
+        <w:t>1</w:t>
+      </w:r>
+      <w:r>
+        <w:rPr>
+          <w:noProof/>
+        </w:rPr>
+        <w:fldChar w:fldCharType="end"/>
+      </w:r>
       <w:r>
         <w:t xml:space="preserve"> - Fuentes de datos.</w:t>
       </w:r>
@@ -3649,7 +3811,7 @@
               <w:jc w:val="center"/>
               <w:outlineLvl w:val="0"/>
             </w:pPr>
-            <w:bookmarkStart w:id="9" w:name="_Toc68348288"/>
+            <w:bookmarkStart w:id="9" w:name="_Toc68445963"/>
             <w:r>
               <w:t>PRA1 – Análisis y diseño del modelo</w:t>
             </w:r>
@@ -3663,7 +3825,7 @@
       <w:pPr>
         <w:pStyle w:val="Ttulo2"/>
       </w:pPr>
-      <w:bookmarkStart w:id="10" w:name="_Toc68348289"/>
+      <w:bookmarkStart w:id="10" w:name="_Toc68445964"/>
       <w:r>
         <w:t>Análisis de los requerimientos</w:t>
       </w:r>
@@ -3998,7 +4160,7 @@
       <w:pPr>
         <w:pStyle w:val="Ttulo2"/>
       </w:pPr>
-      <w:bookmarkStart w:id="11" w:name="_Toc68348290"/>
+      <w:bookmarkStart w:id="11" w:name="_Toc68445965"/>
       <w:r>
         <w:t>Análisis de fuentes de datos</w:t>
       </w:r>
@@ -4013,7 +4175,7 @@
       <w:pPr>
         <w:pStyle w:val="Ttulo3"/>
       </w:pPr>
-      <w:bookmarkStart w:id="12" w:name="_Toc68348291"/>
+      <w:bookmarkStart w:id="12" w:name="_Toc68445966"/>
       <w:r>
         <w:t xml:space="preserve">Ficheros </w:t>
       </w:r>
@@ -4300,18 +4462,31 @@
         <w:pStyle w:val="Descripcin"/>
         <w:jc w:val="center"/>
       </w:pPr>
-      <w:bookmarkStart w:id="13" w:name="_Toc68348335"/>
+      <w:bookmarkStart w:id="13" w:name="_Toc68445973"/>
       <w:r>
         <w:t xml:space="preserve">Tabla </w:t>
       </w:r>
-      <w:fldSimple w:instr=" SEQ Tabla \* ARABIC ">
-        <w:r>
-          <w:rPr>
-            <w:noProof/>
-          </w:rPr>
-          <w:t>2</w:t>
-        </w:r>
-      </w:fldSimple>
+      <w:r>
+        <w:fldChar w:fldCharType="begin"/>
+      </w:r>
+      <w:r>
+        <w:instrText xml:space="preserve"> SEQ Tabla \* ARABIC </w:instrText>
+      </w:r>
+      <w:r>
+        <w:fldChar w:fldCharType="separate"/>
+      </w:r>
+      <w:r>
+        <w:rPr>
+          <w:noProof/>
+        </w:rPr>
+        <w:t>2</w:t>
+      </w:r>
+      <w:r>
+        <w:rPr>
+          <w:noProof/>
+        </w:rPr>
+        <w:fldChar w:fldCharType="end"/>
+      </w:r>
       <w:r>
         <w:t xml:space="preserve"> - Campos del fichero 35167bsc.csv</w:t>
       </w:r>
@@ -4324,7 +4499,13 @@
     </w:p>
     <w:p>
       <w:r>
-        <w:t>Por otro lado, tenemos 4732 observaciones y 3 atributos.</w:t>
+        <w:t>Por otro lado, tenemos 4</w:t>
+      </w:r>
+      <w:r>
+        <w:t>.</w:t>
+      </w:r>
+      <w:r>
+        <w:t>732 observaciones y 3 atributos.</w:t>
       </w:r>
     </w:p>
     <w:p>
@@ -4645,18 +4826,31 @@
         <w:pStyle w:val="Descripcin"/>
         <w:jc w:val="center"/>
       </w:pPr>
-      <w:bookmarkStart w:id="14" w:name="_Toc68348336"/>
+      <w:bookmarkStart w:id="14" w:name="_Toc68445974"/>
       <w:r>
         <w:t xml:space="preserve">Tabla </w:t>
       </w:r>
-      <w:fldSimple w:instr=" SEQ Tabla \* ARABIC ">
-        <w:r>
-          <w:rPr>
-            <w:noProof/>
-          </w:rPr>
-          <w:t>3</w:t>
-        </w:r>
-      </w:fldSimple>
+      <w:r>
+        <w:fldChar w:fldCharType="begin"/>
+      </w:r>
+      <w:r>
+        <w:instrText xml:space="preserve"> SEQ Tabla \* ARABIC </w:instrText>
+      </w:r>
+      <w:r>
+        <w:fldChar w:fldCharType="separate"/>
+      </w:r>
+      <w:r>
+        <w:rPr>
+          <w:noProof/>
+        </w:rPr>
+        <w:t>3</w:t>
+      </w:r>
+      <w:r>
+        <w:rPr>
+          <w:noProof/>
+        </w:rPr>
+        <w:fldChar w:fldCharType="end"/>
+      </w:r>
       <w:r>
         <w:t xml:space="preserve"> - Campos del fichero poblacion_9687bsc.csv</w:t>
       </w:r>
@@ -4682,7 +4876,7 @@
       <w:pPr>
         <w:pStyle w:val="Ttulo3"/>
       </w:pPr>
-      <w:bookmarkStart w:id="15" w:name="_Toc68348292"/>
+      <w:bookmarkStart w:id="15" w:name="_Toc68445967"/>
       <w:r>
         <w:lastRenderedPageBreak/>
         <w:t>Ficheros Excel</w:t>
@@ -5273,18 +5467,31 @@
         <w:pStyle w:val="Descripcin"/>
         <w:jc w:val="center"/>
       </w:pPr>
-      <w:bookmarkStart w:id="16" w:name="_Toc68348337"/>
+      <w:bookmarkStart w:id="16" w:name="_Toc68445975"/>
       <w:r>
         <w:t xml:space="preserve">Tabla </w:t>
       </w:r>
-      <w:fldSimple w:instr=" SEQ Tabla \* ARABIC ">
-        <w:r>
-          <w:rPr>
-            <w:noProof/>
-          </w:rPr>
-          <w:t>4</w:t>
-        </w:r>
-      </w:fldSimple>
+      <w:r>
+        <w:fldChar w:fldCharType="begin"/>
+      </w:r>
+      <w:r>
+        <w:instrText xml:space="preserve"> SEQ Tabla \* ARABIC </w:instrText>
+      </w:r>
+      <w:r>
+        <w:fldChar w:fldCharType="separate"/>
+      </w:r>
+      <w:r>
+        <w:rPr>
+          <w:noProof/>
+        </w:rPr>
+        <w:t>4</w:t>
+      </w:r>
+      <w:r>
+        <w:rPr>
+          <w:noProof/>
+        </w:rPr>
+        <w:fldChar w:fldCharType="end"/>
+      </w:r>
       <w:r>
         <w:t xml:space="preserve"> - Campos del fichero ACUMULADO-DENUNCIAS-INFRACCIONES.xlsx</w:t>
       </w:r>
@@ -5724,18 +5931,31 @@
         <w:pStyle w:val="Descripcin"/>
         <w:jc w:val="center"/>
       </w:pPr>
-      <w:bookmarkStart w:id="17" w:name="_Toc68348338"/>
+      <w:bookmarkStart w:id="17" w:name="_Toc68445976"/>
       <w:r>
         <w:t xml:space="preserve">Tabla </w:t>
       </w:r>
-      <w:fldSimple w:instr=" SEQ Tabla \* ARABIC ">
-        <w:r>
-          <w:rPr>
-            <w:noProof/>
-          </w:rPr>
-          <w:t>5</w:t>
-        </w:r>
-      </w:fldSimple>
+      <w:r>
+        <w:fldChar w:fldCharType="begin"/>
+      </w:r>
+      <w:r>
+        <w:instrText xml:space="preserve"> SEQ Tabla \* ARABIC </w:instrText>
+      </w:r>
+      <w:r>
+        <w:fldChar w:fldCharType="separate"/>
+      </w:r>
+      <w:r>
+        <w:rPr>
+          <w:noProof/>
+        </w:rPr>
+        <w:t>5</w:t>
+      </w:r>
+      <w:r>
+        <w:rPr>
+          <w:noProof/>
+        </w:rPr>
+        <w:fldChar w:fldCharType="end"/>
+      </w:r>
       <w:r>
         <w:t xml:space="preserve"> - Campos del fichero </w:t>
       </w:r>
@@ -5761,7 +5981,7 @@
       <w:pPr>
         <w:pStyle w:val="Ttulo3"/>
       </w:pPr>
-      <w:bookmarkStart w:id="18" w:name="_Toc68348293"/>
+      <w:bookmarkStart w:id="18" w:name="_Toc68445968"/>
       <w:r>
         <w:t>Fichero</w:t>
       </w:r>
@@ -6197,18 +6417,31 @@
         <w:pStyle w:val="Descripcin"/>
         <w:jc w:val="center"/>
       </w:pPr>
-      <w:bookmarkStart w:id="19" w:name="_Toc68348339"/>
+      <w:bookmarkStart w:id="19" w:name="_Toc68445977"/>
       <w:r>
         <w:t xml:space="preserve">Tabla </w:t>
       </w:r>
-      <w:fldSimple w:instr=" SEQ Tabla \* ARABIC ">
-        <w:r>
-          <w:rPr>
-            <w:noProof/>
-          </w:rPr>
-          <w:t>6</w:t>
-        </w:r>
-      </w:fldSimple>
+      <w:r>
+        <w:fldChar w:fldCharType="begin"/>
+      </w:r>
+      <w:r>
+        <w:instrText xml:space="preserve"> SEQ Tabla \* ARABIC </w:instrText>
+      </w:r>
+      <w:r>
+        <w:fldChar w:fldCharType="separate"/>
+      </w:r>
+      <w:r>
+        <w:rPr>
+          <w:noProof/>
+        </w:rPr>
+        <w:t>6</w:t>
+      </w:r>
+      <w:r>
+        <w:rPr>
+          <w:noProof/>
+        </w:rPr>
+        <w:fldChar w:fldCharType="end"/>
+      </w:r>
       <w:r>
         <w:t xml:space="preserve"> - Campos del fichero rows.xml</w:t>
       </w:r>
@@ -6216,14 +6449,20 @@
     </w:p>
     <w:p>
       <w:r>
-        <w:t>Tenemos x observaciones y 7 atributos.</w:t>
+        <w:t xml:space="preserve">Tenemos </w:t>
+      </w:r>
+      <w:r>
+        <w:t>340307</w:t>
+      </w:r>
+      <w:r>
+        <w:t xml:space="preserve"> observaciones y 7 atributos.</w:t>
       </w:r>
     </w:p>
     <w:p>
       <w:pPr>
         <w:pStyle w:val="Ttulo3"/>
       </w:pPr>
-      <w:bookmarkStart w:id="20" w:name="_Toc68348294"/>
+      <w:bookmarkStart w:id="20" w:name="_Toc68445969"/>
       <w:r>
         <w:t>Estimación de la volumetría</w:t>
       </w:r>
@@ -6589,7 +6828,13 @@
               <w:ind w:firstLine="0"/>
             </w:pPr>
             <w:r>
-              <w:t>340307</w:t>
+              <w:t>340</w:t>
+            </w:r>
+            <w:r>
+              <w:t>.</w:t>
+            </w:r>
+            <w:r>
+              <w:t>307</w:t>
             </w:r>
             <w:r>
               <w:t xml:space="preserve"> observaciones * </w:t>
@@ -6676,18 +6921,31 @@
         <w:pStyle w:val="Descripcin"/>
         <w:jc w:val="center"/>
       </w:pPr>
-      <w:bookmarkStart w:id="21" w:name="_Toc68348340"/>
+      <w:bookmarkStart w:id="21" w:name="_Toc68445978"/>
       <w:r>
         <w:t xml:space="preserve">Tabla </w:t>
       </w:r>
-      <w:fldSimple w:instr=" SEQ Tabla \* ARABIC ">
-        <w:r>
-          <w:rPr>
-            <w:noProof/>
-          </w:rPr>
-          <w:t>7</w:t>
-        </w:r>
-      </w:fldSimple>
+      <w:r>
+        <w:fldChar w:fldCharType="begin"/>
+      </w:r>
+      <w:r>
+        <w:instrText xml:space="preserve"> SEQ Tabla \* ARABIC </w:instrText>
+      </w:r>
+      <w:r>
+        <w:fldChar w:fldCharType="separate"/>
+      </w:r>
+      <w:r>
+        <w:rPr>
+          <w:noProof/>
+        </w:rPr>
+        <w:t>7</w:t>
+      </w:r>
+      <w:r>
+        <w:rPr>
+          <w:noProof/>
+        </w:rPr>
+        <w:fldChar w:fldCharType="end"/>
+      </w:r>
       <w:r>
         <w:t xml:space="preserve"> - Volumetría de los datos.</w:t>
       </w:r>
@@ -6697,7 +6955,7 @@
       <w:pPr>
         <w:pStyle w:val="Ttulo2"/>
       </w:pPr>
-      <w:bookmarkStart w:id="22" w:name="_Toc68348295"/>
+      <w:bookmarkStart w:id="22" w:name="_Toc68445970"/>
       <w:r>
         <w:t>Análisis funcional</w:t>
       </w:r>
@@ -7178,20 +7436,35 @@
         <w:pStyle w:val="Descripcin"/>
         <w:jc w:val="center"/>
       </w:pPr>
+      <w:bookmarkStart w:id="23" w:name="_Toc68445979"/>
       <w:r>
         <w:t xml:space="preserve">Tabla </w:t>
       </w:r>
-      <w:fldSimple w:instr=" SEQ Tabla \* ARABIC ">
-        <w:r>
-          <w:rPr>
-            <w:noProof/>
-          </w:rPr>
-          <w:t>8</w:t>
-        </w:r>
-      </w:fldSimple>
+      <w:r>
+        <w:fldChar w:fldCharType="begin"/>
+      </w:r>
+      <w:r>
+        <w:instrText xml:space="preserve"> SEQ Tabla \* ARABIC </w:instrText>
+      </w:r>
+      <w:r>
+        <w:fldChar w:fldCharType="separate"/>
+      </w:r>
+      <w:r>
+        <w:rPr>
+          <w:noProof/>
+        </w:rPr>
+        <w:t>8</w:t>
+      </w:r>
+      <w:r>
+        <w:rPr>
+          <w:noProof/>
+        </w:rPr>
+        <w:fldChar w:fldCharType="end"/>
+      </w:r>
       <w:r>
         <w:t xml:space="preserve"> - Requerimientos de la factoría de información.</w:t>
       </w:r>
+      <w:bookmarkEnd w:id="23"/>
     </w:p>
     <w:p>
       <w:r>
@@ -7461,20 +7734,35 @@
         <w:pStyle w:val="Descripcin"/>
         <w:jc w:val="center"/>
       </w:pPr>
+      <w:bookmarkStart w:id="24" w:name="_Toc68445980"/>
       <w:r>
         <w:t xml:space="preserve">Ilustración </w:t>
       </w:r>
-      <w:fldSimple w:instr=" SEQ Ilustración \* ARABIC ">
-        <w:r>
-          <w:rPr>
-            <w:noProof/>
-          </w:rPr>
-          <w:t>1</w:t>
-        </w:r>
-      </w:fldSimple>
+      <w:r>
+        <w:fldChar w:fldCharType="begin"/>
+      </w:r>
+      <w:r>
+        <w:instrText xml:space="preserve"> SEQ Ilustración \* ARABIC </w:instrText>
+      </w:r>
+      <w:r>
+        <w:fldChar w:fldCharType="separate"/>
+      </w:r>
+      <w:r>
+        <w:rPr>
+          <w:noProof/>
+        </w:rPr>
+        <w:t>1</w:t>
+      </w:r>
+      <w:r>
+        <w:rPr>
+          <w:noProof/>
+        </w:rPr>
+        <w:fldChar w:fldCharType="end"/>
+      </w:r>
       <w:r>
         <w:t xml:space="preserve"> - Arquitectura de la FIC.</w:t>
       </w:r>
+      <w:bookmarkEnd w:id="24"/>
     </w:p>
     <w:p>
       <w:r>
@@ -7537,11 +7825,11 @@
               <w:jc w:val="center"/>
               <w:outlineLvl w:val="0"/>
             </w:pPr>
-            <w:bookmarkStart w:id="23" w:name="_Toc68348296"/>
+            <w:bookmarkStart w:id="25" w:name="_Toc68445971"/>
             <w:r>
               <w:t>Bibliografía</w:t>
             </w:r>
-            <w:bookmarkEnd w:id="23"/>
+            <w:bookmarkEnd w:id="25"/>
           </w:p>
         </w:tc>
       </w:tr>
@@ -7837,6 +8125,7 @@
         <w:docPartUnique/>
       </w:docPartObj>
     </w:sdtPr>
+    <w:sdtEndPr/>
     <w:sdtContent>
       <w:p>
         <w:pPr>
@@ -7921,6 +8210,7 @@
           <w:docPartUnique/>
         </w:docPartObj>
       </w:sdtPr>
+      <w:sdtEndPr/>
       <w:sdtContent>
         <w:r>
           <w:fldChar w:fldCharType="begin"/>
@@ -8017,6 +8307,7 @@
           <w:docPartUnique/>
         </w:docPartObj>
       </w:sdtPr>
+      <w:sdtEndPr/>
       <w:sdtContent>
         <w:r>
           <w:tab/>
@@ -8074,6 +8365,7 @@
           <w:docPartUnique/>
         </w:docPartObj>
       </w:sdtPr>
+      <w:sdtEndPr/>
       <w:sdtContent>
         <w:r>
           <w:tab/>

</xml_diff>

<commit_message>
BBDD: PRA1 - Análisis de la arquitectura de la FIC
</commit_message>
<xml_diff>
--- a/2019-20/PrimerSemestre/BBDD/Practica_2/mariousm_DUBDA_PRA1.docx
+++ b/2019-20/PrimerSemestre/BBDD/Practica_2/mariousm_DUBDA_PRA1.docx
@@ -334,7 +334,7 @@
               <w:jc w:val="center"/>
               <w:outlineLvl w:val="0"/>
             </w:pPr>
-            <w:bookmarkStart w:id="1" w:name="_Toc68445956"/>
+            <w:bookmarkStart w:id="1" w:name="_Toc68611706"/>
             <w:r>
               <w:t>Índice de Contenido</w:t>
             </w:r>
@@ -406,7 +406,7 @@
             </w:rPr>
             <w:fldChar w:fldCharType="separate"/>
           </w:r>
-          <w:hyperlink w:anchor="_Toc68445956" w:history="1">
+          <w:hyperlink w:anchor="_Toc68611706" w:history="1">
             <w:r>
               <w:rPr>
                 <w:rStyle w:val="Hipervnculo"/>
@@ -433,7 +433,7 @@
                 <w:noProof/>
                 <w:webHidden/>
               </w:rPr>
-              <w:instrText xml:space="preserve"> PAGEREF _Toc68445956 \h </w:instrText>
+              <w:instrText xml:space="preserve"> PAGEREF _Toc68611706 \h </w:instrText>
             </w:r>
             <w:r>
               <w:rPr>
@@ -477,7 +477,7 @@
               <w:lang w:eastAsia="es-ES"/>
             </w:rPr>
           </w:pPr>
-          <w:hyperlink w:anchor="_Toc68445957" w:history="1">
+          <w:hyperlink w:anchor="_Toc68611707" w:history="1">
             <w:r>
               <w:rPr>
                 <w:rStyle w:val="Hipervnculo"/>
@@ -504,7 +504,7 @@
                 <w:noProof/>
                 <w:webHidden/>
               </w:rPr>
-              <w:instrText xml:space="preserve"> PAGEREF _Toc68445957 \h </w:instrText>
+              <w:instrText xml:space="preserve"> PAGEREF _Toc68611707 \h </w:instrText>
             </w:r>
             <w:r>
               <w:rPr>
@@ -548,7 +548,7 @@
               <w:lang w:eastAsia="es-ES"/>
             </w:rPr>
           </w:pPr>
-          <w:hyperlink w:anchor="_Toc68445958" w:history="1">
+          <w:hyperlink w:anchor="_Toc68611708" w:history="1">
             <w:r>
               <w:rPr>
                 <w:rStyle w:val="Hipervnculo"/>
@@ -575,7 +575,7 @@
                 <w:noProof/>
                 <w:webHidden/>
               </w:rPr>
-              <w:instrText xml:space="preserve"> PAGEREF _Toc68445958 \h </w:instrText>
+              <w:instrText xml:space="preserve"> PAGEREF _Toc68611708 \h </w:instrText>
             </w:r>
             <w:r>
               <w:rPr>
@@ -620,7 +620,7 @@
               <w:lang w:eastAsia="es-ES"/>
             </w:rPr>
           </w:pPr>
-          <w:hyperlink w:anchor="_Toc68445959" w:history="1">
+          <w:hyperlink w:anchor="_Toc68611709" w:history="1">
             <w:r>
               <w:rPr>
                 <w:rStyle w:val="Hipervnculo"/>
@@ -664,7 +664,7 @@
                 <w:noProof/>
                 <w:webHidden/>
               </w:rPr>
-              <w:instrText xml:space="preserve"> PAGEREF _Toc68445959 \h </w:instrText>
+              <w:instrText xml:space="preserve"> PAGEREF _Toc68611709 \h </w:instrText>
             </w:r>
             <w:r>
               <w:rPr>
@@ -709,7 +709,7 @@
               <w:lang w:eastAsia="es-ES"/>
             </w:rPr>
           </w:pPr>
-          <w:hyperlink w:anchor="_Toc68445960" w:history="1">
+          <w:hyperlink w:anchor="_Toc68611710" w:history="1">
             <w:r>
               <w:rPr>
                 <w:rStyle w:val="Hipervnculo"/>
@@ -753,7 +753,7 @@
                 <w:noProof/>
                 <w:webHidden/>
               </w:rPr>
-              <w:instrText xml:space="preserve"> PAGEREF _Toc68445960 \h </w:instrText>
+              <w:instrText xml:space="preserve"> PAGEREF _Toc68611710 \h </w:instrText>
             </w:r>
             <w:r>
               <w:rPr>
@@ -798,7 +798,7 @@
               <w:lang w:eastAsia="es-ES"/>
             </w:rPr>
           </w:pPr>
-          <w:hyperlink w:anchor="_Toc68445961" w:history="1">
+          <w:hyperlink w:anchor="_Toc68611711" w:history="1">
             <w:r>
               <w:rPr>
                 <w:rStyle w:val="Hipervnculo"/>
@@ -842,7 +842,7 @@
                 <w:noProof/>
                 <w:webHidden/>
               </w:rPr>
-              <w:instrText xml:space="preserve"> PAGEREF _Toc68445961 \h </w:instrText>
+              <w:instrText xml:space="preserve"> PAGEREF _Toc68611711 \h </w:instrText>
             </w:r>
             <w:r>
               <w:rPr>
@@ -887,7 +887,7 @@
               <w:lang w:eastAsia="es-ES"/>
             </w:rPr>
           </w:pPr>
-          <w:hyperlink w:anchor="_Toc68445962" w:history="1">
+          <w:hyperlink w:anchor="_Toc68611712" w:history="1">
             <w:r>
               <w:rPr>
                 <w:rStyle w:val="Hipervnculo"/>
@@ -931,7 +931,7 @@
                 <w:noProof/>
                 <w:webHidden/>
               </w:rPr>
-              <w:instrText xml:space="preserve"> PAGEREF _Toc68445962 \h </w:instrText>
+              <w:instrText xml:space="preserve"> PAGEREF _Toc68611712 \h </w:instrText>
             </w:r>
             <w:r>
               <w:rPr>
@@ -976,7 +976,7 @@
               <w:lang w:eastAsia="es-ES"/>
             </w:rPr>
           </w:pPr>
-          <w:hyperlink w:anchor="_Toc68445963" w:history="1">
+          <w:hyperlink w:anchor="_Toc68611713" w:history="1">
             <w:r>
               <w:rPr>
                 <w:rStyle w:val="Hipervnculo"/>
@@ -1020,7 +1020,7 @@
                 <w:noProof/>
                 <w:webHidden/>
               </w:rPr>
-              <w:instrText xml:space="preserve"> PAGEREF _Toc68445963 \h </w:instrText>
+              <w:instrText xml:space="preserve"> PAGEREF _Toc68611713 \h </w:instrText>
             </w:r>
             <w:r>
               <w:rPr>
@@ -1064,7 +1064,7 @@
               <w:lang w:eastAsia="es-ES"/>
             </w:rPr>
           </w:pPr>
-          <w:hyperlink w:anchor="_Toc68445964" w:history="1">
+          <w:hyperlink w:anchor="_Toc68611714" w:history="1">
             <w:r>
               <w:rPr>
                 <w:rStyle w:val="Hipervnculo"/>
@@ -1108,7 +1108,7 @@
                 <w:noProof/>
                 <w:webHidden/>
               </w:rPr>
-              <w:instrText xml:space="preserve"> PAGEREF _Toc68445964 \h </w:instrText>
+              <w:instrText xml:space="preserve"> PAGEREF _Toc68611714 \h </w:instrText>
             </w:r>
             <w:r>
               <w:rPr>
@@ -1152,7 +1152,7 @@
               <w:lang w:eastAsia="es-ES"/>
             </w:rPr>
           </w:pPr>
-          <w:hyperlink w:anchor="_Toc68445965" w:history="1">
+          <w:hyperlink w:anchor="_Toc68611715" w:history="1">
             <w:r>
               <w:rPr>
                 <w:rStyle w:val="Hipervnculo"/>
@@ -1196,7 +1196,7 @@
                 <w:noProof/>
                 <w:webHidden/>
               </w:rPr>
-              <w:instrText xml:space="preserve"> PAGEREF _Toc68445965 \h </w:instrText>
+              <w:instrText xml:space="preserve"> PAGEREF _Toc68611715 \h </w:instrText>
             </w:r>
             <w:r>
               <w:rPr>
@@ -1241,7 +1241,7 @@
               <w:lang w:eastAsia="es-ES"/>
             </w:rPr>
           </w:pPr>
-          <w:hyperlink w:anchor="_Toc68445966" w:history="1">
+          <w:hyperlink w:anchor="_Toc68611716" w:history="1">
             <w:r>
               <w:rPr>
                 <w:rStyle w:val="Hipervnculo"/>
@@ -1285,7 +1285,7 @@
                 <w:noProof/>
                 <w:webHidden/>
               </w:rPr>
-              <w:instrText xml:space="preserve"> PAGEREF _Toc68445966 \h </w:instrText>
+              <w:instrText xml:space="preserve"> PAGEREF _Toc68611716 \h </w:instrText>
             </w:r>
             <w:r>
               <w:rPr>
@@ -1330,7 +1330,7 @@
               <w:lang w:eastAsia="es-ES"/>
             </w:rPr>
           </w:pPr>
-          <w:hyperlink w:anchor="_Toc68445967" w:history="1">
+          <w:hyperlink w:anchor="_Toc68611717" w:history="1">
             <w:r>
               <w:rPr>
                 <w:rStyle w:val="Hipervnculo"/>
@@ -1374,7 +1374,7 @@
                 <w:noProof/>
                 <w:webHidden/>
               </w:rPr>
-              <w:instrText xml:space="preserve"> PAGEREF _Toc68445967 \h </w:instrText>
+              <w:instrText xml:space="preserve"> PAGEREF _Toc68611717 \h </w:instrText>
             </w:r>
             <w:r>
               <w:rPr>
@@ -1419,7 +1419,7 @@
               <w:lang w:eastAsia="es-ES"/>
             </w:rPr>
           </w:pPr>
-          <w:hyperlink w:anchor="_Toc68445968" w:history="1">
+          <w:hyperlink w:anchor="_Toc68611718" w:history="1">
             <w:r>
               <w:rPr>
                 <w:rStyle w:val="Hipervnculo"/>
@@ -1463,7 +1463,7 @@
                 <w:noProof/>
                 <w:webHidden/>
               </w:rPr>
-              <w:instrText xml:space="preserve"> PAGEREF _Toc68445968 \h </w:instrText>
+              <w:instrText xml:space="preserve"> PAGEREF _Toc68611718 \h </w:instrText>
             </w:r>
             <w:r>
               <w:rPr>
@@ -1508,7 +1508,7 @@
               <w:lang w:eastAsia="es-ES"/>
             </w:rPr>
           </w:pPr>
-          <w:hyperlink w:anchor="_Toc68445969" w:history="1">
+          <w:hyperlink w:anchor="_Toc68611719" w:history="1">
             <w:r>
               <w:rPr>
                 <w:rStyle w:val="Hipervnculo"/>
@@ -1552,7 +1552,7 @@
                 <w:noProof/>
                 <w:webHidden/>
               </w:rPr>
-              <w:instrText xml:space="preserve"> PAGEREF _Toc68445969 \h </w:instrText>
+              <w:instrText xml:space="preserve"> PAGEREF _Toc68611719 \h </w:instrText>
             </w:r>
             <w:r>
               <w:rPr>
@@ -1596,7 +1596,7 @@
               <w:lang w:eastAsia="es-ES"/>
             </w:rPr>
           </w:pPr>
-          <w:hyperlink w:anchor="_Toc68445970" w:history="1">
+          <w:hyperlink w:anchor="_Toc68611720" w:history="1">
             <w:r>
               <w:rPr>
                 <w:rStyle w:val="Hipervnculo"/>
@@ -1640,7 +1640,7 @@
                 <w:noProof/>
                 <w:webHidden/>
               </w:rPr>
-              <w:instrText xml:space="preserve"> PAGEREF _Toc68445970 \h </w:instrText>
+              <w:instrText xml:space="preserve"> PAGEREF _Toc68611720 \h </w:instrText>
             </w:r>
             <w:r>
               <w:rPr>
@@ -1685,7 +1685,7 @@
               <w:lang w:eastAsia="es-ES"/>
             </w:rPr>
           </w:pPr>
-          <w:hyperlink w:anchor="_Toc68445971" w:history="1">
+          <w:hyperlink w:anchor="_Toc68611721" w:history="1">
             <w:r>
               <w:rPr>
                 <w:rStyle w:val="Hipervnculo"/>
@@ -1729,7 +1729,7 @@
                 <w:noProof/>
                 <w:webHidden/>
               </w:rPr>
-              <w:instrText xml:space="preserve"> PAGEREF _Toc68445971 \h </w:instrText>
+              <w:instrText xml:space="preserve"> PAGEREF _Toc68611721 \h </w:instrText>
             </w:r>
             <w:r>
               <w:rPr>
@@ -1749,7 +1749,7 @@
                 <w:noProof/>
                 <w:webHidden/>
               </w:rPr>
-              <w:t>21</w:t>
+              <w:t>22</w:t>
             </w:r>
             <w:r>
               <w:rPr>
@@ -1829,7 +1829,7 @@
               <w:jc w:val="center"/>
               <w:outlineLvl w:val="0"/>
             </w:pPr>
-            <w:bookmarkStart w:id="2" w:name="_Toc68445957"/>
+            <w:bookmarkStart w:id="2" w:name="_Toc68611707"/>
             <w:r>
               <w:t>Índice de tablas</w:t>
             </w:r>
@@ -1867,7 +1867,7 @@
       <w:r>
         <w:fldChar w:fldCharType="separate"/>
       </w:r>
-      <w:hyperlink w:anchor="_Toc68445972" w:history="1">
+      <w:hyperlink w:anchor="_Toc68611722" w:history="1">
         <w:r>
           <w:rPr>
             <w:rStyle w:val="Hipervnculo"/>
@@ -1894,7 +1894,7 @@
             <w:noProof/>
             <w:webHidden/>
           </w:rPr>
-          <w:instrText xml:space="preserve"> PAGEREF _Toc68445972 \h </w:instrText>
+          <w:instrText xml:space="preserve"> PAGEREF _Toc68611722 \h </w:instrText>
         </w:r>
         <w:r>
           <w:rPr>
@@ -1938,7 +1938,7 @@
           <w:lang w:eastAsia="es-ES"/>
         </w:rPr>
       </w:pPr>
-      <w:hyperlink w:anchor="_Toc68445973" w:history="1">
+      <w:hyperlink w:anchor="_Toc68611723" w:history="1">
         <w:r>
           <w:rPr>
             <w:rStyle w:val="Hipervnculo"/>
@@ -1965,7 +1965,7 @@
             <w:noProof/>
             <w:webHidden/>
           </w:rPr>
-          <w:instrText xml:space="preserve"> PAGEREF _Toc68445973 \h </w:instrText>
+          <w:instrText xml:space="preserve"> PAGEREF _Toc68611723 \h </w:instrText>
         </w:r>
         <w:r>
           <w:rPr>
@@ -2009,7 +2009,7 @@
           <w:lang w:eastAsia="es-ES"/>
         </w:rPr>
       </w:pPr>
-      <w:hyperlink w:anchor="_Toc68445974" w:history="1">
+      <w:hyperlink w:anchor="_Toc68611724" w:history="1">
         <w:r>
           <w:rPr>
             <w:rStyle w:val="Hipervnculo"/>
@@ -2036,7 +2036,7 @@
             <w:noProof/>
             <w:webHidden/>
           </w:rPr>
-          <w:instrText xml:space="preserve"> PAGEREF _Toc68445974 \h </w:instrText>
+          <w:instrText xml:space="preserve"> PAGEREF _Toc68611724 \h </w:instrText>
         </w:r>
         <w:r>
           <w:rPr>
@@ -2080,7 +2080,7 @@
           <w:lang w:eastAsia="es-ES"/>
         </w:rPr>
       </w:pPr>
-      <w:hyperlink w:anchor="_Toc68445975" w:history="1">
+      <w:hyperlink w:anchor="_Toc68611725" w:history="1">
         <w:r>
           <w:rPr>
             <w:rStyle w:val="Hipervnculo"/>
@@ -2107,7 +2107,7 @@
             <w:noProof/>
             <w:webHidden/>
           </w:rPr>
-          <w:instrText xml:space="preserve"> PAGEREF _Toc68445975 \h </w:instrText>
+          <w:instrText xml:space="preserve"> PAGEREF _Toc68611725 \h </w:instrText>
         </w:r>
         <w:r>
           <w:rPr>
@@ -2152,7 +2152,7 @@
           <w:lang w:eastAsia="es-ES"/>
         </w:rPr>
       </w:pPr>
-      <w:hyperlink w:anchor="_Toc68445976" w:history="1">
+      <w:hyperlink w:anchor="_Toc68611726" w:history="1">
         <w:r>
           <w:rPr>
             <w:rStyle w:val="Hipervnculo"/>
@@ -2179,7 +2179,7 @@
             <w:noProof/>
             <w:webHidden/>
           </w:rPr>
-          <w:instrText xml:space="preserve"> PAGEREF _Toc68445976 \h </w:instrText>
+          <w:instrText xml:space="preserve"> PAGEREF _Toc68611726 \h </w:instrText>
         </w:r>
         <w:r>
           <w:rPr>
@@ -2223,7 +2223,7 @@
           <w:lang w:eastAsia="es-ES"/>
         </w:rPr>
       </w:pPr>
-      <w:hyperlink w:anchor="_Toc68445977" w:history="1">
+      <w:hyperlink w:anchor="_Toc68611727" w:history="1">
         <w:r>
           <w:rPr>
             <w:rStyle w:val="Hipervnculo"/>
@@ -2250,7 +2250,7 @@
             <w:noProof/>
             <w:webHidden/>
           </w:rPr>
-          <w:instrText xml:space="preserve"> PAGEREF _Toc68445977 \h </w:instrText>
+          <w:instrText xml:space="preserve"> PAGEREF _Toc68611727 \h </w:instrText>
         </w:r>
         <w:r>
           <w:rPr>
@@ -2294,7 +2294,7 @@
           <w:lang w:eastAsia="es-ES"/>
         </w:rPr>
       </w:pPr>
-      <w:hyperlink w:anchor="_Toc68445978" w:history="1">
+      <w:hyperlink w:anchor="_Toc68611728" w:history="1">
         <w:r>
           <w:rPr>
             <w:rStyle w:val="Hipervnculo"/>
@@ -2321,7 +2321,7 @@
             <w:noProof/>
             <w:webHidden/>
           </w:rPr>
-          <w:instrText xml:space="preserve"> PAGEREF _Toc68445978 \h </w:instrText>
+          <w:instrText xml:space="preserve"> PAGEREF _Toc68611728 \h </w:instrText>
         </w:r>
         <w:r>
           <w:rPr>
@@ -2365,7 +2365,7 @@
           <w:lang w:eastAsia="es-ES"/>
         </w:rPr>
       </w:pPr>
-      <w:hyperlink w:anchor="_Toc68445979" w:history="1">
+      <w:hyperlink w:anchor="_Toc68611729" w:history="1">
         <w:r>
           <w:rPr>
             <w:rStyle w:val="Hipervnculo"/>
@@ -2392,7 +2392,7 @@
             <w:noProof/>
             <w:webHidden/>
           </w:rPr>
-          <w:instrText xml:space="preserve"> PAGEREF _Toc68445979 \h </w:instrText>
+          <w:instrText xml:space="preserve"> PAGEREF _Toc68611729 \h </w:instrText>
         </w:r>
         <w:r>
           <w:rPr>
@@ -2485,7 +2485,7 @@
               <w:jc w:val="center"/>
               <w:outlineLvl w:val="0"/>
             </w:pPr>
-            <w:bookmarkStart w:id="3" w:name="_Toc68445958"/>
+            <w:bookmarkStart w:id="3" w:name="_Toc68611708"/>
             <w:r>
               <w:t xml:space="preserve">Índice de </w:t>
             </w:r>
@@ -2526,7 +2526,7 @@
       <w:r>
         <w:fldChar w:fldCharType="separate"/>
       </w:r>
-      <w:hyperlink w:anchor="_Toc68445980" w:history="1">
+      <w:hyperlink w:anchor="_Toc68611730" w:history="1">
         <w:r>
           <w:rPr>
             <w:rStyle w:val="Hipervnculo"/>
@@ -2553,7 +2553,7 @@
             <w:noProof/>
             <w:webHidden/>
           </w:rPr>
-          <w:instrText xml:space="preserve"> PAGEREF _Toc68445980 \h </w:instrText>
+          <w:instrText xml:space="preserve"> PAGEREF _Toc68611730 \h </w:instrText>
         </w:r>
         <w:r>
           <w:rPr>
@@ -2657,7 +2657,7 @@
               <w:jc w:val="center"/>
               <w:outlineLvl w:val="0"/>
             </w:pPr>
-            <w:bookmarkStart w:id="4" w:name="_Toc68445959"/>
+            <w:bookmarkStart w:id="4" w:name="_Toc68611709"/>
             <w:r>
               <w:t>Introducción</w:t>
             </w:r>
@@ -2830,7 +2830,7 @@
               <w:jc w:val="center"/>
               <w:outlineLvl w:val="0"/>
             </w:pPr>
-            <w:bookmarkStart w:id="5" w:name="_Toc68445960"/>
+            <w:bookmarkStart w:id="5" w:name="_Toc68611710"/>
             <w:r>
               <w:t>Contexto</w:t>
             </w:r>
@@ -3045,7 +3045,7 @@
               <w:jc w:val="center"/>
               <w:outlineLvl w:val="0"/>
             </w:pPr>
-            <w:bookmarkStart w:id="6" w:name="_Toc68445961"/>
+            <w:bookmarkStart w:id="6" w:name="_Toc68611711"/>
             <w:r>
               <w:t>Usuarios potenciales</w:t>
             </w:r>
@@ -3248,7 +3248,7 @@
               <w:jc w:val="center"/>
               <w:outlineLvl w:val="0"/>
             </w:pPr>
-            <w:bookmarkStart w:id="7" w:name="_Toc68445962"/>
+            <w:bookmarkStart w:id="7" w:name="_Toc68611712"/>
             <w:r>
               <w:t>Fuentes de datos</w:t>
             </w:r>
@@ -3731,31 +3731,18 @@
         <w:pStyle w:val="Descripcin"/>
         <w:jc w:val="center"/>
       </w:pPr>
-      <w:bookmarkStart w:id="8" w:name="_Toc68445972"/>
+      <w:bookmarkStart w:id="8" w:name="_Toc68611722"/>
       <w:r>
         <w:t xml:space="preserve">Tabla </w:t>
       </w:r>
-      <w:r>
-        <w:fldChar w:fldCharType="begin"/>
-      </w:r>
-      <w:r>
-        <w:instrText xml:space="preserve"> SEQ Tabla \* ARABIC </w:instrText>
-      </w:r>
-      <w:r>
-        <w:fldChar w:fldCharType="separate"/>
-      </w:r>
-      <w:r>
-        <w:rPr>
-          <w:noProof/>
-        </w:rPr>
-        <w:t>1</w:t>
-      </w:r>
-      <w:r>
-        <w:rPr>
-          <w:noProof/>
-        </w:rPr>
-        <w:fldChar w:fldCharType="end"/>
-      </w:r>
+      <w:fldSimple w:instr=" SEQ Tabla \* ARABIC ">
+        <w:r>
+          <w:rPr>
+            <w:noProof/>
+          </w:rPr>
+          <w:t>1</w:t>
+        </w:r>
+      </w:fldSimple>
       <w:r>
         <w:t xml:space="preserve"> - Fuentes de datos.</w:t>
       </w:r>
@@ -3811,7 +3798,7 @@
               <w:jc w:val="center"/>
               <w:outlineLvl w:val="0"/>
             </w:pPr>
-            <w:bookmarkStart w:id="9" w:name="_Toc68445963"/>
+            <w:bookmarkStart w:id="9" w:name="_Toc68611713"/>
             <w:r>
               <w:t>PRA1 – Análisis y diseño del modelo</w:t>
             </w:r>
@@ -3825,7 +3812,7 @@
       <w:pPr>
         <w:pStyle w:val="Ttulo2"/>
       </w:pPr>
-      <w:bookmarkStart w:id="10" w:name="_Toc68445964"/>
+      <w:bookmarkStart w:id="10" w:name="_Toc68611714"/>
       <w:r>
         <w:t>Análisis de los requerimientos</w:t>
       </w:r>
@@ -4160,7 +4147,7 @@
       <w:pPr>
         <w:pStyle w:val="Ttulo2"/>
       </w:pPr>
-      <w:bookmarkStart w:id="11" w:name="_Toc68445965"/>
+      <w:bookmarkStart w:id="11" w:name="_Toc68611715"/>
       <w:r>
         <w:t>Análisis de fuentes de datos</w:t>
       </w:r>
@@ -4175,7 +4162,7 @@
       <w:pPr>
         <w:pStyle w:val="Ttulo3"/>
       </w:pPr>
-      <w:bookmarkStart w:id="12" w:name="_Toc68445966"/>
+      <w:bookmarkStart w:id="12" w:name="_Toc68611716"/>
       <w:r>
         <w:t xml:space="preserve">Ficheros </w:t>
       </w:r>
@@ -4462,31 +4449,18 @@
         <w:pStyle w:val="Descripcin"/>
         <w:jc w:val="center"/>
       </w:pPr>
-      <w:bookmarkStart w:id="13" w:name="_Toc68445973"/>
+      <w:bookmarkStart w:id="13" w:name="_Toc68611723"/>
       <w:r>
         <w:t xml:space="preserve">Tabla </w:t>
       </w:r>
-      <w:r>
-        <w:fldChar w:fldCharType="begin"/>
-      </w:r>
-      <w:r>
-        <w:instrText xml:space="preserve"> SEQ Tabla \* ARABIC </w:instrText>
-      </w:r>
-      <w:r>
-        <w:fldChar w:fldCharType="separate"/>
-      </w:r>
-      <w:r>
-        <w:rPr>
-          <w:noProof/>
-        </w:rPr>
-        <w:t>2</w:t>
-      </w:r>
-      <w:r>
-        <w:rPr>
-          <w:noProof/>
-        </w:rPr>
-        <w:fldChar w:fldCharType="end"/>
-      </w:r>
+      <w:fldSimple w:instr=" SEQ Tabla \* ARABIC ">
+        <w:r>
+          <w:rPr>
+            <w:noProof/>
+          </w:rPr>
+          <w:t>2</w:t>
+        </w:r>
+      </w:fldSimple>
       <w:r>
         <w:t xml:space="preserve"> - Campos del fichero 35167bsc.csv</w:t>
       </w:r>
@@ -4826,31 +4800,18 @@
         <w:pStyle w:val="Descripcin"/>
         <w:jc w:val="center"/>
       </w:pPr>
-      <w:bookmarkStart w:id="14" w:name="_Toc68445974"/>
+      <w:bookmarkStart w:id="14" w:name="_Toc68611724"/>
       <w:r>
         <w:t xml:space="preserve">Tabla </w:t>
       </w:r>
-      <w:r>
-        <w:fldChar w:fldCharType="begin"/>
-      </w:r>
-      <w:r>
-        <w:instrText xml:space="preserve"> SEQ Tabla \* ARABIC </w:instrText>
-      </w:r>
-      <w:r>
-        <w:fldChar w:fldCharType="separate"/>
-      </w:r>
-      <w:r>
-        <w:rPr>
-          <w:noProof/>
-        </w:rPr>
-        <w:t>3</w:t>
-      </w:r>
-      <w:r>
-        <w:rPr>
-          <w:noProof/>
-        </w:rPr>
-        <w:fldChar w:fldCharType="end"/>
-      </w:r>
+      <w:fldSimple w:instr=" SEQ Tabla \* ARABIC ">
+        <w:r>
+          <w:rPr>
+            <w:noProof/>
+          </w:rPr>
+          <w:t>3</w:t>
+        </w:r>
+      </w:fldSimple>
       <w:r>
         <w:t xml:space="preserve"> - Campos del fichero poblacion_9687bsc.csv</w:t>
       </w:r>
@@ -4876,7 +4837,7 @@
       <w:pPr>
         <w:pStyle w:val="Ttulo3"/>
       </w:pPr>
-      <w:bookmarkStart w:id="15" w:name="_Toc68445967"/>
+      <w:bookmarkStart w:id="15" w:name="_Toc68611717"/>
       <w:r>
         <w:lastRenderedPageBreak/>
         <w:t>Ficheros Excel</w:t>
@@ -5467,31 +5428,18 @@
         <w:pStyle w:val="Descripcin"/>
         <w:jc w:val="center"/>
       </w:pPr>
-      <w:bookmarkStart w:id="16" w:name="_Toc68445975"/>
+      <w:bookmarkStart w:id="16" w:name="_Toc68611725"/>
       <w:r>
         <w:t xml:space="preserve">Tabla </w:t>
       </w:r>
-      <w:r>
-        <w:fldChar w:fldCharType="begin"/>
-      </w:r>
-      <w:r>
-        <w:instrText xml:space="preserve"> SEQ Tabla \* ARABIC </w:instrText>
-      </w:r>
-      <w:r>
-        <w:fldChar w:fldCharType="separate"/>
-      </w:r>
-      <w:r>
-        <w:rPr>
-          <w:noProof/>
-        </w:rPr>
-        <w:t>4</w:t>
-      </w:r>
-      <w:r>
-        <w:rPr>
-          <w:noProof/>
-        </w:rPr>
-        <w:fldChar w:fldCharType="end"/>
-      </w:r>
+      <w:fldSimple w:instr=" SEQ Tabla \* ARABIC ">
+        <w:r>
+          <w:rPr>
+            <w:noProof/>
+          </w:rPr>
+          <w:t>4</w:t>
+        </w:r>
+      </w:fldSimple>
       <w:r>
         <w:t xml:space="preserve"> - Campos del fichero ACUMULADO-DENUNCIAS-INFRACCIONES.xlsx</w:t>
       </w:r>
@@ -5931,31 +5879,18 @@
         <w:pStyle w:val="Descripcin"/>
         <w:jc w:val="center"/>
       </w:pPr>
-      <w:bookmarkStart w:id="17" w:name="_Toc68445976"/>
+      <w:bookmarkStart w:id="17" w:name="_Toc68611726"/>
       <w:r>
         <w:t xml:space="preserve">Tabla </w:t>
       </w:r>
-      <w:r>
-        <w:fldChar w:fldCharType="begin"/>
-      </w:r>
-      <w:r>
-        <w:instrText xml:space="preserve"> SEQ Tabla \* ARABIC </w:instrText>
-      </w:r>
-      <w:r>
-        <w:fldChar w:fldCharType="separate"/>
-      </w:r>
-      <w:r>
-        <w:rPr>
-          <w:noProof/>
-        </w:rPr>
-        <w:t>5</w:t>
-      </w:r>
-      <w:r>
-        <w:rPr>
-          <w:noProof/>
-        </w:rPr>
-        <w:fldChar w:fldCharType="end"/>
-      </w:r>
+      <w:fldSimple w:instr=" SEQ Tabla \* ARABIC ">
+        <w:r>
+          <w:rPr>
+            <w:noProof/>
+          </w:rPr>
+          <w:t>5</w:t>
+        </w:r>
+      </w:fldSimple>
       <w:r>
         <w:t xml:space="preserve"> - Campos del fichero </w:t>
       </w:r>
@@ -5981,7 +5916,7 @@
       <w:pPr>
         <w:pStyle w:val="Ttulo3"/>
       </w:pPr>
-      <w:bookmarkStart w:id="18" w:name="_Toc68445968"/>
+      <w:bookmarkStart w:id="18" w:name="_Toc68611718"/>
       <w:r>
         <w:t>Fichero</w:t>
       </w:r>
@@ -6417,31 +6352,18 @@
         <w:pStyle w:val="Descripcin"/>
         <w:jc w:val="center"/>
       </w:pPr>
-      <w:bookmarkStart w:id="19" w:name="_Toc68445977"/>
+      <w:bookmarkStart w:id="19" w:name="_Toc68611727"/>
       <w:r>
         <w:t xml:space="preserve">Tabla </w:t>
       </w:r>
-      <w:r>
-        <w:fldChar w:fldCharType="begin"/>
-      </w:r>
-      <w:r>
-        <w:instrText xml:space="preserve"> SEQ Tabla \* ARABIC </w:instrText>
-      </w:r>
-      <w:r>
-        <w:fldChar w:fldCharType="separate"/>
-      </w:r>
-      <w:r>
-        <w:rPr>
-          <w:noProof/>
-        </w:rPr>
-        <w:t>6</w:t>
-      </w:r>
-      <w:r>
-        <w:rPr>
-          <w:noProof/>
-        </w:rPr>
-        <w:fldChar w:fldCharType="end"/>
-      </w:r>
+      <w:fldSimple w:instr=" SEQ Tabla \* ARABIC ">
+        <w:r>
+          <w:rPr>
+            <w:noProof/>
+          </w:rPr>
+          <w:t>6</w:t>
+        </w:r>
+      </w:fldSimple>
       <w:r>
         <w:t xml:space="preserve"> - Campos del fichero rows.xml</w:t>
       </w:r>
@@ -6462,7 +6384,7 @@
       <w:pPr>
         <w:pStyle w:val="Ttulo3"/>
       </w:pPr>
-      <w:bookmarkStart w:id="20" w:name="_Toc68445969"/>
+      <w:bookmarkStart w:id="20" w:name="_Toc68611719"/>
       <w:r>
         <w:t>Estimación de la volumetría</w:t>
       </w:r>
@@ -6921,31 +6843,18 @@
         <w:pStyle w:val="Descripcin"/>
         <w:jc w:val="center"/>
       </w:pPr>
-      <w:bookmarkStart w:id="21" w:name="_Toc68445978"/>
+      <w:bookmarkStart w:id="21" w:name="_Toc68611728"/>
       <w:r>
         <w:t xml:space="preserve">Tabla </w:t>
       </w:r>
-      <w:r>
-        <w:fldChar w:fldCharType="begin"/>
-      </w:r>
-      <w:r>
-        <w:instrText xml:space="preserve"> SEQ Tabla \* ARABIC </w:instrText>
-      </w:r>
-      <w:r>
-        <w:fldChar w:fldCharType="separate"/>
-      </w:r>
-      <w:r>
-        <w:rPr>
-          <w:noProof/>
-        </w:rPr>
-        <w:t>7</w:t>
-      </w:r>
-      <w:r>
-        <w:rPr>
-          <w:noProof/>
-        </w:rPr>
-        <w:fldChar w:fldCharType="end"/>
-      </w:r>
+      <w:fldSimple w:instr=" SEQ Tabla \* ARABIC ">
+        <w:r>
+          <w:rPr>
+            <w:noProof/>
+          </w:rPr>
+          <w:t>7</w:t>
+        </w:r>
+      </w:fldSimple>
       <w:r>
         <w:t xml:space="preserve"> - Volumetría de los datos.</w:t>
       </w:r>
@@ -6955,7 +6864,7 @@
       <w:pPr>
         <w:pStyle w:val="Ttulo2"/>
       </w:pPr>
-      <w:bookmarkStart w:id="22" w:name="_Toc68445970"/>
+      <w:bookmarkStart w:id="22" w:name="_Toc68611720"/>
       <w:r>
         <w:t>Análisis funcional</w:t>
       </w:r>
@@ -7436,31 +7345,18 @@
         <w:pStyle w:val="Descripcin"/>
         <w:jc w:val="center"/>
       </w:pPr>
-      <w:bookmarkStart w:id="23" w:name="_Toc68445979"/>
+      <w:bookmarkStart w:id="23" w:name="_Toc68611729"/>
       <w:r>
         <w:t xml:space="preserve">Tabla </w:t>
       </w:r>
-      <w:r>
-        <w:fldChar w:fldCharType="begin"/>
-      </w:r>
-      <w:r>
-        <w:instrText xml:space="preserve"> SEQ Tabla \* ARABIC </w:instrText>
-      </w:r>
-      <w:r>
-        <w:fldChar w:fldCharType="separate"/>
-      </w:r>
-      <w:r>
-        <w:rPr>
-          <w:noProof/>
-        </w:rPr>
-        <w:t>8</w:t>
-      </w:r>
-      <w:r>
-        <w:rPr>
-          <w:noProof/>
-        </w:rPr>
-        <w:fldChar w:fldCharType="end"/>
-      </w:r>
+      <w:fldSimple w:instr=" SEQ Tabla \* ARABIC ">
+        <w:r>
+          <w:rPr>
+            <w:noProof/>
+          </w:rPr>
+          <w:t>8</w:t>
+        </w:r>
+      </w:fldSimple>
       <w:r>
         <w:t xml:space="preserve"> - Requerimientos de la factoría de información.</w:t>
       </w:r>
@@ -7734,31 +7630,18 @@
         <w:pStyle w:val="Descripcin"/>
         <w:jc w:val="center"/>
       </w:pPr>
-      <w:bookmarkStart w:id="24" w:name="_Toc68445980"/>
+      <w:bookmarkStart w:id="24" w:name="_Toc68611730"/>
       <w:r>
         <w:t xml:space="preserve">Ilustración </w:t>
       </w:r>
-      <w:r>
-        <w:fldChar w:fldCharType="begin"/>
-      </w:r>
-      <w:r>
-        <w:instrText xml:space="preserve"> SEQ Ilustración \* ARABIC </w:instrText>
-      </w:r>
-      <w:r>
-        <w:fldChar w:fldCharType="separate"/>
-      </w:r>
-      <w:r>
-        <w:rPr>
-          <w:noProof/>
-        </w:rPr>
-        <w:t>1</w:t>
-      </w:r>
-      <w:r>
-        <w:rPr>
-          <w:noProof/>
-        </w:rPr>
-        <w:fldChar w:fldCharType="end"/>
-      </w:r>
+      <w:fldSimple w:instr=" SEQ Ilustración \* ARABIC ">
+        <w:r>
+          <w:rPr>
+            <w:noProof/>
+          </w:rPr>
+          <w:t>1</w:t>
+        </w:r>
+      </w:fldSimple>
       <w:r>
         <w:t xml:space="preserve"> - Arquitectura de la FIC.</w:t>
       </w:r>
@@ -7766,7 +7649,114 @@
     </w:p>
     <w:p>
       <w:r>
-        <w:t>a</w:t>
+        <w:t xml:space="preserve">Como podemos apreciar en la anterior ilustración, tenemos un apartado opcional correspondiente al </w:t>
+      </w:r>
+      <w:proofErr w:type="spellStart"/>
+      <w:r>
+        <w:rPr>
+          <w:i/>
+          <w:iCs/>
+        </w:rPr>
+        <w:t>staging</w:t>
+      </w:r>
+      <w:proofErr w:type="spellEnd"/>
+      <w:r>
+        <w:rPr>
+          <w:i/>
+          <w:iCs/>
+        </w:rPr>
+        <w:t xml:space="preserve"> </w:t>
+      </w:r>
+      <w:proofErr w:type="spellStart"/>
+      <w:r>
+        <w:rPr>
+          <w:i/>
+          <w:iCs/>
+        </w:rPr>
+        <w:t>area</w:t>
+      </w:r>
+      <w:proofErr w:type="spellEnd"/>
+      <w:r>
+        <w:t xml:space="preserve"> y al almacén corporativo. </w:t>
+      </w:r>
+      <w:r>
+        <w:t>Esto quiere decir que se podría incluir en la arquitectura de la factoría de información, sin embargo, dado el caso de estudio que se nos ha proporcionado no podemos saber a ciencia cierta el alcance del proyecto.</w:t>
+      </w:r>
+    </w:p>
+    <w:p>
+      <w:r>
+        <w:t>Es por ello que cuánto más sencillo sea el diseño que se ajuste a nuestro caso, más fácil es de ampliar luego las características de nuestro almacén de datos.</w:t>
+      </w:r>
+      <w:r>
+        <w:t xml:space="preserve"> Cabe destacar, que crear </w:t>
+      </w:r>
+      <w:r>
+        <w:rPr>
+          <w:i/>
+          <w:iCs/>
+        </w:rPr>
+        <w:t xml:space="preserve">el </w:t>
+      </w:r>
+      <w:proofErr w:type="spellStart"/>
+      <w:r>
+        <w:rPr>
+          <w:i/>
+          <w:iCs/>
+        </w:rPr>
+        <w:t>stating</w:t>
+      </w:r>
+      <w:proofErr w:type="spellEnd"/>
+      <w:r>
+        <w:rPr>
+          <w:i/>
+          <w:iCs/>
+        </w:rPr>
+        <w:t xml:space="preserve"> </w:t>
+      </w:r>
+      <w:proofErr w:type="spellStart"/>
+      <w:r>
+        <w:rPr>
+          <w:i/>
+          <w:iCs/>
+        </w:rPr>
+        <w:t>area</w:t>
+      </w:r>
+      <w:proofErr w:type="spellEnd"/>
+      <w:r>
+        <w:t xml:space="preserve"> sería interesante, ya que al tener diferentes fuentes de datos nos permitiría dar una misma estructura</w:t>
+      </w:r>
+      <w:r>
+        <w:t xml:space="preserve"> de carga inmediata</w:t>
+      </w:r>
+      <w:r>
+        <w:t xml:space="preserve"> a </w:t>
+      </w:r>
+      <w:r>
+        <w:t>los mismos</w:t>
+      </w:r>
+      <w:r>
+        <w:t>.</w:t>
+      </w:r>
+    </w:p>
+    <w:p>
+      <w:r>
+        <w:t xml:space="preserve">Para terminar, tal y como podemos apreciar solo hay un almacén departamental, se ha considerado que </w:t>
+      </w:r>
+      <w:r>
+        <w:t>e</w:t>
+      </w:r>
+      <w:r>
+        <w:t xml:space="preserve">sta era la mejor opción, ya que no queda bien definido según el enunciado el cómo está formada la organización y cuál es el alcance del proyecto de forma detallada. Además, aunque los ficheros fuente proporcionan información diferente, todos están enfocados en la misma área temática, es decir, el análisis del impacto del </w:t>
+      </w:r>
+      <w:r>
+        <w:rPr>
+          <w:i/>
+          <w:iCs/>
+        </w:rPr>
+        <w:t>COVID-19</w:t>
+      </w:r>
+      <w:r>
+        <w:t>.</w:t>
       </w:r>
     </w:p>
     <w:p/>
@@ -7825,7 +7815,7 @@
               <w:jc w:val="center"/>
               <w:outlineLvl w:val="0"/>
             </w:pPr>
-            <w:bookmarkStart w:id="25" w:name="_Toc68445971"/>
+            <w:bookmarkStart w:id="25" w:name="_Toc68611721"/>
             <w:r>
               <w:t>Bibliografía</w:t>
             </w:r>
@@ -8125,7 +8115,6 @@
         <w:docPartUnique/>
       </w:docPartObj>
     </w:sdtPr>
-    <w:sdtEndPr/>
     <w:sdtContent>
       <w:p>
         <w:pPr>
@@ -8210,7 +8199,6 @@
           <w:docPartUnique/>
         </w:docPartObj>
       </w:sdtPr>
-      <w:sdtEndPr/>
       <w:sdtContent>
         <w:r>
           <w:fldChar w:fldCharType="begin"/>
@@ -8307,7 +8295,6 @@
           <w:docPartUnique/>
         </w:docPartObj>
       </w:sdtPr>
-      <w:sdtEndPr/>
       <w:sdtContent>
         <w:r>
           <w:tab/>
@@ -8365,7 +8352,6 @@
           <w:docPartUnique/>
         </w:docPartObj>
       </w:sdtPr>
-      <w:sdtEndPr/>
       <w:sdtContent>
         <w:r>
           <w:tab/>

</xml_diff>

<commit_message>
BBDD: PRA1 - Diseño conceptual y lógico de las llamadas al 112
</commit_message>
<xml_diff>
--- a/2019-20/PrimerSemestre/BBDD/Practica_2/mariousm_DUBDA_PRA1.docx
+++ b/2019-20/PrimerSemestre/BBDD/Practica_2/mariousm_DUBDA_PRA1.docx
@@ -2869,7 +2869,6 @@
       <w:r>
         <w:t xml:space="preserve"> al publicar veinticinco millones de </w:t>
       </w:r>
-      <w:proofErr w:type="spellStart"/>
       <w:r>
         <w:rPr>
           <w:i/>
@@ -2877,7 +2876,6 @@
         </w:rPr>
         <w:t>datasets</w:t>
       </w:r>
-      <w:proofErr w:type="spellEnd"/>
       <w:r>
         <w:t xml:space="preserve"> gratuitos, no solo limitados a datos estructurados en un fichero formateado, sino también a documentos, cartografía o imágenes.</w:t>
       </w:r>
@@ -3372,15 +3370,7 @@
               <w:ind w:firstLine="0"/>
             </w:pPr>
             <w:r>
-              <w:t xml:space="preserve"> (específicamente la hoja «</w:t>
-            </w:r>
-            <w:proofErr w:type="spellStart"/>
-            <w:r>
-              <w:t>Datos_tratados</w:t>
-            </w:r>
-            <w:proofErr w:type="spellEnd"/>
-            <w:r>
-              <w:t>»)</w:t>
+              <w:t xml:space="preserve"> (específicamente la hoja «Datos_tratados»)</w:t>
             </w:r>
           </w:p>
         </w:tc>
@@ -3663,15 +3653,7 @@
             </w:pPr>
             <w:r>
               <w:lastRenderedPageBreak/>
-              <w:t>(específicamente la hoja “</w:t>
-            </w:r>
-            <w:proofErr w:type="spellStart"/>
-            <w:r>
-              <w:t>Datos_provincias</w:t>
-            </w:r>
-            <w:proofErr w:type="spellEnd"/>
-            <w:r>
-              <w:t>”)</w:t>
+              <w:t>(específicamente la hoja “Datos_provincias”)</w:t>
             </w:r>
           </w:p>
         </w:tc>
@@ -3948,7 +3930,19 @@
       </w:pPr>
       <w:r>
         <w:lastRenderedPageBreak/>
-        <w:t>Evolución de las infracciones durante el estado de emergencia en el país vasco.</w:t>
+        <w:t xml:space="preserve">Evolución de las infracciones durante el estado de emergencia en el </w:t>
+      </w:r>
+      <w:r>
+        <w:t>P</w:t>
+      </w:r>
+      <w:r>
+        <w:t xml:space="preserve">aís </w:t>
+      </w:r>
+      <w:r>
+        <w:t>V</w:t>
+      </w:r>
+      <w:r>
+        <w:t>asco.</w:t>
       </w:r>
     </w:p>
     <w:p>
@@ -3966,13 +3960,31 @@
         </w:numPr>
       </w:pPr>
       <w:r>
-        <w:t xml:space="preserve">Top de </w:t>
-      </w:r>
-      <w:r>
-        <w:t>las fechas</w:t>
-      </w:r>
-      <w:r>
-        <w:t xml:space="preserve"> con más infracciones cometidas en el país vasco por provincia.</w:t>
+        <w:t xml:space="preserve">En qué </w:t>
+      </w:r>
+      <w:r>
+        <w:t>fechas</w:t>
+      </w:r>
+      <w:r>
+        <w:t xml:space="preserve"> </w:t>
+      </w:r>
+      <w:r>
+        <w:t>se han cometido</w:t>
+      </w:r>
+      <w:r>
+        <w:t xml:space="preserve"> más infracciones en el </w:t>
+      </w:r>
+      <w:r>
+        <w:t>P</w:t>
+      </w:r>
+      <w:r>
+        <w:t xml:space="preserve">aís </w:t>
+      </w:r>
+      <w:r>
+        <w:t>V</w:t>
+      </w:r>
+      <w:r>
+        <w:t>asco.</w:t>
       </w:r>
     </w:p>
     <w:p>
@@ -3989,12 +4001,13 @@
         </w:numPr>
       </w:pPr>
       <w:r>
-        <w:t>Población por provincia.</w:t>
+        <w:t>Número de habitantes por provincia.</w:t>
       </w:r>
     </w:p>
     <w:p>
       <w:pPr>
         <w:pStyle w:val="Prrafodelista"/>
+        <w:ind w:left="1117" w:firstLine="0"/>
       </w:pPr>
     </w:p>
     <w:p>
@@ -4006,7 +4019,7 @@
         </w:numPr>
       </w:pPr>
       <w:r>
-        <w:t>Top de provincias con más población.</w:t>
+        <w:t>Evolución del número de llamadas al 112 por ámbito geográfico y tipología.</w:t>
       </w:r>
     </w:p>
     <w:p>
@@ -4023,7 +4036,7 @@
         </w:numPr>
       </w:pPr>
       <w:r>
-        <w:t>Evolución del número de llamadas al 112 por ámbito geográfico y tipología.</w:t>
+        <w:t>Fechas en las que se ha llamado más al 112.</w:t>
       </w:r>
     </w:p>
     <w:p>
@@ -4040,7 +4053,13 @@
         </w:numPr>
       </w:pPr>
       <w:r>
-        <w:t>Fechas en las que se ha llamado más al 112 según su ámbito geográfico y tipología.</w:t>
+        <w:t xml:space="preserve">Evolución </w:t>
+      </w:r>
+      <w:r>
+        <w:t>del</w:t>
+      </w:r>
+      <w:r>
+        <w:t xml:space="preserve"> porcentaje movilidad de la población durante el estado de alarma.</w:t>
       </w:r>
     </w:p>
     <w:p>
@@ -4057,24 +4076,37 @@
         </w:numPr>
       </w:pPr>
       <w:r>
-        <w:t>Evolución de</w:t>
-      </w:r>
-      <w:r>
-        <w:t xml:space="preserve"> </w:t>
-      </w:r>
-      <w:r>
-        <w:t>l</w:t>
-      </w:r>
-      <w:r>
-        <w:t>a media a nivel nacional del</w:t>
-      </w:r>
-      <w:r>
-        <w:t xml:space="preserve"> porcentaje movilidad de la población durante el estado de alarma.</w:t>
+        <w:t>M</w:t>
+      </w:r>
+      <w:r>
+        <w:t>edia</w:t>
+      </w:r>
+      <w:r>
+        <w:t xml:space="preserve"> porcentaje</w:t>
+      </w:r>
+      <w:r>
+        <w:t xml:space="preserve"> por mes</w:t>
+      </w:r>
+      <w:r>
+        <w:t xml:space="preserve"> de movilidad de la población</w:t>
+      </w:r>
+      <w:r>
+        <w:t xml:space="preserve"> por provincia</w:t>
+      </w:r>
+      <w:r>
+        <w:t xml:space="preserve"> durante el estado de alarm</w:t>
+      </w:r>
+      <w:r>
+        <w:t>a</w:t>
+      </w:r>
+      <w:r>
+        <w:t>.</w:t>
       </w:r>
     </w:p>
     <w:p>
       <w:pPr>
         <w:pStyle w:val="Prrafodelista"/>
+        <w:ind w:left="1117" w:firstLine="0"/>
       </w:pPr>
     </w:p>
     <w:p>
@@ -4086,22 +4118,10 @@
         </w:numPr>
       </w:pPr>
       <w:r>
-        <w:t>Mayor</w:t>
-      </w:r>
-      <w:r>
-        <w:t xml:space="preserve"> porcentaje de movilidad de la población</w:t>
-      </w:r>
-      <w:r>
-        <w:t xml:space="preserve"> por provincia</w:t>
-      </w:r>
-      <w:r>
-        <w:t xml:space="preserve"> durante el estado de alarm</w:t>
-      </w:r>
-      <w:r>
-        <w:t>a</w:t>
-      </w:r>
-      <w:r>
-        <w:t>.</w:t>
+        <w:t>P</w:t>
+      </w:r>
+      <w:r>
+        <w:t>orcentaje de población a nivel nacional que evitaba aglomeraciones por edad.</w:t>
       </w:r>
     </w:p>
     <w:p>
@@ -4118,24 +4138,10 @@
         </w:numPr>
       </w:pPr>
       <w:r>
-        <w:t>Media del porcentaje de población a nivel nacional que evitaba aglomeraciones por edad.</w:t>
-      </w:r>
-    </w:p>
-    <w:p>
-      <w:pPr>
-        <w:pStyle w:val="Prrafodelista"/>
-      </w:pPr>
-    </w:p>
-    <w:p>
-      <w:pPr>
-        <w:pStyle w:val="Prrafodelista"/>
-        <w:numPr>
-          <w:ilvl w:val="0"/>
-          <w:numId w:val="5"/>
-        </w:numPr>
-      </w:pPr>
-      <w:r>
-        <w:t>Top provincias cuya población evitaba el mayor número de aglomeraciones por edad.</w:t>
+        <w:t>Media por provincia del porcentaje de población que evitaba aglomeraciones</w:t>
+      </w:r>
+      <w:r>
+        <w:t>.</w:t>
       </w:r>
     </w:p>
     <w:p>
@@ -4218,7 +4224,6 @@
           <w:b/>
           <w:bCs/>
         </w:rPr>
-        <w:lastRenderedPageBreak/>
         <w:t>35167bsc</w:t>
       </w:r>
       <w:r>
@@ -4327,6 +4332,7 @@
               <w:ind w:firstLine="0"/>
             </w:pPr>
             <w:r>
+              <w:lastRenderedPageBreak/>
               <w:t>Zonas de movilidad</w:t>
             </w:r>
           </w:p>
@@ -4421,11 +4427,9 @@
             <w:pPr>
               <w:ind w:firstLine="0"/>
             </w:pPr>
-            <w:proofErr w:type="spellStart"/>
             <w:r>
               <w:t>Number</w:t>
             </w:r>
-            <w:proofErr w:type="spellEnd"/>
           </w:p>
         </w:tc>
         <w:tc>
@@ -4772,11 +4776,9 @@
             <w:pPr>
               <w:ind w:firstLine="0"/>
             </w:pPr>
-            <w:proofErr w:type="spellStart"/>
             <w:r>
               <w:t>Number</w:t>
             </w:r>
-            <w:proofErr w:type="spellEnd"/>
           </w:p>
         </w:tc>
         <w:tc>
@@ -4839,7 +4841,6 @@
       </w:pPr>
       <w:bookmarkStart w:id="15" w:name="_Toc68611717"/>
       <w:r>
-        <w:lastRenderedPageBreak/>
         <w:t>Ficheros Excel</w:t>
       </w:r>
       <w:bookmarkEnd w:id="15"/>
@@ -4887,15 +4888,7 @@
         <w:t xml:space="preserve">de </w:t>
       </w:r>
       <w:r>
-        <w:t>esta práctica solo vamos a tener en cuenta la hoja “</w:t>
-      </w:r>
-      <w:proofErr w:type="spellStart"/>
-      <w:r>
-        <w:t>Datos_tratados</w:t>
-      </w:r>
-      <w:proofErr w:type="spellEnd"/>
-      <w:r>
-        <w:t>”.</w:t>
+        <w:t>esta práctica solo vamos a tener en cuenta la hoja “Datos_tratados”.</w:t>
       </w:r>
     </w:p>
     <w:tbl>
@@ -4934,6 +4927,7 @@
                 <w:b/>
                 <w:bCs/>
               </w:rPr>
+              <w:lastRenderedPageBreak/>
               <w:t>Nombre del campo</w:t>
             </w:r>
           </w:p>
@@ -5049,11 +5043,9 @@
             <w:pPr>
               <w:ind w:firstLine="0"/>
             </w:pPr>
-            <w:proofErr w:type="spellStart"/>
             <w:r>
               <w:t>Number</w:t>
             </w:r>
-            <w:proofErr w:type="spellEnd"/>
           </w:p>
         </w:tc>
         <w:tc>
@@ -5095,11 +5087,9 @@
             <w:pPr>
               <w:ind w:firstLine="0"/>
             </w:pPr>
-            <w:proofErr w:type="spellStart"/>
             <w:r>
               <w:t>Number</w:t>
             </w:r>
-            <w:proofErr w:type="spellEnd"/>
           </w:p>
         </w:tc>
         <w:tc>
@@ -5141,11 +5131,9 @@
             <w:pPr>
               <w:ind w:firstLine="0"/>
             </w:pPr>
-            <w:proofErr w:type="spellStart"/>
             <w:r>
               <w:t>Number</w:t>
             </w:r>
-            <w:proofErr w:type="spellEnd"/>
           </w:p>
         </w:tc>
         <w:tc>
@@ -5187,11 +5175,9 @@
             <w:pPr>
               <w:ind w:firstLine="0"/>
             </w:pPr>
-            <w:proofErr w:type="spellStart"/>
             <w:r>
               <w:t>Number</w:t>
             </w:r>
-            <w:proofErr w:type="spellEnd"/>
           </w:p>
         </w:tc>
         <w:tc>
@@ -5230,11 +5216,9 @@
             <w:pPr>
               <w:ind w:firstLine="0"/>
             </w:pPr>
-            <w:proofErr w:type="spellStart"/>
             <w:r>
               <w:t>Number</w:t>
             </w:r>
-            <w:proofErr w:type="spellEnd"/>
           </w:p>
         </w:tc>
         <w:tc>
@@ -5273,11 +5257,9 @@
             <w:pPr>
               <w:ind w:firstLine="0"/>
             </w:pPr>
-            <w:proofErr w:type="spellStart"/>
             <w:r>
               <w:t>Number</w:t>
             </w:r>
-            <w:proofErr w:type="spellEnd"/>
           </w:p>
         </w:tc>
         <w:tc>
@@ -5316,11 +5298,9 @@
             <w:pPr>
               <w:ind w:firstLine="0"/>
             </w:pPr>
-            <w:proofErr w:type="spellStart"/>
             <w:r>
               <w:t>Number</w:t>
             </w:r>
-            <w:proofErr w:type="spellEnd"/>
           </w:p>
         </w:tc>
         <w:tc>
@@ -5359,11 +5339,9 @@
             <w:pPr>
               <w:ind w:firstLine="0"/>
             </w:pPr>
-            <w:proofErr w:type="spellStart"/>
             <w:r>
               <w:t>Number</w:t>
             </w:r>
-            <w:proofErr w:type="spellEnd"/>
           </w:p>
         </w:tc>
         <w:tc>
@@ -5461,7 +5439,6 @@
           <w:b/>
           <w:bCs/>
         </w:rPr>
-        <w:lastRenderedPageBreak/>
         <w:t>statistic_id1104235_covid-19_-poblacion-que-evitaba-las-aglomeraciones-segun-edad-en-espana-2020</w:t>
       </w:r>
       <w:r>
@@ -5477,15 +5454,7 @@
     </w:p>
     <w:p>
       <w:r>
-        <w:t>Observamos que hay diferentes hojas, pero para el estudio de esta práctica vamos a tener en cuenta solo la hoja “</w:t>
-      </w:r>
-      <w:proofErr w:type="spellStart"/>
-      <w:r>
-        <w:t>Datos_provincias</w:t>
-      </w:r>
-      <w:proofErr w:type="spellEnd"/>
-      <w:r>
-        <w:t>”.</w:t>
+        <w:t>Observamos que hay diferentes hojas, pero para el estudio de esta práctica vamos a tener en cuenta solo la hoja “Datos_provincias”.</w:t>
       </w:r>
     </w:p>
     <w:tbl>
@@ -5524,6 +5493,7 @@
                 <w:b/>
                 <w:bCs/>
               </w:rPr>
+              <w:lastRenderedPageBreak/>
               <w:t>Nombre del campo</w:t>
             </w:r>
           </w:p>
@@ -5636,11 +5606,9 @@
             <w:pPr>
               <w:ind w:firstLine="0"/>
             </w:pPr>
-            <w:proofErr w:type="spellStart"/>
             <w:r>
               <w:t>Number</w:t>
             </w:r>
-            <w:proofErr w:type="spellEnd"/>
           </w:p>
         </w:tc>
         <w:tc>
@@ -5679,11 +5647,9 @@
             <w:pPr>
               <w:ind w:firstLine="0"/>
             </w:pPr>
-            <w:proofErr w:type="spellStart"/>
             <w:r>
               <w:t>Number</w:t>
             </w:r>
-            <w:proofErr w:type="spellEnd"/>
           </w:p>
         </w:tc>
         <w:tc>
@@ -5722,11 +5688,9 @@
             <w:pPr>
               <w:ind w:firstLine="0"/>
             </w:pPr>
-            <w:proofErr w:type="spellStart"/>
             <w:r>
               <w:t>Number</w:t>
             </w:r>
-            <w:proofErr w:type="spellEnd"/>
           </w:p>
         </w:tc>
         <w:tc>
@@ -5765,11 +5729,9 @@
             <w:pPr>
               <w:ind w:firstLine="0"/>
             </w:pPr>
-            <w:proofErr w:type="spellStart"/>
             <w:r>
               <w:t>Number</w:t>
             </w:r>
-            <w:proofErr w:type="spellEnd"/>
           </w:p>
         </w:tc>
         <w:tc>
@@ -5808,11 +5770,9 @@
             <w:pPr>
               <w:ind w:firstLine="0"/>
             </w:pPr>
-            <w:proofErr w:type="spellStart"/>
             <w:r>
               <w:t>Number</w:t>
             </w:r>
-            <w:proofErr w:type="spellEnd"/>
           </w:p>
         </w:tc>
         <w:tc>
@@ -5851,11 +5811,9 @@
             <w:pPr>
               <w:ind w:firstLine="0"/>
             </w:pPr>
-            <w:proofErr w:type="spellStart"/>
             <w:r>
               <w:t>Number</w:t>
             </w:r>
-            <w:proofErr w:type="spellEnd"/>
           </w:p>
         </w:tc>
         <w:tc>
@@ -5929,7 +5887,6 @@
       <w:bookmarkEnd w:id="18"/>
     </w:p>
     <w:p>
-      <w:proofErr w:type="spellStart"/>
       <w:r>
         <w:rPr>
           <w:b/>
@@ -5944,7 +5901,6 @@
         </w:rPr>
         <w:t>ows</w:t>
       </w:r>
-      <w:proofErr w:type="spellEnd"/>
       <w:r>
         <w:rPr>
           <w:b/>
@@ -6050,11 +6006,9 @@
             <w:pPr>
               <w:ind w:firstLine="0"/>
             </w:pPr>
-            <w:proofErr w:type="spellStart"/>
             <w:r>
               <w:t>Any</w:t>
             </w:r>
-            <w:proofErr w:type="spellEnd"/>
           </w:p>
         </w:tc>
         <w:tc>
@@ -6065,11 +6019,9 @@
             <w:pPr>
               <w:ind w:firstLine="0"/>
             </w:pPr>
-            <w:proofErr w:type="spellStart"/>
             <w:r>
               <w:t>Number</w:t>
             </w:r>
-            <w:proofErr w:type="spellEnd"/>
           </w:p>
         </w:tc>
         <w:tc>
@@ -6096,7 +6048,6 @@
               <w:ind w:firstLine="0"/>
             </w:pPr>
             <w:r>
-              <w:lastRenderedPageBreak/>
               <w:t>Mes</w:t>
             </w:r>
           </w:p>
@@ -6109,11 +6060,9 @@
             <w:pPr>
               <w:ind w:firstLine="0"/>
             </w:pPr>
-            <w:proofErr w:type="spellStart"/>
             <w:r>
               <w:t>Number</w:t>
             </w:r>
-            <w:proofErr w:type="spellEnd"/>
           </w:p>
         </w:tc>
         <w:tc>
@@ -6221,11 +6170,10 @@
             <w:pPr>
               <w:ind w:firstLine="0"/>
             </w:pPr>
-            <w:proofErr w:type="spellStart"/>
-            <w:r>
+            <w:r>
+              <w:lastRenderedPageBreak/>
               <w:t>Municipi</w:t>
             </w:r>
-            <w:proofErr w:type="spellEnd"/>
           </w:p>
         </w:tc>
         <w:tc>
@@ -6264,11 +6212,9 @@
             <w:pPr>
               <w:ind w:firstLine="0"/>
             </w:pPr>
-            <w:proofErr w:type="spellStart"/>
             <w:r>
               <w:t>Tipus</w:t>
             </w:r>
-            <w:proofErr w:type="spellEnd"/>
           </w:p>
         </w:tc>
         <w:tc>
@@ -6292,11 +6238,9 @@
             <w:pPr>
               <w:ind w:firstLine="0"/>
             </w:pPr>
-            <w:proofErr w:type="spellStart"/>
             <w:r>
               <w:t>Seguretat</w:t>
             </w:r>
-            <w:proofErr w:type="spellEnd"/>
           </w:p>
         </w:tc>
       </w:tr>
@@ -6309,11 +6253,9 @@
             <w:pPr>
               <w:ind w:firstLine="0"/>
             </w:pPr>
-            <w:proofErr w:type="spellStart"/>
             <w:r>
               <w:t>trucades</w:t>
             </w:r>
-            <w:proofErr w:type="spellEnd"/>
           </w:p>
         </w:tc>
         <w:tc>
@@ -6324,11 +6266,9 @@
             <w:pPr>
               <w:ind w:firstLine="0"/>
             </w:pPr>
-            <w:proofErr w:type="spellStart"/>
             <w:r>
               <w:t>Number</w:t>
             </w:r>
-            <w:proofErr w:type="spellEnd"/>
           </w:p>
         </w:tc>
         <w:tc>
@@ -6636,7 +6576,6 @@
               <w:ind w:firstLine="0"/>
             </w:pPr>
             <w:r>
-              <w:lastRenderedPageBreak/>
               <w:t>10 atributos =</w:t>
             </w:r>
           </w:p>
@@ -6669,8 +6608,11 @@
               <w:ind w:firstLine="0"/>
             </w:pPr>
             <w:r>
+              <w:t>statistic_id1104235_covid-19_-poblacion-que-evitaba-las-</w:t>
+            </w:r>
+            <w:r>
               <w:lastRenderedPageBreak/>
-              <w:t>statistic_id1104235_covid-19_-poblacion-que-evitaba-las-aglomeraciones-segun-edad-en-espana-2020</w:t>
+              <w:t>aglomeraciones-segun-edad-en-espana-2020</w:t>
             </w:r>
             <w:r>
               <w:t>.xlsx</w:t>
@@ -6686,6 +6628,7 @@
               <w:ind w:firstLine="0"/>
             </w:pPr>
             <w:r>
+              <w:lastRenderedPageBreak/>
               <w:t>(</w:t>
             </w:r>
             <w:r>
@@ -6700,6 +6643,7 @@
               <w:ind w:firstLine="0"/>
             </w:pPr>
             <w:r>
+              <w:lastRenderedPageBreak/>
               <w:t>1 registro de columnas) *</w:t>
             </w:r>
           </w:p>
@@ -6737,6 +6681,7 @@
               <w:ind w:firstLine="0"/>
             </w:pPr>
             <w:r>
+              <w:lastRenderedPageBreak/>
               <w:t>rows.xml</w:t>
             </w:r>
           </w:p>
@@ -7057,7 +7002,6 @@
               <w:ind w:firstLine="0"/>
             </w:pPr>
             <w:r>
-              <w:lastRenderedPageBreak/>
               <w:t>2</w:t>
             </w:r>
           </w:p>
@@ -7176,6 +7120,7 @@
               <w:ind w:firstLine="0"/>
             </w:pPr>
             <w:r>
+              <w:lastRenderedPageBreak/>
               <w:t>4</w:t>
             </w:r>
           </w:p>
@@ -7407,77 +7352,34 @@
       <w:r>
         <w:t xml:space="preserve">En cuanto a la necesidad de un </w:t>
       </w:r>
-      <w:proofErr w:type="spellStart"/>
       <w:r>
         <w:rPr>
           <w:i/>
           <w:iCs/>
         </w:rPr>
-        <w:t>staging</w:t>
-      </w:r>
-      <w:proofErr w:type="spellEnd"/>
+        <w:t>staging area</w:t>
+      </w:r>
+      <w:r>
+        <w:t xml:space="preserve">, en nuestro caso no es totalmente necesario, pero sí que es verdad que al tener </w:t>
+      </w:r>
+      <w:r>
+        <w:t>diversas</w:t>
+      </w:r>
+      <w:r>
+        <w:t xml:space="preserve"> fuentes de datos y cada una tiene una estructura diferente,</w:t>
+      </w:r>
+      <w:r>
+        <w:t xml:space="preserve"> se</w:t>
+      </w:r>
+      <w:r>
+        <w:t xml:space="preserve"> podría hacer uso de un </w:t>
+      </w:r>
       <w:r>
         <w:rPr>
           <w:i/>
           <w:iCs/>
         </w:rPr>
-        <w:t xml:space="preserve"> </w:t>
-      </w:r>
-      <w:proofErr w:type="spellStart"/>
-      <w:r>
-        <w:rPr>
-          <w:i/>
-          <w:iCs/>
-        </w:rPr>
-        <w:t>area</w:t>
-      </w:r>
-      <w:proofErr w:type="spellEnd"/>
-      <w:r>
-        <w:t xml:space="preserve">, en nuestro caso no es totalmente necesario, pero sí que es verdad que al tener </w:t>
-      </w:r>
-      <w:r>
-        <w:t>diversas</w:t>
-      </w:r>
-      <w:r>
-        <w:t xml:space="preserve"> fuentes de datos y cada una tiene una estructura diferente,</w:t>
-      </w:r>
-      <w:r>
-        <w:t xml:space="preserve"> se</w:t>
-      </w:r>
-      <w:r>
-        <w:t xml:space="preserve"> podría hacer uso de un </w:t>
-      </w:r>
-      <w:proofErr w:type="spellStart"/>
-      <w:r>
-        <w:rPr>
-          <w:i/>
-          <w:iCs/>
-        </w:rPr>
-        <w:t>staging</w:t>
-      </w:r>
-      <w:proofErr w:type="spellEnd"/>
-      <w:r>
-        <w:rPr>
-          <w:i/>
-          <w:iCs/>
-        </w:rPr>
-        <w:t xml:space="preserve"> </w:t>
-      </w:r>
-      <w:proofErr w:type="spellStart"/>
-      <w:r>
-        <w:rPr>
-          <w:i/>
-          <w:iCs/>
-        </w:rPr>
-        <w:t>area</w:t>
-      </w:r>
-      <w:proofErr w:type="spellEnd"/>
-      <w:r>
-        <w:rPr>
-          <w:i/>
-          <w:iCs/>
-        </w:rPr>
-        <w:t xml:space="preserve"> </w:t>
+        <w:t xml:space="preserve">staging area </w:t>
       </w:r>
       <w:r>
         <w:t>para así definir una estructura intermedia entre las fuentes de datos y el almacén de datos.</w:t>
@@ -7531,11 +7433,7 @@
         <w:t xml:space="preserve"> </w:t>
       </w:r>
       <w:r>
-        <w:t xml:space="preserve">tendría sentido en nuestra situación, ya que los datos se van a cargar anualmente y no hay un </w:t>
-      </w:r>
-      <w:r>
-        <w:lastRenderedPageBreak/>
-        <w:t>proceso de interacción continua con los usuarios/procesos</w:t>
+        <w:t>tendría sentido en nuestra situación, ya que los datos se van a cargar anualmente y no hay un proceso de interacción continua con los usuarios/procesos</w:t>
       </w:r>
       <w:r>
         <w:t>, pero al igual que el almacén corporativo si se quiere añadir se podría hacer.</w:t>
@@ -7555,7 +7453,11 @@
         </w:numPr>
       </w:pPr>
       <w:r>
-        <w:t xml:space="preserve">Para concluir con la arquitectura de la factoría de información, necesitaríamos de un modelo multidimensional para poder responder a las preguntas de los analistas, y obtener informes con los datos que quieran. Es por ello, que necesitamos hacer uso de </w:t>
+        <w:t xml:space="preserve">Para concluir con la arquitectura de la factoría de información, necesitaríamos de un modelo multidimensional para poder responder a las preguntas de los analistas, y obtener informes con los datos que quieran. Es </w:t>
+      </w:r>
+      <w:r>
+        <w:lastRenderedPageBreak/>
+        <w:t xml:space="preserve">por ello, que necesitamos hacer uso de </w:t>
       </w:r>
       <w:r>
         <w:rPr>
@@ -7634,131 +7536,1286 @@
       <w:r>
         <w:t xml:space="preserve">Ilustración </w:t>
       </w:r>
+      <w:r>
+        <w:fldChar w:fldCharType="begin"/>
+      </w:r>
+      <w:r>
+        <w:instrText xml:space="preserve"> SEQ Il</w:instrText>
+      </w:r>
+      <w:r>
+        <w:instrText xml:space="preserve">ustración \* ARABIC </w:instrText>
+      </w:r>
+      <w:r>
+        <w:fldChar w:fldCharType="separate"/>
+      </w:r>
+      <w:r>
+        <w:rPr>
+          <w:noProof/>
+        </w:rPr>
+        <w:t>1</w:t>
+      </w:r>
+      <w:r>
+        <w:rPr>
+          <w:noProof/>
+        </w:rPr>
+        <w:fldChar w:fldCharType="end"/>
+      </w:r>
+      <w:r>
+        <w:t xml:space="preserve"> - Arquitectura de la FIC.</w:t>
+      </w:r>
+      <w:bookmarkEnd w:id="24"/>
+    </w:p>
+    <w:p>
+      <w:r>
+        <w:t xml:space="preserve">Como podemos apreciar en la anterior ilustración, tenemos un apartado opcional correspondiente al </w:t>
+      </w:r>
+      <w:r>
+        <w:rPr>
+          <w:i/>
+          <w:iCs/>
+        </w:rPr>
+        <w:t>staging area</w:t>
+      </w:r>
+      <w:r>
+        <w:t xml:space="preserve"> y al almacén corporativo. </w:t>
+      </w:r>
+      <w:r>
+        <w:t>Esto quiere decir que se podría incluir en la arquitectura de la factoría de información, sin embargo, dado el caso de estudio que se nos ha proporcionado no podemos saber a ciencia cierta el alcance del proyecto.</w:t>
+      </w:r>
+    </w:p>
+    <w:p>
+      <w:r>
+        <w:t>Es por ello que cuánto más sencillo sea el diseño que se ajuste a nuestro caso, más fácil es de ampliar luego las características de nuestro almacén de datos.</w:t>
+      </w:r>
+      <w:r>
+        <w:t xml:space="preserve"> Cabe destacar, que crear </w:t>
+      </w:r>
+      <w:r>
+        <w:rPr>
+          <w:i/>
+          <w:iCs/>
+        </w:rPr>
+        <w:t>el stating area</w:t>
+      </w:r>
+      <w:r>
+        <w:t xml:space="preserve"> sería interesante, ya que al tener diferentes fuentes de datos nos permitiría dar una misma estructura</w:t>
+      </w:r>
+      <w:r>
+        <w:t xml:space="preserve"> de carga inmediata</w:t>
+      </w:r>
+      <w:r>
+        <w:t xml:space="preserve"> a </w:t>
+      </w:r>
+      <w:r>
+        <w:t>los mismos</w:t>
+      </w:r>
+      <w:r>
+        <w:t>.</w:t>
+      </w:r>
+    </w:p>
+    <w:p>
+      <w:r>
+        <w:t xml:space="preserve">Para terminar, tal y como podemos apreciar solo hay un almacén departamental, se ha considerado que </w:t>
+      </w:r>
+      <w:r>
+        <w:t>e</w:t>
+      </w:r>
+      <w:r>
+        <w:t xml:space="preserve">sta era la mejor opción, ya que no queda bien definido según el enunciado el cómo está formada la organización y cuál es el alcance del proyecto de forma detallada. Además, aunque los ficheros fuente proporcionan información diferente, todos están enfocados en la misma área temática, es decir, el análisis del impacto del </w:t>
+      </w:r>
+      <w:r>
+        <w:rPr>
+          <w:i/>
+          <w:iCs/>
+        </w:rPr>
+        <w:t>COVID-19</w:t>
+      </w:r>
+      <w:r>
+        <w:t>.</w:t>
+      </w:r>
+    </w:p>
+    <w:p>
+      <w:pPr>
+        <w:pStyle w:val="Ttulo2"/>
+      </w:pPr>
+      <w:r>
+        <w:t>Diseño del modelo conceptual, lógico y físico del almacén de datos.</w:t>
+      </w:r>
+    </w:p>
+    <w:p>
+      <w:r>
+        <w:t xml:space="preserve">Para poder realizar un buen diseño del modelo multidimensional, tenemos que definir correctamente el modelo conceptual, lógico y físico de nuestro </w:t>
+      </w:r>
+      <w:r>
+        <w:rPr>
+          <w:i/>
+          <w:iCs/>
+        </w:rPr>
+        <w:t>data warehouse</w:t>
+      </w:r>
+      <w:r>
+        <w:t>.</w:t>
+      </w:r>
+    </w:p>
+    <w:p>
+      <w:r>
+        <w:t>Esto lo realizamos definiendo los hechos que tenemos en nuestro caso de estudio, para ello observamos las necesidades que tienen los usuarios potenciales, las fuentes de datos y los requisitos que hemos definidos en el análisis de los requerimientos. Tras todo ello hemos identificado los siguientes hechos:</w:t>
+      </w:r>
+    </w:p>
+    <w:p>
+      <w:pPr>
+        <w:pStyle w:val="Prrafodelista"/>
+        <w:numPr>
+          <w:ilvl w:val="0"/>
+          <w:numId w:val="8"/>
+        </w:numPr>
+      </w:pPr>
+      <w:r>
+        <w:lastRenderedPageBreak/>
+        <w:t>Las infracciones/desobediencias que se produjeron durante el estado de emergencia sanitaria en el País Vasco.</w:t>
+      </w:r>
+    </w:p>
+    <w:p>
+      <w:pPr>
+        <w:pStyle w:val="Prrafodelista"/>
+        <w:ind w:left="1117" w:firstLine="0"/>
+      </w:pPr>
+    </w:p>
+    <w:p>
+      <w:pPr>
+        <w:pStyle w:val="Prrafodelista"/>
+        <w:numPr>
+          <w:ilvl w:val="0"/>
+          <w:numId w:val="8"/>
+        </w:numPr>
+      </w:pPr>
+      <w:r>
+        <w:t>La gestión de las llamadas al 112 en Cataluña.</w:t>
+      </w:r>
+    </w:p>
+    <w:p>
+      <w:pPr>
+        <w:pStyle w:val="Prrafodelista"/>
+      </w:pPr>
+    </w:p>
+    <w:p>
+      <w:pPr>
+        <w:pStyle w:val="Prrafodelista"/>
+        <w:numPr>
+          <w:ilvl w:val="0"/>
+          <w:numId w:val="8"/>
+        </w:numPr>
+      </w:pPr>
+      <w:r>
+        <w:t>La población determinada por su provincia.</w:t>
+      </w:r>
+    </w:p>
+    <w:p>
+      <w:pPr>
+        <w:pStyle w:val="Prrafodelista"/>
+      </w:pPr>
+    </w:p>
+    <w:p>
+      <w:pPr>
+        <w:pStyle w:val="Prrafodelista"/>
+        <w:numPr>
+          <w:ilvl w:val="0"/>
+          <w:numId w:val="8"/>
+        </w:numPr>
+      </w:pPr>
+      <w:r>
+        <w:t>La gestión de la movilidad de la población.</w:t>
+      </w:r>
+    </w:p>
+    <w:p>
+      <w:r>
+        <w:t>Todos estos hechos están basados en una serie de necesidades:</w:t>
+      </w:r>
+    </w:p>
+    <w:p>
+      <w:pPr>
+        <w:pStyle w:val="Prrafodelista"/>
+        <w:numPr>
+          <w:ilvl w:val="0"/>
+          <w:numId w:val="9"/>
+        </w:numPr>
+      </w:pPr>
+      <w:r>
+        <w:t>Análisis de las llamadas al 112, según su tipología y ámbito geográfico.</w:t>
+      </w:r>
+    </w:p>
+    <w:p>
+      <w:pPr>
+        <w:pStyle w:val="Prrafodelista"/>
+        <w:ind w:left="1117" w:firstLine="0"/>
+      </w:pPr>
+    </w:p>
+    <w:p>
+      <w:pPr>
+        <w:pStyle w:val="Prrafodelista"/>
+        <w:numPr>
+          <w:ilvl w:val="0"/>
+          <w:numId w:val="9"/>
+        </w:numPr>
+      </w:pPr>
+      <w:r>
+        <w:t>El análisis temporal de las infracciones/desobediencias en el País Vasco</w:t>
+      </w:r>
+      <w:r>
+        <w:t>, según la provincia y el tipo de policía</w:t>
+      </w:r>
+      <w:r>
+        <w:t>.</w:t>
+      </w:r>
+    </w:p>
+    <w:p>
+      <w:pPr>
+        <w:pStyle w:val="Prrafodelista"/>
+      </w:pPr>
+    </w:p>
+    <w:p>
+      <w:pPr>
+        <w:pStyle w:val="Prrafodelista"/>
+        <w:numPr>
+          <w:ilvl w:val="0"/>
+          <w:numId w:val="9"/>
+        </w:numPr>
+      </w:pPr>
+      <w:r>
+        <w:t>Análisis de la población por provincia.</w:t>
+      </w:r>
+    </w:p>
+    <w:p>
+      <w:pPr>
+        <w:pStyle w:val="Prrafodelista"/>
+      </w:pPr>
+    </w:p>
+    <w:p>
+      <w:pPr>
+        <w:pStyle w:val="Prrafodelista"/>
+        <w:numPr>
+          <w:ilvl w:val="0"/>
+          <w:numId w:val="9"/>
+        </w:numPr>
+      </w:pPr>
+      <w:r>
+        <w:t>Evolución del porcentaje de movilidad durante el estado de alarma, según la provincia.</w:t>
+      </w:r>
+    </w:p>
+    <w:p>
+      <w:pPr>
+        <w:pStyle w:val="Prrafodelista"/>
+      </w:pPr>
+    </w:p>
+    <w:p>
+      <w:pPr>
+        <w:pStyle w:val="Prrafodelista"/>
+        <w:numPr>
+          <w:ilvl w:val="0"/>
+          <w:numId w:val="9"/>
+        </w:numPr>
+      </w:pPr>
+      <w:r>
+        <w:t>Evolución del porcentaje de población que evitaba aglomeraciones, según la provincia.</w:t>
+      </w:r>
+    </w:p>
+    <w:p>
+      <w:pPr>
+        <w:pStyle w:val="Ttulo4"/>
+        <w:ind w:firstLine="0"/>
+      </w:pPr>
+      <w:r>
+        <w:t>Diseño conceptual</w:t>
+      </w:r>
+    </w:p>
+    <w:p>
+      <w:r>
+        <w:t xml:space="preserve">Una vez que ya tenemos claro las necesidades que tiene nuestro sistema, vamos a desarrollar cada modelo para satisfacer </w:t>
+      </w:r>
+      <w:r>
+        <w:t>las mismas</w:t>
+      </w:r>
+      <w:r>
+        <w:t>.</w:t>
+      </w:r>
+    </w:p>
+    <w:p>
+      <w:r>
+        <w:t>La gestión de las llamadas al 112 determina la primera tabla de hechos:</w:t>
+      </w:r>
+    </w:p>
+    <w:tbl>
+      <w:tblPr>
+        <w:tblStyle w:val="Tablaconcuadrcula"/>
+        <w:tblW w:w="0" w:type="auto"/>
+        <w:tblBorders>
+          <w:top w:val="none" w:sz="0" w:space="0" w:color="auto"/>
+          <w:left w:val="none" w:sz="0" w:space="0" w:color="auto"/>
+          <w:bottom w:val="none" w:sz="0" w:space="0" w:color="auto"/>
+          <w:right w:val="none" w:sz="0" w:space="0" w:color="auto"/>
+        </w:tblBorders>
+        <w:tblLook w:val="04A0" w:firstRow="1" w:lastRow="0" w:firstColumn="1" w:lastColumn="0" w:noHBand="0" w:noVBand="1"/>
+      </w:tblPr>
+      <w:tblGrid>
+        <w:gridCol w:w="4247"/>
+        <w:gridCol w:w="4247"/>
+      </w:tblGrid>
+      <w:tr>
+        <w:tc>
+          <w:tcPr>
+            <w:tcW w:w="4247" w:type="dxa"/>
+          </w:tcPr>
+          <w:p>
+            <w:pPr>
+              <w:ind w:firstLine="0"/>
+              <w:jc w:val="center"/>
+              <w:rPr>
+                <w:b/>
+                <w:bCs/>
+              </w:rPr>
+            </w:pPr>
+            <w:r>
+              <w:rPr>
+                <w:b/>
+                <w:bCs/>
+              </w:rPr>
+              <w:t>Hecho</w:t>
+            </w:r>
+          </w:p>
+        </w:tc>
+        <w:tc>
+          <w:tcPr>
+            <w:tcW w:w="4247" w:type="dxa"/>
+          </w:tcPr>
+          <w:p>
+            <w:pPr>
+              <w:ind w:firstLine="0"/>
+              <w:jc w:val="center"/>
+              <w:rPr>
+                <w:b/>
+                <w:bCs/>
+              </w:rPr>
+            </w:pPr>
+            <w:r>
+              <w:rPr>
+                <w:b/>
+                <w:bCs/>
+              </w:rPr>
+              <w:t>Descripción</w:t>
+            </w:r>
+          </w:p>
+        </w:tc>
+      </w:tr>
+      <w:tr>
+        <w:tc>
+          <w:tcPr>
+            <w:tcW w:w="4247" w:type="dxa"/>
+          </w:tcPr>
+          <w:p>
+            <w:pPr>
+              <w:ind w:firstLine="0"/>
+            </w:pPr>
+            <w:r>
+              <w:t>Fact_Llamadas112</w:t>
+            </w:r>
+          </w:p>
+        </w:tc>
+        <w:tc>
+          <w:tcPr>
+            <w:tcW w:w="4247" w:type="dxa"/>
+          </w:tcPr>
+          <w:p>
+            <w:pPr>
+              <w:keepNext/>
+              <w:ind w:firstLine="0"/>
+            </w:pPr>
+            <w:r>
+              <w:t>Gestión de las llamadas al 112</w:t>
+            </w:r>
+            <w:r>
+              <w:t>.</w:t>
+            </w:r>
+          </w:p>
+        </w:tc>
+      </w:tr>
+    </w:tbl>
+    <w:p>
+      <w:pPr>
+        <w:pStyle w:val="Descripcin"/>
+        <w:jc w:val="center"/>
+      </w:pPr>
+      <w:r>
+        <w:t xml:space="preserve">Tabla </w:t>
+      </w:r>
+      <w:fldSimple w:instr=" SEQ Tabla \* ARABIC ">
+        <w:r>
+          <w:rPr>
+            <w:noProof/>
+          </w:rPr>
+          <w:t>9</w:t>
+        </w:r>
+      </w:fldSimple>
+      <w:r>
+        <w:t xml:space="preserve"> - Tabla de Hechos para la gestión de llamadas al 112.</w:t>
+      </w:r>
+    </w:p>
+    <w:p>
+      <w:r>
+        <w:t>Esta table de hechos, además de tener la métrica número de llamadas al 112 según su tipología y ámbito geográfico, se podrá tener acceso al recuento de llamadas diarias.</w:t>
+      </w:r>
+    </w:p>
+    <w:p>
+      <w:r>
+        <w:t>En la siguiente tabla observamos las dimensiones para satisfacer esta necesidad:</w:t>
+      </w:r>
+    </w:p>
+    <w:tbl>
+      <w:tblPr>
+        <w:tblStyle w:val="Tablaconcuadrcula"/>
+        <w:tblW w:w="0" w:type="auto"/>
+        <w:tblBorders>
+          <w:top w:val="none" w:sz="0" w:space="0" w:color="auto"/>
+          <w:left w:val="none" w:sz="0" w:space="0" w:color="auto"/>
+          <w:bottom w:val="none" w:sz="0" w:space="0" w:color="auto"/>
+          <w:right w:val="none" w:sz="0" w:space="0" w:color="auto"/>
+        </w:tblBorders>
+        <w:tblLook w:val="04A0" w:firstRow="1" w:lastRow="0" w:firstColumn="1" w:lastColumn="0" w:noHBand="0" w:noVBand="1"/>
+      </w:tblPr>
+      <w:tblGrid>
+        <w:gridCol w:w="4247"/>
+        <w:gridCol w:w="4247"/>
+      </w:tblGrid>
+      <w:tr>
+        <w:tc>
+          <w:tcPr>
+            <w:tcW w:w="4247" w:type="dxa"/>
+          </w:tcPr>
+          <w:p>
+            <w:pPr>
+              <w:ind w:firstLine="0"/>
+              <w:jc w:val="center"/>
+              <w:rPr>
+                <w:b/>
+                <w:bCs/>
+              </w:rPr>
+            </w:pPr>
+            <w:r>
+              <w:rPr>
+                <w:b/>
+                <w:bCs/>
+              </w:rPr>
+              <w:t>Dimensión</w:t>
+            </w:r>
+          </w:p>
+        </w:tc>
+        <w:tc>
+          <w:tcPr>
+            <w:tcW w:w="4247" w:type="dxa"/>
+          </w:tcPr>
+          <w:p>
+            <w:pPr>
+              <w:ind w:firstLine="0"/>
+              <w:jc w:val="center"/>
+              <w:rPr>
+                <w:b/>
+                <w:bCs/>
+              </w:rPr>
+            </w:pPr>
+            <w:r>
+              <w:rPr>
+                <w:b/>
+                <w:bCs/>
+              </w:rPr>
+              <w:t>Descripción</w:t>
+            </w:r>
+          </w:p>
+        </w:tc>
+      </w:tr>
+      <w:tr>
+        <w:tc>
+          <w:tcPr>
+            <w:tcW w:w="4247" w:type="dxa"/>
+          </w:tcPr>
+          <w:p>
+            <w:pPr>
+              <w:ind w:firstLine="0"/>
+            </w:pPr>
+            <w:r>
+              <w:lastRenderedPageBreak/>
+              <w:t>Dim_Tiempo</w:t>
+            </w:r>
+          </w:p>
+        </w:tc>
+        <w:tc>
+          <w:tcPr>
+            <w:tcW w:w="4247" w:type="dxa"/>
+          </w:tcPr>
+          <w:p>
+            <w:pPr>
+              <w:ind w:firstLine="0"/>
+            </w:pPr>
+            <w:r>
+              <w:t>Análisis de las llamadas respecto a la fecha en las que se han producido.</w:t>
+            </w:r>
+          </w:p>
+        </w:tc>
+      </w:tr>
+      <w:tr>
+        <w:tc>
+          <w:tcPr>
+            <w:tcW w:w="4247" w:type="dxa"/>
+          </w:tcPr>
+          <w:p>
+            <w:pPr>
+              <w:ind w:firstLine="0"/>
+            </w:pPr>
+            <w:r>
+              <w:t>Dim_Tipologia</w:t>
+            </w:r>
+          </w:p>
+        </w:tc>
+        <w:tc>
+          <w:tcPr>
+            <w:tcW w:w="4247" w:type="dxa"/>
+          </w:tcPr>
+          <w:p>
+            <w:pPr>
+              <w:ind w:firstLine="0"/>
+            </w:pPr>
+            <w:r>
+              <w:t>Tipo/causa de la llamada al 112.</w:t>
+            </w:r>
+          </w:p>
+        </w:tc>
+      </w:tr>
+      <w:tr>
+        <w:tc>
+          <w:tcPr>
+            <w:tcW w:w="4247" w:type="dxa"/>
+          </w:tcPr>
+          <w:p>
+            <w:pPr>
+              <w:ind w:firstLine="0"/>
+            </w:pPr>
+            <w:r>
+              <w:t>Dim_Lugar</w:t>
+            </w:r>
+          </w:p>
+        </w:tc>
+        <w:tc>
+          <w:tcPr>
+            <w:tcW w:w="4247" w:type="dxa"/>
+          </w:tcPr>
+          <w:p>
+            <w:pPr>
+              <w:keepNext/>
+              <w:ind w:firstLine="0"/>
+            </w:pPr>
+            <w:r>
+              <w:t>Ámbito geográfico desde el que se han producido las llamadas.</w:t>
+            </w:r>
+          </w:p>
+        </w:tc>
+      </w:tr>
+    </w:tbl>
+    <w:p>
+      <w:pPr>
+        <w:pStyle w:val="Descripcin"/>
+        <w:jc w:val="center"/>
+      </w:pPr>
+      <w:r>
+        <w:t xml:space="preserve">Tabla </w:t>
+      </w:r>
+      <w:fldSimple w:instr=" SEQ Tabla \* ARABIC ">
+        <w:r>
+          <w:rPr>
+            <w:noProof/>
+          </w:rPr>
+          <w:t>10</w:t>
+        </w:r>
+      </w:fldSimple>
+      <w:r>
+        <w:t xml:space="preserve"> - Tabla de Dimensiones para la gestión de llamadas al 112.</w:t>
+      </w:r>
+    </w:p>
+    <w:p>
+      <w:r>
+        <w:t>Una vez que ya hemos definido las dimensiones y el hecho, realizamos el diseño conceptual de nuestra estrella:</w:t>
+      </w:r>
+    </w:p>
+    <w:p>
+      <w:pPr>
+        <w:keepNext/>
+        <w:ind w:firstLine="0"/>
+        <w:jc w:val="center"/>
+      </w:pPr>
+      <w:r>
+        <w:rPr>
+          <w:noProof/>
+        </w:rPr>
+        <w:drawing>
+          <wp:inline distT="0" distB="0" distL="0" distR="0" wp14:anchorId="3160AA12" wp14:editId="4C32A22D">
+            <wp:extent cx="5908751" cy="2329732"/>
+            <wp:effectExtent l="0" t="0" r="0" b="0"/>
+            <wp:docPr id="1" name="Imagen 1" descr="Interfaz de usuario gráfica, Aplicación, PowerPoint&#10;&#10;Descripción generada automáticamente"/>
+            <wp:cNvGraphicFramePr>
+              <a:graphicFrameLocks xmlns:a="http://schemas.openxmlformats.org/drawingml/2006/main" noChangeAspect="1"/>
+            </wp:cNvGraphicFramePr>
+            <a:graphic xmlns:a="http://schemas.openxmlformats.org/drawingml/2006/main">
+              <a:graphicData uri="http://schemas.openxmlformats.org/drawingml/2006/picture">
+                <pic:pic xmlns:pic="http://schemas.openxmlformats.org/drawingml/2006/picture">
+                  <pic:nvPicPr>
+                    <pic:cNvPr id="1" name="Imagen 1" descr="Interfaz de usuario gráfica, Aplicación, PowerPoint&#10;&#10;Descripción generada automáticamente"/>
+                    <pic:cNvPicPr/>
+                  </pic:nvPicPr>
+                  <pic:blipFill>
+                    <a:blip r:embed="rId21" cstate="print">
+                      <a:extLst>
+                        <a:ext uri="{28A0092B-C50C-407E-A947-70E740481C1C}">
+                          <a14:useLocalDpi xmlns:a14="http://schemas.microsoft.com/office/drawing/2010/main" val="0"/>
+                        </a:ext>
+                      </a:extLst>
+                    </a:blip>
+                    <a:stretch>
+                      <a:fillRect/>
+                    </a:stretch>
+                  </pic:blipFill>
+                  <pic:spPr>
+                    <a:xfrm>
+                      <a:off x="0" y="0"/>
+                      <a:ext cx="5925849" cy="2336474"/>
+                    </a:xfrm>
+                    <a:prstGeom prst="rect">
+                      <a:avLst/>
+                    </a:prstGeom>
+                  </pic:spPr>
+                </pic:pic>
+              </a:graphicData>
+            </a:graphic>
+          </wp:inline>
+        </w:drawing>
+      </w:r>
+    </w:p>
+    <w:p>
+      <w:pPr>
+        <w:pStyle w:val="Descripcin"/>
+        <w:jc w:val="center"/>
+      </w:pPr>
+      <w:r>
+        <w:t xml:space="preserve">Ilustración </w:t>
+      </w:r>
       <w:fldSimple w:instr=" SEQ Ilustración \* ARABIC ">
         <w:r>
           <w:rPr>
             <w:noProof/>
           </w:rPr>
-          <w:t>1</w:t>
+          <w:t>2</w:t>
         </w:r>
       </w:fldSimple>
       <w:r>
-        <w:t xml:space="preserve"> - Arquitectura de la FIC.</w:t>
-      </w:r>
-      <w:bookmarkEnd w:id="24"/>
-    </w:p>
-    <w:p>
-      <w:r>
-        <w:t xml:space="preserve">Como podemos apreciar en la anterior ilustración, tenemos un apartado opcional correspondiente al </w:t>
-      </w:r>
-      <w:proofErr w:type="spellStart"/>
+        <w:t xml:space="preserve"> - Diseño conceptual de las llamadas al 112.</w:t>
+      </w:r>
+    </w:p>
+    <w:p>
+      <w:r>
+        <w:t>Tal y como podemos apreciar en la anterior ilustración, tanto la dimensión tiempo como la dimensión lugar presentan una jerarquía de agregación. Respecto al nivel “ALL” estamos haciendo referencia a la agrupación de todas las instancias de la dimensión al mismo tiempo (esto será así a lo largo de toda la práctica).</w:t>
+      </w:r>
+    </w:p>
+    <w:p>
+      <w:r>
+        <w:t>Otro aspecto a mencionar es que la dimensión tiempo presenta un nivel día, cuando en la fuente de datos relativa a las llamadas al 112 solo viene el nivel mes y año, sin embargo siguiendo los pasos de la teoría</w:t>
+      </w:r>
+      <w:r>
+        <w:t xml:space="preserve"> proporcionada,</w:t>
+      </w:r>
+      <w:r>
+        <w:t xml:space="preserve"> varias estrellas comparten esta misma dimensión, por lo que tenemos la misma dimensión pero cambiando la jerarquía de agregación. En este caso, el nivel día se podría tener en cuenta si indicamos que todas las fechas tienen el mismo día, o podríamos ignorar dicho nivel pasando directamente al mes.</w:t>
+      </w:r>
+      <w:r>
+        <w:t xml:space="preserve"> El resto de estrellas que comparten la misma dimensión de tiempo, sí que tienen todos los niveles de la jerarquía de agregación, es decir, el día, el mes y el año.</w:t>
+      </w:r>
+    </w:p>
+    <w:p>
+      <w:r>
+        <w:t>A</w:t>
+      </w:r>
+    </w:p>
+    <w:p>
+      <w:pPr>
+        <w:pStyle w:val="Ttulo4"/>
+        <w:ind w:firstLine="0"/>
+      </w:pPr>
+      <w:r>
+        <w:lastRenderedPageBreak/>
+        <w:t>Diseño lógico</w:t>
+      </w:r>
+    </w:p>
+    <w:p>
+      <w:r>
+        <w:t>Una vez que hemos definidos el modelo conceptual, tenemos que identificar cada una de las métricas que tienen nuestros hechos y los atributos que tienen nuestras dimensiones.</w:t>
+      </w:r>
+    </w:p>
+    <w:p>
+      <w:r>
+        <w:t>Respecto a la gestión de las llamadas al 112, presentamos las siguientes métricas:</w:t>
+      </w:r>
+    </w:p>
+    <w:tbl>
+      <w:tblPr>
+        <w:tblStyle w:val="Tablaconcuadrcula"/>
+        <w:tblW w:w="0" w:type="auto"/>
+        <w:tblBorders>
+          <w:top w:val="none" w:sz="0" w:space="0" w:color="auto"/>
+          <w:left w:val="none" w:sz="0" w:space="0" w:color="auto"/>
+          <w:bottom w:val="none" w:sz="0" w:space="0" w:color="auto"/>
+          <w:right w:val="none" w:sz="0" w:space="0" w:color="auto"/>
+        </w:tblBorders>
+        <w:tblLook w:val="04A0" w:firstRow="1" w:lastRow="0" w:firstColumn="1" w:lastColumn="0" w:noHBand="0" w:noVBand="1"/>
+      </w:tblPr>
+      <w:tblGrid>
+        <w:gridCol w:w="2688"/>
+        <w:gridCol w:w="3240"/>
+        <w:gridCol w:w="2576"/>
+      </w:tblGrid>
+      <w:tr>
+        <w:tc>
+          <w:tcPr>
+            <w:tcW w:w="2831" w:type="dxa"/>
+          </w:tcPr>
+          <w:p>
+            <w:pPr>
+              <w:ind w:firstLine="0"/>
+              <w:jc w:val="center"/>
+              <w:rPr>
+                <w:b/>
+                <w:bCs/>
+              </w:rPr>
+            </w:pPr>
+            <w:r>
+              <w:rPr>
+                <w:b/>
+                <w:bCs/>
+              </w:rPr>
+              <w:t>Tabla de Hechos</w:t>
+            </w:r>
+          </w:p>
+        </w:tc>
+        <w:tc>
+          <w:tcPr>
+            <w:tcW w:w="2831" w:type="dxa"/>
+          </w:tcPr>
+          <w:p>
+            <w:pPr>
+              <w:ind w:firstLine="0"/>
+              <w:jc w:val="center"/>
+              <w:rPr>
+                <w:b/>
+                <w:bCs/>
+              </w:rPr>
+            </w:pPr>
+            <w:r>
+              <w:rPr>
+                <w:b/>
+                <w:bCs/>
+              </w:rPr>
+              <w:t>Métrica</w:t>
+            </w:r>
+          </w:p>
+        </w:tc>
+        <w:tc>
+          <w:tcPr>
+            <w:tcW w:w="2832" w:type="dxa"/>
+          </w:tcPr>
+          <w:p>
+            <w:pPr>
+              <w:ind w:firstLine="0"/>
+              <w:jc w:val="center"/>
+              <w:rPr>
+                <w:b/>
+                <w:bCs/>
+              </w:rPr>
+            </w:pPr>
+            <w:r>
+              <w:rPr>
+                <w:b/>
+                <w:bCs/>
+              </w:rPr>
+              <w:t>Descripción</w:t>
+            </w:r>
+          </w:p>
+        </w:tc>
+      </w:tr>
+      <w:tr>
+        <w:tc>
+          <w:tcPr>
+            <w:tcW w:w="2831" w:type="dxa"/>
+          </w:tcPr>
+          <w:p>
+            <w:pPr>
+              <w:ind w:firstLine="0"/>
+            </w:pPr>
+            <w:r>
+              <w:t>Fact_Llamadas112</w:t>
+            </w:r>
+          </w:p>
+        </w:tc>
+        <w:tc>
+          <w:tcPr>
+            <w:tcW w:w="2831" w:type="dxa"/>
+          </w:tcPr>
+          <w:p>
+            <w:pPr>
+              <w:ind w:firstLine="0"/>
+            </w:pPr>
+            <w:r>
+              <w:t>N_Llamadas</w:t>
+            </w:r>
+          </w:p>
+        </w:tc>
+        <w:tc>
+          <w:tcPr>
+            <w:tcW w:w="2832" w:type="dxa"/>
+          </w:tcPr>
+          <w:p>
+            <w:pPr>
+              <w:ind w:firstLine="0"/>
+            </w:pPr>
+            <w:r>
+              <w:t>Número de llamadas que se han realizado.</w:t>
+            </w:r>
+          </w:p>
+        </w:tc>
+      </w:tr>
+      <w:tr>
+        <w:tc>
+          <w:tcPr>
+            <w:tcW w:w="2831" w:type="dxa"/>
+          </w:tcPr>
+          <w:p>
+            <w:pPr>
+              <w:ind w:firstLine="0"/>
+            </w:pPr>
+            <w:r>
+              <w:t>Fact_Llamadas112</w:t>
+            </w:r>
+          </w:p>
+        </w:tc>
+        <w:tc>
+          <w:tcPr>
+            <w:tcW w:w="2831" w:type="dxa"/>
+          </w:tcPr>
+          <w:p>
+            <w:pPr>
+              <w:ind w:firstLine="0"/>
+            </w:pPr>
+            <w:r>
+              <w:t>N_Suma_Llamadas_Mensuales</w:t>
+            </w:r>
+          </w:p>
+        </w:tc>
+        <w:tc>
+          <w:tcPr>
+            <w:tcW w:w="2832" w:type="dxa"/>
+          </w:tcPr>
+          <w:p>
+            <w:pPr>
+              <w:keepNext/>
+              <w:ind w:firstLine="0"/>
+            </w:pPr>
+            <w:r>
+              <w:t xml:space="preserve">Número que </w:t>
+            </w:r>
+            <w:r>
+              <w:t>hace el recuento de las llamadas mensuales.</w:t>
+            </w:r>
+          </w:p>
+        </w:tc>
+      </w:tr>
+    </w:tbl>
+    <w:p>
+      <w:pPr>
+        <w:pStyle w:val="Descripcin"/>
+        <w:jc w:val="center"/>
+      </w:pPr>
+      <w:r>
+        <w:t xml:space="preserve">Tabla </w:t>
+      </w:r>
+      <w:fldSimple w:instr=" SEQ Tabla \* ARABIC ">
+        <w:r>
+          <w:rPr>
+            <w:noProof/>
+          </w:rPr>
+          <w:t>11</w:t>
+        </w:r>
+      </w:fldSimple>
+      <w:r>
+        <w:t>- Tabla de Métricas para las llamadas al 112.</w:t>
+      </w:r>
+    </w:p>
+    <w:p>
+      <w:r>
+        <w:t>Respecto a los atributos que hay dentro de cada dimensión son:</w:t>
+      </w:r>
+    </w:p>
+    <w:tbl>
+      <w:tblPr>
+        <w:tblStyle w:val="Tablaconcuadrcula"/>
+        <w:tblW w:w="0" w:type="auto"/>
+        <w:tblBorders>
+          <w:top w:val="none" w:sz="0" w:space="0" w:color="auto"/>
+          <w:left w:val="none" w:sz="0" w:space="0" w:color="auto"/>
+          <w:bottom w:val="none" w:sz="0" w:space="0" w:color="auto"/>
+          <w:right w:val="none" w:sz="0" w:space="0" w:color="auto"/>
+        </w:tblBorders>
+        <w:tblLook w:val="04A0" w:firstRow="1" w:lastRow="0" w:firstColumn="1" w:lastColumn="0" w:noHBand="0" w:noVBand="1"/>
+      </w:tblPr>
+      <w:tblGrid>
+        <w:gridCol w:w="4247"/>
+        <w:gridCol w:w="4247"/>
+      </w:tblGrid>
+      <w:tr>
+        <w:tc>
+          <w:tcPr>
+            <w:tcW w:w="4247" w:type="dxa"/>
+          </w:tcPr>
+          <w:p>
+            <w:pPr>
+              <w:ind w:firstLine="0"/>
+              <w:jc w:val="center"/>
+              <w:rPr>
+                <w:b/>
+                <w:bCs/>
+              </w:rPr>
+            </w:pPr>
+            <w:r>
+              <w:rPr>
+                <w:b/>
+                <w:bCs/>
+              </w:rPr>
+              <w:t>Dimensión</w:t>
+            </w:r>
+          </w:p>
+        </w:tc>
+        <w:tc>
+          <w:tcPr>
+            <w:tcW w:w="4247" w:type="dxa"/>
+          </w:tcPr>
+          <w:p>
+            <w:pPr>
+              <w:ind w:firstLine="0"/>
+              <w:jc w:val="center"/>
+              <w:rPr>
+                <w:b/>
+                <w:bCs/>
+              </w:rPr>
+            </w:pPr>
+            <w:r>
+              <w:rPr>
+                <w:b/>
+                <w:bCs/>
+              </w:rPr>
+              <w:t>Atributos descriptores</w:t>
+            </w:r>
+          </w:p>
+        </w:tc>
+      </w:tr>
+      <w:tr>
+        <w:tc>
+          <w:tcPr>
+            <w:tcW w:w="4247" w:type="dxa"/>
+          </w:tcPr>
+          <w:p>
+            <w:pPr>
+              <w:ind w:firstLine="0"/>
+            </w:pPr>
+            <w:r>
+              <w:t>Dim_Tiempo</w:t>
+            </w:r>
+          </w:p>
+        </w:tc>
+        <w:tc>
+          <w:tcPr>
+            <w:tcW w:w="4247" w:type="dxa"/>
+          </w:tcPr>
+          <w:p>
+            <w:pPr>
+              <w:ind w:firstLine="0"/>
+            </w:pPr>
+            <w:r>
+              <w:t>D_DiaMesAño, S_MesAño, N_Año</w:t>
+            </w:r>
+          </w:p>
+        </w:tc>
+      </w:tr>
+      <w:tr>
+        <w:tc>
+          <w:tcPr>
+            <w:tcW w:w="4247" w:type="dxa"/>
+          </w:tcPr>
+          <w:p>
+            <w:pPr>
+              <w:ind w:firstLine="0"/>
+            </w:pPr>
+            <w:r>
+              <w:t>Dim_Tipologia</w:t>
+            </w:r>
+          </w:p>
+        </w:tc>
+        <w:tc>
+          <w:tcPr>
+            <w:tcW w:w="4247" w:type="dxa"/>
+          </w:tcPr>
+          <w:p>
+            <w:pPr>
+              <w:keepNext/>
+              <w:ind w:firstLine="0"/>
+            </w:pPr>
+            <w:r>
+              <w:t>S_T</w:t>
+            </w:r>
+            <w:r>
+              <w:t>ip</w:t>
+            </w:r>
+            <w:r>
+              <w:t>o</w:t>
+            </w:r>
+          </w:p>
+        </w:tc>
+      </w:tr>
+      <w:tr>
+        <w:tc>
+          <w:tcPr>
+            <w:tcW w:w="4247" w:type="dxa"/>
+          </w:tcPr>
+          <w:p>
+            <w:pPr>
+              <w:ind w:firstLine="0"/>
+            </w:pPr>
+            <w:r>
+              <w:t>Dim_Lugar</w:t>
+            </w:r>
+          </w:p>
+        </w:tc>
+        <w:tc>
+          <w:tcPr>
+            <w:tcW w:w="4247" w:type="dxa"/>
+          </w:tcPr>
+          <w:p>
+            <w:pPr>
+              <w:keepNext/>
+              <w:ind w:firstLine="0"/>
+            </w:pPr>
+            <w:r>
+              <w:t>S_Municipio, S_Comarca, S_Provincia</w:t>
+            </w:r>
+          </w:p>
+        </w:tc>
+      </w:tr>
+    </w:tbl>
+    <w:p>
+      <w:pPr>
+        <w:pStyle w:val="Descripcin"/>
+        <w:jc w:val="center"/>
+      </w:pPr>
+      <w:r>
+        <w:t xml:space="preserve">Tabla </w:t>
+      </w:r>
+      <w:fldSimple w:instr=" SEQ Tabla \* ARABIC ">
+        <w:r>
+          <w:rPr>
+            <w:noProof/>
+          </w:rPr>
+          <w:t>12</w:t>
+        </w:r>
+      </w:fldSimple>
+      <w:r>
+        <w:t xml:space="preserve"> - Tabla de Atributos para las llamadas al 112.</w:t>
+      </w:r>
+    </w:p>
+    <w:p>
+      <w:r>
+        <w:t>Cabe destacar, que vamos a tener atributos descriptores para cada uno de los niveles que hay dentro de una dimensión.</w:t>
+      </w:r>
+    </w:p>
+    <w:p>
+      <w:r>
+        <w:t xml:space="preserve">Por otro lado, como regla general para definir </w:t>
+      </w:r>
+      <w:r>
+        <w:t xml:space="preserve">tanto </w:t>
+      </w:r>
+      <w:r>
+        <w:t>los atributos</w:t>
+      </w:r>
+      <w:r>
+        <w:t xml:space="preserve"> como las métricas</w:t>
+      </w:r>
+      <w:r>
+        <w:t>, podemos ver que empiezan por:</w:t>
+      </w:r>
+    </w:p>
+    <w:p>
+      <w:pPr>
+        <w:pStyle w:val="Prrafodelista"/>
+        <w:numPr>
+          <w:ilvl w:val="0"/>
+          <w:numId w:val="10"/>
+        </w:numPr>
+      </w:pPr>
+      <w:r>
+        <w:t xml:space="preserve">D: si es de tipo </w:t>
+      </w:r>
       <w:r>
         <w:rPr>
           <w:i/>
           <w:iCs/>
         </w:rPr>
-        <w:t>staging</w:t>
-      </w:r>
-      <w:proofErr w:type="spellEnd"/>
+        <w:t>Date</w:t>
+      </w:r>
+      <w:r>
+        <w:t>.</w:t>
+      </w:r>
+    </w:p>
+    <w:p>
+      <w:pPr>
+        <w:pStyle w:val="Prrafodelista"/>
+        <w:ind w:left="1117" w:firstLine="0"/>
+      </w:pPr>
+    </w:p>
+    <w:p>
+      <w:pPr>
+        <w:pStyle w:val="Prrafodelista"/>
+        <w:numPr>
+          <w:ilvl w:val="0"/>
+          <w:numId w:val="10"/>
+        </w:numPr>
+      </w:pPr>
+      <w:r>
+        <w:t xml:space="preserve">S: si es de tipo </w:t>
+      </w:r>
       <w:r>
         <w:rPr>
           <w:i/>
           <w:iCs/>
         </w:rPr>
-        <w:t xml:space="preserve"> </w:t>
-      </w:r>
-      <w:proofErr w:type="spellStart"/>
+        <w:t>String</w:t>
+      </w:r>
+      <w:r>
+        <w:t>.</w:t>
+      </w:r>
+    </w:p>
+    <w:p>
+      <w:pPr>
+        <w:pStyle w:val="Prrafodelista"/>
+      </w:pPr>
+    </w:p>
+    <w:p>
+      <w:pPr>
+        <w:pStyle w:val="Prrafodelista"/>
+        <w:numPr>
+          <w:ilvl w:val="0"/>
+          <w:numId w:val="10"/>
+        </w:numPr>
+      </w:pPr>
+      <w:r>
+        <w:t xml:space="preserve">N: si es de tipo </w:t>
+      </w:r>
       <w:r>
         <w:rPr>
           <w:i/>
           <w:iCs/>
         </w:rPr>
-        <w:t>area</w:t>
-      </w:r>
-      <w:proofErr w:type="spellEnd"/>
-      <w:r>
-        <w:t xml:space="preserve"> y al almacén corporativo. </w:t>
-      </w:r>
-      <w:r>
-        <w:t>Esto quiere decir que se podría incluir en la arquitectura de la factoría de información, sin embargo, dado el caso de estudio que se nos ha proporcionado no podemos saber a ciencia cierta el alcance del proyecto.</w:t>
-      </w:r>
-    </w:p>
-    <w:p>
-      <w:r>
-        <w:t>Es por ello que cuánto más sencillo sea el diseño que se ajuste a nuestro caso, más fácil es de ampliar luego las características de nuestro almacén de datos.</w:t>
-      </w:r>
-      <w:r>
-        <w:t xml:space="preserve"> Cabe destacar, que crear </w:t>
-      </w:r>
+        <w:t>Number.</w:t>
+      </w:r>
+    </w:p>
+    <w:p>
+      <w:r>
+        <w:t>Finalmente, para este hecho nos quedaría el siguiente diseño lógico:</w:t>
+      </w:r>
+    </w:p>
+    <w:p>
+      <w:pPr>
+        <w:keepNext/>
+        <w:ind w:firstLine="0"/>
+        <w:jc w:val="center"/>
+      </w:pPr>
       <w:r>
         <w:rPr>
-          <w:i/>
-          <w:iCs/>
+          <w:noProof/>
         </w:rPr>
-        <w:t xml:space="preserve">el </w:t>
-      </w:r>
-      <w:proofErr w:type="spellStart"/>
-      <w:r>
-        <w:rPr>
-          <w:i/>
-          <w:iCs/>
-        </w:rPr>
-        <w:t>stating</w:t>
-      </w:r>
-      <w:proofErr w:type="spellEnd"/>
-      <w:r>
-        <w:rPr>
-          <w:i/>
-          <w:iCs/>
-        </w:rPr>
-        <w:t xml:space="preserve"> </w:t>
-      </w:r>
-      <w:proofErr w:type="spellStart"/>
-      <w:r>
-        <w:rPr>
-          <w:i/>
-          <w:iCs/>
-        </w:rPr>
-        <w:t>area</w:t>
-      </w:r>
-      <w:proofErr w:type="spellEnd"/>
-      <w:r>
-        <w:t xml:space="preserve"> sería interesante, ya que al tener diferentes fuentes de datos nos permitiría dar una misma estructura</w:t>
-      </w:r>
-      <w:r>
-        <w:t xml:space="preserve"> de carga inmediata</w:t>
-      </w:r>
-      <w:r>
-        <w:t xml:space="preserve"> a </w:t>
-      </w:r>
-      <w:r>
-        <w:t>los mismos</w:t>
-      </w:r>
-      <w:r>
-        <w:t>.</w:t>
-      </w:r>
-    </w:p>
-    <w:p>
-      <w:r>
-        <w:t xml:space="preserve">Para terminar, tal y como podemos apreciar solo hay un almacén departamental, se ha considerado que </w:t>
-      </w:r>
-      <w:r>
-        <w:t>e</w:t>
-      </w:r>
-      <w:r>
-        <w:t xml:space="preserve">sta era la mejor opción, ya que no queda bien definido según el enunciado el cómo está formada la organización y cuál es el alcance del proyecto de forma detallada. Además, aunque los ficheros fuente proporcionan información diferente, todos están enfocados en la misma área temática, es decir, el análisis del impacto del </w:t>
-      </w:r>
-      <w:r>
-        <w:rPr>
-          <w:i/>
-          <w:iCs/>
-        </w:rPr>
-        <w:t>COVID-19</w:t>
-      </w:r>
-      <w:r>
-        <w:t>.</w:t>
-      </w:r>
-    </w:p>
+        <w:lastRenderedPageBreak/>
+        <w:drawing>
+          <wp:inline distT="0" distB="0" distL="0" distR="0" wp14:anchorId="02DF2A28" wp14:editId="3D185FD7">
+            <wp:extent cx="5740842" cy="2263528"/>
+            <wp:effectExtent l="0" t="0" r="0" b="3810"/>
+            <wp:docPr id="3" name="Imagen 3" descr="Interfaz de usuario gráfica, Aplicación, PowerPoint&#10;&#10;Descripción generada automáticamente"/>
+            <wp:cNvGraphicFramePr>
+              <a:graphicFrameLocks xmlns:a="http://schemas.openxmlformats.org/drawingml/2006/main" noChangeAspect="1"/>
+            </wp:cNvGraphicFramePr>
+            <a:graphic xmlns:a="http://schemas.openxmlformats.org/drawingml/2006/main">
+              <a:graphicData uri="http://schemas.openxmlformats.org/drawingml/2006/picture">
+                <pic:pic xmlns:pic="http://schemas.openxmlformats.org/drawingml/2006/picture">
+                  <pic:nvPicPr>
+                    <pic:cNvPr id="3" name="Imagen 3" descr="Interfaz de usuario gráfica, Aplicación, PowerPoint&#10;&#10;Descripción generada automáticamente"/>
+                    <pic:cNvPicPr/>
+                  </pic:nvPicPr>
+                  <pic:blipFill>
+                    <a:blip r:embed="rId22" cstate="print">
+                      <a:extLst>
+                        <a:ext uri="{28A0092B-C50C-407E-A947-70E740481C1C}">
+                          <a14:useLocalDpi xmlns:a14="http://schemas.microsoft.com/office/drawing/2010/main" val="0"/>
+                        </a:ext>
+                      </a:extLst>
+                    </a:blip>
+                    <a:stretch>
+                      <a:fillRect/>
+                    </a:stretch>
+                  </pic:blipFill>
+                  <pic:spPr>
+                    <a:xfrm>
+                      <a:off x="0" y="0"/>
+                      <a:ext cx="5763619" cy="2272509"/>
+                    </a:xfrm>
+                    <a:prstGeom prst="rect">
+                      <a:avLst/>
+                    </a:prstGeom>
+                  </pic:spPr>
+                </pic:pic>
+              </a:graphicData>
+            </a:graphic>
+          </wp:inline>
+        </w:drawing>
+      </w:r>
+    </w:p>
+    <w:p>
+      <w:pPr>
+        <w:pStyle w:val="Descripcin"/>
+        <w:jc w:val="center"/>
+      </w:pPr>
+      <w:r>
+        <w:t xml:space="preserve">Ilustración </w:t>
+      </w:r>
+      <w:fldSimple w:instr=" SEQ Ilustración \* ARABIC ">
+        <w:r>
+          <w:rPr>
+            <w:noProof/>
+          </w:rPr>
+          <w:t>3</w:t>
+        </w:r>
+      </w:fldSimple>
+      <w:r>
+        <w:t xml:space="preserve"> - Diseño lógico de las llamadas al 112.</w:t>
+      </w:r>
+    </w:p>
+    <w:p>
+      <w:r>
+        <w:t>Respecto al nivel “ALL” estamos haciendo referencia a la agrupación de todas las instancias de la dimensión al mismo tiempo (esto será así a lo largo de toda la práctica)</w:t>
+      </w:r>
+      <w:r>
+        <w:t>, es por ello que no tiene atributos descriptores por sí mismo.</w:t>
+      </w:r>
+    </w:p>
+    <w:p/>
     <w:p/>
     <w:p/>
     <w:p>
@@ -8059,7 +9116,7 @@
       </w:pPr>
     </w:p>
     <w:sectPr>
-      <w:headerReference w:type="default" r:id="rId21"/>
+      <w:headerReference w:type="default" r:id="rId23"/>
       <w:pgSz w:w="11906" w:h="16838"/>
       <w:pgMar w:top="1417" w:right="1701" w:bottom="1417" w:left="1701" w:header="708" w:footer="708" w:gutter="0"/>
       <w:cols w:space="708"/>
@@ -8115,6 +9172,7 @@
         <w:docPartUnique/>
       </w:docPartObj>
     </w:sdtPr>
+    <w:sdtEndPr/>
     <w:sdtContent>
       <w:p>
         <w:pPr>
@@ -8199,6 +9257,7 @@
           <w:docPartUnique/>
         </w:docPartObj>
       </w:sdtPr>
+      <w:sdtEndPr/>
       <w:sdtContent>
         <w:r>
           <w:fldChar w:fldCharType="begin"/>
@@ -8295,6 +9354,7 @@
           <w:docPartUnique/>
         </w:docPartObj>
       </w:sdtPr>
+      <w:sdtEndPr/>
       <w:sdtContent>
         <w:r>
           <w:tab/>
@@ -8352,6 +9412,7 @@
           <w:docPartUnique/>
         </w:docPartObj>
       </w:sdtPr>
+      <w:sdtEndPr/>
       <w:sdtContent>
         <w:r>
           <w:tab/>
@@ -8509,9 +9570,9 @@
     </w:lvl>
   </w:abstractNum>
   <w:abstractNum w:abstractNumId="1" w15:restartNumberingAfterBreak="0">
-    <w:nsid w:val="21557AE8"/>
+    <w:nsid w:val="0AB915F2"/>
     <w:multiLevelType w:val="hybridMultilevel"/>
-    <w:tmpl w:val="EE84EE0C"/>
+    <w:tmpl w:val="3EC69BD2"/>
     <w:lvl w:ilvl="0" w:tplc="0C0A0001">
       <w:start w:val="1"/>
       <w:numFmt w:val="bullet"/>
@@ -8622,6 +9683,119 @@
     </w:lvl>
   </w:abstractNum>
   <w:abstractNum w:abstractNumId="2" w15:restartNumberingAfterBreak="0">
+    <w:nsid w:val="21557AE8"/>
+    <w:multiLevelType w:val="hybridMultilevel"/>
+    <w:tmpl w:val="EE84EE0C"/>
+    <w:lvl w:ilvl="0" w:tplc="0C0A0001">
+      <w:start w:val="1"/>
+      <w:numFmt w:val="bullet"/>
+      <w:lvlText w:val=""/>
+      <w:lvlJc w:val="left"/>
+      <w:pPr>
+        <w:ind w:left="1117" w:hanging="360"/>
+      </w:pPr>
+      <w:rPr>
+        <w:rFonts w:ascii="Symbol" w:hAnsi="Symbol" w:hint="default"/>
+      </w:rPr>
+    </w:lvl>
+    <w:lvl w:ilvl="1" w:tplc="0C0A0003" w:tentative="1">
+      <w:start w:val="1"/>
+      <w:numFmt w:val="bullet"/>
+      <w:lvlText w:val="o"/>
+      <w:lvlJc w:val="left"/>
+      <w:pPr>
+        <w:ind w:left="1837" w:hanging="360"/>
+      </w:pPr>
+      <w:rPr>
+        <w:rFonts w:ascii="Courier New" w:hAnsi="Courier New" w:cs="Courier New" w:hint="default"/>
+      </w:rPr>
+    </w:lvl>
+    <w:lvl w:ilvl="2" w:tplc="0C0A0005" w:tentative="1">
+      <w:start w:val="1"/>
+      <w:numFmt w:val="bullet"/>
+      <w:lvlText w:val=""/>
+      <w:lvlJc w:val="left"/>
+      <w:pPr>
+        <w:ind w:left="2557" w:hanging="360"/>
+      </w:pPr>
+      <w:rPr>
+        <w:rFonts w:ascii="Wingdings" w:hAnsi="Wingdings" w:hint="default"/>
+      </w:rPr>
+    </w:lvl>
+    <w:lvl w:ilvl="3" w:tplc="0C0A0001" w:tentative="1">
+      <w:start w:val="1"/>
+      <w:numFmt w:val="bullet"/>
+      <w:lvlText w:val=""/>
+      <w:lvlJc w:val="left"/>
+      <w:pPr>
+        <w:ind w:left="3277" w:hanging="360"/>
+      </w:pPr>
+      <w:rPr>
+        <w:rFonts w:ascii="Symbol" w:hAnsi="Symbol" w:hint="default"/>
+      </w:rPr>
+    </w:lvl>
+    <w:lvl w:ilvl="4" w:tplc="0C0A0003" w:tentative="1">
+      <w:start w:val="1"/>
+      <w:numFmt w:val="bullet"/>
+      <w:lvlText w:val="o"/>
+      <w:lvlJc w:val="left"/>
+      <w:pPr>
+        <w:ind w:left="3997" w:hanging="360"/>
+      </w:pPr>
+      <w:rPr>
+        <w:rFonts w:ascii="Courier New" w:hAnsi="Courier New" w:cs="Courier New" w:hint="default"/>
+      </w:rPr>
+    </w:lvl>
+    <w:lvl w:ilvl="5" w:tplc="0C0A0005" w:tentative="1">
+      <w:start w:val="1"/>
+      <w:numFmt w:val="bullet"/>
+      <w:lvlText w:val=""/>
+      <w:lvlJc w:val="left"/>
+      <w:pPr>
+        <w:ind w:left="4717" w:hanging="360"/>
+      </w:pPr>
+      <w:rPr>
+        <w:rFonts w:ascii="Wingdings" w:hAnsi="Wingdings" w:hint="default"/>
+      </w:rPr>
+    </w:lvl>
+    <w:lvl w:ilvl="6" w:tplc="0C0A0001" w:tentative="1">
+      <w:start w:val="1"/>
+      <w:numFmt w:val="bullet"/>
+      <w:lvlText w:val=""/>
+      <w:lvlJc w:val="left"/>
+      <w:pPr>
+        <w:ind w:left="5437" w:hanging="360"/>
+      </w:pPr>
+      <w:rPr>
+        <w:rFonts w:ascii="Symbol" w:hAnsi="Symbol" w:hint="default"/>
+      </w:rPr>
+    </w:lvl>
+    <w:lvl w:ilvl="7" w:tplc="0C0A0003" w:tentative="1">
+      <w:start w:val="1"/>
+      <w:numFmt w:val="bullet"/>
+      <w:lvlText w:val="o"/>
+      <w:lvlJc w:val="left"/>
+      <w:pPr>
+        <w:ind w:left="6157" w:hanging="360"/>
+      </w:pPr>
+      <w:rPr>
+        <w:rFonts w:ascii="Courier New" w:hAnsi="Courier New" w:cs="Courier New" w:hint="default"/>
+      </w:rPr>
+    </w:lvl>
+    <w:lvl w:ilvl="8" w:tplc="0C0A0005" w:tentative="1">
+      <w:start w:val="1"/>
+      <w:numFmt w:val="bullet"/>
+      <w:lvlText w:val=""/>
+      <w:lvlJc w:val="left"/>
+      <w:pPr>
+        <w:ind w:left="6877" w:hanging="360"/>
+      </w:pPr>
+      <w:rPr>
+        <w:rFonts w:ascii="Wingdings" w:hAnsi="Wingdings" w:hint="default"/>
+      </w:rPr>
+    </w:lvl>
+  </w:abstractNum>
+  <w:abstractNum w:abstractNumId="3" w15:restartNumberingAfterBreak="0">
     <w:nsid w:val="28F0379D"/>
     <w:multiLevelType w:val="multilevel"/>
     <w:tmpl w:val="FA8A2336"/>
@@ -8746,7 +9920,7 @@
       </w:rPr>
     </w:lvl>
   </w:abstractNum>
-  <w:abstractNum w:abstractNumId="3" w15:restartNumberingAfterBreak="0">
+  <w:abstractNum w:abstractNumId="4" w15:restartNumberingAfterBreak="0">
     <w:nsid w:val="2DA95F5B"/>
     <w:multiLevelType w:val="hybridMultilevel"/>
     <w:tmpl w:val="BCF483D6"/>
@@ -8859,10 +10033,10 @@
       </w:rPr>
     </w:lvl>
   </w:abstractNum>
-  <w:abstractNum w:abstractNumId="4" w15:restartNumberingAfterBreak="0">
-    <w:nsid w:val="38B408BB"/>
+  <w:abstractNum w:abstractNumId="5" w15:restartNumberingAfterBreak="0">
+    <w:nsid w:val="31DB5AEE"/>
     <w:multiLevelType w:val="hybridMultilevel"/>
-    <w:tmpl w:val="38E28578"/>
+    <w:tmpl w:val="56FC86FA"/>
     <w:lvl w:ilvl="0" w:tplc="0C0A0001">
       <w:start w:val="1"/>
       <w:numFmt w:val="bullet"/>
@@ -8972,10 +10146,10 @@
       </w:rPr>
     </w:lvl>
   </w:abstractNum>
-  <w:abstractNum w:abstractNumId="5" w15:restartNumberingAfterBreak="0">
-    <w:nsid w:val="546C765A"/>
+  <w:abstractNum w:abstractNumId="6" w15:restartNumberingAfterBreak="0">
+    <w:nsid w:val="38B408BB"/>
     <w:multiLevelType w:val="hybridMultilevel"/>
-    <w:tmpl w:val="7AC8C262"/>
+    <w:tmpl w:val="38E28578"/>
     <w:lvl w:ilvl="0" w:tplc="0C0A0001">
       <w:start w:val="1"/>
       <w:numFmt w:val="bullet"/>
@@ -9085,7 +10259,233 @@
       </w:rPr>
     </w:lvl>
   </w:abstractNum>
-  <w:abstractNum w:abstractNumId="6" w15:restartNumberingAfterBreak="0">
+  <w:abstractNum w:abstractNumId="7" w15:restartNumberingAfterBreak="0">
+    <w:nsid w:val="545916D2"/>
+    <w:multiLevelType w:val="hybridMultilevel"/>
+    <w:tmpl w:val="375AD45E"/>
+    <w:lvl w:ilvl="0" w:tplc="0C0A0001">
+      <w:start w:val="1"/>
+      <w:numFmt w:val="bullet"/>
+      <w:lvlText w:val=""/>
+      <w:lvlJc w:val="left"/>
+      <w:pPr>
+        <w:ind w:left="1117" w:hanging="360"/>
+      </w:pPr>
+      <w:rPr>
+        <w:rFonts w:ascii="Symbol" w:hAnsi="Symbol" w:hint="default"/>
+      </w:rPr>
+    </w:lvl>
+    <w:lvl w:ilvl="1" w:tplc="0C0A0003" w:tentative="1">
+      <w:start w:val="1"/>
+      <w:numFmt w:val="bullet"/>
+      <w:lvlText w:val="o"/>
+      <w:lvlJc w:val="left"/>
+      <w:pPr>
+        <w:ind w:left="1837" w:hanging="360"/>
+      </w:pPr>
+      <w:rPr>
+        <w:rFonts w:ascii="Courier New" w:hAnsi="Courier New" w:cs="Courier New" w:hint="default"/>
+      </w:rPr>
+    </w:lvl>
+    <w:lvl w:ilvl="2" w:tplc="0C0A0005" w:tentative="1">
+      <w:start w:val="1"/>
+      <w:numFmt w:val="bullet"/>
+      <w:lvlText w:val=""/>
+      <w:lvlJc w:val="left"/>
+      <w:pPr>
+        <w:ind w:left="2557" w:hanging="360"/>
+      </w:pPr>
+      <w:rPr>
+        <w:rFonts w:ascii="Wingdings" w:hAnsi="Wingdings" w:hint="default"/>
+      </w:rPr>
+    </w:lvl>
+    <w:lvl w:ilvl="3" w:tplc="0C0A0001" w:tentative="1">
+      <w:start w:val="1"/>
+      <w:numFmt w:val="bullet"/>
+      <w:lvlText w:val=""/>
+      <w:lvlJc w:val="left"/>
+      <w:pPr>
+        <w:ind w:left="3277" w:hanging="360"/>
+      </w:pPr>
+      <w:rPr>
+        <w:rFonts w:ascii="Symbol" w:hAnsi="Symbol" w:hint="default"/>
+      </w:rPr>
+    </w:lvl>
+    <w:lvl w:ilvl="4" w:tplc="0C0A0003" w:tentative="1">
+      <w:start w:val="1"/>
+      <w:numFmt w:val="bullet"/>
+      <w:lvlText w:val="o"/>
+      <w:lvlJc w:val="left"/>
+      <w:pPr>
+        <w:ind w:left="3997" w:hanging="360"/>
+      </w:pPr>
+      <w:rPr>
+        <w:rFonts w:ascii="Courier New" w:hAnsi="Courier New" w:cs="Courier New" w:hint="default"/>
+      </w:rPr>
+    </w:lvl>
+    <w:lvl w:ilvl="5" w:tplc="0C0A0005" w:tentative="1">
+      <w:start w:val="1"/>
+      <w:numFmt w:val="bullet"/>
+      <w:lvlText w:val=""/>
+      <w:lvlJc w:val="left"/>
+      <w:pPr>
+        <w:ind w:left="4717" w:hanging="360"/>
+      </w:pPr>
+      <w:rPr>
+        <w:rFonts w:ascii="Wingdings" w:hAnsi="Wingdings" w:hint="default"/>
+      </w:rPr>
+    </w:lvl>
+    <w:lvl w:ilvl="6" w:tplc="0C0A0001" w:tentative="1">
+      <w:start w:val="1"/>
+      <w:numFmt w:val="bullet"/>
+      <w:lvlText w:val=""/>
+      <w:lvlJc w:val="left"/>
+      <w:pPr>
+        <w:ind w:left="5437" w:hanging="360"/>
+      </w:pPr>
+      <w:rPr>
+        <w:rFonts w:ascii="Symbol" w:hAnsi="Symbol" w:hint="default"/>
+      </w:rPr>
+    </w:lvl>
+    <w:lvl w:ilvl="7" w:tplc="0C0A0003" w:tentative="1">
+      <w:start w:val="1"/>
+      <w:numFmt w:val="bullet"/>
+      <w:lvlText w:val="o"/>
+      <w:lvlJc w:val="left"/>
+      <w:pPr>
+        <w:ind w:left="6157" w:hanging="360"/>
+      </w:pPr>
+      <w:rPr>
+        <w:rFonts w:ascii="Courier New" w:hAnsi="Courier New" w:cs="Courier New" w:hint="default"/>
+      </w:rPr>
+    </w:lvl>
+    <w:lvl w:ilvl="8" w:tplc="0C0A0005" w:tentative="1">
+      <w:start w:val="1"/>
+      <w:numFmt w:val="bullet"/>
+      <w:lvlText w:val=""/>
+      <w:lvlJc w:val="left"/>
+      <w:pPr>
+        <w:ind w:left="6877" w:hanging="360"/>
+      </w:pPr>
+      <w:rPr>
+        <w:rFonts w:ascii="Wingdings" w:hAnsi="Wingdings" w:hint="default"/>
+      </w:rPr>
+    </w:lvl>
+  </w:abstractNum>
+  <w:abstractNum w:abstractNumId="8" w15:restartNumberingAfterBreak="0">
+    <w:nsid w:val="546C765A"/>
+    <w:multiLevelType w:val="hybridMultilevel"/>
+    <w:tmpl w:val="7AC8C262"/>
+    <w:lvl w:ilvl="0" w:tplc="0C0A0001">
+      <w:start w:val="1"/>
+      <w:numFmt w:val="bullet"/>
+      <w:lvlText w:val=""/>
+      <w:lvlJc w:val="left"/>
+      <w:pPr>
+        <w:ind w:left="1117" w:hanging="360"/>
+      </w:pPr>
+      <w:rPr>
+        <w:rFonts w:ascii="Symbol" w:hAnsi="Symbol" w:hint="default"/>
+      </w:rPr>
+    </w:lvl>
+    <w:lvl w:ilvl="1" w:tplc="0C0A0003" w:tentative="1">
+      <w:start w:val="1"/>
+      <w:numFmt w:val="bullet"/>
+      <w:lvlText w:val="o"/>
+      <w:lvlJc w:val="left"/>
+      <w:pPr>
+        <w:ind w:left="1837" w:hanging="360"/>
+      </w:pPr>
+      <w:rPr>
+        <w:rFonts w:ascii="Courier New" w:hAnsi="Courier New" w:cs="Courier New" w:hint="default"/>
+      </w:rPr>
+    </w:lvl>
+    <w:lvl w:ilvl="2" w:tplc="0C0A0005" w:tentative="1">
+      <w:start w:val="1"/>
+      <w:numFmt w:val="bullet"/>
+      <w:lvlText w:val=""/>
+      <w:lvlJc w:val="left"/>
+      <w:pPr>
+        <w:ind w:left="2557" w:hanging="360"/>
+      </w:pPr>
+      <w:rPr>
+        <w:rFonts w:ascii="Wingdings" w:hAnsi="Wingdings" w:hint="default"/>
+      </w:rPr>
+    </w:lvl>
+    <w:lvl w:ilvl="3" w:tplc="0C0A0001" w:tentative="1">
+      <w:start w:val="1"/>
+      <w:numFmt w:val="bullet"/>
+      <w:lvlText w:val=""/>
+      <w:lvlJc w:val="left"/>
+      <w:pPr>
+        <w:ind w:left="3277" w:hanging="360"/>
+      </w:pPr>
+      <w:rPr>
+        <w:rFonts w:ascii="Symbol" w:hAnsi="Symbol" w:hint="default"/>
+      </w:rPr>
+    </w:lvl>
+    <w:lvl w:ilvl="4" w:tplc="0C0A0003" w:tentative="1">
+      <w:start w:val="1"/>
+      <w:numFmt w:val="bullet"/>
+      <w:lvlText w:val="o"/>
+      <w:lvlJc w:val="left"/>
+      <w:pPr>
+        <w:ind w:left="3997" w:hanging="360"/>
+      </w:pPr>
+      <w:rPr>
+        <w:rFonts w:ascii="Courier New" w:hAnsi="Courier New" w:cs="Courier New" w:hint="default"/>
+      </w:rPr>
+    </w:lvl>
+    <w:lvl w:ilvl="5" w:tplc="0C0A0005" w:tentative="1">
+      <w:start w:val="1"/>
+      <w:numFmt w:val="bullet"/>
+      <w:lvlText w:val=""/>
+      <w:lvlJc w:val="left"/>
+      <w:pPr>
+        <w:ind w:left="4717" w:hanging="360"/>
+      </w:pPr>
+      <w:rPr>
+        <w:rFonts w:ascii="Wingdings" w:hAnsi="Wingdings" w:hint="default"/>
+      </w:rPr>
+    </w:lvl>
+    <w:lvl w:ilvl="6" w:tplc="0C0A0001" w:tentative="1">
+      <w:start w:val="1"/>
+      <w:numFmt w:val="bullet"/>
+      <w:lvlText w:val=""/>
+      <w:lvlJc w:val="left"/>
+      <w:pPr>
+        <w:ind w:left="5437" w:hanging="360"/>
+      </w:pPr>
+      <w:rPr>
+        <w:rFonts w:ascii="Symbol" w:hAnsi="Symbol" w:hint="default"/>
+      </w:rPr>
+    </w:lvl>
+    <w:lvl w:ilvl="7" w:tplc="0C0A0003" w:tentative="1">
+      <w:start w:val="1"/>
+      <w:numFmt w:val="bullet"/>
+      <w:lvlText w:val="o"/>
+      <w:lvlJc w:val="left"/>
+      <w:pPr>
+        <w:ind w:left="6157" w:hanging="360"/>
+      </w:pPr>
+      <w:rPr>
+        <w:rFonts w:ascii="Courier New" w:hAnsi="Courier New" w:cs="Courier New" w:hint="default"/>
+      </w:rPr>
+    </w:lvl>
+    <w:lvl w:ilvl="8" w:tplc="0C0A0005" w:tentative="1">
+      <w:start w:val="1"/>
+      <w:numFmt w:val="bullet"/>
+      <w:lvlText w:val=""/>
+      <w:lvlJc w:val="left"/>
+      <w:pPr>
+        <w:ind w:left="6877" w:hanging="360"/>
+      </w:pPr>
+      <w:rPr>
+        <w:rFonts w:ascii="Wingdings" w:hAnsi="Wingdings" w:hint="default"/>
+      </w:rPr>
+    </w:lvl>
+  </w:abstractNum>
+  <w:abstractNum w:abstractNumId="9" w15:restartNumberingAfterBreak="0">
     <w:nsid w:val="7E2A58F2"/>
     <w:multiLevelType w:val="hybridMultilevel"/>
     <w:tmpl w:val="0922CC16"/>
@@ -9172,25 +10572,34 @@
     </w:lvl>
   </w:abstractNum>
   <w:num w:numId="1">
+    <w:abstractNumId w:val="3"/>
+  </w:num>
+  <w:num w:numId="2">
+    <w:abstractNumId w:val="9"/>
+  </w:num>
+  <w:num w:numId="3">
     <w:abstractNumId w:val="2"/>
   </w:num>
-  <w:num w:numId="2">
+  <w:num w:numId="4">
     <w:abstractNumId w:val="6"/>
   </w:num>
-  <w:num w:numId="3">
-    <w:abstractNumId w:val="1"/>
-  </w:num>
-  <w:num w:numId="4">
+  <w:num w:numId="5">
     <w:abstractNumId w:val="4"/>
-  </w:num>
-  <w:num w:numId="5">
-    <w:abstractNumId w:val="3"/>
   </w:num>
   <w:num w:numId="6">
     <w:abstractNumId w:val="0"/>
   </w:num>
   <w:num w:numId="7">
+    <w:abstractNumId w:val="8"/>
+  </w:num>
+  <w:num w:numId="8">
+    <w:abstractNumId w:val="1"/>
+  </w:num>
+  <w:num w:numId="9">
     <w:abstractNumId w:val="5"/>
+  </w:num>
+  <w:num w:numId="10">
+    <w:abstractNumId w:val="7"/>
   </w:num>
   <w:numIdMacAtCleanup w:val="5"/>
 </w:numbering>
@@ -9680,6 +11089,29 @@
       <w:szCs w:val="24"/>
     </w:rPr>
   </w:style>
+  <w:style w:type="paragraph" w:styleId="Ttulo4">
+    <w:name w:val="heading 4"/>
+    <w:basedOn w:val="Normal"/>
+    <w:next w:val="Normal"/>
+    <w:link w:val="Ttulo4Car"/>
+    <w:uiPriority w:val="9"/>
+    <w:unhideWhenUsed/>
+    <w:qFormat/>
+    <w:rsid w:val="009E74D7"/>
+    <w:pPr>
+      <w:keepNext/>
+      <w:keepLines/>
+      <w:spacing w:before="40" w:after="0"/>
+      <w:outlineLvl w:val="3"/>
+    </w:pPr>
+    <w:rPr>
+      <w:rFonts w:asciiTheme="majorHAnsi" w:eastAsiaTheme="majorEastAsia" w:hAnsiTheme="majorHAnsi" w:cstheme="majorBidi"/>
+      <w:b/>
+      <w:iCs/>
+      <w:color w:val="000000" w:themeColor="text1"/>
+      <w:sz w:val="32"/>
+    </w:rPr>
+  </w:style>
   <w:style w:type="character" w:default="1" w:styleId="Fuentedeprrafopredeter">
     <w:name w:val="Default Paragraph Font"/>
     <w:uiPriority w:val="1"/>
@@ -10061,6 +11493,20 @@
       <w:ind w:left="480"/>
     </w:pPr>
   </w:style>
+  <w:style w:type="character" w:customStyle="1" w:styleId="Ttulo4Car">
+    <w:name w:val="Título 4 Car"/>
+    <w:basedOn w:val="Fuentedeprrafopredeter"/>
+    <w:link w:val="Ttulo4"/>
+    <w:uiPriority w:val="9"/>
+    <w:rsid w:val="009E74D7"/>
+    <w:rPr>
+      <w:rFonts w:asciiTheme="majorHAnsi" w:eastAsiaTheme="majorEastAsia" w:hAnsiTheme="majorHAnsi" w:cstheme="majorBidi"/>
+      <w:b/>
+      <w:iCs/>
+      <w:color w:val="000000" w:themeColor="text1"/>
+      <w:sz w:val="32"/>
+    </w:rPr>
+  </w:style>
 </w:styles>
 </file>
 

</xml_diff>

<commit_message>
BBDD: PRA1 - Diseño lógico y conceptual de las infracciones
</commit_message>
<xml_diff>
--- a/2019-20/PrimerSemestre/BBDD/Practica_2/mariousm_DUBDA_PRA1.docx
+++ b/2019-20/PrimerSemestre/BBDD/Practica_2/mariousm_DUBDA_PRA1.docx
@@ -4076,10 +4076,7 @@
         </w:numPr>
       </w:pPr>
       <w:r>
-        <w:t>M</w:t>
-      </w:r>
-      <w:r>
-        <w:t>edia</w:t>
+        <w:t>Media</w:t>
       </w:r>
       <w:r>
         <w:t xml:space="preserve"> porcentaje</w:t>
@@ -7536,30 +7533,14 @@
       <w:r>
         <w:t xml:space="preserve">Ilustración </w:t>
       </w:r>
-      <w:r>
-        <w:fldChar w:fldCharType="begin"/>
-      </w:r>
-      <w:r>
-        <w:instrText xml:space="preserve"> SEQ Il</w:instrText>
-      </w:r>
-      <w:r>
-        <w:instrText xml:space="preserve">ustración \* ARABIC </w:instrText>
-      </w:r>
-      <w:r>
-        <w:fldChar w:fldCharType="separate"/>
-      </w:r>
-      <w:r>
-        <w:rPr>
-          <w:noProof/>
-        </w:rPr>
-        <w:t>1</w:t>
-      </w:r>
-      <w:r>
-        <w:rPr>
-          <w:noProof/>
-        </w:rPr>
-        <w:fldChar w:fldCharType="end"/>
-      </w:r>
+      <w:fldSimple w:instr=" SEQ Ilustración \* ARABIC ">
+        <w:r>
+          <w:rPr>
+            <w:noProof/>
+          </w:rPr>
+          <w:t>1</w:t>
+        </w:r>
+      </w:fldSimple>
       <w:r>
         <w:t xml:space="preserve"> - Arquitectura de la FIC.</w:t>
       </w:r>
@@ -7759,13 +7740,7 @@
         </w:numPr>
       </w:pPr>
       <w:r>
-        <w:t>El análisis temporal de las infracciones/desobediencias en el País Vasco</w:t>
-      </w:r>
-      <w:r>
-        <w:t>, según la provincia y el tipo de policía</w:t>
-      </w:r>
-      <w:r>
-        <w:t>.</w:t>
+        <w:t>El análisis temporal de las infracciones/desobediencias en el País Vasco, según la provincia y el tipo de policía.</w:t>
       </w:r>
     </w:p>
     <w:p>
@@ -7961,7 +7936,13 @@
     </w:p>
     <w:p>
       <w:r>
-        <w:t>Esta table de hechos, además de tener la métrica número de llamadas al 112 según su tipología y ámbito geográfico, se podrá tener acceso al recuento de llamadas diarias.</w:t>
+        <w:t>Esta tabl</w:t>
+      </w:r>
+      <w:r>
+        <w:t>a</w:t>
+      </w:r>
+      <w:r>
+        <w:t xml:space="preserve"> de hechos, además de tener la métrica número de llamadas al 112 según su tipología y ámbito geográfico, se podrá tener acceso al recuento de llamadas diarias.</w:t>
       </w:r>
     </w:p>
     <w:p>
@@ -8204,40 +8185,434 @@
       <w:r>
         <w:t xml:space="preserve">Ilustración </w:t>
       </w:r>
+      <w:r>
+        <w:fldChar w:fldCharType="begin"/>
+      </w:r>
+      <w:r>
+        <w:instrText xml:space="preserve"> SEQ Ilustración \* ARABIC </w:instrText>
+      </w:r>
+      <w:r>
+        <w:fldChar w:fldCharType="separate"/>
+      </w:r>
+      <w:r>
+        <w:rPr>
+          <w:noProof/>
+        </w:rPr>
+        <w:t>2</w:t>
+      </w:r>
+      <w:r>
+        <w:rPr>
+          <w:noProof/>
+        </w:rPr>
+        <w:fldChar w:fldCharType="end"/>
+      </w:r>
+      <w:r>
+        <w:t xml:space="preserve"> - Diseño conceptual de las llamadas al 112.</w:t>
+      </w:r>
+    </w:p>
+    <w:p>
+      <w:r>
+        <w:t>Tal y como podemos apreciar en la anterior ilustración, tanto la dimensión tiempo como la dimensión lugar presentan una jerarquía de agregación. Respecto al nivel “ALL” estamos haciendo referencia a la agrupación de todas las instancias de la dimensión al mismo tiempo (esto será así a lo largo de toda la práctica).</w:t>
+      </w:r>
+    </w:p>
+    <w:p>
+      <w:r>
+        <w:t>Otro aspecto a mencionar es que la dimensión tiempo presenta un nivel día, cuando en la fuente de datos relativa a las llamadas al 112 solo viene el nivel mes y año, sin embargo siguiendo los pasos de la teoría</w:t>
+      </w:r>
+      <w:r>
+        <w:t xml:space="preserve"> proporcionada,</w:t>
+      </w:r>
+      <w:r>
+        <w:t xml:space="preserve"> varias estrellas comparten esta misma dimensión, por lo que tenemos la misma dimensión pero cambiando la jerarquía de agregación. En este caso, el nivel día se podría tener en cuenta si indicamos que todas las fechas tienen el mismo día, o podríamos ignorar dicho nivel pasando directamente al mes.</w:t>
+      </w:r>
+      <w:r>
+        <w:t xml:space="preserve"> El resto de estrellas que comparten la misma dimensión de tiempo, sí que tienen todos los niveles de la jerarquía de agregación, es decir, el día, el mes y el año.</w:t>
+      </w:r>
+    </w:p>
+    <w:p>
+      <w:r>
+        <w:t>La gestión de las infracciones es el segundo hecho, y nos determina la siguiente tabla:</w:t>
+      </w:r>
+    </w:p>
+    <w:tbl>
+      <w:tblPr>
+        <w:tblStyle w:val="Tablaconcuadrcula"/>
+        <w:tblW w:w="0" w:type="auto"/>
+        <w:tblBorders>
+          <w:top w:val="none" w:sz="0" w:space="0" w:color="auto"/>
+          <w:left w:val="none" w:sz="0" w:space="0" w:color="auto"/>
+          <w:bottom w:val="none" w:sz="0" w:space="0" w:color="auto"/>
+          <w:right w:val="none" w:sz="0" w:space="0" w:color="auto"/>
+        </w:tblBorders>
+        <w:tblLook w:val="04A0" w:firstRow="1" w:lastRow="0" w:firstColumn="1" w:lastColumn="0" w:noHBand="0" w:noVBand="1"/>
+      </w:tblPr>
+      <w:tblGrid>
+        <w:gridCol w:w="4247"/>
+        <w:gridCol w:w="4247"/>
+      </w:tblGrid>
+      <w:tr>
+        <w:tc>
+          <w:tcPr>
+            <w:tcW w:w="4247" w:type="dxa"/>
+          </w:tcPr>
+          <w:p>
+            <w:pPr>
+              <w:ind w:firstLine="0"/>
+              <w:jc w:val="center"/>
+              <w:rPr>
+                <w:b/>
+                <w:bCs/>
+              </w:rPr>
+            </w:pPr>
+            <w:r>
+              <w:rPr>
+                <w:b/>
+                <w:bCs/>
+              </w:rPr>
+              <w:lastRenderedPageBreak/>
+              <w:t>Hecho</w:t>
+            </w:r>
+          </w:p>
+        </w:tc>
+        <w:tc>
+          <w:tcPr>
+            <w:tcW w:w="4247" w:type="dxa"/>
+          </w:tcPr>
+          <w:p>
+            <w:pPr>
+              <w:ind w:firstLine="0"/>
+              <w:jc w:val="center"/>
+              <w:rPr>
+                <w:b/>
+                <w:bCs/>
+              </w:rPr>
+            </w:pPr>
+            <w:r>
+              <w:rPr>
+                <w:b/>
+                <w:bCs/>
+              </w:rPr>
+              <w:t>Descripción</w:t>
+            </w:r>
+          </w:p>
+        </w:tc>
+      </w:tr>
+      <w:tr>
+        <w:tc>
+          <w:tcPr>
+            <w:tcW w:w="4247" w:type="dxa"/>
+          </w:tcPr>
+          <w:p>
+            <w:pPr>
+              <w:ind w:firstLine="0"/>
+            </w:pPr>
+            <w:r>
+              <w:t>Fact_Infracciones_Evolucion</w:t>
+            </w:r>
+          </w:p>
+        </w:tc>
+        <w:tc>
+          <w:tcPr>
+            <w:tcW w:w="4247" w:type="dxa"/>
+          </w:tcPr>
+          <w:p>
+            <w:pPr>
+              <w:keepNext/>
+              <w:ind w:firstLine="0"/>
+            </w:pPr>
+            <w:r>
+              <w:t>Recoge el número de desobediencias durante el estado de alarma.</w:t>
+            </w:r>
+          </w:p>
+        </w:tc>
+      </w:tr>
+    </w:tbl>
+    <w:p>
+      <w:pPr>
+        <w:pStyle w:val="Descripcin"/>
+        <w:jc w:val="center"/>
+      </w:pPr>
+      <w:r>
+        <w:t xml:space="preserve">Tabla </w:t>
+      </w:r>
+      <w:fldSimple w:instr=" SEQ Tabla \* ARABIC ">
+        <w:r>
+          <w:rPr>
+            <w:noProof/>
+          </w:rPr>
+          <w:t>11</w:t>
+        </w:r>
+      </w:fldSimple>
+      <w:r>
+        <w:t xml:space="preserve"> - Tabla de Hechos para la gestión de las infracciones.</w:t>
+      </w:r>
+    </w:p>
+    <w:p>
+      <w:r>
+        <w:t>En la siguiente tabla observamos las dimensiones para satisfacer dicha necesidad:</w:t>
+      </w:r>
+    </w:p>
+    <w:tbl>
+      <w:tblPr>
+        <w:tblStyle w:val="Tablaconcuadrcula"/>
+        <w:tblW w:w="0" w:type="auto"/>
+        <w:tblBorders>
+          <w:top w:val="none" w:sz="0" w:space="0" w:color="auto"/>
+          <w:left w:val="none" w:sz="0" w:space="0" w:color="auto"/>
+          <w:bottom w:val="none" w:sz="0" w:space="0" w:color="auto"/>
+          <w:right w:val="none" w:sz="0" w:space="0" w:color="auto"/>
+        </w:tblBorders>
+        <w:tblLook w:val="04A0" w:firstRow="1" w:lastRow="0" w:firstColumn="1" w:lastColumn="0" w:noHBand="0" w:noVBand="1"/>
+      </w:tblPr>
+      <w:tblGrid>
+        <w:gridCol w:w="4247"/>
+        <w:gridCol w:w="4247"/>
+      </w:tblGrid>
+      <w:tr>
+        <w:tc>
+          <w:tcPr>
+            <w:tcW w:w="4247" w:type="dxa"/>
+          </w:tcPr>
+          <w:p>
+            <w:pPr>
+              <w:ind w:firstLine="0"/>
+              <w:jc w:val="center"/>
+              <w:rPr>
+                <w:b/>
+                <w:bCs/>
+              </w:rPr>
+            </w:pPr>
+            <w:r>
+              <w:rPr>
+                <w:b/>
+                <w:bCs/>
+              </w:rPr>
+              <w:t>Dimensión</w:t>
+            </w:r>
+          </w:p>
+        </w:tc>
+        <w:tc>
+          <w:tcPr>
+            <w:tcW w:w="4247" w:type="dxa"/>
+          </w:tcPr>
+          <w:p>
+            <w:pPr>
+              <w:ind w:firstLine="0"/>
+              <w:jc w:val="center"/>
+              <w:rPr>
+                <w:b/>
+                <w:bCs/>
+              </w:rPr>
+            </w:pPr>
+            <w:r>
+              <w:rPr>
+                <w:b/>
+                <w:bCs/>
+              </w:rPr>
+              <w:t>Descripción</w:t>
+            </w:r>
+          </w:p>
+        </w:tc>
+      </w:tr>
+      <w:tr>
+        <w:tc>
+          <w:tcPr>
+            <w:tcW w:w="4247" w:type="dxa"/>
+          </w:tcPr>
+          <w:p>
+            <w:pPr>
+              <w:ind w:firstLine="0"/>
+            </w:pPr>
+            <w:r>
+              <w:t>Dim_Tiempo</w:t>
+            </w:r>
+          </w:p>
+        </w:tc>
+        <w:tc>
+          <w:tcPr>
+            <w:tcW w:w="4247" w:type="dxa"/>
+          </w:tcPr>
+          <w:p>
+            <w:pPr>
+              <w:ind w:firstLine="0"/>
+            </w:pPr>
+            <w:r>
+              <w:t>Análisis de las desobediencias según la fecha en las que se produjeron.</w:t>
+            </w:r>
+          </w:p>
+        </w:tc>
+      </w:tr>
+      <w:tr>
+        <w:tc>
+          <w:tcPr>
+            <w:tcW w:w="4247" w:type="dxa"/>
+          </w:tcPr>
+          <w:p>
+            <w:pPr>
+              <w:ind w:firstLine="0"/>
+            </w:pPr>
+            <w:r>
+              <w:t>Dim_Lugar</w:t>
+            </w:r>
+          </w:p>
+        </w:tc>
+        <w:tc>
+          <w:tcPr>
+            <w:tcW w:w="4247" w:type="dxa"/>
+          </w:tcPr>
+          <w:p>
+            <w:pPr>
+              <w:ind w:firstLine="0"/>
+            </w:pPr>
+            <w:r>
+              <w:t>Análisis de las desobediencias según la provincia en las que se produjeron.</w:t>
+            </w:r>
+          </w:p>
+        </w:tc>
+      </w:tr>
+      <w:tr>
+        <w:tc>
+          <w:tcPr>
+            <w:tcW w:w="4247" w:type="dxa"/>
+          </w:tcPr>
+          <w:p>
+            <w:pPr>
+              <w:ind w:firstLine="0"/>
+            </w:pPr>
+            <w:r>
+              <w:t>Dim_Policia</w:t>
+            </w:r>
+          </w:p>
+        </w:tc>
+        <w:tc>
+          <w:tcPr>
+            <w:tcW w:w="4247" w:type="dxa"/>
+          </w:tcPr>
+          <w:p>
+            <w:pPr>
+              <w:keepNext/>
+              <w:ind w:firstLine="0"/>
+            </w:pPr>
+            <w:r>
+              <w:t>Análisis de las desobediencias según la policía que las notificó.</w:t>
+            </w:r>
+          </w:p>
+        </w:tc>
+      </w:tr>
+    </w:tbl>
+    <w:p>
+      <w:pPr>
+        <w:pStyle w:val="Descripcin"/>
+        <w:jc w:val="center"/>
+      </w:pPr>
+      <w:r>
+        <w:t xml:space="preserve">Tabla </w:t>
+      </w:r>
+      <w:fldSimple w:instr=" SEQ Tabla \* ARABIC ">
+        <w:r>
+          <w:rPr>
+            <w:noProof/>
+          </w:rPr>
+          <w:t>12</w:t>
+        </w:r>
+      </w:fldSimple>
+      <w:r>
+        <w:t xml:space="preserve"> - Tabla de Dimensiones para la gestión de las infracciones.</w:t>
+      </w:r>
+    </w:p>
+    <w:p>
+      <w:r>
+        <w:t>Una vez determinados el hecho y las dimensiones, observamos el siguiente diseño conceptual:</w:t>
+      </w:r>
+    </w:p>
+    <w:p>
+      <w:pPr>
+        <w:keepNext/>
+        <w:ind w:firstLine="0"/>
+        <w:jc w:val="center"/>
+      </w:pPr>
+      <w:r>
+        <w:rPr>
+          <w:noProof/>
+        </w:rPr>
+        <w:drawing>
+          <wp:inline distT="0" distB="0" distL="0" distR="0" wp14:anchorId="14A671ED" wp14:editId="1E549D36">
+            <wp:extent cx="5869326" cy="1741335"/>
+            <wp:effectExtent l="0" t="0" r="0" b="0"/>
+            <wp:docPr id="5" name="Imagen 5" descr="Interfaz de usuario gráfica&#10;&#10;Descripción generada automáticamente con confianza media"/>
+            <wp:cNvGraphicFramePr>
+              <a:graphicFrameLocks xmlns:a="http://schemas.openxmlformats.org/drawingml/2006/main" noChangeAspect="1"/>
+            </wp:cNvGraphicFramePr>
+            <a:graphic xmlns:a="http://schemas.openxmlformats.org/drawingml/2006/main">
+              <a:graphicData uri="http://schemas.openxmlformats.org/drawingml/2006/picture">
+                <pic:pic xmlns:pic="http://schemas.openxmlformats.org/drawingml/2006/picture">
+                  <pic:nvPicPr>
+                    <pic:cNvPr id="5" name="Imagen 5" descr="Interfaz de usuario gráfica&#10;&#10;Descripción generada automáticamente con confianza media"/>
+                    <pic:cNvPicPr/>
+                  </pic:nvPicPr>
+                  <pic:blipFill>
+                    <a:blip r:embed="rId22" cstate="print">
+                      <a:extLst>
+                        <a:ext uri="{28A0092B-C50C-407E-A947-70E740481C1C}">
+                          <a14:useLocalDpi xmlns:a14="http://schemas.microsoft.com/office/drawing/2010/main" val="0"/>
+                        </a:ext>
+                      </a:extLst>
+                    </a:blip>
+                    <a:stretch>
+                      <a:fillRect/>
+                    </a:stretch>
+                  </pic:blipFill>
+                  <pic:spPr>
+                    <a:xfrm>
+                      <a:off x="0" y="0"/>
+                      <a:ext cx="5960735" cy="1768455"/>
+                    </a:xfrm>
+                    <a:prstGeom prst="rect">
+                      <a:avLst/>
+                    </a:prstGeom>
+                  </pic:spPr>
+                </pic:pic>
+              </a:graphicData>
+            </a:graphic>
+          </wp:inline>
+        </w:drawing>
+      </w:r>
+    </w:p>
+    <w:p>
+      <w:pPr>
+        <w:pStyle w:val="Descripcin"/>
+        <w:jc w:val="center"/>
+      </w:pPr>
+      <w:r>
+        <w:t xml:space="preserve">Ilustración </w:t>
+      </w:r>
       <w:fldSimple w:instr=" SEQ Ilustración \* ARABIC ">
         <w:r>
           <w:rPr>
             <w:noProof/>
           </w:rPr>
-          <w:t>2</w:t>
+          <w:t>3</w:t>
         </w:r>
       </w:fldSimple>
       <w:r>
-        <w:t xml:space="preserve"> - Diseño conceptual de las llamadas al 112.</w:t>
-      </w:r>
-    </w:p>
-    <w:p>
-      <w:r>
-        <w:t>Tal y como podemos apreciar en la anterior ilustración, tanto la dimensión tiempo como la dimensión lugar presentan una jerarquía de agregación. Respecto al nivel “ALL” estamos haciendo referencia a la agrupación de todas las instancias de la dimensión al mismo tiempo (esto será así a lo largo de toda la práctica).</w:t>
-      </w:r>
-    </w:p>
-    <w:p>
-      <w:r>
-        <w:t>Otro aspecto a mencionar es que la dimensión tiempo presenta un nivel día, cuando en la fuente de datos relativa a las llamadas al 112 solo viene el nivel mes y año, sin embargo siguiendo los pasos de la teoría</w:t>
-      </w:r>
-      <w:r>
-        <w:t xml:space="preserve"> proporcionada,</w:t>
-      </w:r>
-      <w:r>
-        <w:t xml:space="preserve"> varias estrellas comparten esta misma dimensión, por lo que tenemos la misma dimensión pero cambiando la jerarquía de agregación. En este caso, el nivel día se podría tener en cuenta si indicamos que todas las fechas tienen el mismo día, o podríamos ignorar dicho nivel pasando directamente al mes.</w:t>
-      </w:r>
-      <w:r>
-        <w:t xml:space="preserve"> El resto de estrellas que comparten la misma dimensión de tiempo, sí que tienen todos los niveles de la jerarquía de agregación, es decir, el día, el mes y el año.</w:t>
-      </w:r>
-    </w:p>
-    <w:p>
-      <w:r>
-        <w:t>A</w:t>
+        <w:t xml:space="preserve"> - Diseño conceptual de las infracciones.</w:t>
+      </w:r>
+    </w:p>
+    <w:p>
+      <w:r>
+        <w:t>Tal y como podemos apreciar en la anterior ilustración, mantenemos las dimensiones de tiempo y lugar como en el hecho anterior. Sin embargo, la dimensión lugar aunque es la misma dimensión ha cambiado su jerarquía de agregación, debido a que no existen los niveles municipio y comarca.</w:t>
+      </w:r>
+      <w:r>
+        <w:t xml:space="preserve"> Por otro lado, vemos que desapareció el nivel “ALL” dentro de la dimensión lugar, esto se debe a que dicho nivel solamente nos está indicando la agrupación de todas las instancias de la dimensión al mismo tiempo, pero en este caso con el nivel provincia conseguimos lo mismo.</w:t>
+      </w:r>
+    </w:p>
+    <w:p>
+      <w:r>
+        <w:lastRenderedPageBreak/>
+        <w:t>Al tener solo el nivel provincia podríamos considerar que ese nivel sea directamente la dimensión, pero para mantener un diseño de dimensiones hemos considerado que lo mejor sea seguir con el mismo diseño de las dimensiones comunes</w:t>
+      </w:r>
+      <w:r>
+        <w:t>, ya que al final y al cabo son las mismas dimensiones.</w:t>
       </w:r>
     </w:p>
     <w:p>
@@ -8246,7 +8621,6 @@
         <w:ind w:firstLine="0"/>
       </w:pPr>
       <w:r>
-        <w:lastRenderedPageBreak/>
         <w:t>Diseño lógico</w:t>
       </w:r>
     </w:p>
@@ -8296,7 +8670,7 @@
                 <w:b/>
                 <w:bCs/>
               </w:rPr>
-              <w:t>Tabla de Hechos</w:t>
+              <w:t>Hecho</w:t>
             </w:r>
           </w:p>
         </w:tc>
@@ -8445,7 +8819,7 @@
           <w:rPr>
             <w:noProof/>
           </w:rPr>
-          <w:t>11</w:t>
+          <w:t>13</w:t>
         </w:r>
       </w:fldSimple>
       <w:r>
@@ -8542,7 +8916,16 @@
               <w:ind w:firstLine="0"/>
             </w:pPr>
             <w:r>
-              <w:t>D_DiaMesAño, S_MesAño, N_Año</w:t>
+              <w:t>N_Dia</w:t>
+            </w:r>
+            <w:r>
+              <w:t xml:space="preserve">, </w:t>
+            </w:r>
+            <w:r>
+              <w:t>N_Mes</w:t>
+            </w:r>
+            <w:r>
+              <w:t>, N_Año</w:t>
             </w:r>
           </w:p>
         </w:tc>
@@ -8625,7 +9008,7 @@
           <w:rPr>
             <w:noProof/>
           </w:rPr>
-          <w:t>12</w:t>
+          <w:t>14</w:t>
         </w:r>
       </w:fldSimple>
       <w:r>
@@ -8691,6 +9074,7 @@
         </w:numPr>
       </w:pPr>
       <w:r>
+        <w:lastRenderedPageBreak/>
         <w:t xml:space="preserve">S: si es de tipo </w:t>
       </w:r>
       <w:r>
@@ -8743,12 +9127,11 @@
         <w:rPr>
           <w:noProof/>
         </w:rPr>
-        <w:lastRenderedPageBreak/>
         <w:drawing>
-          <wp:inline distT="0" distB="0" distL="0" distR="0" wp14:anchorId="02DF2A28" wp14:editId="3D185FD7">
-            <wp:extent cx="5740842" cy="2263528"/>
-            <wp:effectExtent l="0" t="0" r="0" b="3810"/>
-            <wp:docPr id="3" name="Imagen 3" descr="Interfaz de usuario gráfica, Aplicación, PowerPoint&#10;&#10;Descripción generada automáticamente"/>
+          <wp:inline distT="0" distB="0" distL="0" distR="0" wp14:anchorId="787033D4" wp14:editId="45F531D1">
+            <wp:extent cx="5400040" cy="2132330"/>
+            <wp:effectExtent l="0" t="0" r="0" b="1270"/>
+            <wp:docPr id="4" name="Imagen 4" descr="Interfaz de usuario gráfica, Aplicación, PowerPoint&#10;&#10;Descripción generada automáticamente"/>
             <wp:cNvGraphicFramePr>
               <a:graphicFrameLocks xmlns:a="http://schemas.openxmlformats.org/drawingml/2006/main" noChangeAspect="1"/>
             </wp:cNvGraphicFramePr>
@@ -8756,11 +9139,11 @@
               <a:graphicData uri="http://schemas.openxmlformats.org/drawingml/2006/picture">
                 <pic:pic xmlns:pic="http://schemas.openxmlformats.org/drawingml/2006/picture">
                   <pic:nvPicPr>
-                    <pic:cNvPr id="3" name="Imagen 3" descr="Interfaz de usuario gráfica, Aplicación, PowerPoint&#10;&#10;Descripción generada automáticamente"/>
+                    <pic:cNvPr id="4" name="Imagen 4" descr="Interfaz de usuario gráfica, Aplicación, PowerPoint&#10;&#10;Descripción generada automáticamente"/>
                     <pic:cNvPicPr/>
                   </pic:nvPicPr>
                   <pic:blipFill>
-                    <a:blip r:embed="rId22" cstate="print">
+                    <a:blip r:embed="rId23" cstate="print">
                       <a:extLst>
                         <a:ext uri="{28A0092B-C50C-407E-A947-70E740481C1C}">
                           <a14:useLocalDpi xmlns:a14="http://schemas.microsoft.com/office/drawing/2010/main" val="0"/>
@@ -8774,7 +9157,7 @@
                   <pic:spPr>
                     <a:xfrm>
                       <a:off x="0" y="0"/>
-                      <a:ext cx="5763619" cy="2272509"/>
+                      <a:ext cx="5400040" cy="2132330"/>
                     </a:xfrm>
                     <a:prstGeom prst="rect">
                       <a:avLst/>
@@ -8795,24 +9178,738 @@
       <w:r>
         <w:t xml:space="preserve">Ilustración </w:t>
       </w:r>
+      <w:r>
+        <w:fldChar w:fldCharType="begin"/>
+      </w:r>
+      <w:r>
+        <w:instrText xml:space="preserve"> SEQ Ilustración \* ARABIC </w:instrText>
+      </w:r>
+      <w:r>
+        <w:fldChar w:fldCharType="separate"/>
+      </w:r>
+      <w:r>
+        <w:rPr>
+          <w:noProof/>
+        </w:rPr>
+        <w:t>4</w:t>
+      </w:r>
+      <w:r>
+        <w:rPr>
+          <w:noProof/>
+        </w:rPr>
+        <w:fldChar w:fldCharType="end"/>
+      </w:r>
+      <w:r>
+        <w:t xml:space="preserve"> - Diseño lógico de las llamadas al 112.</w:t>
+      </w:r>
+    </w:p>
+    <w:p>
+      <w:r>
+        <w:t>Respecto al nivel “ALL” estamos haciendo referencia a la agrupación de todas las instancias de la dimensión al mismo tiempo (esto será así a lo largo de toda la práctica), es por ello que no tiene atributos descriptores por sí mismo.</w:t>
+      </w:r>
+    </w:p>
+    <w:p>
+      <w:r>
+        <w:t>Respecto a la gestión de las infracciones presentamos las siguientes métricas:</w:t>
+      </w:r>
+    </w:p>
+    <w:tbl>
+      <w:tblPr>
+        <w:tblStyle w:val="Tablaconcuadrcula"/>
+        <w:tblW w:w="0" w:type="auto"/>
+        <w:tblBorders>
+          <w:top w:val="none" w:sz="0" w:space="0" w:color="auto"/>
+          <w:left w:val="none" w:sz="0" w:space="0" w:color="auto"/>
+          <w:bottom w:val="none" w:sz="0" w:space="0" w:color="auto"/>
+          <w:right w:val="none" w:sz="0" w:space="0" w:color="auto"/>
+        </w:tblBorders>
+        <w:tblLook w:val="04A0" w:firstRow="1" w:lastRow="0" w:firstColumn="1" w:lastColumn="0" w:noHBand="0" w:noVBand="1"/>
+      </w:tblPr>
+      <w:tblGrid>
+        <w:gridCol w:w="2988"/>
+        <w:gridCol w:w="2793"/>
+        <w:gridCol w:w="2723"/>
+      </w:tblGrid>
+      <w:tr>
+        <w:tc>
+          <w:tcPr>
+            <w:tcW w:w="2831" w:type="dxa"/>
+          </w:tcPr>
+          <w:p>
+            <w:pPr>
+              <w:ind w:firstLine="0"/>
+              <w:jc w:val="center"/>
+              <w:rPr>
+                <w:b/>
+                <w:bCs/>
+              </w:rPr>
+            </w:pPr>
+            <w:r>
+              <w:rPr>
+                <w:b/>
+                <w:bCs/>
+              </w:rPr>
+              <w:t>Hecho</w:t>
+            </w:r>
+          </w:p>
+        </w:tc>
+        <w:tc>
+          <w:tcPr>
+            <w:tcW w:w="2831" w:type="dxa"/>
+          </w:tcPr>
+          <w:p>
+            <w:pPr>
+              <w:ind w:firstLine="0"/>
+              <w:jc w:val="center"/>
+              <w:rPr>
+                <w:b/>
+                <w:bCs/>
+              </w:rPr>
+            </w:pPr>
+            <w:r>
+              <w:rPr>
+                <w:b/>
+                <w:bCs/>
+              </w:rPr>
+              <w:t>Métrica</w:t>
+            </w:r>
+          </w:p>
+        </w:tc>
+        <w:tc>
+          <w:tcPr>
+            <w:tcW w:w="2832" w:type="dxa"/>
+          </w:tcPr>
+          <w:p>
+            <w:pPr>
+              <w:ind w:firstLine="0"/>
+              <w:jc w:val="center"/>
+              <w:rPr>
+                <w:b/>
+                <w:bCs/>
+              </w:rPr>
+            </w:pPr>
+            <w:r>
+              <w:rPr>
+                <w:b/>
+                <w:bCs/>
+              </w:rPr>
+              <w:t>Descripción</w:t>
+            </w:r>
+          </w:p>
+        </w:tc>
+      </w:tr>
+      <w:tr>
+        <w:tc>
+          <w:tcPr>
+            <w:tcW w:w="2831" w:type="dxa"/>
+          </w:tcPr>
+          <w:p>
+            <w:pPr>
+              <w:ind w:firstLine="0"/>
+            </w:pPr>
+            <w:r>
+              <w:t>Fact_Infracciones_Evolucion</w:t>
+            </w:r>
+          </w:p>
+        </w:tc>
+        <w:tc>
+          <w:tcPr>
+            <w:tcW w:w="2831" w:type="dxa"/>
+          </w:tcPr>
+          <w:p>
+            <w:pPr>
+              <w:ind w:firstLine="0"/>
+            </w:pPr>
+            <w:r>
+              <w:t>N_Identificados</w:t>
+            </w:r>
+          </w:p>
+        </w:tc>
+        <w:tc>
+          <w:tcPr>
+            <w:tcW w:w="2832" w:type="dxa"/>
+          </w:tcPr>
+          <w:p>
+            <w:pPr>
+              <w:ind w:firstLine="0"/>
+            </w:pPr>
+            <w:r>
+              <w:t>Número de identificados.</w:t>
+            </w:r>
+          </w:p>
+        </w:tc>
+      </w:tr>
+      <w:tr>
+        <w:tc>
+          <w:tcPr>
+            <w:tcW w:w="2831" w:type="dxa"/>
+          </w:tcPr>
+          <w:p>
+            <w:pPr>
+              <w:ind w:firstLine="0"/>
+            </w:pPr>
+            <w:r>
+              <w:t>Fact_Infracciones_Evolucion</w:t>
+            </w:r>
+          </w:p>
+        </w:tc>
+        <w:tc>
+          <w:tcPr>
+            <w:tcW w:w="2831" w:type="dxa"/>
+          </w:tcPr>
+          <w:p>
+            <w:pPr>
+              <w:ind w:firstLine="0"/>
+            </w:pPr>
+            <w:r>
+              <w:t>N_Detenidos</w:t>
+            </w:r>
+          </w:p>
+        </w:tc>
+        <w:tc>
+          <w:tcPr>
+            <w:tcW w:w="2832" w:type="dxa"/>
+          </w:tcPr>
+          <w:p>
+            <w:pPr>
+              <w:ind w:firstLine="0"/>
+            </w:pPr>
+            <w:r>
+              <w:t>Número de detenidos.</w:t>
+            </w:r>
+          </w:p>
+        </w:tc>
+      </w:tr>
+      <w:tr>
+        <w:tc>
+          <w:tcPr>
+            <w:tcW w:w="2831" w:type="dxa"/>
+          </w:tcPr>
+          <w:p>
+            <w:pPr>
+              <w:ind w:firstLine="0"/>
+            </w:pPr>
+            <w:r>
+              <w:t>Fact_Infracciones_Evolucion</w:t>
+            </w:r>
+          </w:p>
+        </w:tc>
+        <w:tc>
+          <w:tcPr>
+            <w:tcW w:w="2831" w:type="dxa"/>
+          </w:tcPr>
+          <w:p>
+            <w:pPr>
+              <w:ind w:firstLine="0"/>
+            </w:pPr>
+            <w:r>
+              <w:t>N_Denuncias</w:t>
+            </w:r>
+          </w:p>
+        </w:tc>
+        <w:tc>
+          <w:tcPr>
+            <w:tcW w:w="2832" w:type="dxa"/>
+          </w:tcPr>
+          <w:p>
+            <w:pPr>
+              <w:ind w:firstLine="0"/>
+            </w:pPr>
+            <w:r>
+              <w:t>Número de denuncias.</w:t>
+            </w:r>
+          </w:p>
+        </w:tc>
+      </w:tr>
+      <w:tr>
+        <w:tc>
+          <w:tcPr>
+            <w:tcW w:w="2831" w:type="dxa"/>
+          </w:tcPr>
+          <w:p>
+            <w:pPr>
+              <w:ind w:firstLine="0"/>
+            </w:pPr>
+            <w:r>
+              <w:t>Fact_Infracciones_Evolucion</w:t>
+            </w:r>
+          </w:p>
+        </w:tc>
+        <w:tc>
+          <w:tcPr>
+            <w:tcW w:w="2831" w:type="dxa"/>
+          </w:tcPr>
+          <w:p>
+            <w:pPr>
+              <w:ind w:firstLine="0"/>
+            </w:pPr>
+            <w:r>
+              <w:t>N_Vehiculos</w:t>
+            </w:r>
+          </w:p>
+        </w:tc>
+        <w:tc>
+          <w:tcPr>
+            <w:tcW w:w="2832" w:type="dxa"/>
+          </w:tcPr>
+          <w:p>
+            <w:pPr>
+              <w:ind w:firstLine="0"/>
+            </w:pPr>
+            <w:r>
+              <w:t>Número de vehículos interceptados.</w:t>
+            </w:r>
+          </w:p>
+        </w:tc>
+      </w:tr>
+      <w:tr>
+        <w:tc>
+          <w:tcPr>
+            <w:tcW w:w="2831" w:type="dxa"/>
+          </w:tcPr>
+          <w:p>
+            <w:pPr>
+              <w:ind w:firstLine="0"/>
+            </w:pPr>
+            <w:r>
+              <w:t>Fact_Infracciones_Evolucion</w:t>
+            </w:r>
+          </w:p>
+        </w:tc>
+        <w:tc>
+          <w:tcPr>
+            <w:tcW w:w="2831" w:type="dxa"/>
+          </w:tcPr>
+          <w:p>
+            <w:pPr>
+              <w:ind w:firstLine="0"/>
+            </w:pPr>
+            <w:r>
+              <w:t>N_Suma_Identificados</w:t>
+            </w:r>
+          </w:p>
+        </w:tc>
+        <w:tc>
+          <w:tcPr>
+            <w:tcW w:w="2832" w:type="dxa"/>
+          </w:tcPr>
+          <w:p>
+            <w:pPr>
+              <w:ind w:firstLine="0"/>
+            </w:pPr>
+            <w:r>
+              <w:t>Recuento del número de identificados diarios.</w:t>
+            </w:r>
+          </w:p>
+        </w:tc>
+      </w:tr>
+      <w:tr>
+        <w:tc>
+          <w:tcPr>
+            <w:tcW w:w="2831" w:type="dxa"/>
+          </w:tcPr>
+          <w:p>
+            <w:pPr>
+              <w:ind w:firstLine="0"/>
+            </w:pPr>
+            <w:r>
+              <w:t>Fact_Infracciones_Evolucion</w:t>
+            </w:r>
+          </w:p>
+        </w:tc>
+        <w:tc>
+          <w:tcPr>
+            <w:tcW w:w="2831" w:type="dxa"/>
+          </w:tcPr>
+          <w:p>
+            <w:pPr>
+              <w:ind w:firstLine="0"/>
+            </w:pPr>
+            <w:r>
+              <w:t>N_Suma_Detenidos</w:t>
+            </w:r>
+          </w:p>
+        </w:tc>
+        <w:tc>
+          <w:tcPr>
+            <w:tcW w:w="2832" w:type="dxa"/>
+          </w:tcPr>
+          <w:p>
+            <w:pPr>
+              <w:ind w:firstLine="0"/>
+            </w:pPr>
+            <w:r>
+              <w:t>Recuento del número de detenidos diarios.</w:t>
+            </w:r>
+          </w:p>
+        </w:tc>
+      </w:tr>
+      <w:tr>
+        <w:tc>
+          <w:tcPr>
+            <w:tcW w:w="2831" w:type="dxa"/>
+          </w:tcPr>
+          <w:p>
+            <w:pPr>
+              <w:ind w:firstLine="0"/>
+            </w:pPr>
+            <w:r>
+              <w:lastRenderedPageBreak/>
+              <w:t>Fact_Infracciones_Evolucion</w:t>
+            </w:r>
+          </w:p>
+        </w:tc>
+        <w:tc>
+          <w:tcPr>
+            <w:tcW w:w="2831" w:type="dxa"/>
+          </w:tcPr>
+          <w:p>
+            <w:pPr>
+              <w:ind w:firstLine="0"/>
+            </w:pPr>
+            <w:r>
+              <w:t>N_Suma_Denuncias</w:t>
+            </w:r>
+          </w:p>
+        </w:tc>
+        <w:tc>
+          <w:tcPr>
+            <w:tcW w:w="2832" w:type="dxa"/>
+          </w:tcPr>
+          <w:p>
+            <w:pPr>
+              <w:ind w:firstLine="0"/>
+            </w:pPr>
+            <w:r>
+              <w:t>Recuento del número de denuncias diarias.</w:t>
+            </w:r>
+          </w:p>
+        </w:tc>
+      </w:tr>
+      <w:tr>
+        <w:tc>
+          <w:tcPr>
+            <w:tcW w:w="2831" w:type="dxa"/>
+          </w:tcPr>
+          <w:p>
+            <w:pPr>
+              <w:ind w:firstLine="0"/>
+            </w:pPr>
+            <w:r>
+              <w:t>Fact_Infracciones_Evolucion</w:t>
+            </w:r>
+          </w:p>
+        </w:tc>
+        <w:tc>
+          <w:tcPr>
+            <w:tcW w:w="2831" w:type="dxa"/>
+          </w:tcPr>
+          <w:p>
+            <w:pPr>
+              <w:ind w:firstLine="0"/>
+            </w:pPr>
+            <w:r>
+              <w:t>N_Suma_Vehiculos</w:t>
+            </w:r>
+          </w:p>
+        </w:tc>
+        <w:tc>
+          <w:tcPr>
+            <w:tcW w:w="2832" w:type="dxa"/>
+          </w:tcPr>
+          <w:p>
+            <w:pPr>
+              <w:keepNext/>
+              <w:ind w:firstLine="0"/>
+            </w:pPr>
+            <w:r>
+              <w:t>Recuento del número de vehículos interceptados</w:t>
+            </w:r>
+            <w:r>
+              <w:t xml:space="preserve"> diari</w:t>
+            </w:r>
+            <w:r>
+              <w:t>o</w:t>
+            </w:r>
+            <w:r>
+              <w:t>s</w:t>
+            </w:r>
+            <w:r>
+              <w:t>.</w:t>
+            </w:r>
+          </w:p>
+        </w:tc>
+      </w:tr>
+    </w:tbl>
+    <w:p>
+      <w:pPr>
+        <w:pStyle w:val="Descripcin"/>
+        <w:jc w:val="center"/>
+      </w:pPr>
+      <w:r>
+        <w:t xml:space="preserve">Tabla </w:t>
+      </w:r>
+      <w:fldSimple w:instr=" SEQ Tabla \* ARABIC ">
+        <w:r>
+          <w:rPr>
+            <w:noProof/>
+          </w:rPr>
+          <w:t>15</w:t>
+        </w:r>
+      </w:fldSimple>
+      <w:r>
+        <w:t xml:space="preserve"> - Tabla de Métricas para las infracciones.</w:t>
+      </w:r>
+    </w:p>
+    <w:p>
+      <w:r>
+        <w:t>Respecto a los atributos que hay dentro de cada dimensión:</w:t>
+      </w:r>
+    </w:p>
+    <w:tbl>
+      <w:tblPr>
+        <w:tblStyle w:val="Tablaconcuadrcula"/>
+        <w:tblW w:w="0" w:type="auto"/>
+        <w:tblBorders>
+          <w:top w:val="none" w:sz="0" w:space="0" w:color="auto"/>
+          <w:left w:val="none" w:sz="0" w:space="0" w:color="auto"/>
+          <w:bottom w:val="none" w:sz="0" w:space="0" w:color="auto"/>
+          <w:right w:val="none" w:sz="0" w:space="0" w:color="auto"/>
+        </w:tblBorders>
+        <w:tblLook w:val="04A0" w:firstRow="1" w:lastRow="0" w:firstColumn="1" w:lastColumn="0" w:noHBand="0" w:noVBand="1"/>
+      </w:tblPr>
+      <w:tblGrid>
+        <w:gridCol w:w="4247"/>
+        <w:gridCol w:w="4247"/>
+      </w:tblGrid>
+      <w:tr>
+        <w:tc>
+          <w:tcPr>
+            <w:tcW w:w="4247" w:type="dxa"/>
+          </w:tcPr>
+          <w:p>
+            <w:pPr>
+              <w:ind w:firstLine="0"/>
+              <w:jc w:val="center"/>
+              <w:rPr>
+                <w:b/>
+                <w:bCs/>
+              </w:rPr>
+            </w:pPr>
+            <w:r>
+              <w:rPr>
+                <w:b/>
+                <w:bCs/>
+              </w:rPr>
+              <w:t>Dimensión</w:t>
+            </w:r>
+          </w:p>
+        </w:tc>
+        <w:tc>
+          <w:tcPr>
+            <w:tcW w:w="4247" w:type="dxa"/>
+          </w:tcPr>
+          <w:p>
+            <w:pPr>
+              <w:ind w:firstLine="0"/>
+              <w:jc w:val="center"/>
+              <w:rPr>
+                <w:b/>
+                <w:bCs/>
+              </w:rPr>
+            </w:pPr>
+            <w:r>
+              <w:rPr>
+                <w:b/>
+                <w:bCs/>
+              </w:rPr>
+              <w:t>Atributos descriptores</w:t>
+            </w:r>
+          </w:p>
+        </w:tc>
+      </w:tr>
+      <w:tr>
+        <w:tc>
+          <w:tcPr>
+            <w:tcW w:w="4247" w:type="dxa"/>
+          </w:tcPr>
+          <w:p>
+            <w:pPr>
+              <w:ind w:firstLine="0"/>
+            </w:pPr>
+            <w:r>
+              <w:t>Dim_Tiempo</w:t>
+            </w:r>
+          </w:p>
+        </w:tc>
+        <w:tc>
+          <w:tcPr>
+            <w:tcW w:w="4247" w:type="dxa"/>
+          </w:tcPr>
+          <w:p>
+            <w:pPr>
+              <w:ind w:firstLine="0"/>
+            </w:pPr>
+            <w:r>
+              <w:t>N_Dia, N_Mes, N_Año</w:t>
+            </w:r>
+          </w:p>
+        </w:tc>
+      </w:tr>
+      <w:tr>
+        <w:tc>
+          <w:tcPr>
+            <w:tcW w:w="4247" w:type="dxa"/>
+          </w:tcPr>
+          <w:p>
+            <w:pPr>
+              <w:ind w:firstLine="0"/>
+            </w:pPr>
+            <w:r>
+              <w:t>Dim_Lugar</w:t>
+            </w:r>
+          </w:p>
+        </w:tc>
+        <w:tc>
+          <w:tcPr>
+            <w:tcW w:w="4247" w:type="dxa"/>
+          </w:tcPr>
+          <w:p>
+            <w:pPr>
+              <w:ind w:firstLine="0"/>
+            </w:pPr>
+            <w:r>
+              <w:t>S_Provincia</w:t>
+            </w:r>
+          </w:p>
+        </w:tc>
+      </w:tr>
+      <w:tr>
+        <w:tc>
+          <w:tcPr>
+            <w:tcW w:w="4247" w:type="dxa"/>
+          </w:tcPr>
+          <w:p>
+            <w:pPr>
+              <w:ind w:firstLine="0"/>
+            </w:pPr>
+            <w:r>
+              <w:t>Dim_Policia</w:t>
+            </w:r>
+          </w:p>
+        </w:tc>
+        <w:tc>
+          <w:tcPr>
+            <w:tcW w:w="4247" w:type="dxa"/>
+          </w:tcPr>
+          <w:p>
+            <w:pPr>
+              <w:keepNext/>
+              <w:ind w:firstLine="0"/>
+            </w:pPr>
+            <w:r>
+              <w:t>S_TipoPolicia</w:t>
+            </w:r>
+          </w:p>
+        </w:tc>
+      </w:tr>
+    </w:tbl>
+    <w:p>
+      <w:pPr>
+        <w:pStyle w:val="Descripcin"/>
+        <w:jc w:val="center"/>
+      </w:pPr>
+      <w:r>
+        <w:t xml:space="preserve">Tabla </w:t>
+      </w:r>
+      <w:fldSimple w:instr=" SEQ Tabla \* ARABIC ">
+        <w:r>
+          <w:rPr>
+            <w:noProof/>
+          </w:rPr>
+          <w:t>16</w:t>
+        </w:r>
+      </w:fldSimple>
+      <w:r>
+        <w:t xml:space="preserve"> - Tabla de Atributos para las infracciones.</w:t>
+      </w:r>
+    </w:p>
+    <w:p>
+      <w:r>
+        <w:t>Por lo tanto, una vez analizadas las métricas y los atributos nos quedaría el siguiente diseño lógico:</w:t>
+      </w:r>
+    </w:p>
+    <w:p>
+      <w:pPr>
+        <w:keepNext/>
+        <w:ind w:firstLine="0"/>
+        <w:jc w:val="center"/>
+      </w:pPr>
+      <w:r>
+        <w:rPr>
+          <w:noProof/>
+        </w:rPr>
+        <w:drawing>
+          <wp:inline distT="0" distB="0" distL="0" distR="0" wp14:anchorId="332FD915" wp14:editId="5EFF1756">
+            <wp:extent cx="5670830" cy="2504661"/>
+            <wp:effectExtent l="0" t="0" r="6350" b="0"/>
+            <wp:docPr id="8" name="Imagen 8" descr="Interfaz de usuario gráfica, Aplicación&#10;&#10;Descripción generada automáticamente"/>
+            <wp:cNvGraphicFramePr>
+              <a:graphicFrameLocks xmlns:a="http://schemas.openxmlformats.org/drawingml/2006/main" noChangeAspect="1"/>
+            </wp:cNvGraphicFramePr>
+            <a:graphic xmlns:a="http://schemas.openxmlformats.org/drawingml/2006/main">
+              <a:graphicData uri="http://schemas.openxmlformats.org/drawingml/2006/picture">
+                <pic:pic xmlns:pic="http://schemas.openxmlformats.org/drawingml/2006/picture">
+                  <pic:nvPicPr>
+                    <pic:cNvPr id="8" name="Imagen 8" descr="Interfaz de usuario gráfica, Aplicación&#10;&#10;Descripción generada automáticamente"/>
+                    <pic:cNvPicPr/>
+                  </pic:nvPicPr>
+                  <pic:blipFill>
+                    <a:blip r:embed="rId24" cstate="print">
+                      <a:extLst>
+                        <a:ext uri="{28A0092B-C50C-407E-A947-70E740481C1C}">
+                          <a14:useLocalDpi xmlns:a14="http://schemas.microsoft.com/office/drawing/2010/main" val="0"/>
+                        </a:ext>
+                      </a:extLst>
+                    </a:blip>
+                    <a:stretch>
+                      <a:fillRect/>
+                    </a:stretch>
+                  </pic:blipFill>
+                  <pic:spPr>
+                    <a:xfrm>
+                      <a:off x="0" y="0"/>
+                      <a:ext cx="5687052" cy="2511826"/>
+                    </a:xfrm>
+                    <a:prstGeom prst="rect">
+                      <a:avLst/>
+                    </a:prstGeom>
+                  </pic:spPr>
+                </pic:pic>
+              </a:graphicData>
+            </a:graphic>
+          </wp:inline>
+        </w:drawing>
+      </w:r>
+    </w:p>
+    <w:p>
+      <w:pPr>
+        <w:pStyle w:val="Descripcin"/>
+        <w:jc w:val="center"/>
+      </w:pPr>
+      <w:r>
+        <w:t xml:space="preserve">Ilustración </w:t>
+      </w:r>
       <w:fldSimple w:instr=" SEQ Ilustración \* ARABIC ">
         <w:r>
           <w:rPr>
             <w:noProof/>
           </w:rPr>
-          <w:t>3</w:t>
+          <w:t>5</w:t>
         </w:r>
       </w:fldSimple>
       <w:r>
-        <w:t xml:space="preserve"> - Diseño lógico de las llamadas al 112.</w:t>
-      </w:r>
-    </w:p>
-    <w:p>
-      <w:r>
-        <w:t>Respecto al nivel “ALL” estamos haciendo referencia a la agrupación de todas las instancias de la dimensión al mismo tiempo (esto será así a lo largo de toda la práctica)</w:t>
-      </w:r>
-      <w:r>
-        <w:t>, es por ello que no tiene atributos descriptores por sí mismo.</w:t>
+        <w:t xml:space="preserve"> - Diseño lógico de las infracciones.</w:t>
       </w:r>
     </w:p>
     <w:p/>
@@ -8824,6 +9921,7 @@
           <w:b/>
           <w:bCs/>
         </w:rPr>
+        <w:lastRenderedPageBreak/>
         <w:t xml:space="preserve"> </w:t>
       </w:r>
     </w:p>
@@ -9116,7 +10214,7 @@
       </w:pPr>
     </w:p>
     <w:sectPr>
-      <w:headerReference w:type="default" r:id="rId23"/>
+      <w:headerReference w:type="default" r:id="rId25"/>
       <w:pgSz w:w="11906" w:h="16838"/>
       <w:pgMar w:top="1417" w:right="1701" w:bottom="1417" w:left="1701" w:header="708" w:footer="708" w:gutter="0"/>
       <w:cols w:space="708"/>

</xml_diff>

<commit_message>
BBDD: PRA1 - Diseño físico
</commit_message>
<xml_diff>
--- a/2019-20/PrimerSemestre/BBDD/Practica_2/mariousm_DUBDA_PRA1.docx
+++ b/2019-20/PrimerSemestre/BBDD/Practica_2/mariousm_DUBDA_PRA1.docx
@@ -334,7 +334,7 @@
               <w:jc w:val="center"/>
               <w:outlineLvl w:val="0"/>
             </w:pPr>
-            <w:bookmarkStart w:id="1" w:name="_Toc68783621"/>
+            <w:bookmarkStart w:id="1" w:name="_Toc68811105"/>
             <w:r>
               <w:t>Índice de Contenido</w:t>
             </w:r>
@@ -406,7 +406,7 @@
             </w:rPr>
             <w:fldChar w:fldCharType="separate"/>
           </w:r>
-          <w:hyperlink w:anchor="_Toc68783621" w:history="1">
+          <w:hyperlink w:anchor="_Toc68811105" w:history="1">
             <w:r>
               <w:rPr>
                 <w:rStyle w:val="Hipervnculo"/>
@@ -433,7 +433,7 @@
                 <w:noProof/>
                 <w:webHidden/>
               </w:rPr>
-              <w:instrText xml:space="preserve"> PAGEREF _Toc68783621 \h </w:instrText>
+              <w:instrText xml:space="preserve"> PAGEREF _Toc68811105 \h </w:instrText>
             </w:r>
             <w:r>
               <w:rPr>
@@ -477,7 +477,7 @@
               <w:lang w:eastAsia="es-ES"/>
             </w:rPr>
           </w:pPr>
-          <w:hyperlink w:anchor="_Toc68783622" w:history="1">
+          <w:hyperlink w:anchor="_Toc68811106" w:history="1">
             <w:r>
               <w:rPr>
                 <w:rStyle w:val="Hipervnculo"/>
@@ -504,7 +504,7 @@
                 <w:noProof/>
                 <w:webHidden/>
               </w:rPr>
-              <w:instrText xml:space="preserve"> PAGEREF _Toc68783622 \h </w:instrText>
+              <w:instrText xml:space="preserve"> PAGEREF _Toc68811106 \h </w:instrText>
             </w:r>
             <w:r>
               <w:rPr>
@@ -548,7 +548,7 @@
               <w:lang w:eastAsia="es-ES"/>
             </w:rPr>
           </w:pPr>
-          <w:hyperlink w:anchor="_Toc68783623" w:history="1">
+          <w:hyperlink w:anchor="_Toc68811107" w:history="1">
             <w:r>
               <w:rPr>
                 <w:rStyle w:val="Hipervnculo"/>
@@ -575,7 +575,7 @@
                 <w:noProof/>
                 <w:webHidden/>
               </w:rPr>
-              <w:instrText xml:space="preserve"> PAGEREF _Toc68783623 \h </w:instrText>
+              <w:instrText xml:space="preserve"> PAGEREF _Toc68811107 \h </w:instrText>
             </w:r>
             <w:r>
               <w:rPr>
@@ -595,7 +595,7 @@
                 <w:noProof/>
                 <w:webHidden/>
               </w:rPr>
-              <w:t>5</w:t>
+              <w:t>6</w:t>
             </w:r>
             <w:r>
               <w:rPr>
@@ -620,7 +620,7 @@
               <w:lang w:eastAsia="es-ES"/>
             </w:rPr>
           </w:pPr>
-          <w:hyperlink w:anchor="_Toc68783624" w:history="1">
+          <w:hyperlink w:anchor="_Toc68811108" w:history="1">
             <w:r>
               <w:rPr>
                 <w:rStyle w:val="Hipervnculo"/>
@@ -664,7 +664,7 @@
                 <w:noProof/>
                 <w:webHidden/>
               </w:rPr>
-              <w:instrText xml:space="preserve"> PAGEREF _Toc68783624 \h </w:instrText>
+              <w:instrText xml:space="preserve"> PAGEREF _Toc68811108 \h </w:instrText>
             </w:r>
             <w:r>
               <w:rPr>
@@ -684,7 +684,7 @@
                 <w:noProof/>
                 <w:webHidden/>
               </w:rPr>
-              <w:t>6</w:t>
+              <w:t>7</w:t>
             </w:r>
             <w:r>
               <w:rPr>
@@ -709,7 +709,7 @@
               <w:lang w:eastAsia="es-ES"/>
             </w:rPr>
           </w:pPr>
-          <w:hyperlink w:anchor="_Toc68783625" w:history="1">
+          <w:hyperlink w:anchor="_Toc68811109" w:history="1">
             <w:r>
               <w:rPr>
                 <w:rStyle w:val="Hipervnculo"/>
@@ -753,7 +753,7 @@
                 <w:noProof/>
                 <w:webHidden/>
               </w:rPr>
-              <w:instrText xml:space="preserve"> PAGEREF _Toc68783625 \h </w:instrText>
+              <w:instrText xml:space="preserve"> PAGEREF _Toc68811109 \h </w:instrText>
             </w:r>
             <w:r>
               <w:rPr>
@@ -773,7 +773,7 @@
                 <w:noProof/>
                 <w:webHidden/>
               </w:rPr>
-              <w:t>8</w:t>
+              <w:t>9</w:t>
             </w:r>
             <w:r>
               <w:rPr>
@@ -798,7 +798,7 @@
               <w:lang w:eastAsia="es-ES"/>
             </w:rPr>
           </w:pPr>
-          <w:hyperlink w:anchor="_Toc68783626" w:history="1">
+          <w:hyperlink w:anchor="_Toc68811110" w:history="1">
             <w:r>
               <w:rPr>
                 <w:rStyle w:val="Hipervnculo"/>
@@ -842,7 +842,7 @@
                 <w:noProof/>
                 <w:webHidden/>
               </w:rPr>
-              <w:instrText xml:space="preserve"> PAGEREF _Toc68783626 \h </w:instrText>
+              <w:instrText xml:space="preserve"> PAGEREF _Toc68811110 \h </w:instrText>
             </w:r>
             <w:r>
               <w:rPr>
@@ -862,7 +862,7 @@
                 <w:noProof/>
                 <w:webHidden/>
               </w:rPr>
-              <w:t>9</w:t>
+              <w:t>10</w:t>
             </w:r>
             <w:r>
               <w:rPr>
@@ -887,7 +887,7 @@
               <w:lang w:eastAsia="es-ES"/>
             </w:rPr>
           </w:pPr>
-          <w:hyperlink w:anchor="_Toc68783627" w:history="1">
+          <w:hyperlink w:anchor="_Toc68811111" w:history="1">
             <w:r>
               <w:rPr>
                 <w:rStyle w:val="Hipervnculo"/>
@@ -931,7 +931,7 @@
                 <w:noProof/>
                 <w:webHidden/>
               </w:rPr>
-              <w:instrText xml:space="preserve"> PAGEREF _Toc68783627 \h </w:instrText>
+              <w:instrText xml:space="preserve"> PAGEREF _Toc68811111 \h </w:instrText>
             </w:r>
             <w:r>
               <w:rPr>
@@ -951,7 +951,7 @@
                 <w:noProof/>
                 <w:webHidden/>
               </w:rPr>
-              <w:t>10</w:t>
+              <w:t>11</w:t>
             </w:r>
             <w:r>
               <w:rPr>
@@ -976,7 +976,7 @@
               <w:lang w:eastAsia="es-ES"/>
             </w:rPr>
           </w:pPr>
-          <w:hyperlink w:anchor="_Toc68783628" w:history="1">
+          <w:hyperlink w:anchor="_Toc68811112" w:history="1">
             <w:r>
               <w:rPr>
                 <w:rStyle w:val="Hipervnculo"/>
@@ -1020,7 +1020,7 @@
                 <w:noProof/>
                 <w:webHidden/>
               </w:rPr>
-              <w:instrText xml:space="preserve"> PAGEREF _Toc68783628 \h </w:instrText>
+              <w:instrText xml:space="preserve"> PAGEREF _Toc68811112 \h </w:instrText>
             </w:r>
             <w:r>
               <w:rPr>
@@ -1040,7 +1040,7 @@
                 <w:noProof/>
                 <w:webHidden/>
               </w:rPr>
-              <w:t>12</w:t>
+              <w:t>13</w:t>
             </w:r>
             <w:r>
               <w:rPr>
@@ -1064,7 +1064,7 @@
               <w:lang w:eastAsia="es-ES"/>
             </w:rPr>
           </w:pPr>
-          <w:hyperlink w:anchor="_Toc68783629" w:history="1">
+          <w:hyperlink w:anchor="_Toc68811113" w:history="1">
             <w:r>
               <w:rPr>
                 <w:rStyle w:val="Hipervnculo"/>
@@ -1108,7 +1108,7 @@
                 <w:noProof/>
                 <w:webHidden/>
               </w:rPr>
-              <w:instrText xml:space="preserve"> PAGEREF _Toc68783629 \h </w:instrText>
+              <w:instrText xml:space="preserve"> PAGEREF _Toc68811113 \h </w:instrText>
             </w:r>
             <w:r>
               <w:rPr>
@@ -1128,7 +1128,7 @@
                 <w:noProof/>
                 <w:webHidden/>
               </w:rPr>
-              <w:t>12</w:t>
+              <w:t>13</w:t>
             </w:r>
             <w:r>
               <w:rPr>
@@ -1152,7 +1152,7 @@
               <w:lang w:eastAsia="es-ES"/>
             </w:rPr>
           </w:pPr>
-          <w:hyperlink w:anchor="_Toc68783630" w:history="1">
+          <w:hyperlink w:anchor="_Toc68811114" w:history="1">
             <w:r>
               <w:rPr>
                 <w:rStyle w:val="Hipervnculo"/>
@@ -1196,7 +1196,7 @@
                 <w:noProof/>
                 <w:webHidden/>
               </w:rPr>
-              <w:instrText xml:space="preserve"> PAGEREF _Toc68783630 \h </w:instrText>
+              <w:instrText xml:space="preserve"> PAGEREF _Toc68811114 \h </w:instrText>
             </w:r>
             <w:r>
               <w:rPr>
@@ -1216,7 +1216,7 @@
                 <w:noProof/>
                 <w:webHidden/>
               </w:rPr>
-              <w:t>13</w:t>
+              <w:t>14</w:t>
             </w:r>
             <w:r>
               <w:rPr>
@@ -1241,7 +1241,7 @@
               <w:lang w:eastAsia="es-ES"/>
             </w:rPr>
           </w:pPr>
-          <w:hyperlink w:anchor="_Toc68783631" w:history="1">
+          <w:hyperlink w:anchor="_Toc68811115" w:history="1">
             <w:r>
               <w:rPr>
                 <w:rStyle w:val="Hipervnculo"/>
@@ -1285,7 +1285,7 @@
                 <w:noProof/>
                 <w:webHidden/>
               </w:rPr>
-              <w:instrText xml:space="preserve"> PAGEREF _Toc68783631 \h </w:instrText>
+              <w:instrText xml:space="preserve"> PAGEREF _Toc68811115 \h </w:instrText>
             </w:r>
             <w:r>
               <w:rPr>
@@ -1305,7 +1305,7 @@
                 <w:noProof/>
                 <w:webHidden/>
               </w:rPr>
-              <w:t>13</w:t>
+              <w:t>14</w:t>
             </w:r>
             <w:r>
               <w:rPr>
@@ -1330,7 +1330,7 @@
               <w:lang w:eastAsia="es-ES"/>
             </w:rPr>
           </w:pPr>
-          <w:hyperlink w:anchor="_Toc68783632" w:history="1">
+          <w:hyperlink w:anchor="_Toc68811116" w:history="1">
             <w:r>
               <w:rPr>
                 <w:rStyle w:val="Hipervnculo"/>
@@ -1374,7 +1374,7 @@
                 <w:noProof/>
                 <w:webHidden/>
               </w:rPr>
-              <w:instrText xml:space="preserve"> PAGEREF _Toc68783632 \h </w:instrText>
+              <w:instrText xml:space="preserve"> PAGEREF _Toc68811116 \h </w:instrText>
             </w:r>
             <w:r>
               <w:rPr>
@@ -1394,7 +1394,7 @@
                 <w:noProof/>
                 <w:webHidden/>
               </w:rPr>
-              <w:t>14</w:t>
+              <w:t>15</w:t>
             </w:r>
             <w:r>
               <w:rPr>
@@ -1419,7 +1419,7 @@
               <w:lang w:eastAsia="es-ES"/>
             </w:rPr>
           </w:pPr>
-          <w:hyperlink w:anchor="_Toc68783633" w:history="1">
+          <w:hyperlink w:anchor="_Toc68811117" w:history="1">
             <w:r>
               <w:rPr>
                 <w:rStyle w:val="Hipervnculo"/>
@@ -1463,7 +1463,7 @@
                 <w:noProof/>
                 <w:webHidden/>
               </w:rPr>
-              <w:instrText xml:space="preserve"> PAGEREF _Toc68783633 \h </w:instrText>
+              <w:instrText xml:space="preserve"> PAGEREF _Toc68811117 \h </w:instrText>
             </w:r>
             <w:r>
               <w:rPr>
@@ -1483,7 +1483,7 @@
                 <w:noProof/>
                 <w:webHidden/>
               </w:rPr>
-              <w:t>16</w:t>
+              <w:t>17</w:t>
             </w:r>
             <w:r>
               <w:rPr>
@@ -1508,7 +1508,7 @@
               <w:lang w:eastAsia="es-ES"/>
             </w:rPr>
           </w:pPr>
-          <w:hyperlink w:anchor="_Toc68783634" w:history="1">
+          <w:hyperlink w:anchor="_Toc68811118" w:history="1">
             <w:r>
               <w:rPr>
                 <w:rStyle w:val="Hipervnculo"/>
@@ -1552,7 +1552,7 @@
                 <w:noProof/>
                 <w:webHidden/>
               </w:rPr>
-              <w:instrText xml:space="preserve"> PAGEREF _Toc68783634 \h </w:instrText>
+              <w:instrText xml:space="preserve"> PAGEREF _Toc68811118 \h </w:instrText>
             </w:r>
             <w:r>
               <w:rPr>
@@ -1572,7 +1572,7 @@
                 <w:noProof/>
                 <w:webHidden/>
               </w:rPr>
-              <w:t>17</w:t>
+              <w:t>18</w:t>
             </w:r>
             <w:r>
               <w:rPr>
@@ -1596,7 +1596,7 @@
               <w:lang w:eastAsia="es-ES"/>
             </w:rPr>
           </w:pPr>
-          <w:hyperlink w:anchor="_Toc68783635" w:history="1">
+          <w:hyperlink w:anchor="_Toc68811119" w:history="1">
             <w:r>
               <w:rPr>
                 <w:rStyle w:val="Hipervnculo"/>
@@ -1640,7 +1640,7 @@
                 <w:noProof/>
                 <w:webHidden/>
               </w:rPr>
-              <w:instrText xml:space="preserve"> PAGEREF _Toc68783635 \h </w:instrText>
+              <w:instrText xml:space="preserve"> PAGEREF _Toc68811119 \h </w:instrText>
             </w:r>
             <w:r>
               <w:rPr>
@@ -1660,7 +1660,7 @@
                 <w:noProof/>
                 <w:webHidden/>
               </w:rPr>
-              <w:t>18</w:t>
+              <w:t>19</w:t>
             </w:r>
             <w:r>
               <w:rPr>
@@ -1684,7 +1684,7 @@
               <w:lang w:eastAsia="es-ES"/>
             </w:rPr>
           </w:pPr>
-          <w:hyperlink w:anchor="_Toc68783636" w:history="1">
+          <w:hyperlink w:anchor="_Toc68811120" w:history="1">
             <w:r>
               <w:rPr>
                 <w:rStyle w:val="Hipervnculo"/>
@@ -1728,7 +1728,7 @@
                 <w:noProof/>
                 <w:webHidden/>
               </w:rPr>
-              <w:instrText xml:space="preserve"> PAGEREF _Toc68783636 \h </w:instrText>
+              <w:instrText xml:space="preserve"> PAGEREF _Toc68811120 \h </w:instrText>
             </w:r>
             <w:r>
               <w:rPr>
@@ -1748,7 +1748,7 @@
                 <w:noProof/>
                 <w:webHidden/>
               </w:rPr>
-              <w:t>20</w:t>
+              <w:t>21</w:t>
             </w:r>
             <w:r>
               <w:rPr>
@@ -1773,7 +1773,7 @@
               <w:lang w:eastAsia="es-ES"/>
             </w:rPr>
           </w:pPr>
-          <w:hyperlink w:anchor="_Toc68783637" w:history="1">
+          <w:hyperlink w:anchor="_Toc68811121" w:history="1">
             <w:r>
               <w:rPr>
                 <w:rStyle w:val="Hipervnculo"/>
@@ -1817,7 +1817,7 @@
                 <w:noProof/>
                 <w:webHidden/>
               </w:rPr>
-              <w:instrText xml:space="preserve"> PAGEREF _Toc68783637 \h </w:instrText>
+              <w:instrText xml:space="preserve"> PAGEREF _Toc68811121 \h </w:instrText>
             </w:r>
             <w:r>
               <w:rPr>
@@ -1837,7 +1837,7 @@
                 <w:noProof/>
                 <w:webHidden/>
               </w:rPr>
-              <w:t>34</w:t>
+              <w:t>42</w:t>
             </w:r>
             <w:r>
               <w:rPr>
@@ -1917,7 +1917,7 @@
               <w:jc w:val="center"/>
               <w:outlineLvl w:val="0"/>
             </w:pPr>
-            <w:bookmarkStart w:id="2" w:name="_Toc68783622"/>
+            <w:bookmarkStart w:id="2" w:name="_Toc68811106"/>
             <w:r>
               <w:t>Índice de tablas</w:t>
             </w:r>
@@ -1955,7 +1955,7 @@
       <w:r>
         <w:fldChar w:fldCharType="separate"/>
       </w:r>
-      <w:hyperlink w:anchor="_Toc68783638" w:history="1">
+      <w:hyperlink w:anchor="_Toc68811247" w:history="1">
         <w:r>
           <w:rPr>
             <w:rStyle w:val="Hipervnculo"/>
@@ -1982,7 +1982,7 @@
             <w:noProof/>
             <w:webHidden/>
           </w:rPr>
-          <w:instrText xml:space="preserve"> PAGEREF _Toc68783638 \h </w:instrText>
+          <w:instrText xml:space="preserve"> PAGEREF _Toc68811247 \h </w:instrText>
         </w:r>
         <w:r>
           <w:rPr>
@@ -2026,7 +2026,7 @@
           <w:lang w:eastAsia="es-ES"/>
         </w:rPr>
       </w:pPr>
-      <w:hyperlink w:anchor="_Toc68783639" w:history="1">
+      <w:hyperlink w:anchor="_Toc68811248" w:history="1">
         <w:r>
           <w:rPr>
             <w:rStyle w:val="Hipervnculo"/>
@@ -2053,7 +2053,7 @@
             <w:noProof/>
             <w:webHidden/>
           </w:rPr>
-          <w:instrText xml:space="preserve"> PAGEREF _Toc68783639 \h </w:instrText>
+          <w:instrText xml:space="preserve"> PAGEREF _Toc68811248 \h </w:instrText>
         </w:r>
         <w:r>
           <w:rPr>
@@ -2097,7 +2097,7 @@
           <w:lang w:eastAsia="es-ES"/>
         </w:rPr>
       </w:pPr>
-      <w:hyperlink w:anchor="_Toc68783640" w:history="1">
+      <w:hyperlink w:anchor="_Toc68811249" w:history="1">
         <w:r>
           <w:rPr>
             <w:rStyle w:val="Hipervnculo"/>
@@ -2124,7 +2124,7 @@
             <w:noProof/>
             <w:webHidden/>
           </w:rPr>
-          <w:instrText xml:space="preserve"> PAGEREF _Toc68783640 \h </w:instrText>
+          <w:instrText xml:space="preserve"> PAGEREF _Toc68811249 \h </w:instrText>
         </w:r>
         <w:r>
           <w:rPr>
@@ -2168,7 +2168,7 @@
           <w:lang w:eastAsia="es-ES"/>
         </w:rPr>
       </w:pPr>
-      <w:hyperlink w:anchor="_Toc68783641" w:history="1">
+      <w:hyperlink w:anchor="_Toc68811250" w:history="1">
         <w:r>
           <w:rPr>
             <w:rStyle w:val="Hipervnculo"/>
@@ -2195,7 +2195,7 @@
             <w:noProof/>
             <w:webHidden/>
           </w:rPr>
-          <w:instrText xml:space="preserve"> PAGEREF _Toc68783641 \h </w:instrText>
+          <w:instrText xml:space="preserve"> PAGEREF _Toc68811250 \h </w:instrText>
         </w:r>
         <w:r>
           <w:rPr>
@@ -2240,7 +2240,7 @@
           <w:lang w:eastAsia="es-ES"/>
         </w:rPr>
       </w:pPr>
-      <w:hyperlink w:anchor="_Toc68783642" w:history="1">
+      <w:hyperlink w:anchor="_Toc68811251" w:history="1">
         <w:r>
           <w:rPr>
             <w:rStyle w:val="Hipervnculo"/>
@@ -2267,7 +2267,7 @@
             <w:noProof/>
             <w:webHidden/>
           </w:rPr>
-          <w:instrText xml:space="preserve"> PAGEREF _Toc68783642 \h </w:instrText>
+          <w:instrText xml:space="preserve"> PAGEREF _Toc68811251 \h </w:instrText>
         </w:r>
         <w:r>
           <w:rPr>
@@ -2311,7 +2311,7 @@
           <w:lang w:eastAsia="es-ES"/>
         </w:rPr>
       </w:pPr>
-      <w:hyperlink w:anchor="_Toc68783643" w:history="1">
+      <w:hyperlink w:anchor="_Toc68811252" w:history="1">
         <w:r>
           <w:rPr>
             <w:rStyle w:val="Hipervnculo"/>
@@ -2338,7 +2338,7 @@
             <w:noProof/>
             <w:webHidden/>
           </w:rPr>
-          <w:instrText xml:space="preserve"> PAGEREF _Toc68783643 \h </w:instrText>
+          <w:instrText xml:space="preserve"> PAGEREF _Toc68811252 \h </w:instrText>
         </w:r>
         <w:r>
           <w:rPr>
@@ -2382,7 +2382,7 @@
           <w:lang w:eastAsia="es-ES"/>
         </w:rPr>
       </w:pPr>
-      <w:hyperlink w:anchor="_Toc68783644" w:history="1">
+      <w:hyperlink w:anchor="_Toc68811253" w:history="1">
         <w:r>
           <w:rPr>
             <w:rStyle w:val="Hipervnculo"/>
@@ -2409,7 +2409,7 @@
             <w:noProof/>
             <w:webHidden/>
           </w:rPr>
-          <w:instrText xml:space="preserve"> PAGEREF _Toc68783644 \h </w:instrText>
+          <w:instrText xml:space="preserve"> PAGEREF _Toc68811253 \h </w:instrText>
         </w:r>
         <w:r>
           <w:rPr>
@@ -2453,7 +2453,7 @@
           <w:lang w:eastAsia="es-ES"/>
         </w:rPr>
       </w:pPr>
-      <w:hyperlink w:anchor="_Toc68783645" w:history="1">
+      <w:hyperlink w:anchor="_Toc68811254" w:history="1">
         <w:r>
           <w:rPr>
             <w:rStyle w:val="Hipervnculo"/>
@@ -2480,7 +2480,7 @@
             <w:noProof/>
             <w:webHidden/>
           </w:rPr>
-          <w:instrText xml:space="preserve"> PAGEREF _Toc68783645 \h </w:instrText>
+          <w:instrText xml:space="preserve"> PAGEREF _Toc68811254 \h </w:instrText>
         </w:r>
         <w:r>
           <w:rPr>
@@ -2524,7 +2524,7 @@
           <w:lang w:eastAsia="es-ES"/>
         </w:rPr>
       </w:pPr>
-      <w:hyperlink w:anchor="_Toc68783646" w:history="1">
+      <w:hyperlink w:anchor="_Toc68811255" w:history="1">
         <w:r>
           <w:rPr>
             <w:rStyle w:val="Hipervnculo"/>
@@ -2551,7 +2551,7 @@
             <w:noProof/>
             <w:webHidden/>
           </w:rPr>
-          <w:instrText xml:space="preserve"> PAGEREF _Toc68783646 \h </w:instrText>
+          <w:instrText xml:space="preserve"> PAGEREF _Toc68811255 \h </w:instrText>
         </w:r>
         <w:r>
           <w:rPr>
@@ -2595,7 +2595,7 @@
           <w:lang w:eastAsia="es-ES"/>
         </w:rPr>
       </w:pPr>
-      <w:hyperlink w:anchor="_Toc68783647" w:history="1">
+      <w:hyperlink w:anchor="_Toc68811256" w:history="1">
         <w:r>
           <w:rPr>
             <w:rStyle w:val="Hipervnculo"/>
@@ -2622,7 +2622,7 @@
             <w:noProof/>
             <w:webHidden/>
           </w:rPr>
-          <w:instrText xml:space="preserve"> PAGEREF _Toc68783647 \h </w:instrText>
+          <w:instrText xml:space="preserve"> PAGEREF _Toc68811256 \h </w:instrText>
         </w:r>
         <w:r>
           <w:rPr>
@@ -2666,7 +2666,7 @@
           <w:lang w:eastAsia="es-ES"/>
         </w:rPr>
       </w:pPr>
-      <w:hyperlink w:anchor="_Toc68783648" w:history="1">
+      <w:hyperlink w:anchor="_Toc68811257" w:history="1">
         <w:r>
           <w:rPr>
             <w:rStyle w:val="Hipervnculo"/>
@@ -2693,7 +2693,7 @@
             <w:noProof/>
             <w:webHidden/>
           </w:rPr>
-          <w:instrText xml:space="preserve"> PAGEREF _Toc68783648 \h </w:instrText>
+          <w:instrText xml:space="preserve"> PAGEREF _Toc68811257 \h </w:instrText>
         </w:r>
         <w:r>
           <w:rPr>
@@ -2737,7 +2737,7 @@
           <w:lang w:eastAsia="es-ES"/>
         </w:rPr>
       </w:pPr>
-      <w:hyperlink w:anchor="_Toc68783649" w:history="1">
+      <w:hyperlink w:anchor="_Toc68811258" w:history="1">
         <w:r>
           <w:rPr>
             <w:rStyle w:val="Hipervnculo"/>
@@ -2764,7 +2764,7 @@
             <w:noProof/>
             <w:webHidden/>
           </w:rPr>
-          <w:instrText xml:space="preserve"> PAGEREF _Toc68783649 \h </w:instrText>
+          <w:instrText xml:space="preserve"> PAGEREF _Toc68811258 \h </w:instrText>
         </w:r>
         <w:r>
           <w:rPr>
@@ -2808,7 +2808,7 @@
           <w:lang w:eastAsia="es-ES"/>
         </w:rPr>
       </w:pPr>
-      <w:hyperlink w:anchor="_Toc68783650" w:history="1">
+      <w:hyperlink w:anchor="_Toc68811259" w:history="1">
         <w:r>
           <w:rPr>
             <w:rStyle w:val="Hipervnculo"/>
@@ -2835,7 +2835,7 @@
             <w:noProof/>
             <w:webHidden/>
           </w:rPr>
-          <w:instrText xml:space="preserve"> PAGEREF _Toc68783650 \h </w:instrText>
+          <w:instrText xml:space="preserve"> PAGEREF _Toc68811259 \h </w:instrText>
         </w:r>
         <w:r>
           <w:rPr>
@@ -2879,7 +2879,7 @@
           <w:lang w:eastAsia="es-ES"/>
         </w:rPr>
       </w:pPr>
-      <w:hyperlink w:anchor="_Toc68783651" w:history="1">
+      <w:hyperlink w:anchor="_Toc68811260" w:history="1">
         <w:r>
           <w:rPr>
             <w:rStyle w:val="Hipervnculo"/>
@@ -2906,7 +2906,7 @@
             <w:noProof/>
             <w:webHidden/>
           </w:rPr>
-          <w:instrText xml:space="preserve"> PAGEREF _Toc68783651 \h </w:instrText>
+          <w:instrText xml:space="preserve"> PAGEREF _Toc68811260 \h </w:instrText>
         </w:r>
         <w:r>
           <w:rPr>
@@ -2950,7 +2950,7 @@
           <w:lang w:eastAsia="es-ES"/>
         </w:rPr>
       </w:pPr>
-      <w:hyperlink w:anchor="_Toc68783652" w:history="1">
+      <w:hyperlink w:anchor="_Toc68811261" w:history="1">
         <w:r>
           <w:rPr>
             <w:rStyle w:val="Hipervnculo"/>
@@ -2977,7 +2977,7 @@
             <w:noProof/>
             <w:webHidden/>
           </w:rPr>
-          <w:instrText xml:space="preserve"> PAGEREF _Toc68783652 \h </w:instrText>
+          <w:instrText xml:space="preserve"> PAGEREF _Toc68811261 \h </w:instrText>
         </w:r>
         <w:r>
           <w:rPr>
@@ -3021,7 +3021,7 @@
           <w:lang w:eastAsia="es-ES"/>
         </w:rPr>
       </w:pPr>
-      <w:hyperlink w:anchor="_Toc68783653" w:history="1">
+      <w:hyperlink w:anchor="_Toc68811262" w:history="1">
         <w:r>
           <w:rPr>
             <w:rStyle w:val="Hipervnculo"/>
@@ -3048,7 +3048,7 @@
             <w:noProof/>
             <w:webHidden/>
           </w:rPr>
-          <w:instrText xml:space="preserve"> PAGEREF _Toc68783653 \h </w:instrText>
+          <w:instrText xml:space="preserve"> PAGEREF _Toc68811262 \h </w:instrText>
         </w:r>
         <w:r>
           <w:rPr>
@@ -3092,7 +3092,7 @@
           <w:lang w:eastAsia="es-ES"/>
         </w:rPr>
       </w:pPr>
-      <w:hyperlink w:anchor="_Toc68783654" w:history="1">
+      <w:hyperlink w:anchor="_Toc68811263" w:history="1">
         <w:r>
           <w:rPr>
             <w:rStyle w:val="Hipervnculo"/>
@@ -3119,7 +3119,7 @@
             <w:noProof/>
             <w:webHidden/>
           </w:rPr>
-          <w:instrText xml:space="preserve"> PAGEREF _Toc68783654 \h </w:instrText>
+          <w:instrText xml:space="preserve"> PAGEREF _Toc68811263 \h </w:instrText>
         </w:r>
         <w:r>
           <w:rPr>
@@ -3163,7 +3163,7 @@
           <w:lang w:eastAsia="es-ES"/>
         </w:rPr>
       </w:pPr>
-      <w:hyperlink w:anchor="_Toc68783655" w:history="1">
+      <w:hyperlink w:anchor="_Toc68811264" w:history="1">
         <w:r>
           <w:rPr>
             <w:rStyle w:val="Hipervnculo"/>
@@ -3190,7 +3190,7 @@
             <w:noProof/>
             <w:webHidden/>
           </w:rPr>
-          <w:instrText xml:space="preserve"> PAGEREF _Toc68783655 \h </w:instrText>
+          <w:instrText xml:space="preserve"> PAGEREF _Toc68811264 \h </w:instrText>
         </w:r>
         <w:r>
           <w:rPr>
@@ -3234,7 +3234,7 @@
           <w:lang w:eastAsia="es-ES"/>
         </w:rPr>
       </w:pPr>
-      <w:hyperlink w:anchor="_Toc68783656" w:history="1">
+      <w:hyperlink w:anchor="_Toc68811265" w:history="1">
         <w:r>
           <w:rPr>
             <w:rStyle w:val="Hipervnculo"/>
@@ -3261,7 +3261,7 @@
             <w:noProof/>
             <w:webHidden/>
           </w:rPr>
-          <w:instrText xml:space="preserve"> PAGEREF _Toc68783656 \h </w:instrText>
+          <w:instrText xml:space="preserve"> PAGEREF _Toc68811265 \h </w:instrText>
         </w:r>
         <w:r>
           <w:rPr>
@@ -3305,7 +3305,7 @@
           <w:lang w:eastAsia="es-ES"/>
         </w:rPr>
       </w:pPr>
-      <w:hyperlink w:anchor="_Toc68783657" w:history="1">
+      <w:hyperlink w:anchor="_Toc68811266" w:history="1">
         <w:r>
           <w:rPr>
             <w:rStyle w:val="Hipervnculo"/>
@@ -3332,7 +3332,7 @@
             <w:noProof/>
             <w:webHidden/>
           </w:rPr>
-          <w:instrText xml:space="preserve"> PAGEREF _Toc68783657 \h </w:instrText>
+          <w:instrText xml:space="preserve"> PAGEREF _Toc68811266 \h </w:instrText>
         </w:r>
         <w:r>
           <w:rPr>
@@ -3376,7 +3376,7 @@
           <w:lang w:eastAsia="es-ES"/>
         </w:rPr>
       </w:pPr>
-      <w:hyperlink w:anchor="_Toc68783658" w:history="1">
+      <w:hyperlink w:anchor="_Toc68811267" w:history="1">
         <w:r>
           <w:rPr>
             <w:rStyle w:val="Hipervnculo"/>
@@ -3403,7 +3403,7 @@
             <w:noProof/>
             <w:webHidden/>
           </w:rPr>
-          <w:instrText xml:space="preserve"> PAGEREF _Toc68783658 \h </w:instrText>
+          <w:instrText xml:space="preserve"> PAGEREF _Toc68811267 \h </w:instrText>
         </w:r>
         <w:r>
           <w:rPr>
@@ -3447,7 +3447,7 @@
           <w:lang w:eastAsia="es-ES"/>
         </w:rPr>
       </w:pPr>
-      <w:hyperlink w:anchor="_Toc68783659" w:history="1">
+      <w:hyperlink w:anchor="_Toc68811268" w:history="1">
         <w:r>
           <w:rPr>
             <w:rStyle w:val="Hipervnculo"/>
@@ -3474,7 +3474,7 @@
             <w:noProof/>
             <w:webHidden/>
           </w:rPr>
-          <w:instrText xml:space="preserve"> PAGEREF _Toc68783659 \h </w:instrText>
+          <w:instrText xml:space="preserve"> PAGEREF _Toc68811268 \h </w:instrText>
         </w:r>
         <w:r>
           <w:rPr>
@@ -3518,7 +3518,7 @@
           <w:lang w:eastAsia="es-ES"/>
         </w:rPr>
       </w:pPr>
-      <w:hyperlink w:anchor="_Toc68783660" w:history="1">
+      <w:hyperlink w:anchor="_Toc68811269" w:history="1">
         <w:r>
           <w:rPr>
             <w:rStyle w:val="Hipervnculo"/>
@@ -3545,7 +3545,7 @@
             <w:noProof/>
             <w:webHidden/>
           </w:rPr>
-          <w:instrText xml:space="preserve"> PAGEREF _Toc68783660 \h </w:instrText>
+          <w:instrText xml:space="preserve"> PAGEREF _Toc68811269 \h </w:instrText>
         </w:r>
         <w:r>
           <w:rPr>
@@ -3589,7 +3589,7 @@
           <w:lang w:eastAsia="es-ES"/>
         </w:rPr>
       </w:pPr>
-      <w:hyperlink w:anchor="_Toc68783661" w:history="1">
+      <w:hyperlink w:anchor="_Toc68811270" w:history="1">
         <w:r>
           <w:rPr>
             <w:rStyle w:val="Hipervnculo"/>
@@ -3616,7 +3616,7 @@
             <w:noProof/>
             <w:webHidden/>
           </w:rPr>
-          <w:instrText xml:space="preserve"> PAGEREF _Toc68783661 \h </w:instrText>
+          <w:instrText xml:space="preserve"> PAGEREF _Toc68811270 \h </w:instrText>
         </w:r>
         <w:r>
           <w:rPr>
@@ -3660,7 +3660,7 @@
           <w:lang w:eastAsia="es-ES"/>
         </w:rPr>
       </w:pPr>
-      <w:hyperlink w:anchor="_Toc68783662" w:history="1">
+      <w:hyperlink w:anchor="_Toc68811271" w:history="1">
         <w:r>
           <w:rPr>
             <w:rStyle w:val="Hipervnculo"/>
@@ -3687,7 +3687,7 @@
             <w:noProof/>
             <w:webHidden/>
           </w:rPr>
-          <w:instrText xml:space="preserve"> PAGEREF _Toc68783662 \h </w:instrText>
+          <w:instrText xml:space="preserve"> PAGEREF _Toc68811271 \h </w:instrText>
         </w:r>
         <w:r>
           <w:rPr>
@@ -3731,7 +3731,7 @@
           <w:lang w:eastAsia="es-ES"/>
         </w:rPr>
       </w:pPr>
-      <w:hyperlink w:anchor="_Toc68783663" w:history="1">
+      <w:hyperlink w:anchor="_Toc68811272" w:history="1">
         <w:r>
           <w:rPr>
             <w:rStyle w:val="Hipervnculo"/>
@@ -3758,7 +3758,7 @@
             <w:noProof/>
             <w:webHidden/>
           </w:rPr>
-          <w:instrText xml:space="preserve"> PAGEREF _Toc68783663 \h </w:instrText>
+          <w:instrText xml:space="preserve"> PAGEREF _Toc68811272 \h </w:instrText>
         </w:r>
         <w:r>
           <w:rPr>
@@ -3803,7 +3803,7 @@
           <w:lang w:eastAsia="es-ES"/>
         </w:rPr>
       </w:pPr>
-      <w:hyperlink w:anchor="_Toc68783664" w:history="1">
+      <w:hyperlink w:anchor="_Toc68811273" w:history="1">
         <w:r>
           <w:rPr>
             <w:rStyle w:val="Hipervnculo"/>
@@ -3830,7 +3830,7 @@
             <w:noProof/>
             <w:webHidden/>
           </w:rPr>
-          <w:instrText xml:space="preserve"> PAGEREF _Toc68783664 \h </w:instrText>
+          <w:instrText xml:space="preserve"> PAGEREF _Toc68811273 \h </w:instrText>
         </w:r>
         <w:r>
           <w:rPr>
@@ -3875,7 +3875,7 @@
           <w:lang w:eastAsia="es-ES"/>
         </w:rPr>
       </w:pPr>
-      <w:hyperlink w:anchor="_Toc68783665" w:history="1">
+      <w:hyperlink w:anchor="_Toc68811274" w:history="1">
         <w:r>
           <w:rPr>
             <w:rStyle w:val="Hipervnculo"/>
@@ -3902,7 +3902,7 @@
             <w:noProof/>
             <w:webHidden/>
           </w:rPr>
-          <w:instrText xml:space="preserve"> PAGEREF _Toc68783665 \h </w:instrText>
+          <w:instrText xml:space="preserve"> PAGEREF _Toc68811274 \h </w:instrText>
         </w:r>
         <w:r>
           <w:rPr>
@@ -3923,6 +3923,716 @@
             <w:webHidden/>
           </w:rPr>
           <w:t>34</w:t>
+        </w:r>
+        <w:r>
+          <w:rPr>
+            <w:noProof/>
+            <w:webHidden/>
+          </w:rPr>
+          <w:fldChar w:fldCharType="end"/>
+        </w:r>
+      </w:hyperlink>
+    </w:p>
+    <w:p>
+      <w:pPr>
+        <w:pStyle w:val="Tabladeilustraciones"/>
+        <w:tabs>
+          <w:tab w:val="right" w:leader="dot" w:pos="8494"/>
+        </w:tabs>
+        <w:rPr>
+          <w:rFonts w:eastAsiaTheme="minorEastAsia"/>
+          <w:noProof/>
+          <w:sz w:val="22"/>
+          <w:lang w:eastAsia="es-ES"/>
+        </w:rPr>
+      </w:pPr>
+      <w:hyperlink w:anchor="_Toc68811275" w:history="1">
+        <w:r>
+          <w:rPr>
+            <w:rStyle w:val="Hipervnculo"/>
+            <w:noProof/>
+          </w:rPr>
+          <w:t>Tabla 29 - Diseño físico de Dim_Tipologia.</w:t>
+        </w:r>
+        <w:r>
+          <w:rPr>
+            <w:noProof/>
+            <w:webHidden/>
+          </w:rPr>
+          <w:tab/>
+        </w:r>
+        <w:r>
+          <w:rPr>
+            <w:noProof/>
+            <w:webHidden/>
+          </w:rPr>
+          <w:fldChar w:fldCharType="begin"/>
+        </w:r>
+        <w:r>
+          <w:rPr>
+            <w:noProof/>
+            <w:webHidden/>
+          </w:rPr>
+          <w:instrText xml:space="preserve"> PAGEREF _Toc68811275 \h </w:instrText>
+        </w:r>
+        <w:r>
+          <w:rPr>
+            <w:noProof/>
+            <w:webHidden/>
+          </w:rPr>
+        </w:r>
+        <w:r>
+          <w:rPr>
+            <w:noProof/>
+            <w:webHidden/>
+          </w:rPr>
+          <w:fldChar w:fldCharType="separate"/>
+        </w:r>
+        <w:r>
+          <w:rPr>
+            <w:noProof/>
+            <w:webHidden/>
+          </w:rPr>
+          <w:t>34</w:t>
+        </w:r>
+        <w:r>
+          <w:rPr>
+            <w:noProof/>
+            <w:webHidden/>
+          </w:rPr>
+          <w:fldChar w:fldCharType="end"/>
+        </w:r>
+      </w:hyperlink>
+    </w:p>
+    <w:p>
+      <w:pPr>
+        <w:pStyle w:val="Tabladeilustraciones"/>
+        <w:tabs>
+          <w:tab w:val="right" w:leader="dot" w:pos="8494"/>
+        </w:tabs>
+        <w:rPr>
+          <w:rFonts w:eastAsiaTheme="minorEastAsia"/>
+          <w:noProof/>
+          <w:sz w:val="22"/>
+          <w:lang w:eastAsia="es-ES"/>
+        </w:rPr>
+      </w:pPr>
+      <w:hyperlink w:anchor="_Toc68811276" w:history="1">
+        <w:r>
+          <w:rPr>
+            <w:rStyle w:val="Hipervnculo"/>
+            <w:noProof/>
+          </w:rPr>
+          <w:t>Tabla 30 - Diseño físico de Dim_Policia.</w:t>
+        </w:r>
+        <w:r>
+          <w:rPr>
+            <w:noProof/>
+            <w:webHidden/>
+          </w:rPr>
+          <w:tab/>
+        </w:r>
+        <w:r>
+          <w:rPr>
+            <w:noProof/>
+            <w:webHidden/>
+          </w:rPr>
+          <w:fldChar w:fldCharType="begin"/>
+        </w:r>
+        <w:r>
+          <w:rPr>
+            <w:noProof/>
+            <w:webHidden/>
+          </w:rPr>
+          <w:instrText xml:space="preserve"> PAGEREF _Toc68811276 \h </w:instrText>
+        </w:r>
+        <w:r>
+          <w:rPr>
+            <w:noProof/>
+            <w:webHidden/>
+          </w:rPr>
+        </w:r>
+        <w:r>
+          <w:rPr>
+            <w:noProof/>
+            <w:webHidden/>
+          </w:rPr>
+          <w:fldChar w:fldCharType="separate"/>
+        </w:r>
+        <w:r>
+          <w:rPr>
+            <w:noProof/>
+            <w:webHidden/>
+          </w:rPr>
+          <w:t>35</w:t>
+        </w:r>
+        <w:r>
+          <w:rPr>
+            <w:noProof/>
+            <w:webHidden/>
+          </w:rPr>
+          <w:fldChar w:fldCharType="end"/>
+        </w:r>
+      </w:hyperlink>
+    </w:p>
+    <w:p>
+      <w:pPr>
+        <w:pStyle w:val="Tabladeilustraciones"/>
+        <w:tabs>
+          <w:tab w:val="right" w:leader="dot" w:pos="8494"/>
+        </w:tabs>
+        <w:rPr>
+          <w:rFonts w:eastAsiaTheme="minorEastAsia"/>
+          <w:noProof/>
+          <w:sz w:val="22"/>
+          <w:lang w:eastAsia="es-ES"/>
+        </w:rPr>
+      </w:pPr>
+      <w:hyperlink w:anchor="_Toc68811277" w:history="1">
+        <w:r>
+          <w:rPr>
+            <w:rStyle w:val="Hipervnculo"/>
+            <w:noProof/>
+          </w:rPr>
+          <w:t>Tabla 31 - Diseño físico de Dim_GrupoEdad.</w:t>
+        </w:r>
+        <w:r>
+          <w:rPr>
+            <w:noProof/>
+            <w:webHidden/>
+          </w:rPr>
+          <w:tab/>
+        </w:r>
+        <w:r>
+          <w:rPr>
+            <w:noProof/>
+            <w:webHidden/>
+          </w:rPr>
+          <w:fldChar w:fldCharType="begin"/>
+        </w:r>
+        <w:r>
+          <w:rPr>
+            <w:noProof/>
+            <w:webHidden/>
+          </w:rPr>
+          <w:instrText xml:space="preserve"> PAGEREF _Toc68811277 \h </w:instrText>
+        </w:r>
+        <w:r>
+          <w:rPr>
+            <w:noProof/>
+            <w:webHidden/>
+          </w:rPr>
+        </w:r>
+        <w:r>
+          <w:rPr>
+            <w:noProof/>
+            <w:webHidden/>
+          </w:rPr>
+          <w:fldChar w:fldCharType="separate"/>
+        </w:r>
+        <w:r>
+          <w:rPr>
+            <w:noProof/>
+            <w:webHidden/>
+          </w:rPr>
+          <w:t>35</w:t>
+        </w:r>
+        <w:r>
+          <w:rPr>
+            <w:noProof/>
+            <w:webHidden/>
+          </w:rPr>
+          <w:fldChar w:fldCharType="end"/>
+        </w:r>
+      </w:hyperlink>
+    </w:p>
+    <w:p>
+      <w:pPr>
+        <w:pStyle w:val="Tabladeilustraciones"/>
+        <w:tabs>
+          <w:tab w:val="right" w:leader="dot" w:pos="8494"/>
+        </w:tabs>
+        <w:rPr>
+          <w:rFonts w:eastAsiaTheme="minorEastAsia"/>
+          <w:noProof/>
+          <w:sz w:val="22"/>
+          <w:lang w:eastAsia="es-ES"/>
+        </w:rPr>
+      </w:pPr>
+      <w:hyperlink w:anchor="_Toc68811278" w:history="1">
+        <w:r>
+          <w:rPr>
+            <w:rStyle w:val="Hipervnculo"/>
+            <w:noProof/>
+          </w:rPr>
+          <w:t>Tabla 32 - Diseño físico de Dim_Tiempo.</w:t>
+        </w:r>
+        <w:r>
+          <w:rPr>
+            <w:noProof/>
+            <w:webHidden/>
+          </w:rPr>
+          <w:tab/>
+        </w:r>
+        <w:r>
+          <w:rPr>
+            <w:noProof/>
+            <w:webHidden/>
+          </w:rPr>
+          <w:fldChar w:fldCharType="begin"/>
+        </w:r>
+        <w:r>
+          <w:rPr>
+            <w:noProof/>
+            <w:webHidden/>
+          </w:rPr>
+          <w:instrText xml:space="preserve"> PAGEREF _Toc68811278 \h </w:instrText>
+        </w:r>
+        <w:r>
+          <w:rPr>
+            <w:noProof/>
+            <w:webHidden/>
+          </w:rPr>
+        </w:r>
+        <w:r>
+          <w:rPr>
+            <w:noProof/>
+            <w:webHidden/>
+          </w:rPr>
+          <w:fldChar w:fldCharType="separate"/>
+        </w:r>
+        <w:r>
+          <w:rPr>
+            <w:noProof/>
+            <w:webHidden/>
+          </w:rPr>
+          <w:t>35</w:t>
+        </w:r>
+        <w:r>
+          <w:rPr>
+            <w:noProof/>
+            <w:webHidden/>
+          </w:rPr>
+          <w:fldChar w:fldCharType="end"/>
+        </w:r>
+      </w:hyperlink>
+    </w:p>
+    <w:p>
+      <w:pPr>
+        <w:pStyle w:val="Tabladeilustraciones"/>
+        <w:tabs>
+          <w:tab w:val="right" w:leader="dot" w:pos="8494"/>
+        </w:tabs>
+        <w:rPr>
+          <w:rFonts w:eastAsiaTheme="minorEastAsia"/>
+          <w:noProof/>
+          <w:sz w:val="22"/>
+          <w:lang w:eastAsia="es-ES"/>
+        </w:rPr>
+      </w:pPr>
+      <w:hyperlink w:anchor="_Toc68811279" w:history="1">
+        <w:r>
+          <w:rPr>
+            <w:rStyle w:val="Hipervnculo"/>
+            <w:noProof/>
+          </w:rPr>
+          <w:t>Tabla 33 - Diseño físico de Dim_Lugar.</w:t>
+        </w:r>
+        <w:r>
+          <w:rPr>
+            <w:noProof/>
+            <w:webHidden/>
+          </w:rPr>
+          <w:tab/>
+        </w:r>
+        <w:r>
+          <w:rPr>
+            <w:noProof/>
+            <w:webHidden/>
+          </w:rPr>
+          <w:fldChar w:fldCharType="begin"/>
+        </w:r>
+        <w:r>
+          <w:rPr>
+            <w:noProof/>
+            <w:webHidden/>
+          </w:rPr>
+          <w:instrText xml:space="preserve"> PAGEREF _Toc68811279 \h </w:instrText>
+        </w:r>
+        <w:r>
+          <w:rPr>
+            <w:noProof/>
+            <w:webHidden/>
+          </w:rPr>
+        </w:r>
+        <w:r>
+          <w:rPr>
+            <w:noProof/>
+            <w:webHidden/>
+          </w:rPr>
+          <w:fldChar w:fldCharType="separate"/>
+        </w:r>
+        <w:r>
+          <w:rPr>
+            <w:noProof/>
+            <w:webHidden/>
+          </w:rPr>
+          <w:t>36</w:t>
+        </w:r>
+        <w:r>
+          <w:rPr>
+            <w:noProof/>
+            <w:webHidden/>
+          </w:rPr>
+          <w:fldChar w:fldCharType="end"/>
+        </w:r>
+      </w:hyperlink>
+    </w:p>
+    <w:p>
+      <w:pPr>
+        <w:pStyle w:val="Tabladeilustraciones"/>
+        <w:tabs>
+          <w:tab w:val="right" w:leader="dot" w:pos="8494"/>
+        </w:tabs>
+        <w:rPr>
+          <w:rFonts w:eastAsiaTheme="minorEastAsia"/>
+          <w:noProof/>
+          <w:sz w:val="22"/>
+          <w:lang w:eastAsia="es-ES"/>
+        </w:rPr>
+      </w:pPr>
+      <w:hyperlink w:anchor="_Toc68811280" w:history="1">
+        <w:r>
+          <w:rPr>
+            <w:rStyle w:val="Hipervnculo"/>
+            <w:noProof/>
+          </w:rPr>
+          <w:t>Tabla 34 - Diseño físico de Fact_Llamadas112</w:t>
+        </w:r>
+        <w:r>
+          <w:rPr>
+            <w:noProof/>
+            <w:webHidden/>
+          </w:rPr>
+          <w:tab/>
+        </w:r>
+        <w:r>
+          <w:rPr>
+            <w:noProof/>
+            <w:webHidden/>
+          </w:rPr>
+          <w:fldChar w:fldCharType="begin"/>
+        </w:r>
+        <w:r>
+          <w:rPr>
+            <w:noProof/>
+            <w:webHidden/>
+          </w:rPr>
+          <w:instrText xml:space="preserve"> PAGEREF _Toc68811280 \h </w:instrText>
+        </w:r>
+        <w:r>
+          <w:rPr>
+            <w:noProof/>
+            <w:webHidden/>
+          </w:rPr>
+        </w:r>
+        <w:r>
+          <w:rPr>
+            <w:noProof/>
+            <w:webHidden/>
+          </w:rPr>
+          <w:fldChar w:fldCharType="separate"/>
+        </w:r>
+        <w:r>
+          <w:rPr>
+            <w:noProof/>
+            <w:webHidden/>
+          </w:rPr>
+          <w:t>36</w:t>
+        </w:r>
+        <w:r>
+          <w:rPr>
+            <w:noProof/>
+            <w:webHidden/>
+          </w:rPr>
+          <w:fldChar w:fldCharType="end"/>
+        </w:r>
+      </w:hyperlink>
+    </w:p>
+    <w:p>
+      <w:pPr>
+        <w:pStyle w:val="Tabladeilustraciones"/>
+        <w:tabs>
+          <w:tab w:val="right" w:leader="dot" w:pos="8494"/>
+        </w:tabs>
+        <w:rPr>
+          <w:rFonts w:eastAsiaTheme="minorEastAsia"/>
+          <w:noProof/>
+          <w:sz w:val="22"/>
+          <w:lang w:eastAsia="es-ES"/>
+        </w:rPr>
+      </w:pPr>
+      <w:hyperlink w:anchor="_Toc68811281" w:history="1">
+        <w:r>
+          <w:rPr>
+            <w:rStyle w:val="Hipervnculo"/>
+            <w:noProof/>
+          </w:rPr>
+          <w:t>Tabla 35 - Diseño físico de Fact_Infracciones_Evolucion.</w:t>
+        </w:r>
+        <w:r>
+          <w:rPr>
+            <w:noProof/>
+            <w:webHidden/>
+          </w:rPr>
+          <w:tab/>
+        </w:r>
+        <w:r>
+          <w:rPr>
+            <w:noProof/>
+            <w:webHidden/>
+          </w:rPr>
+          <w:fldChar w:fldCharType="begin"/>
+        </w:r>
+        <w:r>
+          <w:rPr>
+            <w:noProof/>
+            <w:webHidden/>
+          </w:rPr>
+          <w:instrText xml:space="preserve"> PAGEREF _Toc68811281 \h </w:instrText>
+        </w:r>
+        <w:r>
+          <w:rPr>
+            <w:noProof/>
+            <w:webHidden/>
+          </w:rPr>
+        </w:r>
+        <w:r>
+          <w:rPr>
+            <w:noProof/>
+            <w:webHidden/>
+          </w:rPr>
+          <w:fldChar w:fldCharType="separate"/>
+        </w:r>
+        <w:r>
+          <w:rPr>
+            <w:noProof/>
+            <w:webHidden/>
+          </w:rPr>
+          <w:t>38</w:t>
+        </w:r>
+        <w:r>
+          <w:rPr>
+            <w:noProof/>
+            <w:webHidden/>
+          </w:rPr>
+          <w:fldChar w:fldCharType="end"/>
+        </w:r>
+      </w:hyperlink>
+    </w:p>
+    <w:p>
+      <w:pPr>
+        <w:pStyle w:val="Tabladeilustraciones"/>
+        <w:tabs>
+          <w:tab w:val="right" w:leader="dot" w:pos="8494"/>
+        </w:tabs>
+        <w:rPr>
+          <w:rFonts w:eastAsiaTheme="minorEastAsia"/>
+          <w:noProof/>
+          <w:sz w:val="22"/>
+          <w:lang w:eastAsia="es-ES"/>
+        </w:rPr>
+      </w:pPr>
+      <w:hyperlink w:anchor="_Toc68811282" w:history="1">
+        <w:r>
+          <w:rPr>
+            <w:rStyle w:val="Hipervnculo"/>
+            <w:noProof/>
+          </w:rPr>
+          <w:t>Tabla 36 - Diseño físico del Fact_Poblacion.</w:t>
+        </w:r>
+        <w:r>
+          <w:rPr>
+            <w:noProof/>
+            <w:webHidden/>
+          </w:rPr>
+          <w:tab/>
+        </w:r>
+        <w:r>
+          <w:rPr>
+            <w:noProof/>
+            <w:webHidden/>
+          </w:rPr>
+          <w:fldChar w:fldCharType="begin"/>
+        </w:r>
+        <w:r>
+          <w:rPr>
+            <w:noProof/>
+            <w:webHidden/>
+          </w:rPr>
+          <w:instrText xml:space="preserve"> PAGEREF _Toc68811282 \h </w:instrText>
+        </w:r>
+        <w:r>
+          <w:rPr>
+            <w:noProof/>
+            <w:webHidden/>
+          </w:rPr>
+        </w:r>
+        <w:r>
+          <w:rPr>
+            <w:noProof/>
+            <w:webHidden/>
+          </w:rPr>
+          <w:fldChar w:fldCharType="separate"/>
+        </w:r>
+        <w:r>
+          <w:rPr>
+            <w:noProof/>
+            <w:webHidden/>
+          </w:rPr>
+          <w:t>38</w:t>
+        </w:r>
+        <w:r>
+          <w:rPr>
+            <w:noProof/>
+            <w:webHidden/>
+          </w:rPr>
+          <w:fldChar w:fldCharType="end"/>
+        </w:r>
+      </w:hyperlink>
+    </w:p>
+    <w:p>
+      <w:pPr>
+        <w:pStyle w:val="Tabladeilustraciones"/>
+        <w:tabs>
+          <w:tab w:val="right" w:leader="dot" w:pos="8494"/>
+        </w:tabs>
+        <w:rPr>
+          <w:rFonts w:eastAsiaTheme="minorEastAsia"/>
+          <w:noProof/>
+          <w:sz w:val="22"/>
+          <w:lang w:eastAsia="es-ES"/>
+        </w:rPr>
+      </w:pPr>
+      <w:hyperlink w:anchor="_Toc68811283" w:history="1">
+        <w:r>
+          <w:rPr>
+            <w:rStyle w:val="Hipervnculo"/>
+            <w:noProof/>
+          </w:rPr>
+          <w:t>Tabla 37 - Diseño físico de Fact_Movilidad.</w:t>
+        </w:r>
+        <w:r>
+          <w:rPr>
+            <w:noProof/>
+            <w:webHidden/>
+          </w:rPr>
+          <w:tab/>
+        </w:r>
+        <w:r>
+          <w:rPr>
+            <w:noProof/>
+            <w:webHidden/>
+          </w:rPr>
+          <w:fldChar w:fldCharType="begin"/>
+        </w:r>
+        <w:r>
+          <w:rPr>
+            <w:noProof/>
+            <w:webHidden/>
+          </w:rPr>
+          <w:instrText xml:space="preserve"> PAGEREF _Toc68811283 \h </w:instrText>
+        </w:r>
+        <w:r>
+          <w:rPr>
+            <w:noProof/>
+            <w:webHidden/>
+          </w:rPr>
+        </w:r>
+        <w:r>
+          <w:rPr>
+            <w:noProof/>
+            <w:webHidden/>
+          </w:rPr>
+          <w:fldChar w:fldCharType="separate"/>
+        </w:r>
+        <w:r>
+          <w:rPr>
+            <w:noProof/>
+            <w:webHidden/>
+          </w:rPr>
+          <w:t>39</w:t>
+        </w:r>
+        <w:r>
+          <w:rPr>
+            <w:noProof/>
+            <w:webHidden/>
+          </w:rPr>
+          <w:fldChar w:fldCharType="end"/>
+        </w:r>
+      </w:hyperlink>
+    </w:p>
+    <w:p>
+      <w:pPr>
+        <w:pStyle w:val="Tabladeilustraciones"/>
+        <w:tabs>
+          <w:tab w:val="right" w:leader="dot" w:pos="8494"/>
+        </w:tabs>
+        <w:rPr>
+          <w:rFonts w:eastAsiaTheme="minorEastAsia"/>
+          <w:noProof/>
+          <w:sz w:val="22"/>
+          <w:lang w:eastAsia="es-ES"/>
+        </w:rPr>
+      </w:pPr>
+      <w:hyperlink w:anchor="_Toc68811284" w:history="1">
+        <w:r>
+          <w:rPr>
+            <w:rStyle w:val="Hipervnculo"/>
+            <w:noProof/>
+          </w:rPr>
+          <w:t>Tabla 38 - Diseño físico de Fact_Evitacion_Aglomeracion.</w:t>
+        </w:r>
+        <w:r>
+          <w:rPr>
+            <w:noProof/>
+            <w:webHidden/>
+          </w:rPr>
+          <w:tab/>
+        </w:r>
+        <w:r>
+          <w:rPr>
+            <w:noProof/>
+            <w:webHidden/>
+          </w:rPr>
+          <w:fldChar w:fldCharType="begin"/>
+        </w:r>
+        <w:r>
+          <w:rPr>
+            <w:noProof/>
+            <w:webHidden/>
+          </w:rPr>
+          <w:instrText xml:space="preserve"> PAGEREF _Toc68811284 \h </w:instrText>
+        </w:r>
+        <w:r>
+          <w:rPr>
+            <w:noProof/>
+            <w:webHidden/>
+          </w:rPr>
+        </w:r>
+        <w:r>
+          <w:rPr>
+            <w:noProof/>
+            <w:webHidden/>
+          </w:rPr>
+          <w:fldChar w:fldCharType="separate"/>
+        </w:r>
+        <w:r>
+          <w:rPr>
+            <w:noProof/>
+            <w:webHidden/>
+          </w:rPr>
+          <w:t>40</w:t>
         </w:r>
         <w:r>
           <w:rPr>
@@ -3995,7 +4705,7 @@
               <w:jc w:val="center"/>
               <w:outlineLvl w:val="0"/>
             </w:pPr>
-            <w:bookmarkStart w:id="3" w:name="_Toc68783623"/>
+            <w:bookmarkStart w:id="3" w:name="_Toc68811107"/>
             <w:r>
               <w:t xml:space="preserve">Índice de </w:t>
             </w:r>
@@ -4036,7 +4746,7 @@
       <w:r>
         <w:fldChar w:fldCharType="separate"/>
       </w:r>
-      <w:hyperlink w:anchor="_Toc68783666" w:history="1">
+      <w:hyperlink w:anchor="_Toc68811285" w:history="1">
         <w:r>
           <w:rPr>
             <w:rStyle w:val="Hipervnculo"/>
@@ -4063,7 +4773,7 @@
             <w:noProof/>
             <w:webHidden/>
           </w:rPr>
-          <w:instrText xml:space="preserve"> PAGEREF _Toc68783666 \h </w:instrText>
+          <w:instrText xml:space="preserve"> PAGEREF _Toc68811285 \h </w:instrText>
         </w:r>
         <w:r>
           <w:rPr>
@@ -4107,7 +4817,7 @@
           <w:lang w:eastAsia="es-ES"/>
         </w:rPr>
       </w:pPr>
-      <w:hyperlink w:anchor="_Toc68783667" w:history="1">
+      <w:hyperlink w:anchor="_Toc68811286" w:history="1">
         <w:r>
           <w:rPr>
             <w:rStyle w:val="Hipervnculo"/>
@@ -4134,7 +4844,7 @@
             <w:noProof/>
             <w:webHidden/>
           </w:rPr>
-          <w:instrText xml:space="preserve"> PAGEREF _Toc68783667 \h </w:instrText>
+          <w:instrText xml:space="preserve"> PAGEREF _Toc68811286 \h </w:instrText>
         </w:r>
         <w:r>
           <w:rPr>
@@ -4178,7 +4888,7 @@
           <w:lang w:eastAsia="es-ES"/>
         </w:rPr>
       </w:pPr>
-      <w:hyperlink w:anchor="_Toc68783668" w:history="1">
+      <w:hyperlink w:anchor="_Toc68811287" w:history="1">
         <w:r>
           <w:rPr>
             <w:rStyle w:val="Hipervnculo"/>
@@ -4205,7 +4915,7 @@
             <w:noProof/>
             <w:webHidden/>
           </w:rPr>
-          <w:instrText xml:space="preserve"> PAGEREF _Toc68783668 \h </w:instrText>
+          <w:instrText xml:space="preserve"> PAGEREF _Toc68811287 \h </w:instrText>
         </w:r>
         <w:r>
           <w:rPr>
@@ -4249,7 +4959,7 @@
           <w:lang w:eastAsia="es-ES"/>
         </w:rPr>
       </w:pPr>
-      <w:hyperlink w:anchor="_Toc68783669" w:history="1">
+      <w:hyperlink w:anchor="_Toc68811288" w:history="1">
         <w:r>
           <w:rPr>
             <w:rStyle w:val="Hipervnculo"/>
@@ -4276,7 +4986,7 @@
             <w:noProof/>
             <w:webHidden/>
           </w:rPr>
-          <w:instrText xml:space="preserve"> PAGEREF _Toc68783669 \h </w:instrText>
+          <w:instrText xml:space="preserve"> PAGEREF _Toc68811288 \h </w:instrText>
         </w:r>
         <w:r>
           <w:rPr>
@@ -4320,7 +5030,7 @@
           <w:lang w:eastAsia="es-ES"/>
         </w:rPr>
       </w:pPr>
-      <w:hyperlink w:anchor="_Toc68783670" w:history="1">
+      <w:hyperlink w:anchor="_Toc68811289" w:history="1">
         <w:r>
           <w:rPr>
             <w:rStyle w:val="Hipervnculo"/>
@@ -4347,7 +5057,7 @@
             <w:noProof/>
             <w:webHidden/>
           </w:rPr>
-          <w:instrText xml:space="preserve"> PAGEREF _Toc68783670 \h </w:instrText>
+          <w:instrText xml:space="preserve"> PAGEREF _Toc68811289 \h </w:instrText>
         </w:r>
         <w:r>
           <w:rPr>
@@ -4391,7 +5101,7 @@
           <w:lang w:eastAsia="es-ES"/>
         </w:rPr>
       </w:pPr>
-      <w:hyperlink w:anchor="_Toc68783671" w:history="1">
+      <w:hyperlink w:anchor="_Toc68811290" w:history="1">
         <w:r>
           <w:rPr>
             <w:rStyle w:val="Hipervnculo"/>
@@ -4418,7 +5128,7 @@
             <w:noProof/>
             <w:webHidden/>
           </w:rPr>
-          <w:instrText xml:space="preserve"> PAGEREF _Toc68783671 \h </w:instrText>
+          <w:instrText xml:space="preserve"> PAGEREF _Toc68811290 \h </w:instrText>
         </w:r>
         <w:r>
           <w:rPr>
@@ -4462,7 +5172,7 @@
           <w:lang w:eastAsia="es-ES"/>
         </w:rPr>
       </w:pPr>
-      <w:hyperlink w:anchor="_Toc68783672" w:history="1">
+      <w:hyperlink w:anchor="_Toc68811291" w:history="1">
         <w:r>
           <w:rPr>
             <w:rStyle w:val="Hipervnculo"/>
@@ -4489,7 +5199,7 @@
             <w:noProof/>
             <w:webHidden/>
           </w:rPr>
-          <w:instrText xml:space="preserve"> PAGEREF _Toc68783672 \h </w:instrText>
+          <w:instrText xml:space="preserve"> PAGEREF _Toc68811291 \h </w:instrText>
         </w:r>
         <w:r>
           <w:rPr>
@@ -4533,7 +5243,7 @@
           <w:lang w:eastAsia="es-ES"/>
         </w:rPr>
       </w:pPr>
-      <w:hyperlink w:anchor="_Toc68783673" w:history="1">
+      <w:hyperlink w:anchor="_Toc68811292" w:history="1">
         <w:r>
           <w:rPr>
             <w:rStyle w:val="Hipervnculo"/>
@@ -4560,7 +5270,7 @@
             <w:noProof/>
             <w:webHidden/>
           </w:rPr>
-          <w:instrText xml:space="preserve"> PAGEREF _Toc68783673 \h </w:instrText>
+          <w:instrText xml:space="preserve"> PAGEREF _Toc68811292 \h </w:instrText>
         </w:r>
         <w:r>
           <w:rPr>
@@ -4604,7 +5314,7 @@
           <w:lang w:eastAsia="es-ES"/>
         </w:rPr>
       </w:pPr>
-      <w:hyperlink w:anchor="_Toc68783674" w:history="1">
+      <w:hyperlink w:anchor="_Toc68811293" w:history="1">
         <w:r>
           <w:rPr>
             <w:rStyle w:val="Hipervnculo"/>
@@ -4631,7 +5341,7 @@
             <w:noProof/>
             <w:webHidden/>
           </w:rPr>
-          <w:instrText xml:space="preserve"> PAGEREF _Toc68783674 \h </w:instrText>
+          <w:instrText xml:space="preserve"> PAGEREF _Toc68811293 \h </w:instrText>
         </w:r>
         <w:r>
           <w:rPr>
@@ -4675,7 +5385,7 @@
           <w:lang w:eastAsia="es-ES"/>
         </w:rPr>
       </w:pPr>
-      <w:hyperlink w:anchor="_Toc68783675" w:history="1">
+      <w:hyperlink w:anchor="_Toc68811294" w:history="1">
         <w:r>
           <w:rPr>
             <w:rStyle w:val="Hipervnculo"/>
@@ -4702,7 +5412,7 @@
             <w:noProof/>
             <w:webHidden/>
           </w:rPr>
-          <w:instrText xml:space="preserve"> PAGEREF _Toc68783675 \h </w:instrText>
+          <w:instrText xml:space="preserve"> PAGEREF _Toc68811294 \h </w:instrText>
         </w:r>
         <w:r>
           <w:rPr>
@@ -4747,7 +5457,7 @@
           <w:lang w:eastAsia="es-ES"/>
         </w:rPr>
       </w:pPr>
-      <w:hyperlink w:anchor="_Toc68783676" w:history="1">
+      <w:hyperlink w:anchor="_Toc68811295" w:history="1">
         <w:r>
           <w:rPr>
             <w:rStyle w:val="Hipervnculo"/>
@@ -4774,7 +5484,7 @@
             <w:noProof/>
             <w:webHidden/>
           </w:rPr>
-          <w:instrText xml:space="preserve"> PAGEREF _Toc68783676 \h </w:instrText>
+          <w:instrText xml:space="preserve"> PAGEREF _Toc68811295 \h </w:instrText>
         </w:r>
         <w:r>
           <w:rPr>
@@ -4795,6 +5505,368 @@
             <w:webHidden/>
           </w:rPr>
           <w:t>34</w:t>
+        </w:r>
+        <w:r>
+          <w:rPr>
+            <w:noProof/>
+            <w:webHidden/>
+          </w:rPr>
+          <w:fldChar w:fldCharType="end"/>
+        </w:r>
+      </w:hyperlink>
+    </w:p>
+    <w:p>
+      <w:pPr>
+        <w:pStyle w:val="Tabladeilustraciones"/>
+        <w:tabs>
+          <w:tab w:val="right" w:leader="dot" w:pos="8494"/>
+        </w:tabs>
+        <w:rPr>
+          <w:rFonts w:eastAsiaTheme="minorEastAsia"/>
+          <w:noProof/>
+          <w:sz w:val="22"/>
+          <w:lang w:eastAsia="es-ES"/>
+        </w:rPr>
+      </w:pPr>
+      <w:hyperlink w:anchor="_Toc68811296" w:history="1">
+        <w:r>
+          <w:rPr>
+            <w:rStyle w:val="Hipervnculo"/>
+            <w:noProof/>
+          </w:rPr>
+          <w:t>Ilustración 12 - Representación diseño del físico para Fact_Llamadas112.</w:t>
+        </w:r>
+        <w:r>
+          <w:rPr>
+            <w:noProof/>
+            <w:webHidden/>
+          </w:rPr>
+          <w:tab/>
+        </w:r>
+        <w:r>
+          <w:rPr>
+            <w:noProof/>
+            <w:webHidden/>
+          </w:rPr>
+          <w:fldChar w:fldCharType="begin"/>
+        </w:r>
+        <w:r>
+          <w:rPr>
+            <w:noProof/>
+            <w:webHidden/>
+          </w:rPr>
+          <w:instrText xml:space="preserve"> PAGEREF _Toc68811296 \h </w:instrText>
+        </w:r>
+        <w:r>
+          <w:rPr>
+            <w:noProof/>
+            <w:webHidden/>
+          </w:rPr>
+        </w:r>
+        <w:r>
+          <w:rPr>
+            <w:noProof/>
+            <w:webHidden/>
+          </w:rPr>
+          <w:fldChar w:fldCharType="separate"/>
+        </w:r>
+        <w:r>
+          <w:rPr>
+            <w:noProof/>
+            <w:webHidden/>
+          </w:rPr>
+          <w:t>37</w:t>
+        </w:r>
+        <w:r>
+          <w:rPr>
+            <w:noProof/>
+            <w:webHidden/>
+          </w:rPr>
+          <w:fldChar w:fldCharType="end"/>
+        </w:r>
+      </w:hyperlink>
+    </w:p>
+    <w:p>
+      <w:pPr>
+        <w:pStyle w:val="Tabladeilustraciones"/>
+        <w:tabs>
+          <w:tab w:val="right" w:leader="dot" w:pos="8494"/>
+        </w:tabs>
+        <w:rPr>
+          <w:rFonts w:eastAsiaTheme="minorEastAsia"/>
+          <w:noProof/>
+          <w:sz w:val="22"/>
+          <w:lang w:eastAsia="es-ES"/>
+        </w:rPr>
+      </w:pPr>
+      <w:hyperlink w:anchor="_Toc68811297" w:history="1">
+        <w:r>
+          <w:rPr>
+            <w:rStyle w:val="Hipervnculo"/>
+            <w:noProof/>
+          </w:rPr>
+          <w:t>Ilustración 13 - Representación del diseño físico para Fact_Infracciones_Evolucion.</w:t>
+        </w:r>
+        <w:r>
+          <w:rPr>
+            <w:rStyle w:val="Hipervnculo"/>
+            <w:noProof/>
+          </w:rPr>
+          <w:tab/>
+        </w:r>
+        <w:r>
+          <w:rPr>
+            <w:noProof/>
+            <w:webHidden/>
+          </w:rPr>
+          <w:tab/>
+        </w:r>
+        <w:r>
+          <w:rPr>
+            <w:noProof/>
+            <w:webHidden/>
+          </w:rPr>
+          <w:fldChar w:fldCharType="begin"/>
+        </w:r>
+        <w:r>
+          <w:rPr>
+            <w:noProof/>
+            <w:webHidden/>
+          </w:rPr>
+          <w:instrText xml:space="preserve"> PAGEREF _Toc68811297 \h </w:instrText>
+        </w:r>
+        <w:r>
+          <w:rPr>
+            <w:noProof/>
+            <w:webHidden/>
+          </w:rPr>
+        </w:r>
+        <w:r>
+          <w:rPr>
+            <w:noProof/>
+            <w:webHidden/>
+          </w:rPr>
+          <w:fldChar w:fldCharType="separate"/>
+        </w:r>
+        <w:r>
+          <w:rPr>
+            <w:noProof/>
+            <w:webHidden/>
+          </w:rPr>
+          <w:t>38</w:t>
+        </w:r>
+        <w:r>
+          <w:rPr>
+            <w:noProof/>
+            <w:webHidden/>
+          </w:rPr>
+          <w:fldChar w:fldCharType="end"/>
+        </w:r>
+      </w:hyperlink>
+    </w:p>
+    <w:p>
+      <w:pPr>
+        <w:pStyle w:val="Tabladeilustraciones"/>
+        <w:tabs>
+          <w:tab w:val="right" w:leader="dot" w:pos="8494"/>
+        </w:tabs>
+        <w:rPr>
+          <w:rFonts w:eastAsiaTheme="minorEastAsia"/>
+          <w:noProof/>
+          <w:sz w:val="22"/>
+          <w:lang w:eastAsia="es-ES"/>
+        </w:rPr>
+      </w:pPr>
+      <w:hyperlink w:anchor="_Toc68811298" w:history="1">
+        <w:r>
+          <w:rPr>
+            <w:rStyle w:val="Hipervnculo"/>
+            <w:noProof/>
+          </w:rPr>
+          <w:t>Ilustración 14 - Representación del diseño físico para Fact_Poblacion.</w:t>
+        </w:r>
+        <w:r>
+          <w:rPr>
+            <w:noProof/>
+            <w:webHidden/>
+          </w:rPr>
+          <w:tab/>
+        </w:r>
+        <w:r>
+          <w:rPr>
+            <w:noProof/>
+            <w:webHidden/>
+          </w:rPr>
+          <w:fldChar w:fldCharType="begin"/>
+        </w:r>
+        <w:r>
+          <w:rPr>
+            <w:noProof/>
+            <w:webHidden/>
+          </w:rPr>
+          <w:instrText xml:space="preserve"> PAGEREF _Toc68811298 \h </w:instrText>
+        </w:r>
+        <w:r>
+          <w:rPr>
+            <w:noProof/>
+            <w:webHidden/>
+          </w:rPr>
+        </w:r>
+        <w:r>
+          <w:rPr>
+            <w:noProof/>
+            <w:webHidden/>
+          </w:rPr>
+          <w:fldChar w:fldCharType="separate"/>
+        </w:r>
+        <w:r>
+          <w:rPr>
+            <w:noProof/>
+            <w:webHidden/>
+          </w:rPr>
+          <w:t>39</w:t>
+        </w:r>
+        <w:r>
+          <w:rPr>
+            <w:noProof/>
+            <w:webHidden/>
+          </w:rPr>
+          <w:fldChar w:fldCharType="end"/>
+        </w:r>
+      </w:hyperlink>
+    </w:p>
+    <w:p>
+      <w:pPr>
+        <w:pStyle w:val="Tabladeilustraciones"/>
+        <w:tabs>
+          <w:tab w:val="right" w:leader="dot" w:pos="8494"/>
+        </w:tabs>
+        <w:rPr>
+          <w:rFonts w:eastAsiaTheme="minorEastAsia"/>
+          <w:noProof/>
+          <w:sz w:val="22"/>
+          <w:lang w:eastAsia="es-ES"/>
+        </w:rPr>
+      </w:pPr>
+      <w:hyperlink w:anchor="_Toc68811299" w:history="1">
+        <w:r>
+          <w:rPr>
+            <w:rStyle w:val="Hipervnculo"/>
+            <w:noProof/>
+          </w:rPr>
+          <w:t>Ilustración 15 - Representación del diseño físico para Fact_Movilidad.</w:t>
+        </w:r>
+        <w:r>
+          <w:rPr>
+            <w:noProof/>
+            <w:webHidden/>
+          </w:rPr>
+          <w:tab/>
+        </w:r>
+        <w:r>
+          <w:rPr>
+            <w:noProof/>
+            <w:webHidden/>
+          </w:rPr>
+          <w:fldChar w:fldCharType="begin"/>
+        </w:r>
+        <w:r>
+          <w:rPr>
+            <w:noProof/>
+            <w:webHidden/>
+          </w:rPr>
+          <w:instrText xml:space="preserve"> PAGEREF _Toc68811299 \h </w:instrText>
+        </w:r>
+        <w:r>
+          <w:rPr>
+            <w:noProof/>
+            <w:webHidden/>
+          </w:rPr>
+        </w:r>
+        <w:r>
+          <w:rPr>
+            <w:noProof/>
+            <w:webHidden/>
+          </w:rPr>
+          <w:fldChar w:fldCharType="separate"/>
+        </w:r>
+        <w:r>
+          <w:rPr>
+            <w:noProof/>
+            <w:webHidden/>
+          </w:rPr>
+          <w:t>40</w:t>
+        </w:r>
+        <w:r>
+          <w:rPr>
+            <w:noProof/>
+            <w:webHidden/>
+          </w:rPr>
+          <w:fldChar w:fldCharType="end"/>
+        </w:r>
+      </w:hyperlink>
+    </w:p>
+    <w:p>
+      <w:pPr>
+        <w:pStyle w:val="Tabladeilustraciones"/>
+        <w:tabs>
+          <w:tab w:val="right" w:leader="dot" w:pos="8494"/>
+        </w:tabs>
+        <w:rPr>
+          <w:rFonts w:eastAsiaTheme="minorEastAsia"/>
+          <w:noProof/>
+          <w:sz w:val="22"/>
+          <w:lang w:eastAsia="es-ES"/>
+        </w:rPr>
+      </w:pPr>
+      <w:hyperlink w:anchor="_Toc68811300" w:history="1">
+        <w:r>
+          <w:rPr>
+            <w:rStyle w:val="Hipervnculo"/>
+            <w:noProof/>
+          </w:rPr>
+          <w:t>Ilustración 16 - Representación del diseño físico para Fact_Evitacion_Aglomeracion.</w:t>
+        </w:r>
+        <w:r>
+          <w:rPr>
+            <w:noProof/>
+            <w:webHidden/>
+          </w:rPr>
+          <w:tab/>
+        </w:r>
+        <w:r>
+          <w:rPr>
+            <w:noProof/>
+            <w:webHidden/>
+          </w:rPr>
+          <w:fldChar w:fldCharType="begin"/>
+        </w:r>
+        <w:r>
+          <w:rPr>
+            <w:noProof/>
+            <w:webHidden/>
+          </w:rPr>
+          <w:instrText xml:space="preserve"> PAGEREF _Toc68811300 \h </w:instrText>
+        </w:r>
+        <w:r>
+          <w:rPr>
+            <w:noProof/>
+            <w:webHidden/>
+          </w:rPr>
+        </w:r>
+        <w:r>
+          <w:rPr>
+            <w:noProof/>
+            <w:webHidden/>
+          </w:rPr>
+          <w:fldChar w:fldCharType="separate"/>
+        </w:r>
+        <w:r>
+          <w:rPr>
+            <w:noProof/>
+            <w:webHidden/>
+          </w:rPr>
+          <w:t>41</w:t>
         </w:r>
         <w:r>
           <w:rPr>
@@ -4878,7 +5950,7 @@
               <w:jc w:val="center"/>
               <w:outlineLvl w:val="0"/>
             </w:pPr>
-            <w:bookmarkStart w:id="4" w:name="_Toc68783624"/>
+            <w:bookmarkStart w:id="4" w:name="_Toc68811108"/>
             <w:r>
               <w:t>Introducción</w:t>
             </w:r>
@@ -5051,7 +6123,7 @@
               <w:jc w:val="center"/>
               <w:outlineLvl w:val="0"/>
             </w:pPr>
-            <w:bookmarkStart w:id="5" w:name="_Toc68783625"/>
+            <w:bookmarkStart w:id="5" w:name="_Toc68811109"/>
             <w:r>
               <w:t>Contexto</w:t>
             </w:r>
@@ -5266,7 +6338,7 @@
               <w:jc w:val="center"/>
               <w:outlineLvl w:val="0"/>
             </w:pPr>
-            <w:bookmarkStart w:id="6" w:name="_Toc68783626"/>
+            <w:bookmarkStart w:id="6" w:name="_Toc68811110"/>
             <w:r>
               <w:t>Usuarios potenciales</w:t>
             </w:r>
@@ -5469,7 +6541,7 @@
               <w:jc w:val="center"/>
               <w:outlineLvl w:val="0"/>
             </w:pPr>
-            <w:bookmarkStart w:id="7" w:name="_Toc68783627"/>
+            <w:bookmarkStart w:id="7" w:name="_Toc68811111"/>
             <w:r>
               <w:t>Fuentes de datos</w:t>
             </w:r>
@@ -5952,28 +7024,18 @@
         <w:pStyle w:val="Descripcin"/>
         <w:jc w:val="center"/>
       </w:pPr>
-      <w:bookmarkStart w:id="8" w:name="_Toc68783638"/>
+      <w:bookmarkStart w:id="8" w:name="_Toc68811247"/>
       <w:r>
         <w:t xml:space="preserve">Tabla </w:t>
       </w:r>
-      <w:r>
-        <w:fldChar w:fldCharType="begin"/>
-      </w:r>
-      <w:r>
-        <w:instrText xml:space="preserve"> SEQ Tabla \* ARABIC </w:instrText>
-      </w:r>
-      <w:r>
-        <w:fldChar w:fldCharType="separate"/>
-      </w:r>
-      <w:r>
-        <w:rPr>
-          <w:noProof/>
-        </w:rPr>
-        <w:t>1</w:t>
-      </w:r>
-      <w:r>
-        <w:fldChar w:fldCharType="end"/>
-      </w:r>
+      <w:fldSimple w:instr=" SEQ Tabla \* ARABIC ">
+        <w:r>
+          <w:rPr>
+            <w:noProof/>
+          </w:rPr>
+          <w:t>1</w:t>
+        </w:r>
+      </w:fldSimple>
       <w:r>
         <w:t xml:space="preserve"> - Fuentes de datos.</w:t>
       </w:r>
@@ -6029,7 +7091,7 @@
               <w:jc w:val="center"/>
               <w:outlineLvl w:val="0"/>
             </w:pPr>
-            <w:bookmarkStart w:id="9" w:name="_Toc68783628"/>
+            <w:bookmarkStart w:id="9" w:name="_Toc68811112"/>
             <w:r>
               <w:t>PRA1 – Análisis y diseño del modelo</w:t>
             </w:r>
@@ -6043,7 +7105,7 @@
       <w:pPr>
         <w:pStyle w:val="Ttulo2"/>
       </w:pPr>
-      <w:bookmarkStart w:id="10" w:name="_Toc68783629"/>
+      <w:bookmarkStart w:id="10" w:name="_Toc68811113"/>
       <w:r>
         <w:t>Análisis de los requerimientos</w:t>
       </w:r>
@@ -6397,7 +7459,7 @@
       <w:pPr>
         <w:pStyle w:val="Ttulo2"/>
       </w:pPr>
-      <w:bookmarkStart w:id="11" w:name="_Toc68783630"/>
+      <w:bookmarkStart w:id="11" w:name="_Toc68811114"/>
       <w:r>
         <w:t>Análisis de fuentes de datos</w:t>
       </w:r>
@@ -6412,7 +7474,7 @@
       <w:pPr>
         <w:pStyle w:val="Ttulo3"/>
       </w:pPr>
-      <w:bookmarkStart w:id="12" w:name="_Toc68783631"/>
+      <w:bookmarkStart w:id="12" w:name="_Toc68811115"/>
       <w:r>
         <w:t xml:space="preserve">Ficheros </w:t>
       </w:r>
@@ -6699,28 +7761,18 @@
         <w:pStyle w:val="Descripcin"/>
         <w:jc w:val="center"/>
       </w:pPr>
-      <w:bookmarkStart w:id="13" w:name="_Toc68783639"/>
+      <w:bookmarkStart w:id="13" w:name="_Toc68811248"/>
       <w:r>
         <w:t xml:space="preserve">Tabla </w:t>
       </w:r>
-      <w:r>
-        <w:fldChar w:fldCharType="begin"/>
-      </w:r>
-      <w:r>
-        <w:instrText xml:space="preserve"> SEQ Tabla \* ARABIC </w:instrText>
-      </w:r>
-      <w:r>
-        <w:fldChar w:fldCharType="separate"/>
-      </w:r>
-      <w:r>
-        <w:rPr>
-          <w:noProof/>
-        </w:rPr>
-        <w:t>2</w:t>
-      </w:r>
-      <w:r>
-        <w:fldChar w:fldCharType="end"/>
-      </w:r>
+      <w:fldSimple w:instr=" SEQ Tabla \* ARABIC ">
+        <w:r>
+          <w:rPr>
+            <w:noProof/>
+          </w:rPr>
+          <w:t>2</w:t>
+        </w:r>
+      </w:fldSimple>
       <w:r>
         <w:t xml:space="preserve"> - Campos del fichero 35167bsc.csv</w:t>
       </w:r>
@@ -7060,28 +8112,18 @@
         <w:pStyle w:val="Descripcin"/>
         <w:jc w:val="center"/>
       </w:pPr>
-      <w:bookmarkStart w:id="14" w:name="_Toc68783640"/>
+      <w:bookmarkStart w:id="14" w:name="_Toc68811249"/>
       <w:r>
         <w:t xml:space="preserve">Tabla </w:t>
       </w:r>
-      <w:r>
-        <w:fldChar w:fldCharType="begin"/>
-      </w:r>
-      <w:r>
-        <w:instrText xml:space="preserve"> SEQ Tabla \* ARABIC </w:instrText>
-      </w:r>
-      <w:r>
-        <w:fldChar w:fldCharType="separate"/>
-      </w:r>
-      <w:r>
-        <w:rPr>
-          <w:noProof/>
-        </w:rPr>
-        <w:t>3</w:t>
-      </w:r>
-      <w:r>
-        <w:fldChar w:fldCharType="end"/>
-      </w:r>
+      <w:fldSimple w:instr=" SEQ Tabla \* ARABIC ">
+        <w:r>
+          <w:rPr>
+            <w:noProof/>
+          </w:rPr>
+          <w:t>3</w:t>
+        </w:r>
+      </w:fldSimple>
       <w:r>
         <w:t xml:space="preserve"> - Campos del fichero poblacion_9687bsc.csv</w:t>
       </w:r>
@@ -7107,7 +8149,7 @@
       <w:pPr>
         <w:pStyle w:val="Ttulo3"/>
       </w:pPr>
-      <w:bookmarkStart w:id="15" w:name="_Toc68783632"/>
+      <w:bookmarkStart w:id="15" w:name="_Toc68811116"/>
       <w:r>
         <w:t>Ficheros Excel</w:t>
       </w:r>
@@ -7698,28 +8740,18 @@
         <w:pStyle w:val="Descripcin"/>
         <w:jc w:val="center"/>
       </w:pPr>
-      <w:bookmarkStart w:id="16" w:name="_Toc68783641"/>
+      <w:bookmarkStart w:id="16" w:name="_Toc68811250"/>
       <w:r>
         <w:t xml:space="preserve">Tabla </w:t>
       </w:r>
-      <w:r>
-        <w:fldChar w:fldCharType="begin"/>
-      </w:r>
-      <w:r>
-        <w:instrText xml:space="preserve"> SEQ Tabla \* ARABIC </w:instrText>
-      </w:r>
-      <w:r>
-        <w:fldChar w:fldCharType="separate"/>
-      </w:r>
-      <w:r>
-        <w:rPr>
-          <w:noProof/>
-        </w:rPr>
-        <w:t>4</w:t>
-      </w:r>
-      <w:r>
-        <w:fldChar w:fldCharType="end"/>
-      </w:r>
+      <w:fldSimple w:instr=" SEQ Tabla \* ARABIC ">
+        <w:r>
+          <w:rPr>
+            <w:noProof/>
+          </w:rPr>
+          <w:t>4</w:t>
+        </w:r>
+      </w:fldSimple>
       <w:r>
         <w:t xml:space="preserve"> - Campos del fichero ACUMULADO-DENUNCIAS-INFRACCIONES.xlsx</w:t>
       </w:r>
@@ -8159,28 +9191,18 @@
         <w:pStyle w:val="Descripcin"/>
         <w:jc w:val="center"/>
       </w:pPr>
-      <w:bookmarkStart w:id="17" w:name="_Toc68783642"/>
+      <w:bookmarkStart w:id="17" w:name="_Toc68811251"/>
       <w:r>
         <w:t xml:space="preserve">Tabla </w:t>
       </w:r>
-      <w:r>
-        <w:fldChar w:fldCharType="begin"/>
-      </w:r>
-      <w:r>
-        <w:instrText xml:space="preserve"> SEQ Tabla \* ARABIC </w:instrText>
-      </w:r>
-      <w:r>
-        <w:fldChar w:fldCharType="separate"/>
-      </w:r>
-      <w:r>
-        <w:rPr>
-          <w:noProof/>
-        </w:rPr>
-        <w:t>5</w:t>
-      </w:r>
-      <w:r>
-        <w:fldChar w:fldCharType="end"/>
-      </w:r>
+      <w:fldSimple w:instr=" SEQ Tabla \* ARABIC ">
+        <w:r>
+          <w:rPr>
+            <w:noProof/>
+          </w:rPr>
+          <w:t>5</w:t>
+        </w:r>
+      </w:fldSimple>
       <w:r>
         <w:t xml:space="preserve"> - Campos del fichero </w:t>
       </w:r>
@@ -8206,7 +9228,7 @@
       <w:pPr>
         <w:pStyle w:val="Ttulo3"/>
       </w:pPr>
-      <w:bookmarkStart w:id="18" w:name="_Toc68783633"/>
+      <w:bookmarkStart w:id="18" w:name="_Toc68811117"/>
       <w:r>
         <w:t>Fichero</w:t>
       </w:r>
@@ -8642,28 +9664,18 @@
         <w:pStyle w:val="Descripcin"/>
         <w:jc w:val="center"/>
       </w:pPr>
-      <w:bookmarkStart w:id="19" w:name="_Toc68783643"/>
+      <w:bookmarkStart w:id="19" w:name="_Toc68811252"/>
       <w:r>
         <w:t xml:space="preserve">Tabla </w:t>
       </w:r>
-      <w:r>
-        <w:fldChar w:fldCharType="begin"/>
-      </w:r>
-      <w:r>
-        <w:instrText xml:space="preserve"> SEQ Tabla \* ARABIC </w:instrText>
-      </w:r>
-      <w:r>
-        <w:fldChar w:fldCharType="separate"/>
-      </w:r>
-      <w:r>
-        <w:rPr>
-          <w:noProof/>
-        </w:rPr>
-        <w:t>6</w:t>
-      </w:r>
-      <w:r>
-        <w:fldChar w:fldCharType="end"/>
-      </w:r>
+      <w:fldSimple w:instr=" SEQ Tabla \* ARABIC ">
+        <w:r>
+          <w:rPr>
+            <w:noProof/>
+          </w:rPr>
+          <w:t>6</w:t>
+        </w:r>
+      </w:fldSimple>
       <w:r>
         <w:t xml:space="preserve"> - Campos del fichero rows.xml</w:t>
       </w:r>
@@ -8684,7 +9696,7 @@
       <w:pPr>
         <w:pStyle w:val="Ttulo3"/>
       </w:pPr>
-      <w:bookmarkStart w:id="20" w:name="_Toc68783634"/>
+      <w:bookmarkStart w:id="20" w:name="_Toc68811118"/>
       <w:r>
         <w:t>Estimación de la volumetría</w:t>
       </w:r>
@@ -9148,28 +10160,18 @@
         <w:pStyle w:val="Descripcin"/>
         <w:jc w:val="center"/>
       </w:pPr>
-      <w:bookmarkStart w:id="21" w:name="_Toc68783644"/>
+      <w:bookmarkStart w:id="21" w:name="_Toc68811253"/>
       <w:r>
         <w:t xml:space="preserve">Tabla </w:t>
       </w:r>
-      <w:r>
-        <w:fldChar w:fldCharType="begin"/>
-      </w:r>
-      <w:r>
-        <w:instrText xml:space="preserve"> SEQ Tabla \* ARABIC </w:instrText>
-      </w:r>
-      <w:r>
-        <w:fldChar w:fldCharType="separate"/>
-      </w:r>
-      <w:r>
-        <w:rPr>
-          <w:noProof/>
-        </w:rPr>
-        <w:t>7</w:t>
-      </w:r>
-      <w:r>
-        <w:fldChar w:fldCharType="end"/>
-      </w:r>
+      <w:fldSimple w:instr=" SEQ Tabla \* ARABIC ">
+        <w:r>
+          <w:rPr>
+            <w:noProof/>
+          </w:rPr>
+          <w:t>7</w:t>
+        </w:r>
+      </w:fldSimple>
       <w:r>
         <w:t xml:space="preserve"> - Volumetría de los datos.</w:t>
       </w:r>
@@ -9179,7 +10181,7 @@
       <w:pPr>
         <w:pStyle w:val="Ttulo2"/>
       </w:pPr>
-      <w:bookmarkStart w:id="22" w:name="_Toc68783635"/>
+      <w:bookmarkStart w:id="22" w:name="_Toc68811119"/>
       <w:r>
         <w:t>Análisis funcional</w:t>
       </w:r>
@@ -9660,28 +10662,18 @@
         <w:pStyle w:val="Descripcin"/>
         <w:jc w:val="center"/>
       </w:pPr>
-      <w:bookmarkStart w:id="23" w:name="_Toc68783645"/>
+      <w:bookmarkStart w:id="23" w:name="_Toc68811254"/>
       <w:r>
         <w:t xml:space="preserve">Tabla </w:t>
       </w:r>
-      <w:r>
-        <w:fldChar w:fldCharType="begin"/>
-      </w:r>
-      <w:r>
-        <w:instrText xml:space="preserve"> SEQ Tabla \* ARABIC </w:instrText>
-      </w:r>
-      <w:r>
-        <w:fldChar w:fldCharType="separate"/>
-      </w:r>
-      <w:r>
-        <w:rPr>
-          <w:noProof/>
-        </w:rPr>
-        <w:t>8</w:t>
-      </w:r>
-      <w:r>
-        <w:fldChar w:fldCharType="end"/>
-      </w:r>
+      <w:fldSimple w:instr=" SEQ Tabla \* ARABIC ">
+        <w:r>
+          <w:rPr>
+            <w:noProof/>
+          </w:rPr>
+          <w:t>8</w:t>
+        </w:r>
+      </w:fldSimple>
       <w:r>
         <w:t xml:space="preserve"> - Requerimientos de la factoría de información.</w:t>
       </w:r>
@@ -9955,31 +10947,18 @@
         <w:pStyle w:val="Descripcin"/>
         <w:jc w:val="center"/>
       </w:pPr>
-      <w:bookmarkStart w:id="24" w:name="_Toc68783666"/>
+      <w:bookmarkStart w:id="24" w:name="_Toc68811285"/>
       <w:r>
         <w:t xml:space="preserve">Ilustración </w:t>
       </w:r>
-      <w:r>
-        <w:fldChar w:fldCharType="begin"/>
-      </w:r>
-      <w:r>
-        <w:instrText xml:space="preserve"> SEQ Ilustración \* ARABIC </w:instrText>
-      </w:r>
-      <w:r>
-        <w:fldChar w:fldCharType="separate"/>
-      </w:r>
-      <w:r>
-        <w:rPr>
-          <w:noProof/>
-        </w:rPr>
-        <w:t>1</w:t>
-      </w:r>
-      <w:r>
-        <w:rPr>
-          <w:noProof/>
-        </w:rPr>
-        <w:fldChar w:fldCharType="end"/>
-      </w:r>
+      <w:fldSimple w:instr=" SEQ Ilustración \* ARABIC ">
+        <w:r>
+          <w:rPr>
+            <w:noProof/>
+          </w:rPr>
+          <w:t>1</w:t>
+        </w:r>
+      </w:fldSimple>
       <w:r>
         <w:t xml:space="preserve"> - Arquitectura de la FIC.</w:t>
       </w:r>
@@ -10101,7 +11080,7 @@
       <w:pPr>
         <w:pStyle w:val="Ttulo2"/>
       </w:pPr>
-      <w:bookmarkStart w:id="25" w:name="_Toc68783636"/>
+      <w:bookmarkStart w:id="25" w:name="_Toc68811120"/>
       <w:r>
         <w:t>Diseño del modelo conceptual, lógico y físico del almacén de datos.</w:t>
       </w:r>
@@ -10301,7 +11280,15 @@
         <w:t>.</w:t>
       </w:r>
       <w:r>
-        <w:t xml:space="preserve"> Mencionar que las estrellas que se van a definir a continuación, posteriormente se podría unir unas con otras</w:t>
+        <w:t xml:space="preserve"> </w:t>
+      </w:r>
+      <w:proofErr w:type="gramStart"/>
+      <w:r>
+        <w:t>Mencionar</w:t>
+      </w:r>
+      <w:proofErr w:type="gramEnd"/>
+      <w:r>
+        <w:t xml:space="preserve"> que las estrellas que se van a definir a continuación, posteriormente se podría unir unas con otras</w:t>
       </w:r>
       <w:r>
         <w:t xml:space="preserve"> para realizar determinadas operaciones</w:t>
@@ -10421,28 +11408,18 @@
         <w:pStyle w:val="Descripcin"/>
         <w:jc w:val="center"/>
       </w:pPr>
-      <w:bookmarkStart w:id="26" w:name="_Toc68783646"/>
+      <w:bookmarkStart w:id="26" w:name="_Toc68811255"/>
       <w:r>
         <w:t xml:space="preserve">Tabla </w:t>
       </w:r>
-      <w:r>
-        <w:fldChar w:fldCharType="begin"/>
-      </w:r>
-      <w:r>
-        <w:instrText xml:space="preserve"> SEQ Tabla \* ARABIC </w:instrText>
-      </w:r>
-      <w:r>
-        <w:fldChar w:fldCharType="separate"/>
-      </w:r>
-      <w:r>
-        <w:rPr>
-          <w:noProof/>
-        </w:rPr>
-        <w:t>9</w:t>
-      </w:r>
-      <w:r>
-        <w:fldChar w:fldCharType="end"/>
-      </w:r>
+      <w:fldSimple w:instr=" SEQ Tabla \* ARABIC ">
+        <w:r>
+          <w:rPr>
+            <w:noProof/>
+          </w:rPr>
+          <w:t>9</w:t>
+        </w:r>
+      </w:fldSimple>
       <w:r>
         <w:t xml:space="preserve"> - Tabla de Hechos para la gestión de llamadas al 112.</w:t>
       </w:r>
@@ -10624,28 +11601,18 @@
         <w:pStyle w:val="Descripcin"/>
         <w:jc w:val="center"/>
       </w:pPr>
-      <w:bookmarkStart w:id="27" w:name="_Toc68783647"/>
+      <w:bookmarkStart w:id="27" w:name="_Toc68811256"/>
       <w:r>
         <w:t xml:space="preserve">Tabla </w:t>
       </w:r>
-      <w:r>
-        <w:fldChar w:fldCharType="begin"/>
-      </w:r>
-      <w:r>
-        <w:instrText xml:space="preserve"> SEQ Tabla \* ARABIC </w:instrText>
-      </w:r>
-      <w:r>
-        <w:fldChar w:fldCharType="separate"/>
-      </w:r>
-      <w:r>
-        <w:rPr>
-          <w:noProof/>
-        </w:rPr>
-        <w:t>10</w:t>
-      </w:r>
-      <w:r>
-        <w:fldChar w:fldCharType="end"/>
-      </w:r>
+      <w:fldSimple w:instr=" SEQ Tabla \* ARABIC ">
+        <w:r>
+          <w:rPr>
+            <w:noProof/>
+          </w:rPr>
+          <w:t>10</w:t>
+        </w:r>
+      </w:fldSimple>
       <w:r>
         <w:t xml:space="preserve"> - Tabla de Dimensiones para la gestión de llamadas al 112.</w:t>
       </w:r>
@@ -10714,31 +11681,18 @@
         <w:pStyle w:val="Descripcin"/>
         <w:jc w:val="center"/>
       </w:pPr>
-      <w:bookmarkStart w:id="28" w:name="_Toc68783667"/>
+      <w:bookmarkStart w:id="28" w:name="_Toc68811286"/>
       <w:r>
         <w:t xml:space="preserve">Ilustración </w:t>
       </w:r>
-      <w:r>
-        <w:fldChar w:fldCharType="begin"/>
-      </w:r>
-      <w:r>
-        <w:instrText xml:space="preserve"> SEQ Ilustración \* ARABIC </w:instrText>
-      </w:r>
-      <w:r>
-        <w:fldChar w:fldCharType="separate"/>
-      </w:r>
-      <w:r>
-        <w:rPr>
-          <w:noProof/>
-        </w:rPr>
-        <w:t>2</w:t>
-      </w:r>
-      <w:r>
-        <w:rPr>
-          <w:noProof/>
-        </w:rPr>
-        <w:fldChar w:fldCharType="end"/>
-      </w:r>
+      <w:fldSimple w:instr=" SEQ Ilustración \* ARABIC ">
+        <w:r>
+          <w:rPr>
+            <w:noProof/>
+          </w:rPr>
+          <w:t>2</w:t>
+        </w:r>
+      </w:fldSimple>
       <w:r>
         <w:t xml:space="preserve"> - Diseño conceptual de las llamadas al 112.</w:t>
       </w:r>
@@ -10750,8 +11704,13 @@
       </w:r>
     </w:p>
     <w:p>
-      <w:r>
-        <w:t>Otro aspecto a mencionar es que la dimensión tiempo presenta un nivel día, cuando en la fuente de datos relativa a las llamadas al 112 solo viene el nivel mes y año, sin embargo siguiendo los pasos de la teoría</w:t>
+      <w:proofErr w:type="gramStart"/>
+      <w:r>
+        <w:t>Otro aspecto a mencionar</w:t>
+      </w:r>
+      <w:proofErr w:type="gramEnd"/>
+      <w:r>
+        <w:t xml:space="preserve"> es que la dimensión tiempo presenta un nivel día, cuando en la fuente de datos relativa a las llamadas al 112 solo viene el nivel mes y año, sin embargo siguiendo los pasos de la teoría</w:t>
       </w:r>
       <w:r>
         <w:t xml:space="preserve"> proporcionada,</w:t>
@@ -10868,28 +11827,18 @@
         <w:pStyle w:val="Descripcin"/>
         <w:jc w:val="center"/>
       </w:pPr>
-      <w:bookmarkStart w:id="29" w:name="_Toc68783648"/>
+      <w:bookmarkStart w:id="29" w:name="_Toc68811257"/>
       <w:r>
         <w:t xml:space="preserve">Tabla </w:t>
       </w:r>
-      <w:r>
-        <w:fldChar w:fldCharType="begin"/>
-      </w:r>
-      <w:r>
-        <w:instrText xml:space="preserve"> SEQ Tabla \* ARABIC </w:instrText>
-      </w:r>
-      <w:r>
-        <w:fldChar w:fldCharType="separate"/>
-      </w:r>
-      <w:r>
-        <w:rPr>
-          <w:noProof/>
-        </w:rPr>
-        <w:t>11</w:t>
-      </w:r>
-      <w:r>
-        <w:fldChar w:fldCharType="end"/>
-      </w:r>
+      <w:fldSimple w:instr=" SEQ Tabla \* ARABIC ">
+        <w:r>
+          <w:rPr>
+            <w:noProof/>
+          </w:rPr>
+          <w:t>11</w:t>
+        </w:r>
+      </w:fldSimple>
       <w:r>
         <w:t xml:space="preserve"> - Tabla de Hechos para la gestión de las infracciones.</w:t>
       </w:r>
@@ -11059,28 +12008,18 @@
         <w:pStyle w:val="Descripcin"/>
         <w:jc w:val="center"/>
       </w:pPr>
-      <w:bookmarkStart w:id="30" w:name="_Toc68783649"/>
+      <w:bookmarkStart w:id="30" w:name="_Toc68811258"/>
       <w:r>
         <w:t xml:space="preserve">Tabla </w:t>
       </w:r>
-      <w:r>
-        <w:fldChar w:fldCharType="begin"/>
-      </w:r>
-      <w:r>
-        <w:instrText xml:space="preserve"> SEQ Tabla \* ARABIC </w:instrText>
-      </w:r>
-      <w:r>
-        <w:fldChar w:fldCharType="separate"/>
-      </w:r>
-      <w:r>
-        <w:rPr>
-          <w:noProof/>
-        </w:rPr>
-        <w:t>12</w:t>
-      </w:r>
-      <w:r>
-        <w:fldChar w:fldCharType="end"/>
-      </w:r>
+      <w:fldSimple w:instr=" SEQ Tabla \* ARABIC ">
+        <w:r>
+          <w:rPr>
+            <w:noProof/>
+          </w:rPr>
+          <w:t>12</w:t>
+        </w:r>
+      </w:fldSimple>
       <w:r>
         <w:t xml:space="preserve"> - Tabla de Dimensiones para la gestión de las infracciones.</w:t>
       </w:r>
@@ -11149,31 +12088,18 @@
         <w:pStyle w:val="Descripcin"/>
         <w:jc w:val="center"/>
       </w:pPr>
-      <w:bookmarkStart w:id="31" w:name="_Toc68783668"/>
+      <w:bookmarkStart w:id="31" w:name="_Toc68811287"/>
       <w:r>
         <w:t xml:space="preserve">Ilustración </w:t>
       </w:r>
-      <w:r>
-        <w:fldChar w:fldCharType="begin"/>
-      </w:r>
-      <w:r>
-        <w:instrText xml:space="preserve"> SEQ Ilustración \* ARABIC </w:instrText>
-      </w:r>
-      <w:r>
-        <w:fldChar w:fldCharType="separate"/>
-      </w:r>
-      <w:r>
-        <w:rPr>
-          <w:noProof/>
-        </w:rPr>
-        <w:t>3</w:t>
-      </w:r>
-      <w:r>
-        <w:rPr>
-          <w:noProof/>
-        </w:rPr>
-        <w:fldChar w:fldCharType="end"/>
-      </w:r>
+      <w:fldSimple w:instr=" SEQ Ilustración \* ARABIC ">
+        <w:r>
+          <w:rPr>
+            <w:noProof/>
+          </w:rPr>
+          <w:t>3</w:t>
+        </w:r>
+      </w:fldSimple>
       <w:r>
         <w:t xml:space="preserve"> - Diseño conceptual de las infracciones.</w:t>
       </w:r>
@@ -11325,28 +12251,18 @@
         <w:pStyle w:val="Descripcin"/>
         <w:jc w:val="center"/>
       </w:pPr>
-      <w:bookmarkStart w:id="32" w:name="_Toc68783650"/>
+      <w:bookmarkStart w:id="32" w:name="_Toc68811259"/>
       <w:r>
         <w:t xml:space="preserve">Tabla </w:t>
       </w:r>
-      <w:r>
-        <w:fldChar w:fldCharType="begin"/>
-      </w:r>
-      <w:r>
-        <w:instrText xml:space="preserve"> SEQ Tabla \* ARABIC </w:instrText>
-      </w:r>
-      <w:r>
-        <w:fldChar w:fldCharType="separate"/>
-      </w:r>
-      <w:r>
-        <w:rPr>
-          <w:noProof/>
-        </w:rPr>
-        <w:t>13</w:t>
-      </w:r>
-      <w:r>
-        <w:fldChar w:fldCharType="end"/>
-      </w:r>
+      <w:fldSimple w:instr=" SEQ Tabla \* ARABIC ">
+        <w:r>
+          <w:rPr>
+            <w:noProof/>
+          </w:rPr>
+          <w:t>13</w:t>
+        </w:r>
+      </w:fldSimple>
       <w:r>
         <w:t xml:space="preserve"> - Tabla de Hechos para la población.</w:t>
       </w:r>
@@ -11456,28 +12372,18 @@
         <w:pStyle w:val="Descripcin"/>
         <w:jc w:val="center"/>
       </w:pPr>
-      <w:bookmarkStart w:id="33" w:name="_Toc68783651"/>
+      <w:bookmarkStart w:id="33" w:name="_Toc68811260"/>
       <w:r>
         <w:t xml:space="preserve">Tabla </w:t>
       </w:r>
-      <w:r>
-        <w:fldChar w:fldCharType="begin"/>
-      </w:r>
-      <w:r>
-        <w:instrText xml:space="preserve"> SEQ Tabla \* ARABIC </w:instrText>
-      </w:r>
-      <w:r>
-        <w:fldChar w:fldCharType="separate"/>
-      </w:r>
-      <w:r>
-        <w:rPr>
-          <w:noProof/>
-        </w:rPr>
-        <w:t>14</w:t>
-      </w:r>
-      <w:r>
-        <w:fldChar w:fldCharType="end"/>
-      </w:r>
+      <w:fldSimple w:instr=" SEQ Tabla \* ARABIC ">
+        <w:r>
+          <w:rPr>
+            <w:noProof/>
+          </w:rPr>
+          <w:t>14</w:t>
+        </w:r>
+      </w:fldSimple>
       <w:r>
         <w:t xml:space="preserve"> - Tabla de Dimensiones para la población.</w:t>
       </w:r>
@@ -11547,31 +12453,18 @@
         <w:pStyle w:val="Descripcin"/>
         <w:jc w:val="center"/>
       </w:pPr>
-      <w:bookmarkStart w:id="34" w:name="_Toc68783669"/>
+      <w:bookmarkStart w:id="34" w:name="_Toc68811288"/>
       <w:r>
         <w:t xml:space="preserve">Ilustración </w:t>
       </w:r>
-      <w:r>
-        <w:fldChar w:fldCharType="begin"/>
-      </w:r>
-      <w:r>
-        <w:instrText xml:space="preserve"> SEQ Ilustración \* ARABIC </w:instrText>
-      </w:r>
-      <w:r>
-        <w:fldChar w:fldCharType="separate"/>
-      </w:r>
-      <w:r>
-        <w:rPr>
-          <w:noProof/>
-        </w:rPr>
-        <w:t>4</w:t>
-      </w:r>
-      <w:r>
-        <w:rPr>
-          <w:noProof/>
-        </w:rPr>
-        <w:fldChar w:fldCharType="end"/>
-      </w:r>
+      <w:fldSimple w:instr=" SEQ Ilustración \* ARABIC ">
+        <w:r>
+          <w:rPr>
+            <w:noProof/>
+          </w:rPr>
+          <w:t>4</w:t>
+        </w:r>
+      </w:fldSimple>
       <w:r>
         <w:t xml:space="preserve"> - Diseño conceptual del análisis de la población.</w:t>
       </w:r>
@@ -11687,28 +12580,18 @@
         <w:pStyle w:val="Descripcin"/>
         <w:jc w:val="center"/>
       </w:pPr>
-      <w:bookmarkStart w:id="35" w:name="_Toc68783652"/>
+      <w:bookmarkStart w:id="35" w:name="_Toc68811261"/>
       <w:r>
         <w:t xml:space="preserve">Tabla </w:t>
       </w:r>
-      <w:r>
-        <w:fldChar w:fldCharType="begin"/>
-      </w:r>
-      <w:r>
-        <w:instrText xml:space="preserve"> SEQ Tabla \* ARABIC </w:instrText>
-      </w:r>
-      <w:r>
-        <w:fldChar w:fldCharType="separate"/>
-      </w:r>
-      <w:r>
-        <w:rPr>
-          <w:noProof/>
-        </w:rPr>
-        <w:t>15</w:t>
-      </w:r>
-      <w:r>
-        <w:fldChar w:fldCharType="end"/>
-      </w:r>
+      <w:fldSimple w:instr=" SEQ Tabla \* ARABIC ">
+        <w:r>
+          <w:rPr>
+            <w:noProof/>
+          </w:rPr>
+          <w:t>15</w:t>
+        </w:r>
+      </w:fldSimple>
       <w:r>
         <w:t xml:space="preserve"> - Tabla de Hechos para </w:t>
       </w:r>
@@ -11854,28 +12737,18 @@
         <w:pStyle w:val="Descripcin"/>
         <w:jc w:val="center"/>
       </w:pPr>
-      <w:bookmarkStart w:id="36" w:name="_Toc68783653"/>
+      <w:bookmarkStart w:id="36" w:name="_Toc68811262"/>
       <w:r>
         <w:t xml:space="preserve">Tabla </w:t>
       </w:r>
-      <w:r>
-        <w:fldChar w:fldCharType="begin"/>
-      </w:r>
-      <w:r>
-        <w:instrText xml:space="preserve"> SEQ Tabla \* ARABIC </w:instrText>
-      </w:r>
-      <w:r>
-        <w:fldChar w:fldCharType="separate"/>
-      </w:r>
-      <w:r>
-        <w:rPr>
-          <w:noProof/>
-        </w:rPr>
-        <w:t>16</w:t>
-      </w:r>
-      <w:r>
-        <w:fldChar w:fldCharType="end"/>
-      </w:r>
+      <w:fldSimple w:instr=" SEQ Tabla \* ARABIC ">
+        <w:r>
+          <w:rPr>
+            <w:noProof/>
+          </w:rPr>
+          <w:t>16</w:t>
+        </w:r>
+      </w:fldSimple>
       <w:r>
         <w:t xml:space="preserve"> - Tabla de Dimensiones para </w:t>
       </w:r>
@@ -11951,31 +12824,18 @@
         <w:pStyle w:val="Descripcin"/>
         <w:jc w:val="center"/>
       </w:pPr>
-      <w:bookmarkStart w:id="37" w:name="_Toc68783670"/>
+      <w:bookmarkStart w:id="37" w:name="_Toc68811289"/>
       <w:r>
         <w:t xml:space="preserve">Ilustración </w:t>
       </w:r>
-      <w:r>
-        <w:fldChar w:fldCharType="begin"/>
-      </w:r>
-      <w:r>
-        <w:instrText xml:space="preserve"> SEQ Ilustración \* ARABIC </w:instrText>
-      </w:r>
-      <w:r>
-        <w:fldChar w:fldCharType="separate"/>
-      </w:r>
-      <w:r>
-        <w:rPr>
-          <w:noProof/>
-        </w:rPr>
-        <w:t>5</w:t>
-      </w:r>
-      <w:r>
-        <w:rPr>
-          <w:noProof/>
-        </w:rPr>
-        <w:fldChar w:fldCharType="end"/>
-      </w:r>
+      <w:fldSimple w:instr=" SEQ Ilustración \* ARABIC ">
+        <w:r>
+          <w:rPr>
+            <w:noProof/>
+          </w:rPr>
+          <w:t>5</w:t>
+        </w:r>
+      </w:fldSimple>
       <w:r>
         <w:t xml:space="preserve"> - </w:t>
       </w:r>
@@ -12127,28 +12987,18 @@
         <w:pStyle w:val="Descripcin"/>
         <w:jc w:val="center"/>
       </w:pPr>
-      <w:bookmarkStart w:id="38" w:name="_Toc68783654"/>
+      <w:bookmarkStart w:id="38" w:name="_Toc68811263"/>
       <w:r>
         <w:t xml:space="preserve">Tabla </w:t>
       </w:r>
-      <w:r>
-        <w:fldChar w:fldCharType="begin"/>
-      </w:r>
-      <w:r>
-        <w:instrText xml:space="preserve"> SEQ Tabla \* ARABIC </w:instrText>
-      </w:r>
-      <w:r>
-        <w:fldChar w:fldCharType="separate"/>
-      </w:r>
-      <w:r>
-        <w:rPr>
-          <w:noProof/>
-        </w:rPr>
-        <w:t>17</w:t>
-      </w:r>
-      <w:r>
-        <w:fldChar w:fldCharType="end"/>
-      </w:r>
+      <w:fldSimple w:instr=" SEQ Tabla \* ARABIC ">
+        <w:r>
+          <w:rPr>
+            <w:noProof/>
+          </w:rPr>
+          <w:t>17</w:t>
+        </w:r>
+      </w:fldSimple>
       <w:r>
         <w:t xml:space="preserve"> - Tabla de Hechos de la evitación de la</w:t>
       </w:r>
@@ -12300,28 +13150,18 @@
       <w:pPr>
         <w:pStyle w:val="Descripcin"/>
       </w:pPr>
-      <w:bookmarkStart w:id="39" w:name="_Toc68783655"/>
+      <w:bookmarkStart w:id="39" w:name="_Toc68811264"/>
       <w:r>
         <w:t xml:space="preserve">Tabla </w:t>
       </w:r>
-      <w:r>
-        <w:fldChar w:fldCharType="begin"/>
-      </w:r>
-      <w:r>
-        <w:instrText xml:space="preserve"> SEQ Tabla \* ARABIC </w:instrText>
-      </w:r>
-      <w:r>
-        <w:fldChar w:fldCharType="separate"/>
-      </w:r>
-      <w:r>
-        <w:rPr>
-          <w:noProof/>
-        </w:rPr>
-        <w:t>18</w:t>
-      </w:r>
-      <w:r>
-        <w:fldChar w:fldCharType="end"/>
-      </w:r>
+      <w:fldSimple w:instr=" SEQ Tabla \* ARABIC ">
+        <w:r>
+          <w:rPr>
+            <w:noProof/>
+          </w:rPr>
+          <w:t>18</w:t>
+        </w:r>
+      </w:fldSimple>
       <w:r>
         <w:t xml:space="preserve"> - Tabla de Dimensiones de la evitación de las aglomeraciones.</w:t>
       </w:r>
@@ -12390,31 +13230,18 @@
         <w:pStyle w:val="Descripcin"/>
         <w:jc w:val="center"/>
       </w:pPr>
-      <w:bookmarkStart w:id="40" w:name="_Toc68783671"/>
+      <w:bookmarkStart w:id="40" w:name="_Toc68811290"/>
       <w:r>
         <w:t xml:space="preserve">Ilustración </w:t>
       </w:r>
-      <w:r>
-        <w:fldChar w:fldCharType="begin"/>
-      </w:r>
-      <w:r>
-        <w:instrText xml:space="preserve"> SEQ Ilustración \* ARABIC </w:instrText>
-      </w:r>
-      <w:r>
-        <w:fldChar w:fldCharType="separate"/>
-      </w:r>
-      <w:r>
-        <w:rPr>
-          <w:noProof/>
-        </w:rPr>
-        <w:t>6</w:t>
-      </w:r>
-      <w:r>
-        <w:rPr>
-          <w:noProof/>
-        </w:rPr>
-        <w:fldChar w:fldCharType="end"/>
-      </w:r>
+      <w:fldSimple w:instr=" SEQ Ilustración \* ARABIC ">
+        <w:r>
+          <w:rPr>
+            <w:noProof/>
+          </w:rPr>
+          <w:t>6</w:t>
+        </w:r>
+      </w:fldSimple>
       <w:r>
         <w:t xml:space="preserve"> - Diseño conceptual de la evitación de las aglomeraciones.</w:t>
       </w:r>
@@ -12620,28 +13447,18 @@
         <w:pStyle w:val="Descripcin"/>
         <w:jc w:val="center"/>
       </w:pPr>
-      <w:bookmarkStart w:id="41" w:name="_Toc68783656"/>
+      <w:bookmarkStart w:id="41" w:name="_Toc68811265"/>
       <w:r>
         <w:t xml:space="preserve">Tabla </w:t>
       </w:r>
-      <w:r>
-        <w:fldChar w:fldCharType="begin"/>
-      </w:r>
-      <w:r>
-        <w:instrText xml:space="preserve"> SEQ Tabla \* ARABIC </w:instrText>
-      </w:r>
-      <w:r>
-        <w:fldChar w:fldCharType="separate"/>
-      </w:r>
-      <w:r>
-        <w:rPr>
-          <w:noProof/>
-        </w:rPr>
-        <w:t>19</w:t>
-      </w:r>
-      <w:r>
-        <w:fldChar w:fldCharType="end"/>
-      </w:r>
+      <w:fldSimple w:instr=" SEQ Tabla \* ARABIC ">
+        <w:r>
+          <w:rPr>
+            <w:noProof/>
+          </w:rPr>
+          <w:t>19</w:t>
+        </w:r>
+      </w:fldSimple>
       <w:r>
         <w:t>- Tabla de Métricas para las llamadas al 112.</w:t>
       </w:r>
@@ -12873,28 +13690,18 @@
         <w:pStyle w:val="Descripcin"/>
         <w:jc w:val="center"/>
       </w:pPr>
-      <w:bookmarkStart w:id="42" w:name="_Toc68783657"/>
+      <w:bookmarkStart w:id="42" w:name="_Toc68811266"/>
       <w:r>
         <w:t xml:space="preserve">Tabla </w:t>
       </w:r>
-      <w:r>
-        <w:fldChar w:fldCharType="begin"/>
-      </w:r>
-      <w:r>
-        <w:instrText xml:space="preserve"> SEQ Tabla \* ARABIC </w:instrText>
-      </w:r>
-      <w:r>
-        <w:fldChar w:fldCharType="separate"/>
-      </w:r>
-      <w:r>
-        <w:rPr>
-          <w:noProof/>
-        </w:rPr>
-        <w:t>20</w:t>
-      </w:r>
-      <w:r>
-        <w:fldChar w:fldCharType="end"/>
-      </w:r>
+      <w:fldSimple w:instr=" SEQ Tabla \* ARABIC ">
+        <w:r>
+          <w:rPr>
+            <w:noProof/>
+          </w:rPr>
+          <w:t>20</w:t>
+        </w:r>
+      </w:fldSimple>
       <w:r>
         <w:t xml:space="preserve"> - Tabla de Atributos para las llamadas al 112.</w:t>
       </w:r>
@@ -13070,31 +13877,18 @@
         <w:pStyle w:val="Descripcin"/>
         <w:jc w:val="center"/>
       </w:pPr>
-      <w:bookmarkStart w:id="43" w:name="_Toc68783672"/>
+      <w:bookmarkStart w:id="43" w:name="_Toc68811291"/>
       <w:r>
         <w:t xml:space="preserve">Ilustración </w:t>
       </w:r>
-      <w:r>
-        <w:fldChar w:fldCharType="begin"/>
-      </w:r>
-      <w:r>
-        <w:instrText xml:space="preserve"> SEQ Ilustración \* ARABIC </w:instrText>
-      </w:r>
-      <w:r>
-        <w:fldChar w:fldCharType="separate"/>
-      </w:r>
-      <w:r>
-        <w:rPr>
-          <w:noProof/>
-        </w:rPr>
-        <w:t>7</w:t>
-      </w:r>
-      <w:r>
-        <w:rPr>
-          <w:noProof/>
-        </w:rPr>
-        <w:fldChar w:fldCharType="end"/>
-      </w:r>
+      <w:fldSimple w:instr=" SEQ Ilustración \* ARABIC ">
+        <w:r>
+          <w:rPr>
+            <w:noProof/>
+          </w:rPr>
+          <w:t>7</w:t>
+        </w:r>
+      </w:fldSimple>
       <w:r>
         <w:t xml:space="preserve"> - Diseño lógico de las llamadas al 112.</w:t>
       </w:r>
@@ -13575,28 +14369,18 @@
         <w:pStyle w:val="Descripcin"/>
         <w:jc w:val="center"/>
       </w:pPr>
-      <w:bookmarkStart w:id="44" w:name="_Toc68783658"/>
+      <w:bookmarkStart w:id="44" w:name="_Toc68811267"/>
       <w:r>
         <w:t xml:space="preserve">Tabla </w:t>
       </w:r>
-      <w:r>
-        <w:fldChar w:fldCharType="begin"/>
-      </w:r>
-      <w:r>
-        <w:instrText xml:space="preserve"> SEQ Tabla \* ARABIC </w:instrText>
-      </w:r>
-      <w:r>
-        <w:fldChar w:fldCharType="separate"/>
-      </w:r>
-      <w:r>
-        <w:rPr>
-          <w:noProof/>
-        </w:rPr>
-        <w:t>21</w:t>
-      </w:r>
-      <w:r>
-        <w:fldChar w:fldCharType="end"/>
-      </w:r>
+      <w:fldSimple w:instr=" SEQ Tabla \* ARABIC ">
+        <w:r>
+          <w:rPr>
+            <w:noProof/>
+          </w:rPr>
+          <w:t>21</w:t>
+        </w:r>
+      </w:fldSimple>
       <w:r>
         <w:t xml:space="preserve"> - Tabla de Métricas para las infracciones.</w:t>
       </w:r>
@@ -13804,28 +14588,18 @@
         <w:pStyle w:val="Descripcin"/>
         <w:jc w:val="center"/>
       </w:pPr>
-      <w:bookmarkStart w:id="45" w:name="_Toc68783659"/>
+      <w:bookmarkStart w:id="45" w:name="_Toc68811268"/>
       <w:r>
         <w:t xml:space="preserve">Tabla </w:t>
       </w:r>
-      <w:r>
-        <w:fldChar w:fldCharType="begin"/>
-      </w:r>
-      <w:r>
-        <w:instrText xml:space="preserve"> SEQ Tabla \* ARABIC </w:instrText>
-      </w:r>
-      <w:r>
-        <w:fldChar w:fldCharType="separate"/>
-      </w:r>
-      <w:r>
-        <w:rPr>
-          <w:noProof/>
-        </w:rPr>
-        <w:t>22</w:t>
-      </w:r>
-      <w:r>
-        <w:fldChar w:fldCharType="end"/>
-      </w:r>
+      <w:fldSimple w:instr=" SEQ Tabla \* ARABIC ">
+        <w:r>
+          <w:rPr>
+            <w:noProof/>
+          </w:rPr>
+          <w:t>22</w:t>
+        </w:r>
+      </w:fldSimple>
       <w:r>
         <w:t xml:space="preserve"> - Tabla de Atributos para las infracciones.</w:t>
       </w:r>
@@ -13833,7 +14607,15 @@
     </w:p>
     <w:p>
       <w:r>
-        <w:t>Por lo tanto, una vez analizadas las métricas y los atributos nos quedaría el siguiente diseño lógico:</w:t>
+        <w:t xml:space="preserve">Por lo tanto, una vez analizadas las métricas y los atributos nos </w:t>
+      </w:r>
+      <w:proofErr w:type="gramStart"/>
+      <w:r>
+        <w:t>quedaría</w:t>
+      </w:r>
+      <w:proofErr w:type="gramEnd"/>
+      <w:r>
+        <w:t xml:space="preserve"> el siguiente diseño lógico:</w:t>
       </w:r>
     </w:p>
     <w:p>
@@ -13895,31 +14677,18 @@
         <w:pStyle w:val="Descripcin"/>
         <w:jc w:val="center"/>
       </w:pPr>
-      <w:bookmarkStart w:id="46" w:name="_Toc68783673"/>
+      <w:bookmarkStart w:id="46" w:name="_Toc68811292"/>
       <w:r>
         <w:t xml:space="preserve">Ilustración </w:t>
       </w:r>
-      <w:r>
-        <w:fldChar w:fldCharType="begin"/>
-      </w:r>
-      <w:r>
-        <w:instrText xml:space="preserve"> SEQ Ilustración \* ARABIC </w:instrText>
-      </w:r>
-      <w:r>
-        <w:fldChar w:fldCharType="separate"/>
-      </w:r>
-      <w:r>
-        <w:rPr>
-          <w:noProof/>
-        </w:rPr>
-        <w:t>8</w:t>
-      </w:r>
-      <w:r>
-        <w:rPr>
-          <w:noProof/>
-        </w:rPr>
-        <w:fldChar w:fldCharType="end"/>
-      </w:r>
+      <w:fldSimple w:instr=" SEQ Ilustración \* ARABIC ">
+        <w:r>
+          <w:rPr>
+            <w:noProof/>
+          </w:rPr>
+          <w:t>8</w:t>
+        </w:r>
+      </w:fldSimple>
       <w:r>
         <w:t xml:space="preserve"> - Diseño lógico de las infracciones.</w:t>
       </w:r>
@@ -14067,28 +14836,18 @@
         <w:pStyle w:val="Descripcin"/>
         <w:jc w:val="center"/>
       </w:pPr>
-      <w:bookmarkStart w:id="47" w:name="_Toc68783660"/>
+      <w:bookmarkStart w:id="47" w:name="_Toc68811269"/>
       <w:r>
         <w:t xml:space="preserve">Tabla </w:t>
       </w:r>
-      <w:r>
-        <w:fldChar w:fldCharType="begin"/>
-      </w:r>
-      <w:r>
-        <w:instrText xml:space="preserve"> SEQ Tabla \* ARABIC </w:instrText>
-      </w:r>
-      <w:r>
-        <w:fldChar w:fldCharType="separate"/>
-      </w:r>
-      <w:r>
-        <w:rPr>
-          <w:noProof/>
-        </w:rPr>
-        <w:t>23</w:t>
-      </w:r>
-      <w:r>
-        <w:fldChar w:fldCharType="end"/>
-      </w:r>
+      <w:fldSimple w:instr=" SEQ Tabla \* ARABIC ">
+        <w:r>
+          <w:rPr>
+            <w:noProof/>
+          </w:rPr>
+          <w:t>23</w:t>
+        </w:r>
+      </w:fldSimple>
       <w:r>
         <w:t xml:space="preserve"> - Tabla de Métricas para la población.</w:t>
       </w:r>
@@ -14200,28 +14959,18 @@
         <w:pStyle w:val="Descripcin"/>
         <w:jc w:val="center"/>
       </w:pPr>
-      <w:bookmarkStart w:id="48" w:name="_Toc68783661"/>
+      <w:bookmarkStart w:id="48" w:name="_Toc68811270"/>
       <w:r>
         <w:t xml:space="preserve">Tabla </w:t>
       </w:r>
-      <w:r>
-        <w:fldChar w:fldCharType="begin"/>
-      </w:r>
-      <w:r>
-        <w:instrText xml:space="preserve"> SEQ Tabla \* ARABIC </w:instrText>
-      </w:r>
-      <w:r>
-        <w:fldChar w:fldCharType="separate"/>
-      </w:r>
-      <w:r>
-        <w:rPr>
-          <w:noProof/>
-        </w:rPr>
-        <w:t>24</w:t>
-      </w:r>
-      <w:r>
-        <w:fldChar w:fldCharType="end"/>
-      </w:r>
+      <w:fldSimple w:instr=" SEQ Tabla \* ARABIC ">
+        <w:r>
+          <w:rPr>
+            <w:noProof/>
+          </w:rPr>
+          <w:t>24</w:t>
+        </w:r>
+      </w:fldSimple>
       <w:r>
         <w:t xml:space="preserve"> - Tabla de Atributos para la población.</w:t>
       </w:r>
@@ -14291,31 +15040,18 @@
         <w:pStyle w:val="Descripcin"/>
         <w:jc w:val="center"/>
       </w:pPr>
-      <w:bookmarkStart w:id="49" w:name="_Toc68783674"/>
+      <w:bookmarkStart w:id="49" w:name="_Toc68811293"/>
       <w:r>
         <w:t xml:space="preserve">Ilustración </w:t>
       </w:r>
-      <w:r>
-        <w:fldChar w:fldCharType="begin"/>
-      </w:r>
-      <w:r>
-        <w:instrText xml:space="preserve"> SEQ Ilustración \* ARABIC </w:instrText>
-      </w:r>
-      <w:r>
-        <w:fldChar w:fldCharType="separate"/>
-      </w:r>
-      <w:r>
-        <w:rPr>
-          <w:noProof/>
-        </w:rPr>
-        <w:t>9</w:t>
-      </w:r>
-      <w:r>
-        <w:rPr>
-          <w:noProof/>
-        </w:rPr>
-        <w:fldChar w:fldCharType="end"/>
-      </w:r>
+      <w:fldSimple w:instr=" SEQ Ilustración \* ARABIC ">
+        <w:r>
+          <w:rPr>
+            <w:noProof/>
+          </w:rPr>
+          <w:t>9</w:t>
+        </w:r>
+      </w:fldSimple>
       <w:r>
         <w:t xml:space="preserve"> - Diseño lógico de la población.</w:t>
       </w:r>
@@ -14508,28 +15244,18 @@
         <w:pStyle w:val="Descripcin"/>
         <w:jc w:val="center"/>
       </w:pPr>
-      <w:bookmarkStart w:id="50" w:name="_Toc68783662"/>
+      <w:bookmarkStart w:id="50" w:name="_Toc68811271"/>
       <w:r>
         <w:t xml:space="preserve">Tabla </w:t>
       </w:r>
-      <w:r>
-        <w:fldChar w:fldCharType="begin"/>
-      </w:r>
-      <w:r>
-        <w:instrText xml:space="preserve"> SEQ Tabla \* ARABIC </w:instrText>
-      </w:r>
-      <w:r>
-        <w:fldChar w:fldCharType="separate"/>
-      </w:r>
-      <w:r>
-        <w:rPr>
-          <w:noProof/>
-        </w:rPr>
-        <w:t>25</w:t>
-      </w:r>
-      <w:r>
-        <w:fldChar w:fldCharType="end"/>
-      </w:r>
+      <w:fldSimple w:instr=" SEQ Tabla \* ARABIC ">
+        <w:r>
+          <w:rPr>
+            <w:noProof/>
+          </w:rPr>
+          <w:t>25</w:t>
+        </w:r>
+      </w:fldSimple>
       <w:r>
         <w:t xml:space="preserve"> - Tabla de Métricas para la movilidad.</w:t>
       </w:r>
@@ -14705,28 +15431,18 @@
         <w:pStyle w:val="Descripcin"/>
         <w:jc w:val="center"/>
       </w:pPr>
-      <w:bookmarkStart w:id="51" w:name="_Toc68783663"/>
+      <w:bookmarkStart w:id="51" w:name="_Toc68811272"/>
       <w:r>
         <w:t xml:space="preserve">Tabla </w:t>
       </w:r>
-      <w:r>
-        <w:fldChar w:fldCharType="begin"/>
-      </w:r>
-      <w:r>
-        <w:instrText xml:space="preserve"> SEQ Tabla \* ARABIC </w:instrText>
-      </w:r>
-      <w:r>
-        <w:fldChar w:fldCharType="separate"/>
-      </w:r>
-      <w:r>
-        <w:rPr>
-          <w:noProof/>
-        </w:rPr>
-        <w:t>26</w:t>
-      </w:r>
-      <w:r>
-        <w:fldChar w:fldCharType="end"/>
-      </w:r>
+      <w:fldSimple w:instr=" SEQ Tabla \* ARABIC ">
+        <w:r>
+          <w:rPr>
+            <w:noProof/>
+          </w:rPr>
+          <w:t>26</w:t>
+        </w:r>
+      </w:fldSimple>
       <w:r>
         <w:t xml:space="preserve"> - Tabla de Atributos para la movilidad.</w:t>
       </w:r>
@@ -14796,31 +15512,18 @@
         <w:pStyle w:val="Descripcin"/>
         <w:jc w:val="center"/>
       </w:pPr>
-      <w:bookmarkStart w:id="52" w:name="_Toc68783675"/>
+      <w:bookmarkStart w:id="52" w:name="_Toc68811294"/>
       <w:r>
         <w:t xml:space="preserve">Ilustración </w:t>
       </w:r>
-      <w:r>
-        <w:fldChar w:fldCharType="begin"/>
-      </w:r>
-      <w:r>
-        <w:instrText xml:space="preserve"> SEQ Ilustración \* ARABIC </w:instrText>
-      </w:r>
-      <w:r>
-        <w:fldChar w:fldCharType="separate"/>
-      </w:r>
-      <w:r>
-        <w:rPr>
-          <w:noProof/>
-        </w:rPr>
-        <w:t>10</w:t>
-      </w:r>
-      <w:r>
-        <w:rPr>
-          <w:noProof/>
-        </w:rPr>
-        <w:fldChar w:fldCharType="end"/>
-      </w:r>
+      <w:fldSimple w:instr=" SEQ Ilustración \* ARABIC ">
+        <w:r>
+          <w:rPr>
+            <w:noProof/>
+          </w:rPr>
+          <w:t>10</w:t>
+        </w:r>
+      </w:fldSimple>
       <w:r>
         <w:t xml:space="preserve"> - Diseño lógico para la movilidad.</w:t>
       </w:r>
@@ -15026,28 +15729,18 @@
         <w:pStyle w:val="Descripcin"/>
         <w:jc w:val="center"/>
       </w:pPr>
-      <w:bookmarkStart w:id="53" w:name="_Toc68783664"/>
+      <w:bookmarkStart w:id="53" w:name="_Toc68811273"/>
       <w:r>
         <w:t xml:space="preserve">Tabla </w:t>
       </w:r>
-      <w:r>
-        <w:fldChar w:fldCharType="begin"/>
-      </w:r>
-      <w:r>
-        <w:instrText xml:space="preserve"> SEQ Tabla \* ARABIC </w:instrText>
-      </w:r>
-      <w:r>
-        <w:fldChar w:fldCharType="separate"/>
-      </w:r>
-      <w:r>
-        <w:rPr>
-          <w:noProof/>
-        </w:rPr>
-        <w:t>27</w:t>
-      </w:r>
-      <w:r>
-        <w:fldChar w:fldCharType="end"/>
-      </w:r>
+      <w:fldSimple w:instr=" SEQ Tabla \* ARABIC ">
+        <w:r>
+          <w:rPr>
+            <w:noProof/>
+          </w:rPr>
+          <w:t>27</w:t>
+        </w:r>
+      </w:fldSimple>
       <w:r>
         <w:t xml:space="preserve"> - Tabla de Métricas para el porcentaje de </w:t>
       </w:r>
@@ -15197,29 +15890,19 @@
         <w:pStyle w:val="Descripcin"/>
         <w:jc w:val="center"/>
       </w:pPr>
-      <w:bookmarkStart w:id="54" w:name="_Toc68783665"/>
+      <w:bookmarkStart w:id="54" w:name="_Toc68811274"/>
       <w:r>
         <w:lastRenderedPageBreak/>
         <w:t xml:space="preserve">Tabla </w:t>
       </w:r>
-      <w:r>
-        <w:fldChar w:fldCharType="begin"/>
-      </w:r>
-      <w:r>
-        <w:instrText xml:space="preserve"> SEQ Tabla \* ARABIC </w:instrText>
-      </w:r>
-      <w:r>
-        <w:fldChar w:fldCharType="separate"/>
-      </w:r>
-      <w:r>
-        <w:rPr>
-          <w:noProof/>
-        </w:rPr>
-        <w:t>28</w:t>
-      </w:r>
-      <w:r>
-        <w:fldChar w:fldCharType="end"/>
-      </w:r>
+      <w:fldSimple w:instr=" SEQ Tabla \* ARABIC ">
+        <w:r>
+          <w:rPr>
+            <w:noProof/>
+          </w:rPr>
+          <w:t>28</w:t>
+        </w:r>
+      </w:fldSimple>
       <w:r>
         <w:t xml:space="preserve"> - Tabla de Atributos para el porcentaje de</w:t>
       </w:r>
@@ -15294,31 +15977,18 @@
         <w:pStyle w:val="Descripcin"/>
         <w:jc w:val="center"/>
       </w:pPr>
-      <w:bookmarkStart w:id="55" w:name="_Toc68783676"/>
+      <w:bookmarkStart w:id="55" w:name="_Toc68811295"/>
       <w:r>
         <w:t xml:space="preserve">Ilustración </w:t>
       </w:r>
-      <w:r>
-        <w:fldChar w:fldCharType="begin"/>
-      </w:r>
-      <w:r>
-        <w:instrText xml:space="preserve"> SEQ Ilustración \* ARABIC </w:instrText>
-      </w:r>
-      <w:r>
-        <w:fldChar w:fldCharType="separate"/>
-      </w:r>
-      <w:r>
-        <w:rPr>
-          <w:noProof/>
-        </w:rPr>
-        <w:t>11</w:t>
-      </w:r>
-      <w:r>
-        <w:rPr>
-          <w:noProof/>
-        </w:rPr>
-        <w:fldChar w:fldCharType="end"/>
-      </w:r>
+      <w:fldSimple w:instr=" SEQ Ilustración \* ARABIC ">
+        <w:r>
+          <w:rPr>
+            <w:noProof/>
+          </w:rPr>
+          <w:t>11</w:t>
+        </w:r>
+      </w:fldSimple>
       <w:r>
         <w:t xml:space="preserve"> - Diseño lógico para el porcentaje de población que evitaba las aglomeraciones.</w:t>
       </w:r>
@@ -15643,27 +16313,18 @@
         <w:pStyle w:val="Descripcin"/>
         <w:jc w:val="center"/>
       </w:pPr>
+      <w:bookmarkStart w:id="56" w:name="_Toc68811275"/>
       <w:r>
         <w:t xml:space="preserve">Tabla </w:t>
       </w:r>
-      <w:r>
-        <w:fldChar w:fldCharType="begin"/>
-      </w:r>
-      <w:r>
-        <w:instrText xml:space="preserve"> SEQ Tabla \* ARABIC </w:instrText>
-      </w:r>
-      <w:r>
-        <w:fldChar w:fldCharType="separate"/>
-      </w:r>
-      <w:r>
-        <w:rPr>
-          <w:noProof/>
-        </w:rPr>
-        <w:t>29</w:t>
-      </w:r>
-      <w:r>
-        <w:fldChar w:fldCharType="end"/>
-      </w:r>
+      <w:fldSimple w:instr=" SEQ Tabla \* ARABIC ">
+        <w:r>
+          <w:rPr>
+            <w:noProof/>
+          </w:rPr>
+          <w:t>29</w:t>
+        </w:r>
+      </w:fldSimple>
       <w:r>
         <w:t xml:space="preserve"> - Diseño físico de </w:t>
       </w:r>
@@ -15675,6 +16336,7 @@
       <w:r>
         <w:t>.</w:t>
       </w:r>
+      <w:bookmarkEnd w:id="56"/>
     </w:p>
     <w:p>
       <w:proofErr w:type="spellStart"/>
@@ -15921,27 +16583,18 @@
         <w:pStyle w:val="Descripcin"/>
         <w:jc w:val="center"/>
       </w:pPr>
+      <w:bookmarkStart w:id="57" w:name="_Toc68811276"/>
       <w:r>
         <w:t xml:space="preserve">Tabla </w:t>
       </w:r>
-      <w:r>
-        <w:fldChar w:fldCharType="begin"/>
-      </w:r>
-      <w:r>
-        <w:instrText xml:space="preserve"> SEQ Tabla \* ARABIC </w:instrText>
-      </w:r>
-      <w:r>
-        <w:fldChar w:fldCharType="separate"/>
-      </w:r>
-      <w:r>
-        <w:rPr>
-          <w:noProof/>
-        </w:rPr>
-        <w:t>30</w:t>
-      </w:r>
-      <w:r>
-        <w:fldChar w:fldCharType="end"/>
-      </w:r>
+      <w:fldSimple w:instr=" SEQ Tabla \* ARABIC ">
+        <w:r>
+          <w:rPr>
+            <w:noProof/>
+          </w:rPr>
+          <w:t>30</w:t>
+        </w:r>
+      </w:fldSimple>
       <w:r>
         <w:t xml:space="preserve"> - Diseño físico de </w:t>
       </w:r>
@@ -15953,6 +16606,7 @@
       <w:r>
         <w:t>.</w:t>
       </w:r>
+      <w:bookmarkEnd w:id="57"/>
     </w:p>
     <w:p>
       <w:proofErr w:type="spellStart"/>
@@ -16204,27 +16858,18 @@
         <w:pStyle w:val="Descripcin"/>
         <w:jc w:val="center"/>
       </w:pPr>
+      <w:bookmarkStart w:id="58" w:name="_Toc68811277"/>
       <w:r>
         <w:t xml:space="preserve">Tabla </w:t>
       </w:r>
-      <w:r>
-        <w:fldChar w:fldCharType="begin"/>
-      </w:r>
-      <w:r>
-        <w:instrText xml:space="preserve"> SEQ Tabla \* ARABIC </w:instrText>
-      </w:r>
-      <w:r>
-        <w:fldChar w:fldCharType="separate"/>
-      </w:r>
-      <w:r>
-        <w:rPr>
-          <w:noProof/>
-        </w:rPr>
-        <w:t>31</w:t>
-      </w:r>
-      <w:r>
-        <w:fldChar w:fldCharType="end"/>
-      </w:r>
+      <w:fldSimple w:instr=" SEQ Tabla \* ARABIC ">
+        <w:r>
+          <w:rPr>
+            <w:noProof/>
+          </w:rPr>
+          <w:t>31</w:t>
+        </w:r>
+      </w:fldSimple>
       <w:r>
         <w:t xml:space="preserve"> - Diseño físico de </w:t>
       </w:r>
@@ -16236,6 +16881,7 @@
       <w:r>
         <w:t>.</w:t>
       </w:r>
+      <w:bookmarkEnd w:id="58"/>
     </w:p>
     <w:p>
       <w:proofErr w:type="spellStart"/>
@@ -16581,7 +17227,15 @@
               <w:ind w:firstLine="0"/>
             </w:pPr>
             <w:r>
-              <w:t>“Diciembre 2020”</w:t>
+              <w:t>“</w:t>
+            </w:r>
+            <w:proofErr w:type="gramStart"/>
+            <w:r>
+              <w:t>Diciembre</w:t>
+            </w:r>
+            <w:proofErr w:type="gramEnd"/>
+            <w:r>
+              <w:t xml:space="preserve"> 2020”</w:t>
             </w:r>
           </w:p>
         </w:tc>
@@ -16705,27 +17359,18 @@
         <w:pStyle w:val="Descripcin"/>
         <w:jc w:val="center"/>
       </w:pPr>
+      <w:bookmarkStart w:id="59" w:name="_Toc68811278"/>
       <w:r>
         <w:t xml:space="preserve">Tabla </w:t>
       </w:r>
-      <w:r>
-        <w:fldChar w:fldCharType="begin"/>
-      </w:r>
-      <w:r>
-        <w:instrText xml:space="preserve"> SEQ Tabla \* ARABIC </w:instrText>
-      </w:r>
-      <w:r>
-        <w:fldChar w:fldCharType="separate"/>
-      </w:r>
-      <w:r>
-        <w:rPr>
-          <w:noProof/>
-        </w:rPr>
-        <w:t>32</w:t>
-      </w:r>
-      <w:r>
-        <w:fldChar w:fldCharType="end"/>
-      </w:r>
+      <w:fldSimple w:instr=" SEQ Tabla \* ARABIC ">
+        <w:r>
+          <w:rPr>
+            <w:noProof/>
+          </w:rPr>
+          <w:t>32</w:t>
+        </w:r>
+      </w:fldSimple>
       <w:r>
         <w:t xml:space="preserve"> - Diseño físico de </w:t>
       </w:r>
@@ -16737,6 +17382,7 @@
       <w:r>
         <w:t>.</w:t>
       </w:r>
+      <w:bookmarkEnd w:id="59"/>
     </w:p>
     <w:p>
       <w:proofErr w:type="spellStart"/>
@@ -17119,27 +17765,18 @@
         <w:pStyle w:val="Descripcin"/>
         <w:jc w:val="center"/>
       </w:pPr>
+      <w:bookmarkStart w:id="60" w:name="_Toc68811279"/>
       <w:r>
         <w:t xml:space="preserve">Tabla </w:t>
       </w:r>
-      <w:r>
-        <w:fldChar w:fldCharType="begin"/>
-      </w:r>
-      <w:r>
-        <w:instrText xml:space="preserve"> SEQ Tabla \* ARABIC </w:instrText>
-      </w:r>
-      <w:r>
-        <w:fldChar w:fldCharType="separate"/>
-      </w:r>
-      <w:r>
-        <w:rPr>
-          <w:noProof/>
-        </w:rPr>
-        <w:t>33</w:t>
-      </w:r>
-      <w:r>
-        <w:fldChar w:fldCharType="end"/>
-      </w:r>
+      <w:fldSimple w:instr=" SEQ Tabla \* ARABIC ">
+        <w:r>
+          <w:rPr>
+            <w:noProof/>
+          </w:rPr>
+          <w:t>33</w:t>
+        </w:r>
+      </w:fldSimple>
       <w:r>
         <w:t xml:space="preserve"> - Diseño físico de </w:t>
       </w:r>
@@ -17151,6 +17788,7 @@
       <w:r>
         <w:t>.</w:t>
       </w:r>
+      <w:bookmarkEnd w:id="60"/>
     </w:p>
     <w:p>
       <w:pPr>
@@ -17582,40 +18220,109 @@
         <w:pStyle w:val="Descripcin"/>
         <w:jc w:val="center"/>
       </w:pPr>
+      <w:bookmarkStart w:id="61" w:name="_Toc68811280"/>
       <w:r>
         <w:t xml:space="preserve">Tabla </w:t>
       </w:r>
-      <w:r>
-        <w:fldChar w:fldCharType="begin"/>
-      </w:r>
-      <w:r>
-        <w:instrText xml:space="preserve"> SEQ Tabla \* ARABIC </w:instrText>
-      </w:r>
-      <w:r>
-        <w:fldChar w:fldCharType="separate"/>
-      </w:r>
+      <w:fldSimple w:instr=" SEQ Tabla \* ARABIC ">
+        <w:r>
+          <w:rPr>
+            <w:noProof/>
+          </w:rPr>
+          <w:t>34</w:t>
+        </w:r>
+      </w:fldSimple>
+      <w:r>
+        <w:t xml:space="preserve"> - Diseño físico de Fact_Llamadas112</w:t>
+      </w:r>
+      <w:bookmarkEnd w:id="61"/>
+    </w:p>
+    <w:p>
+      <w:r>
+        <w:t>Por lo tanto, quedaría finalmente este diseño:</w:t>
+      </w:r>
+    </w:p>
+    <w:p>
+      <w:pPr>
+        <w:keepNext/>
+        <w:ind w:firstLine="0"/>
+        <w:jc w:val="center"/>
+      </w:pPr>
       <w:r>
         <w:rPr>
           <w:noProof/>
         </w:rPr>
-        <w:t>34</w:t>
-      </w:r>
-      <w:r>
-        <w:fldChar w:fldCharType="end"/>
-      </w:r>
-      <w:r>
-        <w:t xml:space="preserve"> - Diseño físico de Fact_Llamadas112</w:t>
-      </w:r>
-    </w:p>
-    <w:p>
-      <w:r>
-        <w:t>Por lo tanto, quedaría finalmente este diseño:</w:t>
-      </w:r>
-    </w:p>
-    <w:p>
-      <w:pPr>
-        <w:ind w:firstLine="0"/>
-      </w:pPr>
+        <w:lastRenderedPageBreak/>
+        <w:drawing>
+          <wp:inline distT="0" distB="0" distL="0" distR="0" wp14:anchorId="229E6E4D" wp14:editId="5A73ED53">
+            <wp:extent cx="5502303" cy="2908379"/>
+            <wp:effectExtent l="0" t="0" r="3175" b="6350"/>
+            <wp:docPr id="4" name="Imagen 4" descr="Interfaz de usuario gráfica, Aplicación&#10;&#10;Descripción generada automáticamente"/>
+            <wp:cNvGraphicFramePr>
+              <a:graphicFrameLocks xmlns:a="http://schemas.openxmlformats.org/drawingml/2006/main" noChangeAspect="1"/>
+            </wp:cNvGraphicFramePr>
+            <a:graphic xmlns:a="http://schemas.openxmlformats.org/drawingml/2006/main">
+              <a:graphicData uri="http://schemas.openxmlformats.org/drawingml/2006/picture">
+                <pic:pic xmlns:pic="http://schemas.openxmlformats.org/drawingml/2006/picture">
+                  <pic:nvPicPr>
+                    <pic:cNvPr id="4" name="Imagen 4" descr="Interfaz de usuario gráfica, Aplicación&#10;&#10;Descripción generada automáticamente"/>
+                    <pic:cNvPicPr/>
+                  </pic:nvPicPr>
+                  <pic:blipFill>
+                    <a:blip r:embed="rId31">
+                      <a:extLst>
+                        <a:ext uri="{28A0092B-C50C-407E-A947-70E740481C1C}">
+                          <a14:useLocalDpi xmlns:a14="http://schemas.microsoft.com/office/drawing/2010/main" val="0"/>
+                        </a:ext>
+                      </a:extLst>
+                    </a:blip>
+                    <a:stretch>
+                      <a:fillRect/>
+                    </a:stretch>
+                  </pic:blipFill>
+                  <pic:spPr>
+                    <a:xfrm>
+                      <a:off x="0" y="0"/>
+                      <a:ext cx="5552503" cy="2934914"/>
+                    </a:xfrm>
+                    <a:prstGeom prst="rect">
+                      <a:avLst/>
+                    </a:prstGeom>
+                  </pic:spPr>
+                </pic:pic>
+              </a:graphicData>
+            </a:graphic>
+          </wp:inline>
+        </w:drawing>
+      </w:r>
+    </w:p>
+    <w:p>
+      <w:pPr>
+        <w:pStyle w:val="Descripcin"/>
+        <w:jc w:val="center"/>
+      </w:pPr>
+      <w:bookmarkStart w:id="62" w:name="_Toc68811296"/>
+      <w:r>
+        <w:t xml:space="preserve">Ilustración </w:t>
+      </w:r>
+      <w:fldSimple w:instr=" SEQ Ilustración \* ARABIC ">
+        <w:r>
+          <w:rPr>
+            <w:noProof/>
+          </w:rPr>
+          <w:t>12</w:t>
+        </w:r>
+      </w:fldSimple>
+      <w:r>
+        <w:t xml:space="preserve"> - Representación diseño</w:t>
+      </w:r>
+      <w:r>
+        <w:t xml:space="preserve"> del</w:t>
+      </w:r>
+      <w:r>
+        <w:t xml:space="preserve"> físico para Fact_Llamadas112.</w:t>
+      </w:r>
+      <w:bookmarkEnd w:id="62"/>
     </w:p>
     <w:p>
       <w:proofErr w:type="spellStart"/>
@@ -17668,7 +18375,6 @@
                 <w:b/>
                 <w:bCs/>
               </w:rPr>
-              <w:lastRenderedPageBreak/>
               <w:t>Nombre Campo</w:t>
             </w:r>
           </w:p>
@@ -18264,6 +18970,7 @@
             </w:pPr>
             <w:proofErr w:type="spellStart"/>
             <w:r>
+              <w:lastRenderedPageBreak/>
               <w:t>N_Suma_Denuncias</w:t>
             </w:r>
             <w:proofErr w:type="spellEnd"/>
@@ -18372,29 +19079,113 @@
         <w:pStyle w:val="Descripcin"/>
         <w:jc w:val="center"/>
       </w:pPr>
+      <w:bookmarkStart w:id="63" w:name="_Toc68811281"/>
       <w:r>
         <w:t xml:space="preserve">Tabla </w:t>
       </w:r>
-      <w:r>
-        <w:fldChar w:fldCharType="begin"/>
-      </w:r>
-      <w:r>
-        <w:instrText xml:space="preserve"> SEQ Tabla \* ARABIC </w:instrText>
-      </w:r>
-      <w:r>
-        <w:fldChar w:fldCharType="separate"/>
-      </w:r>
+      <w:fldSimple w:instr=" SEQ Tabla \* ARABIC ">
+        <w:r>
+          <w:rPr>
+            <w:noProof/>
+          </w:rPr>
+          <w:t>35</w:t>
+        </w:r>
+      </w:fldSimple>
+      <w:r>
+        <w:t xml:space="preserve"> - Diseño físico de </w:t>
+      </w:r>
+      <w:proofErr w:type="spellStart"/>
+      <w:r>
+        <w:t>Fact_Infracciones_Evolucion</w:t>
+      </w:r>
+      <w:proofErr w:type="spellEnd"/>
+      <w:r>
+        <w:t>.</w:t>
+      </w:r>
+      <w:bookmarkEnd w:id="63"/>
+    </w:p>
+    <w:p>
+      <w:r>
+        <w:t>El diseño que finalmente nos queda es el siguiente:</w:t>
+      </w:r>
+    </w:p>
+    <w:p>
+      <w:pPr>
+        <w:keepNext/>
+        <w:ind w:firstLine="0"/>
+      </w:pPr>
       <w:r>
         <w:rPr>
           <w:noProof/>
         </w:rPr>
-        <w:t>35</w:t>
-      </w:r>
-      <w:r>
-        <w:fldChar w:fldCharType="end"/>
-      </w:r>
-      <w:r>
-        <w:t xml:space="preserve"> - Diseño físico de </w:t>
+        <w:drawing>
+          <wp:inline distT="0" distB="0" distL="0" distR="0" wp14:anchorId="2AE1886B" wp14:editId="6CADEF56">
+            <wp:extent cx="5300330" cy="4357315"/>
+            <wp:effectExtent l="0" t="0" r="0" b="5715"/>
+            <wp:docPr id="10" name="Imagen 10" descr="Interfaz de usuario gráfica, Aplicación&#10;&#10;Descripción generada automáticamente"/>
+            <wp:cNvGraphicFramePr>
+              <a:graphicFrameLocks xmlns:a="http://schemas.openxmlformats.org/drawingml/2006/main" noChangeAspect="1"/>
+            </wp:cNvGraphicFramePr>
+            <a:graphic xmlns:a="http://schemas.openxmlformats.org/drawingml/2006/main">
+              <a:graphicData uri="http://schemas.openxmlformats.org/drawingml/2006/picture">
+                <pic:pic xmlns:pic="http://schemas.openxmlformats.org/drawingml/2006/picture">
+                  <pic:nvPicPr>
+                    <pic:cNvPr id="10" name="Imagen 10" descr="Interfaz de usuario gráfica, Aplicación&#10;&#10;Descripción generada automáticamente"/>
+                    <pic:cNvPicPr/>
+                  </pic:nvPicPr>
+                  <pic:blipFill>
+                    <a:blip r:embed="rId32">
+                      <a:extLst>
+                        <a:ext uri="{28A0092B-C50C-407E-A947-70E740481C1C}">
+                          <a14:useLocalDpi xmlns:a14="http://schemas.microsoft.com/office/drawing/2010/main" val="0"/>
+                        </a:ext>
+                      </a:extLst>
+                    </a:blip>
+                    <a:stretch>
+                      <a:fillRect/>
+                    </a:stretch>
+                  </pic:blipFill>
+                  <pic:spPr>
+                    <a:xfrm>
+                      <a:off x="0" y="0"/>
+                      <a:ext cx="5309215" cy="4364619"/>
+                    </a:xfrm>
+                    <a:prstGeom prst="rect">
+                      <a:avLst/>
+                    </a:prstGeom>
+                  </pic:spPr>
+                </pic:pic>
+              </a:graphicData>
+            </a:graphic>
+          </wp:inline>
+        </w:drawing>
+      </w:r>
+    </w:p>
+    <w:p>
+      <w:pPr>
+        <w:pStyle w:val="Descripcin"/>
+        <w:jc w:val="center"/>
+      </w:pPr>
+      <w:bookmarkStart w:id="64" w:name="_Toc68811297"/>
+      <w:r>
+        <w:t xml:space="preserve">Ilustración </w:t>
+      </w:r>
+      <w:fldSimple w:instr=" SEQ Ilustración \* ARABIC ">
+        <w:r>
+          <w:rPr>
+            <w:noProof/>
+          </w:rPr>
+          <w:t>13</w:t>
+        </w:r>
+      </w:fldSimple>
+      <w:r>
+        <w:t xml:space="preserve"> - Representación del diseño físico </w:t>
+      </w:r>
+      <w:r>
+        <w:t>para</w:t>
+      </w:r>
+      <w:r>
+        <w:t xml:space="preserve"> </w:t>
       </w:r>
       <w:proofErr w:type="spellStart"/>
       <w:r>
@@ -18404,6 +19195,7 @@
       <w:r>
         <w:t>.</w:t>
       </w:r>
+      <w:bookmarkEnd w:id="64"/>
     </w:p>
     <w:p>
       <w:proofErr w:type="spellStart"/>
@@ -18649,29 +19441,121 @@
         <w:pStyle w:val="Descripcin"/>
         <w:jc w:val="center"/>
       </w:pPr>
+      <w:bookmarkStart w:id="65" w:name="_Toc68811282"/>
       <w:r>
         <w:t xml:space="preserve">Tabla </w:t>
       </w:r>
-      <w:r>
-        <w:fldChar w:fldCharType="begin"/>
-      </w:r>
-      <w:r>
-        <w:instrText xml:space="preserve"> SEQ Tabla \* ARABIC </w:instrText>
-      </w:r>
-      <w:r>
-        <w:fldChar w:fldCharType="separate"/>
-      </w:r>
+      <w:fldSimple w:instr=" SEQ Tabla \* ARABIC ">
+        <w:r>
+          <w:rPr>
+            <w:noProof/>
+          </w:rPr>
+          <w:t>36</w:t>
+        </w:r>
+      </w:fldSimple>
+      <w:r>
+        <w:t xml:space="preserve"> - Diseño físico de</w:t>
+      </w:r>
+      <w:r>
+        <w:t>l</w:t>
+      </w:r>
+      <w:r>
+        <w:t xml:space="preserve"> </w:t>
+      </w:r>
+      <w:proofErr w:type="spellStart"/>
+      <w:r>
+        <w:t>Fact_Poblacion</w:t>
+      </w:r>
+      <w:proofErr w:type="spellEnd"/>
+      <w:r>
+        <w:t>.</w:t>
+      </w:r>
+      <w:bookmarkEnd w:id="65"/>
+    </w:p>
+    <w:p>
+      <w:r>
+        <w:lastRenderedPageBreak/>
+        <w:t>El diseño sería el siguiente:</w:t>
+      </w:r>
+    </w:p>
+    <w:p>
+      <w:pPr>
+        <w:keepNext/>
+        <w:ind w:firstLine="0"/>
+        <w:jc w:val="center"/>
+      </w:pPr>
       <w:r>
         <w:rPr>
           <w:noProof/>
         </w:rPr>
-        <w:t>36</w:t>
-      </w:r>
-      <w:r>
-        <w:fldChar w:fldCharType="end"/>
-      </w:r>
-      <w:r>
-        <w:t xml:space="preserve"> - Diseño físico de </w:t>
+        <w:drawing>
+          <wp:inline distT="0" distB="0" distL="0" distR="0" wp14:anchorId="703F0797" wp14:editId="346834D8">
+            <wp:extent cx="5400040" cy="1786890"/>
+            <wp:effectExtent l="0" t="0" r="0" b="3810"/>
+            <wp:docPr id="11" name="Imagen 11" descr="Interfaz de usuario gráfica, Aplicación&#10;&#10;Descripción generada automáticamente"/>
+            <wp:cNvGraphicFramePr>
+              <a:graphicFrameLocks xmlns:a="http://schemas.openxmlformats.org/drawingml/2006/main" noChangeAspect="1"/>
+            </wp:cNvGraphicFramePr>
+            <a:graphic xmlns:a="http://schemas.openxmlformats.org/drawingml/2006/main">
+              <a:graphicData uri="http://schemas.openxmlformats.org/drawingml/2006/picture">
+                <pic:pic xmlns:pic="http://schemas.openxmlformats.org/drawingml/2006/picture">
+                  <pic:nvPicPr>
+                    <pic:cNvPr id="11" name="Imagen 11" descr="Interfaz de usuario gráfica, Aplicación&#10;&#10;Descripción generada automáticamente"/>
+                    <pic:cNvPicPr/>
+                  </pic:nvPicPr>
+                  <pic:blipFill>
+                    <a:blip r:embed="rId33">
+                      <a:extLst>
+                        <a:ext uri="{28A0092B-C50C-407E-A947-70E740481C1C}">
+                          <a14:useLocalDpi xmlns:a14="http://schemas.microsoft.com/office/drawing/2010/main" val="0"/>
+                        </a:ext>
+                      </a:extLst>
+                    </a:blip>
+                    <a:stretch>
+                      <a:fillRect/>
+                    </a:stretch>
+                  </pic:blipFill>
+                  <pic:spPr>
+                    <a:xfrm>
+                      <a:off x="0" y="0"/>
+                      <a:ext cx="5400040" cy="1786890"/>
+                    </a:xfrm>
+                    <a:prstGeom prst="rect">
+                      <a:avLst/>
+                    </a:prstGeom>
+                  </pic:spPr>
+                </pic:pic>
+              </a:graphicData>
+            </a:graphic>
+          </wp:inline>
+        </w:drawing>
+      </w:r>
+    </w:p>
+    <w:p>
+      <w:pPr>
+        <w:pStyle w:val="Descripcin"/>
+        <w:jc w:val="center"/>
+      </w:pPr>
+      <w:bookmarkStart w:id="66" w:name="_Toc68811298"/>
+      <w:r>
+        <w:t xml:space="preserve">Ilustración </w:t>
+      </w:r>
+      <w:fldSimple w:instr=" SEQ Ilustración \* ARABIC ">
+        <w:r>
+          <w:rPr>
+            <w:noProof/>
+          </w:rPr>
+          <w:t>14</w:t>
+        </w:r>
+      </w:fldSimple>
+      <w:r>
+        <w:t xml:space="preserve"> - Representación del diseño físico </w:t>
+      </w:r>
+      <w:r>
+        <w:t>para</w:t>
+      </w:r>
+      <w:r>
+        <w:t xml:space="preserve"> </w:t>
       </w:r>
       <w:proofErr w:type="spellStart"/>
       <w:r>
@@ -18681,6 +19565,7 @@
       <w:r>
         <w:t>.</w:t>
       </w:r>
+      <w:bookmarkEnd w:id="66"/>
     </w:p>
     <w:p>
       <w:proofErr w:type="spellStart"/>
@@ -18733,7 +19618,6 @@
                 <w:b/>
                 <w:bCs/>
               </w:rPr>
-              <w:lastRenderedPageBreak/>
               <w:t>Nombre Campo</w:t>
             </w:r>
           </w:p>
@@ -19042,29 +19926,121 @@
         <w:pStyle w:val="Descripcin"/>
         <w:jc w:val="center"/>
       </w:pPr>
+      <w:bookmarkStart w:id="67" w:name="_Toc68811283"/>
       <w:r>
         <w:t xml:space="preserve">Tabla </w:t>
       </w:r>
-      <w:r>
-        <w:fldChar w:fldCharType="begin"/>
-      </w:r>
-      <w:r>
-        <w:instrText xml:space="preserve"> SEQ Tabla \* ARABIC </w:instrText>
-      </w:r>
-      <w:r>
-        <w:fldChar w:fldCharType="separate"/>
-      </w:r>
+      <w:fldSimple w:instr=" SEQ Tabla \* ARABIC ">
+        <w:r>
+          <w:rPr>
+            <w:noProof/>
+          </w:rPr>
+          <w:t>37</w:t>
+        </w:r>
+      </w:fldSimple>
+      <w:r>
+        <w:t xml:space="preserve"> - Diseño físico de </w:t>
+      </w:r>
+      <w:proofErr w:type="spellStart"/>
+      <w:r>
+        <w:t>Fact_Movilidad</w:t>
+      </w:r>
+      <w:proofErr w:type="spellEnd"/>
+      <w:r>
+        <w:t>.</w:t>
+      </w:r>
+      <w:bookmarkEnd w:id="67"/>
+    </w:p>
+    <w:p>
+      <w:r>
+        <w:t>El diseño resultante es el siguiente:</w:t>
+      </w:r>
+    </w:p>
+    <w:p>
+      <w:pPr>
+        <w:keepNext/>
+        <w:ind w:firstLine="0"/>
+        <w:jc w:val="center"/>
+      </w:pPr>
       <w:r>
         <w:rPr>
           <w:noProof/>
         </w:rPr>
-        <w:t>37</w:t>
-      </w:r>
-      <w:r>
-        <w:fldChar w:fldCharType="end"/>
-      </w:r>
-      <w:r>
-        <w:t xml:space="preserve"> - Diseño físico de </w:t>
+        <w:lastRenderedPageBreak/>
+        <w:drawing>
+          <wp:inline distT="0" distB="0" distL="0" distR="0" wp14:anchorId="18E12FC5" wp14:editId="5F5BE303">
+            <wp:extent cx="5400040" cy="4475480"/>
+            <wp:effectExtent l="0" t="0" r="0" b="1270"/>
+            <wp:docPr id="16" name="Imagen 16" descr="Interfaz de usuario gráfica, Aplicación&#10;&#10;Descripción generada automáticamente"/>
+            <wp:cNvGraphicFramePr>
+              <a:graphicFrameLocks xmlns:a="http://schemas.openxmlformats.org/drawingml/2006/main" noChangeAspect="1"/>
+            </wp:cNvGraphicFramePr>
+            <a:graphic xmlns:a="http://schemas.openxmlformats.org/drawingml/2006/main">
+              <a:graphicData uri="http://schemas.openxmlformats.org/drawingml/2006/picture">
+                <pic:pic xmlns:pic="http://schemas.openxmlformats.org/drawingml/2006/picture">
+                  <pic:nvPicPr>
+                    <pic:cNvPr id="16" name="Imagen 16" descr="Interfaz de usuario gráfica, Aplicación&#10;&#10;Descripción generada automáticamente"/>
+                    <pic:cNvPicPr/>
+                  </pic:nvPicPr>
+                  <pic:blipFill>
+                    <a:blip r:embed="rId34">
+                      <a:extLst>
+                        <a:ext uri="{28A0092B-C50C-407E-A947-70E740481C1C}">
+                          <a14:useLocalDpi xmlns:a14="http://schemas.microsoft.com/office/drawing/2010/main" val="0"/>
+                        </a:ext>
+                      </a:extLst>
+                    </a:blip>
+                    <a:stretch>
+                      <a:fillRect/>
+                    </a:stretch>
+                  </pic:blipFill>
+                  <pic:spPr>
+                    <a:xfrm>
+                      <a:off x="0" y="0"/>
+                      <a:ext cx="5400040" cy="4475480"/>
+                    </a:xfrm>
+                    <a:prstGeom prst="rect">
+                      <a:avLst/>
+                    </a:prstGeom>
+                  </pic:spPr>
+                </pic:pic>
+              </a:graphicData>
+            </a:graphic>
+          </wp:inline>
+        </w:drawing>
+      </w:r>
+    </w:p>
+    <w:p>
+      <w:pPr>
+        <w:pStyle w:val="Descripcin"/>
+        <w:jc w:val="center"/>
+      </w:pPr>
+      <w:bookmarkStart w:id="68" w:name="_Toc68811299"/>
+      <w:r>
+        <w:t xml:space="preserve">Ilustración </w:t>
+      </w:r>
+      <w:fldSimple w:instr=" SEQ Ilustración \* ARABIC ">
+        <w:r>
+          <w:rPr>
+            <w:noProof/>
+          </w:rPr>
+          <w:t>15</w:t>
+        </w:r>
+      </w:fldSimple>
+      <w:r>
+        <w:t xml:space="preserve"> - Representación del diseño</w:t>
+      </w:r>
+      <w:r>
+        <w:t xml:space="preserve"> físico</w:t>
+      </w:r>
+      <w:r>
+        <w:t xml:space="preserve"> </w:t>
+      </w:r>
+      <w:r>
+        <w:t>para</w:t>
+      </w:r>
+      <w:r>
+        <w:t xml:space="preserve"> </w:t>
       </w:r>
       <w:proofErr w:type="spellStart"/>
       <w:r>
@@ -19074,6 +20050,7 @@
       <w:r>
         <w:t>.</w:t>
       </w:r>
+      <w:bookmarkEnd w:id="68"/>
     </w:p>
     <w:p>
       <w:proofErr w:type="spellStart"/>
@@ -19434,29 +20411,124 @@
         <w:pStyle w:val="Descripcin"/>
         <w:jc w:val="center"/>
       </w:pPr>
+      <w:bookmarkStart w:id="69" w:name="_Toc68811284"/>
       <w:r>
         <w:t xml:space="preserve">Tabla </w:t>
       </w:r>
-      <w:r>
-        <w:fldChar w:fldCharType="begin"/>
-      </w:r>
-      <w:r>
-        <w:instrText xml:space="preserve"> SEQ Tabla \* ARABIC </w:instrText>
-      </w:r>
-      <w:r>
-        <w:fldChar w:fldCharType="separate"/>
-      </w:r>
+      <w:fldSimple w:instr=" SEQ Tabla \* ARABIC ">
+        <w:r>
+          <w:rPr>
+            <w:noProof/>
+          </w:rPr>
+          <w:t>38</w:t>
+        </w:r>
+      </w:fldSimple>
+      <w:r>
+        <w:t xml:space="preserve"> - Diseño físico de </w:t>
+      </w:r>
+      <w:proofErr w:type="spellStart"/>
+      <w:r>
+        <w:t>Fact_Evitacion_Aglomeracion</w:t>
+      </w:r>
+      <w:proofErr w:type="spellEnd"/>
+      <w:r>
+        <w:t>.</w:t>
+      </w:r>
+      <w:bookmarkEnd w:id="69"/>
+    </w:p>
+    <w:p>
+      <w:r>
+        <w:t>El diseño resultante sería el siguiente:</w:t>
+      </w:r>
+    </w:p>
+    <w:p>
+      <w:pPr>
+        <w:keepNext/>
+        <w:ind w:firstLine="0"/>
+        <w:jc w:val="center"/>
+      </w:pPr>
       <w:r>
         <w:rPr>
           <w:noProof/>
         </w:rPr>
-        <w:t>38</w:t>
-      </w:r>
-      <w:r>
-        <w:fldChar w:fldCharType="end"/>
-      </w:r>
-      <w:r>
-        <w:t xml:space="preserve"> - Diseño físico de </w:t>
+        <w:lastRenderedPageBreak/>
+        <w:drawing>
+          <wp:inline distT="0" distB="0" distL="0" distR="0" wp14:anchorId="1ABA2059" wp14:editId="74C3C649">
+            <wp:extent cx="5400040" cy="4475480"/>
+            <wp:effectExtent l="0" t="0" r="0" b="1270"/>
+            <wp:docPr id="17" name="Imagen 17" descr="Interfaz de usuario gráfica, Aplicación&#10;&#10;Descripción generada automáticamente"/>
+            <wp:cNvGraphicFramePr>
+              <a:graphicFrameLocks xmlns:a="http://schemas.openxmlformats.org/drawingml/2006/main" noChangeAspect="1"/>
+            </wp:cNvGraphicFramePr>
+            <a:graphic xmlns:a="http://schemas.openxmlformats.org/drawingml/2006/main">
+              <a:graphicData uri="http://schemas.openxmlformats.org/drawingml/2006/picture">
+                <pic:pic xmlns:pic="http://schemas.openxmlformats.org/drawingml/2006/picture">
+                  <pic:nvPicPr>
+                    <pic:cNvPr id="17" name="Imagen 17" descr="Interfaz de usuario gráfica, Aplicación&#10;&#10;Descripción generada automáticamente"/>
+                    <pic:cNvPicPr/>
+                  </pic:nvPicPr>
+                  <pic:blipFill>
+                    <a:blip r:embed="rId35">
+                      <a:extLst>
+                        <a:ext uri="{28A0092B-C50C-407E-A947-70E740481C1C}">
+                          <a14:useLocalDpi xmlns:a14="http://schemas.microsoft.com/office/drawing/2010/main" val="0"/>
+                        </a:ext>
+                      </a:extLst>
+                    </a:blip>
+                    <a:stretch>
+                      <a:fillRect/>
+                    </a:stretch>
+                  </pic:blipFill>
+                  <pic:spPr>
+                    <a:xfrm>
+                      <a:off x="0" y="0"/>
+                      <a:ext cx="5400040" cy="4475480"/>
+                    </a:xfrm>
+                    <a:prstGeom prst="rect">
+                      <a:avLst/>
+                    </a:prstGeom>
+                  </pic:spPr>
+                </pic:pic>
+              </a:graphicData>
+            </a:graphic>
+          </wp:inline>
+        </w:drawing>
+      </w:r>
+    </w:p>
+    <w:p>
+      <w:pPr>
+        <w:pStyle w:val="Descripcin"/>
+        <w:jc w:val="center"/>
+      </w:pPr>
+      <w:bookmarkStart w:id="70" w:name="_Toc68811300"/>
+      <w:r>
+        <w:t xml:space="preserve">Ilustración </w:t>
+      </w:r>
+      <w:fldSimple w:instr=" SEQ Ilustración \* ARABIC ">
+        <w:r>
+          <w:rPr>
+            <w:noProof/>
+          </w:rPr>
+          <w:t>16</w:t>
+        </w:r>
+      </w:fldSimple>
+      <w:r>
+        <w:t xml:space="preserve"> - Representación del diseño</w:t>
+      </w:r>
+      <w:r>
+        <w:t xml:space="preserve"> </w:t>
+      </w:r>
+      <w:r>
+        <w:t>físico</w:t>
+      </w:r>
+      <w:r>
+        <w:t xml:space="preserve"> </w:t>
+      </w:r>
+      <w:r>
+        <w:t>para</w:t>
+      </w:r>
+      <w:r>
+        <w:t xml:space="preserve"> </w:t>
       </w:r>
       <w:proofErr w:type="spellStart"/>
       <w:r>
@@ -19466,6 +20538,7 @@
       <w:r>
         <w:t>.</w:t>
       </w:r>
+      <w:bookmarkEnd w:id="70"/>
     </w:p>
     <w:p>
       <w:r>
@@ -19509,11 +20582,11 @@
               <w:jc w:val="center"/>
               <w:outlineLvl w:val="0"/>
             </w:pPr>
-            <w:bookmarkStart w:id="56" w:name="_Toc68783637"/>
+            <w:bookmarkStart w:id="71" w:name="_Toc68811121"/>
             <w:r>
               <w:t>Bibliografía</w:t>
             </w:r>
-            <w:bookmarkEnd w:id="56"/>
+            <w:bookmarkEnd w:id="71"/>
           </w:p>
         </w:tc>
       </w:tr>
@@ -19753,7 +20826,7 @@
       </w:pPr>
     </w:p>
     <w:sectPr>
-      <w:headerReference w:type="default" r:id="rId31"/>
+      <w:headerReference w:type="default" r:id="rId36"/>
       <w:pgSz w:w="11906" w:h="16838"/>
       <w:pgMar w:top="1417" w:right="1701" w:bottom="1417" w:left="1701" w:header="708" w:footer="708" w:gutter="0"/>
       <w:cols w:space="708"/>

</xml_diff>

<commit_message>
BBDD: PRA1 - Mejoras finales
</commit_message>
<xml_diff>
--- a/2019-20/PrimerSemestre/BBDD/Practica_2/mariousm_DUBDA_PRA1.docx
+++ b/2019-20/PrimerSemestre/BBDD/Practica_2/mariousm_DUBDA_PRA1.docx
@@ -334,7 +334,7 @@
               <w:jc w:val="center"/>
               <w:outlineLvl w:val="0"/>
             </w:pPr>
-            <w:bookmarkStart w:id="1" w:name="_Toc68811105"/>
+            <w:bookmarkStart w:id="1" w:name="_Toc68880464"/>
             <w:r>
               <w:t>Índice de Contenido</w:t>
             </w:r>
@@ -406,7 +406,7 @@
             </w:rPr>
             <w:fldChar w:fldCharType="separate"/>
           </w:r>
-          <w:hyperlink w:anchor="_Toc68811105" w:history="1">
+          <w:hyperlink w:anchor="_Toc68880464" w:history="1">
             <w:r>
               <w:rPr>
                 <w:rStyle w:val="Hipervnculo"/>
@@ -433,7 +433,7 @@
                 <w:noProof/>
                 <w:webHidden/>
               </w:rPr>
-              <w:instrText xml:space="preserve"> PAGEREF _Toc68811105 \h </w:instrText>
+              <w:instrText xml:space="preserve"> PAGEREF _Toc68880464 \h </w:instrText>
             </w:r>
             <w:r>
               <w:rPr>
@@ -477,7 +477,7 @@
               <w:lang w:eastAsia="es-ES"/>
             </w:rPr>
           </w:pPr>
-          <w:hyperlink w:anchor="_Toc68811106" w:history="1">
+          <w:hyperlink w:anchor="_Toc68880465" w:history="1">
             <w:r>
               <w:rPr>
                 <w:rStyle w:val="Hipervnculo"/>
@@ -504,7 +504,7 @@
                 <w:noProof/>
                 <w:webHidden/>
               </w:rPr>
-              <w:instrText xml:space="preserve"> PAGEREF _Toc68811106 \h </w:instrText>
+              <w:instrText xml:space="preserve"> PAGEREF _Toc68880465 \h </w:instrText>
             </w:r>
             <w:r>
               <w:rPr>
@@ -548,7 +548,7 @@
               <w:lang w:eastAsia="es-ES"/>
             </w:rPr>
           </w:pPr>
-          <w:hyperlink w:anchor="_Toc68811107" w:history="1">
+          <w:hyperlink w:anchor="_Toc68880466" w:history="1">
             <w:r>
               <w:rPr>
                 <w:rStyle w:val="Hipervnculo"/>
@@ -575,7 +575,7 @@
                 <w:noProof/>
                 <w:webHidden/>
               </w:rPr>
-              <w:instrText xml:space="preserve"> PAGEREF _Toc68811107 \h </w:instrText>
+              <w:instrText xml:space="preserve"> PAGEREF _Toc68880466 \h </w:instrText>
             </w:r>
             <w:r>
               <w:rPr>
@@ -620,7 +620,7 @@
               <w:lang w:eastAsia="es-ES"/>
             </w:rPr>
           </w:pPr>
-          <w:hyperlink w:anchor="_Toc68811108" w:history="1">
+          <w:hyperlink w:anchor="_Toc68880467" w:history="1">
             <w:r>
               <w:rPr>
                 <w:rStyle w:val="Hipervnculo"/>
@@ -664,7 +664,7 @@
                 <w:noProof/>
                 <w:webHidden/>
               </w:rPr>
-              <w:instrText xml:space="preserve"> PAGEREF _Toc68811108 \h </w:instrText>
+              <w:instrText xml:space="preserve"> PAGEREF _Toc68880467 \h </w:instrText>
             </w:r>
             <w:r>
               <w:rPr>
@@ -709,7 +709,7 @@
               <w:lang w:eastAsia="es-ES"/>
             </w:rPr>
           </w:pPr>
-          <w:hyperlink w:anchor="_Toc68811109" w:history="1">
+          <w:hyperlink w:anchor="_Toc68880468" w:history="1">
             <w:r>
               <w:rPr>
                 <w:rStyle w:val="Hipervnculo"/>
@@ -753,7 +753,7 @@
                 <w:noProof/>
                 <w:webHidden/>
               </w:rPr>
-              <w:instrText xml:space="preserve"> PAGEREF _Toc68811109 \h </w:instrText>
+              <w:instrText xml:space="preserve"> PAGEREF _Toc68880468 \h </w:instrText>
             </w:r>
             <w:r>
               <w:rPr>
@@ -798,7 +798,7 @@
               <w:lang w:eastAsia="es-ES"/>
             </w:rPr>
           </w:pPr>
-          <w:hyperlink w:anchor="_Toc68811110" w:history="1">
+          <w:hyperlink w:anchor="_Toc68880469" w:history="1">
             <w:r>
               <w:rPr>
                 <w:rStyle w:val="Hipervnculo"/>
@@ -842,7 +842,7 @@
                 <w:noProof/>
                 <w:webHidden/>
               </w:rPr>
-              <w:instrText xml:space="preserve"> PAGEREF _Toc68811110 \h </w:instrText>
+              <w:instrText xml:space="preserve"> PAGEREF _Toc68880469 \h </w:instrText>
             </w:r>
             <w:r>
               <w:rPr>
@@ -887,7 +887,7 @@
               <w:lang w:eastAsia="es-ES"/>
             </w:rPr>
           </w:pPr>
-          <w:hyperlink w:anchor="_Toc68811111" w:history="1">
+          <w:hyperlink w:anchor="_Toc68880470" w:history="1">
             <w:r>
               <w:rPr>
                 <w:rStyle w:val="Hipervnculo"/>
@@ -931,7 +931,7 @@
                 <w:noProof/>
                 <w:webHidden/>
               </w:rPr>
-              <w:instrText xml:space="preserve"> PAGEREF _Toc68811111 \h </w:instrText>
+              <w:instrText xml:space="preserve"> PAGEREF _Toc68880470 \h </w:instrText>
             </w:r>
             <w:r>
               <w:rPr>
@@ -976,7 +976,7 @@
               <w:lang w:eastAsia="es-ES"/>
             </w:rPr>
           </w:pPr>
-          <w:hyperlink w:anchor="_Toc68811112" w:history="1">
+          <w:hyperlink w:anchor="_Toc68880471" w:history="1">
             <w:r>
               <w:rPr>
                 <w:rStyle w:val="Hipervnculo"/>
@@ -1020,7 +1020,7 @@
                 <w:noProof/>
                 <w:webHidden/>
               </w:rPr>
-              <w:instrText xml:space="preserve"> PAGEREF _Toc68811112 \h </w:instrText>
+              <w:instrText xml:space="preserve"> PAGEREF _Toc68880471 \h </w:instrText>
             </w:r>
             <w:r>
               <w:rPr>
@@ -1064,7 +1064,7 @@
               <w:lang w:eastAsia="es-ES"/>
             </w:rPr>
           </w:pPr>
-          <w:hyperlink w:anchor="_Toc68811113" w:history="1">
+          <w:hyperlink w:anchor="_Toc68880472" w:history="1">
             <w:r>
               <w:rPr>
                 <w:rStyle w:val="Hipervnculo"/>
@@ -1108,7 +1108,7 @@
                 <w:noProof/>
                 <w:webHidden/>
               </w:rPr>
-              <w:instrText xml:space="preserve"> PAGEREF _Toc68811113 \h </w:instrText>
+              <w:instrText xml:space="preserve"> PAGEREF _Toc68880472 \h </w:instrText>
             </w:r>
             <w:r>
               <w:rPr>
@@ -1152,7 +1152,7 @@
               <w:lang w:eastAsia="es-ES"/>
             </w:rPr>
           </w:pPr>
-          <w:hyperlink w:anchor="_Toc68811114" w:history="1">
+          <w:hyperlink w:anchor="_Toc68880473" w:history="1">
             <w:r>
               <w:rPr>
                 <w:rStyle w:val="Hipervnculo"/>
@@ -1196,7 +1196,7 @@
                 <w:noProof/>
                 <w:webHidden/>
               </w:rPr>
-              <w:instrText xml:space="preserve"> PAGEREF _Toc68811114 \h </w:instrText>
+              <w:instrText xml:space="preserve"> PAGEREF _Toc68880473 \h </w:instrText>
             </w:r>
             <w:r>
               <w:rPr>
@@ -1241,7 +1241,7 @@
               <w:lang w:eastAsia="es-ES"/>
             </w:rPr>
           </w:pPr>
-          <w:hyperlink w:anchor="_Toc68811115" w:history="1">
+          <w:hyperlink w:anchor="_Toc68880474" w:history="1">
             <w:r>
               <w:rPr>
                 <w:rStyle w:val="Hipervnculo"/>
@@ -1285,7 +1285,7 @@
                 <w:noProof/>
                 <w:webHidden/>
               </w:rPr>
-              <w:instrText xml:space="preserve"> PAGEREF _Toc68811115 \h </w:instrText>
+              <w:instrText xml:space="preserve"> PAGEREF _Toc68880474 \h </w:instrText>
             </w:r>
             <w:r>
               <w:rPr>
@@ -1330,7 +1330,7 @@
               <w:lang w:eastAsia="es-ES"/>
             </w:rPr>
           </w:pPr>
-          <w:hyperlink w:anchor="_Toc68811116" w:history="1">
+          <w:hyperlink w:anchor="_Toc68880475" w:history="1">
             <w:r>
               <w:rPr>
                 <w:rStyle w:val="Hipervnculo"/>
@@ -1374,7 +1374,7 @@
                 <w:noProof/>
                 <w:webHidden/>
               </w:rPr>
-              <w:instrText xml:space="preserve"> PAGEREF _Toc68811116 \h </w:instrText>
+              <w:instrText xml:space="preserve"> PAGEREF _Toc68880475 \h </w:instrText>
             </w:r>
             <w:r>
               <w:rPr>
@@ -1419,7 +1419,7 @@
               <w:lang w:eastAsia="es-ES"/>
             </w:rPr>
           </w:pPr>
-          <w:hyperlink w:anchor="_Toc68811117" w:history="1">
+          <w:hyperlink w:anchor="_Toc68880476" w:history="1">
             <w:r>
               <w:rPr>
                 <w:rStyle w:val="Hipervnculo"/>
@@ -1463,7 +1463,7 @@
                 <w:noProof/>
                 <w:webHidden/>
               </w:rPr>
-              <w:instrText xml:space="preserve"> PAGEREF _Toc68811117 \h </w:instrText>
+              <w:instrText xml:space="preserve"> PAGEREF _Toc68880476 \h </w:instrText>
             </w:r>
             <w:r>
               <w:rPr>
@@ -1508,7 +1508,7 @@
               <w:lang w:eastAsia="es-ES"/>
             </w:rPr>
           </w:pPr>
-          <w:hyperlink w:anchor="_Toc68811118" w:history="1">
+          <w:hyperlink w:anchor="_Toc68880477" w:history="1">
             <w:r>
               <w:rPr>
                 <w:rStyle w:val="Hipervnculo"/>
@@ -1552,7 +1552,7 @@
                 <w:noProof/>
                 <w:webHidden/>
               </w:rPr>
-              <w:instrText xml:space="preserve"> PAGEREF _Toc68811118 \h </w:instrText>
+              <w:instrText xml:space="preserve"> PAGEREF _Toc68880477 \h </w:instrText>
             </w:r>
             <w:r>
               <w:rPr>
@@ -1596,7 +1596,7 @@
               <w:lang w:eastAsia="es-ES"/>
             </w:rPr>
           </w:pPr>
-          <w:hyperlink w:anchor="_Toc68811119" w:history="1">
+          <w:hyperlink w:anchor="_Toc68880478" w:history="1">
             <w:r>
               <w:rPr>
                 <w:rStyle w:val="Hipervnculo"/>
@@ -1640,7 +1640,7 @@
                 <w:noProof/>
                 <w:webHidden/>
               </w:rPr>
-              <w:instrText xml:space="preserve"> PAGEREF _Toc68811119 \h </w:instrText>
+              <w:instrText xml:space="preserve"> PAGEREF _Toc68880478 \h </w:instrText>
             </w:r>
             <w:r>
               <w:rPr>
@@ -1684,7 +1684,7 @@
               <w:lang w:eastAsia="es-ES"/>
             </w:rPr>
           </w:pPr>
-          <w:hyperlink w:anchor="_Toc68811120" w:history="1">
+          <w:hyperlink w:anchor="_Toc68880479" w:history="1">
             <w:r>
               <w:rPr>
                 <w:rStyle w:val="Hipervnculo"/>
@@ -1728,7 +1728,7 @@
                 <w:noProof/>
                 <w:webHidden/>
               </w:rPr>
-              <w:instrText xml:space="preserve"> PAGEREF _Toc68811120 \h </w:instrText>
+              <w:instrText xml:space="preserve"> PAGEREF _Toc68880479 \h </w:instrText>
             </w:r>
             <w:r>
               <w:rPr>
@@ -1773,7 +1773,7 @@
               <w:lang w:eastAsia="es-ES"/>
             </w:rPr>
           </w:pPr>
-          <w:hyperlink w:anchor="_Toc68811121" w:history="1">
+          <w:hyperlink w:anchor="_Toc68880480" w:history="1">
             <w:r>
               <w:rPr>
                 <w:rStyle w:val="Hipervnculo"/>
@@ -1817,7 +1817,7 @@
                 <w:noProof/>
                 <w:webHidden/>
               </w:rPr>
-              <w:instrText xml:space="preserve"> PAGEREF _Toc68811121 \h </w:instrText>
+              <w:instrText xml:space="preserve"> PAGEREF _Toc68880480 \h </w:instrText>
             </w:r>
             <w:r>
               <w:rPr>
@@ -1917,7 +1917,7 @@
               <w:jc w:val="center"/>
               <w:outlineLvl w:val="0"/>
             </w:pPr>
-            <w:bookmarkStart w:id="2" w:name="_Toc68811106"/>
+            <w:bookmarkStart w:id="2" w:name="_Toc68880465"/>
             <w:r>
               <w:t>Índice de tablas</w:t>
             </w:r>
@@ -1955,7 +1955,7 @@
       <w:r>
         <w:fldChar w:fldCharType="separate"/>
       </w:r>
-      <w:hyperlink w:anchor="_Toc68811247" w:history="1">
+      <w:hyperlink w:anchor="_Toc68880481" w:history="1">
         <w:r>
           <w:rPr>
             <w:rStyle w:val="Hipervnculo"/>
@@ -1982,7 +1982,7 @@
             <w:noProof/>
             <w:webHidden/>
           </w:rPr>
-          <w:instrText xml:space="preserve"> PAGEREF _Toc68811247 \h </w:instrText>
+          <w:instrText xml:space="preserve"> PAGEREF _Toc68880481 \h </w:instrText>
         </w:r>
         <w:r>
           <w:rPr>
@@ -2026,7 +2026,7 @@
           <w:lang w:eastAsia="es-ES"/>
         </w:rPr>
       </w:pPr>
-      <w:hyperlink w:anchor="_Toc68811248" w:history="1">
+      <w:hyperlink w:anchor="_Toc68880482" w:history="1">
         <w:r>
           <w:rPr>
             <w:rStyle w:val="Hipervnculo"/>
@@ -2053,7 +2053,7 @@
             <w:noProof/>
             <w:webHidden/>
           </w:rPr>
-          <w:instrText xml:space="preserve"> PAGEREF _Toc68811248 \h </w:instrText>
+          <w:instrText xml:space="preserve"> PAGEREF _Toc68880482 \h </w:instrText>
         </w:r>
         <w:r>
           <w:rPr>
@@ -2097,7 +2097,7 @@
           <w:lang w:eastAsia="es-ES"/>
         </w:rPr>
       </w:pPr>
-      <w:hyperlink w:anchor="_Toc68811249" w:history="1">
+      <w:hyperlink w:anchor="_Toc68880483" w:history="1">
         <w:r>
           <w:rPr>
             <w:rStyle w:val="Hipervnculo"/>
@@ -2124,7 +2124,7 @@
             <w:noProof/>
             <w:webHidden/>
           </w:rPr>
-          <w:instrText xml:space="preserve"> PAGEREF _Toc68811249 \h </w:instrText>
+          <w:instrText xml:space="preserve"> PAGEREF _Toc68880483 \h </w:instrText>
         </w:r>
         <w:r>
           <w:rPr>
@@ -2168,7 +2168,7 @@
           <w:lang w:eastAsia="es-ES"/>
         </w:rPr>
       </w:pPr>
-      <w:hyperlink w:anchor="_Toc68811250" w:history="1">
+      <w:hyperlink w:anchor="_Toc68880484" w:history="1">
         <w:r>
           <w:rPr>
             <w:rStyle w:val="Hipervnculo"/>
@@ -2195,7 +2195,7 @@
             <w:noProof/>
             <w:webHidden/>
           </w:rPr>
-          <w:instrText xml:space="preserve"> PAGEREF _Toc68811250 \h </w:instrText>
+          <w:instrText xml:space="preserve"> PAGEREF _Toc68880484 \h </w:instrText>
         </w:r>
         <w:r>
           <w:rPr>
@@ -2240,7 +2240,7 @@
           <w:lang w:eastAsia="es-ES"/>
         </w:rPr>
       </w:pPr>
-      <w:hyperlink w:anchor="_Toc68811251" w:history="1">
+      <w:hyperlink w:anchor="_Toc68880485" w:history="1">
         <w:r>
           <w:rPr>
             <w:rStyle w:val="Hipervnculo"/>
@@ -2267,7 +2267,7 @@
             <w:noProof/>
             <w:webHidden/>
           </w:rPr>
-          <w:instrText xml:space="preserve"> PAGEREF _Toc68811251 \h </w:instrText>
+          <w:instrText xml:space="preserve"> PAGEREF _Toc68880485 \h </w:instrText>
         </w:r>
         <w:r>
           <w:rPr>
@@ -2311,7 +2311,7 @@
           <w:lang w:eastAsia="es-ES"/>
         </w:rPr>
       </w:pPr>
-      <w:hyperlink w:anchor="_Toc68811252" w:history="1">
+      <w:hyperlink w:anchor="_Toc68880486" w:history="1">
         <w:r>
           <w:rPr>
             <w:rStyle w:val="Hipervnculo"/>
@@ -2338,7 +2338,7 @@
             <w:noProof/>
             <w:webHidden/>
           </w:rPr>
-          <w:instrText xml:space="preserve"> PAGEREF _Toc68811252 \h </w:instrText>
+          <w:instrText xml:space="preserve"> PAGEREF _Toc68880486 \h </w:instrText>
         </w:r>
         <w:r>
           <w:rPr>
@@ -2382,7 +2382,7 @@
           <w:lang w:eastAsia="es-ES"/>
         </w:rPr>
       </w:pPr>
-      <w:hyperlink w:anchor="_Toc68811253" w:history="1">
+      <w:hyperlink w:anchor="_Toc68880487" w:history="1">
         <w:r>
           <w:rPr>
             <w:rStyle w:val="Hipervnculo"/>
@@ -2409,7 +2409,7 @@
             <w:noProof/>
             <w:webHidden/>
           </w:rPr>
-          <w:instrText xml:space="preserve"> PAGEREF _Toc68811253 \h </w:instrText>
+          <w:instrText xml:space="preserve"> PAGEREF _Toc68880487 \h </w:instrText>
         </w:r>
         <w:r>
           <w:rPr>
@@ -2453,7 +2453,7 @@
           <w:lang w:eastAsia="es-ES"/>
         </w:rPr>
       </w:pPr>
-      <w:hyperlink w:anchor="_Toc68811254" w:history="1">
+      <w:hyperlink w:anchor="_Toc68880488" w:history="1">
         <w:r>
           <w:rPr>
             <w:rStyle w:val="Hipervnculo"/>
@@ -2480,7 +2480,7 @@
             <w:noProof/>
             <w:webHidden/>
           </w:rPr>
-          <w:instrText xml:space="preserve"> PAGEREF _Toc68811254 \h </w:instrText>
+          <w:instrText xml:space="preserve"> PAGEREF _Toc68880488 \h </w:instrText>
         </w:r>
         <w:r>
           <w:rPr>
@@ -2524,7 +2524,7 @@
           <w:lang w:eastAsia="es-ES"/>
         </w:rPr>
       </w:pPr>
-      <w:hyperlink w:anchor="_Toc68811255" w:history="1">
+      <w:hyperlink w:anchor="_Toc68880489" w:history="1">
         <w:r>
           <w:rPr>
             <w:rStyle w:val="Hipervnculo"/>
@@ -2551,7 +2551,7 @@
             <w:noProof/>
             <w:webHidden/>
           </w:rPr>
-          <w:instrText xml:space="preserve"> PAGEREF _Toc68811255 \h </w:instrText>
+          <w:instrText xml:space="preserve"> PAGEREF _Toc68880489 \h </w:instrText>
         </w:r>
         <w:r>
           <w:rPr>
@@ -2595,7 +2595,7 @@
           <w:lang w:eastAsia="es-ES"/>
         </w:rPr>
       </w:pPr>
-      <w:hyperlink w:anchor="_Toc68811256" w:history="1">
+      <w:hyperlink w:anchor="_Toc68880490" w:history="1">
         <w:r>
           <w:rPr>
             <w:rStyle w:val="Hipervnculo"/>
@@ -2622,7 +2622,7 @@
             <w:noProof/>
             <w:webHidden/>
           </w:rPr>
-          <w:instrText xml:space="preserve"> PAGEREF _Toc68811256 \h </w:instrText>
+          <w:instrText xml:space="preserve"> PAGEREF _Toc68880490 \h </w:instrText>
         </w:r>
         <w:r>
           <w:rPr>
@@ -2666,7 +2666,7 @@
           <w:lang w:eastAsia="es-ES"/>
         </w:rPr>
       </w:pPr>
-      <w:hyperlink w:anchor="_Toc68811257" w:history="1">
+      <w:hyperlink w:anchor="_Toc68880491" w:history="1">
         <w:r>
           <w:rPr>
             <w:rStyle w:val="Hipervnculo"/>
@@ -2693,7 +2693,7 @@
             <w:noProof/>
             <w:webHidden/>
           </w:rPr>
-          <w:instrText xml:space="preserve"> PAGEREF _Toc68811257 \h </w:instrText>
+          <w:instrText xml:space="preserve"> PAGEREF _Toc68880491 \h </w:instrText>
         </w:r>
         <w:r>
           <w:rPr>
@@ -2737,7 +2737,7 @@
           <w:lang w:eastAsia="es-ES"/>
         </w:rPr>
       </w:pPr>
-      <w:hyperlink w:anchor="_Toc68811258" w:history="1">
+      <w:hyperlink w:anchor="_Toc68880492" w:history="1">
         <w:r>
           <w:rPr>
             <w:rStyle w:val="Hipervnculo"/>
@@ -2764,7 +2764,7 @@
             <w:noProof/>
             <w:webHidden/>
           </w:rPr>
-          <w:instrText xml:space="preserve"> PAGEREF _Toc68811258 \h </w:instrText>
+          <w:instrText xml:space="preserve"> PAGEREF _Toc68880492 \h </w:instrText>
         </w:r>
         <w:r>
           <w:rPr>
@@ -2808,7 +2808,7 @@
           <w:lang w:eastAsia="es-ES"/>
         </w:rPr>
       </w:pPr>
-      <w:hyperlink w:anchor="_Toc68811259" w:history="1">
+      <w:hyperlink w:anchor="_Toc68880493" w:history="1">
         <w:r>
           <w:rPr>
             <w:rStyle w:val="Hipervnculo"/>
@@ -2835,7 +2835,7 @@
             <w:noProof/>
             <w:webHidden/>
           </w:rPr>
-          <w:instrText xml:space="preserve"> PAGEREF _Toc68811259 \h </w:instrText>
+          <w:instrText xml:space="preserve"> PAGEREF _Toc68880493 \h </w:instrText>
         </w:r>
         <w:r>
           <w:rPr>
@@ -2879,7 +2879,7 @@
           <w:lang w:eastAsia="es-ES"/>
         </w:rPr>
       </w:pPr>
-      <w:hyperlink w:anchor="_Toc68811260" w:history="1">
+      <w:hyperlink w:anchor="_Toc68880494" w:history="1">
         <w:r>
           <w:rPr>
             <w:rStyle w:val="Hipervnculo"/>
@@ -2906,7 +2906,7 @@
             <w:noProof/>
             <w:webHidden/>
           </w:rPr>
-          <w:instrText xml:space="preserve"> PAGEREF _Toc68811260 \h </w:instrText>
+          <w:instrText xml:space="preserve"> PAGEREF _Toc68880494 \h </w:instrText>
         </w:r>
         <w:r>
           <w:rPr>
@@ -2950,7 +2950,7 @@
           <w:lang w:eastAsia="es-ES"/>
         </w:rPr>
       </w:pPr>
-      <w:hyperlink w:anchor="_Toc68811261" w:history="1">
+      <w:hyperlink w:anchor="_Toc68880495" w:history="1">
         <w:r>
           <w:rPr>
             <w:rStyle w:val="Hipervnculo"/>
@@ -2977,7 +2977,7 @@
             <w:noProof/>
             <w:webHidden/>
           </w:rPr>
-          <w:instrText xml:space="preserve"> PAGEREF _Toc68811261 \h </w:instrText>
+          <w:instrText xml:space="preserve"> PAGEREF _Toc68880495 \h </w:instrText>
         </w:r>
         <w:r>
           <w:rPr>
@@ -3021,7 +3021,7 @@
           <w:lang w:eastAsia="es-ES"/>
         </w:rPr>
       </w:pPr>
-      <w:hyperlink w:anchor="_Toc68811262" w:history="1">
+      <w:hyperlink w:anchor="_Toc68880496" w:history="1">
         <w:r>
           <w:rPr>
             <w:rStyle w:val="Hipervnculo"/>
@@ -3048,7 +3048,7 @@
             <w:noProof/>
             <w:webHidden/>
           </w:rPr>
-          <w:instrText xml:space="preserve"> PAGEREF _Toc68811262 \h </w:instrText>
+          <w:instrText xml:space="preserve"> PAGEREF _Toc68880496 \h </w:instrText>
         </w:r>
         <w:r>
           <w:rPr>
@@ -3092,7 +3092,7 @@
           <w:lang w:eastAsia="es-ES"/>
         </w:rPr>
       </w:pPr>
-      <w:hyperlink w:anchor="_Toc68811263" w:history="1">
+      <w:hyperlink w:anchor="_Toc68880497" w:history="1">
         <w:r>
           <w:rPr>
             <w:rStyle w:val="Hipervnculo"/>
@@ -3119,7 +3119,7 @@
             <w:noProof/>
             <w:webHidden/>
           </w:rPr>
-          <w:instrText xml:space="preserve"> PAGEREF _Toc68811263 \h </w:instrText>
+          <w:instrText xml:space="preserve"> PAGEREF _Toc68880497 \h </w:instrText>
         </w:r>
         <w:r>
           <w:rPr>
@@ -3163,7 +3163,7 @@
           <w:lang w:eastAsia="es-ES"/>
         </w:rPr>
       </w:pPr>
-      <w:hyperlink w:anchor="_Toc68811264" w:history="1">
+      <w:hyperlink w:anchor="_Toc68880498" w:history="1">
         <w:r>
           <w:rPr>
             <w:rStyle w:val="Hipervnculo"/>
@@ -3190,7 +3190,7 @@
             <w:noProof/>
             <w:webHidden/>
           </w:rPr>
-          <w:instrText xml:space="preserve"> PAGEREF _Toc68811264 \h </w:instrText>
+          <w:instrText xml:space="preserve"> PAGEREF _Toc68880498 \h </w:instrText>
         </w:r>
         <w:r>
           <w:rPr>
@@ -3234,7 +3234,7 @@
           <w:lang w:eastAsia="es-ES"/>
         </w:rPr>
       </w:pPr>
-      <w:hyperlink w:anchor="_Toc68811265" w:history="1">
+      <w:hyperlink w:anchor="_Toc68880499" w:history="1">
         <w:r>
           <w:rPr>
             <w:rStyle w:val="Hipervnculo"/>
@@ -3261,7 +3261,7 @@
             <w:noProof/>
             <w:webHidden/>
           </w:rPr>
-          <w:instrText xml:space="preserve"> PAGEREF _Toc68811265 \h </w:instrText>
+          <w:instrText xml:space="preserve"> PAGEREF _Toc68880499 \h </w:instrText>
         </w:r>
         <w:r>
           <w:rPr>
@@ -3305,7 +3305,7 @@
           <w:lang w:eastAsia="es-ES"/>
         </w:rPr>
       </w:pPr>
-      <w:hyperlink w:anchor="_Toc68811266" w:history="1">
+      <w:hyperlink w:anchor="_Toc68880500" w:history="1">
         <w:r>
           <w:rPr>
             <w:rStyle w:val="Hipervnculo"/>
@@ -3332,7 +3332,7 @@
             <w:noProof/>
             <w:webHidden/>
           </w:rPr>
-          <w:instrText xml:space="preserve"> PAGEREF _Toc68811266 \h </w:instrText>
+          <w:instrText xml:space="preserve"> PAGEREF _Toc68880500 \h </w:instrText>
         </w:r>
         <w:r>
           <w:rPr>
@@ -3376,7 +3376,7 @@
           <w:lang w:eastAsia="es-ES"/>
         </w:rPr>
       </w:pPr>
-      <w:hyperlink w:anchor="_Toc68811267" w:history="1">
+      <w:hyperlink w:anchor="_Toc68880501" w:history="1">
         <w:r>
           <w:rPr>
             <w:rStyle w:val="Hipervnculo"/>
@@ -3403,7 +3403,7 @@
             <w:noProof/>
             <w:webHidden/>
           </w:rPr>
-          <w:instrText xml:space="preserve"> PAGEREF _Toc68811267 \h </w:instrText>
+          <w:instrText xml:space="preserve"> PAGEREF _Toc68880501 \h </w:instrText>
         </w:r>
         <w:r>
           <w:rPr>
@@ -3447,7 +3447,7 @@
           <w:lang w:eastAsia="es-ES"/>
         </w:rPr>
       </w:pPr>
-      <w:hyperlink w:anchor="_Toc68811268" w:history="1">
+      <w:hyperlink w:anchor="_Toc68880502" w:history="1">
         <w:r>
           <w:rPr>
             <w:rStyle w:val="Hipervnculo"/>
@@ -3474,7 +3474,7 @@
             <w:noProof/>
             <w:webHidden/>
           </w:rPr>
-          <w:instrText xml:space="preserve"> PAGEREF _Toc68811268 \h </w:instrText>
+          <w:instrText xml:space="preserve"> PAGEREF _Toc68880502 \h </w:instrText>
         </w:r>
         <w:r>
           <w:rPr>
@@ -3518,7 +3518,7 @@
           <w:lang w:eastAsia="es-ES"/>
         </w:rPr>
       </w:pPr>
-      <w:hyperlink w:anchor="_Toc68811269" w:history="1">
+      <w:hyperlink w:anchor="_Toc68880503" w:history="1">
         <w:r>
           <w:rPr>
             <w:rStyle w:val="Hipervnculo"/>
@@ -3545,7 +3545,7 @@
             <w:noProof/>
             <w:webHidden/>
           </w:rPr>
-          <w:instrText xml:space="preserve"> PAGEREF _Toc68811269 \h </w:instrText>
+          <w:instrText xml:space="preserve"> PAGEREF _Toc68880503 \h </w:instrText>
         </w:r>
         <w:r>
           <w:rPr>
@@ -3589,7 +3589,7 @@
           <w:lang w:eastAsia="es-ES"/>
         </w:rPr>
       </w:pPr>
-      <w:hyperlink w:anchor="_Toc68811270" w:history="1">
+      <w:hyperlink w:anchor="_Toc68880504" w:history="1">
         <w:r>
           <w:rPr>
             <w:rStyle w:val="Hipervnculo"/>
@@ -3616,7 +3616,7 @@
             <w:noProof/>
             <w:webHidden/>
           </w:rPr>
-          <w:instrText xml:space="preserve"> PAGEREF _Toc68811270 \h </w:instrText>
+          <w:instrText xml:space="preserve"> PAGEREF _Toc68880504 \h </w:instrText>
         </w:r>
         <w:r>
           <w:rPr>
@@ -3660,7 +3660,7 @@
           <w:lang w:eastAsia="es-ES"/>
         </w:rPr>
       </w:pPr>
-      <w:hyperlink w:anchor="_Toc68811271" w:history="1">
+      <w:hyperlink w:anchor="_Toc68880505" w:history="1">
         <w:r>
           <w:rPr>
             <w:rStyle w:val="Hipervnculo"/>
@@ -3687,7 +3687,7 @@
             <w:noProof/>
             <w:webHidden/>
           </w:rPr>
-          <w:instrText xml:space="preserve"> PAGEREF _Toc68811271 \h </w:instrText>
+          <w:instrText xml:space="preserve"> PAGEREF _Toc68880505 \h </w:instrText>
         </w:r>
         <w:r>
           <w:rPr>
@@ -3731,7 +3731,7 @@
           <w:lang w:eastAsia="es-ES"/>
         </w:rPr>
       </w:pPr>
-      <w:hyperlink w:anchor="_Toc68811272" w:history="1">
+      <w:hyperlink w:anchor="_Toc68880506" w:history="1">
         <w:r>
           <w:rPr>
             <w:rStyle w:val="Hipervnculo"/>
@@ -3758,7 +3758,7 @@
             <w:noProof/>
             <w:webHidden/>
           </w:rPr>
-          <w:instrText xml:space="preserve"> PAGEREF _Toc68811272 \h </w:instrText>
+          <w:instrText xml:space="preserve"> PAGEREF _Toc68880506 \h </w:instrText>
         </w:r>
         <w:r>
           <w:rPr>
@@ -3803,7 +3803,7 @@
           <w:lang w:eastAsia="es-ES"/>
         </w:rPr>
       </w:pPr>
-      <w:hyperlink w:anchor="_Toc68811273" w:history="1">
+      <w:hyperlink w:anchor="_Toc68880507" w:history="1">
         <w:r>
           <w:rPr>
             <w:rStyle w:val="Hipervnculo"/>
@@ -3830,7 +3830,7 @@
             <w:noProof/>
             <w:webHidden/>
           </w:rPr>
-          <w:instrText xml:space="preserve"> PAGEREF _Toc68811273 \h </w:instrText>
+          <w:instrText xml:space="preserve"> PAGEREF _Toc68880507 \h </w:instrText>
         </w:r>
         <w:r>
           <w:rPr>
@@ -3875,7 +3875,7 @@
           <w:lang w:eastAsia="es-ES"/>
         </w:rPr>
       </w:pPr>
-      <w:hyperlink w:anchor="_Toc68811274" w:history="1">
+      <w:hyperlink w:anchor="_Toc68880508" w:history="1">
         <w:r>
           <w:rPr>
             <w:rStyle w:val="Hipervnculo"/>
@@ -3902,7 +3902,7 @@
             <w:noProof/>
             <w:webHidden/>
           </w:rPr>
-          <w:instrText xml:space="preserve"> PAGEREF _Toc68811274 \h </w:instrText>
+          <w:instrText xml:space="preserve"> PAGEREF _Toc68880508 \h </w:instrText>
         </w:r>
         <w:r>
           <w:rPr>
@@ -3946,7 +3946,7 @@
           <w:lang w:eastAsia="es-ES"/>
         </w:rPr>
       </w:pPr>
-      <w:hyperlink w:anchor="_Toc68811275" w:history="1">
+      <w:hyperlink w:anchor="_Toc68880509" w:history="1">
         <w:r>
           <w:rPr>
             <w:rStyle w:val="Hipervnculo"/>
@@ -3973,7 +3973,7 @@
             <w:noProof/>
             <w:webHidden/>
           </w:rPr>
-          <w:instrText xml:space="preserve"> PAGEREF _Toc68811275 \h </w:instrText>
+          <w:instrText xml:space="preserve"> PAGEREF _Toc68880509 \h </w:instrText>
         </w:r>
         <w:r>
           <w:rPr>
@@ -4017,7 +4017,7 @@
           <w:lang w:eastAsia="es-ES"/>
         </w:rPr>
       </w:pPr>
-      <w:hyperlink w:anchor="_Toc68811276" w:history="1">
+      <w:hyperlink w:anchor="_Toc68880510" w:history="1">
         <w:r>
           <w:rPr>
             <w:rStyle w:val="Hipervnculo"/>
@@ -4044,7 +4044,7 @@
             <w:noProof/>
             <w:webHidden/>
           </w:rPr>
-          <w:instrText xml:space="preserve"> PAGEREF _Toc68811276 \h </w:instrText>
+          <w:instrText xml:space="preserve"> PAGEREF _Toc68880510 \h </w:instrText>
         </w:r>
         <w:r>
           <w:rPr>
@@ -4088,7 +4088,7 @@
           <w:lang w:eastAsia="es-ES"/>
         </w:rPr>
       </w:pPr>
-      <w:hyperlink w:anchor="_Toc68811277" w:history="1">
+      <w:hyperlink w:anchor="_Toc68880511" w:history="1">
         <w:r>
           <w:rPr>
             <w:rStyle w:val="Hipervnculo"/>
@@ -4115,7 +4115,7 @@
             <w:noProof/>
             <w:webHidden/>
           </w:rPr>
-          <w:instrText xml:space="preserve"> PAGEREF _Toc68811277 \h </w:instrText>
+          <w:instrText xml:space="preserve"> PAGEREF _Toc68880511 \h </w:instrText>
         </w:r>
         <w:r>
           <w:rPr>
@@ -4159,7 +4159,7 @@
           <w:lang w:eastAsia="es-ES"/>
         </w:rPr>
       </w:pPr>
-      <w:hyperlink w:anchor="_Toc68811278" w:history="1">
+      <w:hyperlink w:anchor="_Toc68880512" w:history="1">
         <w:r>
           <w:rPr>
             <w:rStyle w:val="Hipervnculo"/>
@@ -4186,7 +4186,7 @@
             <w:noProof/>
             <w:webHidden/>
           </w:rPr>
-          <w:instrText xml:space="preserve"> PAGEREF _Toc68811278 \h </w:instrText>
+          <w:instrText xml:space="preserve"> PAGEREF _Toc68880512 \h </w:instrText>
         </w:r>
         <w:r>
           <w:rPr>
@@ -4230,7 +4230,7 @@
           <w:lang w:eastAsia="es-ES"/>
         </w:rPr>
       </w:pPr>
-      <w:hyperlink w:anchor="_Toc68811279" w:history="1">
+      <w:hyperlink w:anchor="_Toc68880513" w:history="1">
         <w:r>
           <w:rPr>
             <w:rStyle w:val="Hipervnculo"/>
@@ -4257,7 +4257,7 @@
             <w:noProof/>
             <w:webHidden/>
           </w:rPr>
-          <w:instrText xml:space="preserve"> PAGEREF _Toc68811279 \h </w:instrText>
+          <w:instrText xml:space="preserve"> PAGEREF _Toc68880513 \h </w:instrText>
         </w:r>
         <w:r>
           <w:rPr>
@@ -4301,7 +4301,7 @@
           <w:lang w:eastAsia="es-ES"/>
         </w:rPr>
       </w:pPr>
-      <w:hyperlink w:anchor="_Toc68811280" w:history="1">
+      <w:hyperlink w:anchor="_Toc68880514" w:history="1">
         <w:r>
           <w:rPr>
             <w:rStyle w:val="Hipervnculo"/>
@@ -4328,7 +4328,7 @@
             <w:noProof/>
             <w:webHidden/>
           </w:rPr>
-          <w:instrText xml:space="preserve"> PAGEREF _Toc68811280 \h </w:instrText>
+          <w:instrText xml:space="preserve"> PAGEREF _Toc68880514 \h </w:instrText>
         </w:r>
         <w:r>
           <w:rPr>
@@ -4372,7 +4372,7 @@
           <w:lang w:eastAsia="es-ES"/>
         </w:rPr>
       </w:pPr>
-      <w:hyperlink w:anchor="_Toc68811281" w:history="1">
+      <w:hyperlink w:anchor="_Toc68880515" w:history="1">
         <w:r>
           <w:rPr>
             <w:rStyle w:val="Hipervnculo"/>
@@ -4399,7 +4399,7 @@
             <w:noProof/>
             <w:webHidden/>
           </w:rPr>
-          <w:instrText xml:space="preserve"> PAGEREF _Toc68811281 \h </w:instrText>
+          <w:instrText xml:space="preserve"> PAGEREF _Toc68880515 \h </w:instrText>
         </w:r>
         <w:r>
           <w:rPr>
@@ -4443,7 +4443,7 @@
           <w:lang w:eastAsia="es-ES"/>
         </w:rPr>
       </w:pPr>
-      <w:hyperlink w:anchor="_Toc68811282" w:history="1">
+      <w:hyperlink w:anchor="_Toc68880516" w:history="1">
         <w:r>
           <w:rPr>
             <w:rStyle w:val="Hipervnculo"/>
@@ -4470,7 +4470,7 @@
             <w:noProof/>
             <w:webHidden/>
           </w:rPr>
-          <w:instrText xml:space="preserve"> PAGEREF _Toc68811282 \h </w:instrText>
+          <w:instrText xml:space="preserve"> PAGEREF _Toc68880516 \h </w:instrText>
         </w:r>
         <w:r>
           <w:rPr>
@@ -4514,7 +4514,7 @@
           <w:lang w:eastAsia="es-ES"/>
         </w:rPr>
       </w:pPr>
-      <w:hyperlink w:anchor="_Toc68811283" w:history="1">
+      <w:hyperlink w:anchor="_Toc68880517" w:history="1">
         <w:r>
           <w:rPr>
             <w:rStyle w:val="Hipervnculo"/>
@@ -4541,7 +4541,7 @@
             <w:noProof/>
             <w:webHidden/>
           </w:rPr>
-          <w:instrText xml:space="preserve"> PAGEREF _Toc68811283 \h </w:instrText>
+          <w:instrText xml:space="preserve"> PAGEREF _Toc68880517 \h </w:instrText>
         </w:r>
         <w:r>
           <w:rPr>
@@ -4585,7 +4585,7 @@
           <w:lang w:eastAsia="es-ES"/>
         </w:rPr>
       </w:pPr>
-      <w:hyperlink w:anchor="_Toc68811284" w:history="1">
+      <w:hyperlink w:anchor="_Toc68880518" w:history="1">
         <w:r>
           <w:rPr>
             <w:rStyle w:val="Hipervnculo"/>
@@ -4612,7 +4612,7 @@
             <w:noProof/>
             <w:webHidden/>
           </w:rPr>
-          <w:instrText xml:space="preserve"> PAGEREF _Toc68811284 \h </w:instrText>
+          <w:instrText xml:space="preserve"> PAGEREF _Toc68880518 \h </w:instrText>
         </w:r>
         <w:r>
           <w:rPr>
@@ -4705,7 +4705,7 @@
               <w:jc w:val="center"/>
               <w:outlineLvl w:val="0"/>
             </w:pPr>
-            <w:bookmarkStart w:id="3" w:name="_Toc68811107"/>
+            <w:bookmarkStart w:id="3" w:name="_Toc68880466"/>
             <w:r>
               <w:t xml:space="preserve">Índice de </w:t>
             </w:r>
@@ -4746,7 +4746,7 @@
       <w:r>
         <w:fldChar w:fldCharType="separate"/>
       </w:r>
-      <w:hyperlink w:anchor="_Toc68811285" w:history="1">
+      <w:hyperlink w:anchor="_Toc68880519" w:history="1">
         <w:r>
           <w:rPr>
             <w:rStyle w:val="Hipervnculo"/>
@@ -4773,7 +4773,7 @@
             <w:noProof/>
             <w:webHidden/>
           </w:rPr>
-          <w:instrText xml:space="preserve"> PAGEREF _Toc68811285 \h </w:instrText>
+          <w:instrText xml:space="preserve"> PAGEREF _Toc68880519 \h </w:instrText>
         </w:r>
         <w:r>
           <w:rPr>
@@ -4817,7 +4817,7 @@
           <w:lang w:eastAsia="es-ES"/>
         </w:rPr>
       </w:pPr>
-      <w:hyperlink w:anchor="_Toc68811286" w:history="1">
+      <w:hyperlink w:anchor="_Toc68880520" w:history="1">
         <w:r>
           <w:rPr>
             <w:rStyle w:val="Hipervnculo"/>
@@ -4844,7 +4844,7 @@
             <w:noProof/>
             <w:webHidden/>
           </w:rPr>
-          <w:instrText xml:space="preserve"> PAGEREF _Toc68811286 \h </w:instrText>
+          <w:instrText xml:space="preserve"> PAGEREF _Toc68880520 \h </w:instrText>
         </w:r>
         <w:r>
           <w:rPr>
@@ -4888,7 +4888,7 @@
           <w:lang w:eastAsia="es-ES"/>
         </w:rPr>
       </w:pPr>
-      <w:hyperlink w:anchor="_Toc68811287" w:history="1">
+      <w:hyperlink w:anchor="_Toc68880521" w:history="1">
         <w:r>
           <w:rPr>
             <w:rStyle w:val="Hipervnculo"/>
@@ -4915,7 +4915,7 @@
             <w:noProof/>
             <w:webHidden/>
           </w:rPr>
-          <w:instrText xml:space="preserve"> PAGEREF _Toc68811287 \h </w:instrText>
+          <w:instrText xml:space="preserve"> PAGEREF _Toc68880521 \h </w:instrText>
         </w:r>
         <w:r>
           <w:rPr>
@@ -4959,7 +4959,7 @@
           <w:lang w:eastAsia="es-ES"/>
         </w:rPr>
       </w:pPr>
-      <w:hyperlink w:anchor="_Toc68811288" w:history="1">
+      <w:hyperlink w:anchor="_Toc68880522" w:history="1">
         <w:r>
           <w:rPr>
             <w:rStyle w:val="Hipervnculo"/>
@@ -4986,7 +4986,7 @@
             <w:noProof/>
             <w:webHidden/>
           </w:rPr>
-          <w:instrText xml:space="preserve"> PAGEREF _Toc68811288 \h </w:instrText>
+          <w:instrText xml:space="preserve"> PAGEREF _Toc68880522 \h </w:instrText>
         </w:r>
         <w:r>
           <w:rPr>
@@ -5030,7 +5030,7 @@
           <w:lang w:eastAsia="es-ES"/>
         </w:rPr>
       </w:pPr>
-      <w:hyperlink w:anchor="_Toc68811289" w:history="1">
+      <w:hyperlink w:anchor="_Toc68880523" w:history="1">
         <w:r>
           <w:rPr>
             <w:rStyle w:val="Hipervnculo"/>
@@ -5057,7 +5057,7 @@
             <w:noProof/>
             <w:webHidden/>
           </w:rPr>
-          <w:instrText xml:space="preserve"> PAGEREF _Toc68811289 \h </w:instrText>
+          <w:instrText xml:space="preserve"> PAGEREF _Toc68880523 \h </w:instrText>
         </w:r>
         <w:r>
           <w:rPr>
@@ -5101,7 +5101,7 @@
           <w:lang w:eastAsia="es-ES"/>
         </w:rPr>
       </w:pPr>
-      <w:hyperlink w:anchor="_Toc68811290" w:history="1">
+      <w:hyperlink w:anchor="_Toc68880524" w:history="1">
         <w:r>
           <w:rPr>
             <w:rStyle w:val="Hipervnculo"/>
@@ -5128,7 +5128,7 @@
             <w:noProof/>
             <w:webHidden/>
           </w:rPr>
-          <w:instrText xml:space="preserve"> PAGEREF _Toc68811290 \h </w:instrText>
+          <w:instrText xml:space="preserve"> PAGEREF _Toc68880524 \h </w:instrText>
         </w:r>
         <w:r>
           <w:rPr>
@@ -5172,7 +5172,7 @@
           <w:lang w:eastAsia="es-ES"/>
         </w:rPr>
       </w:pPr>
-      <w:hyperlink w:anchor="_Toc68811291" w:history="1">
+      <w:hyperlink w:anchor="_Toc68880525" w:history="1">
         <w:r>
           <w:rPr>
             <w:rStyle w:val="Hipervnculo"/>
@@ -5199,7 +5199,7 @@
             <w:noProof/>
             <w:webHidden/>
           </w:rPr>
-          <w:instrText xml:space="preserve"> PAGEREF _Toc68811291 \h </w:instrText>
+          <w:instrText xml:space="preserve"> PAGEREF _Toc68880525 \h </w:instrText>
         </w:r>
         <w:r>
           <w:rPr>
@@ -5243,7 +5243,7 @@
           <w:lang w:eastAsia="es-ES"/>
         </w:rPr>
       </w:pPr>
-      <w:hyperlink w:anchor="_Toc68811292" w:history="1">
+      <w:hyperlink w:anchor="_Toc68880526" w:history="1">
         <w:r>
           <w:rPr>
             <w:rStyle w:val="Hipervnculo"/>
@@ -5270,7 +5270,7 @@
             <w:noProof/>
             <w:webHidden/>
           </w:rPr>
-          <w:instrText xml:space="preserve"> PAGEREF _Toc68811292 \h </w:instrText>
+          <w:instrText xml:space="preserve"> PAGEREF _Toc68880526 \h </w:instrText>
         </w:r>
         <w:r>
           <w:rPr>
@@ -5314,7 +5314,7 @@
           <w:lang w:eastAsia="es-ES"/>
         </w:rPr>
       </w:pPr>
-      <w:hyperlink w:anchor="_Toc68811293" w:history="1">
+      <w:hyperlink w:anchor="_Toc68880527" w:history="1">
         <w:r>
           <w:rPr>
             <w:rStyle w:val="Hipervnculo"/>
@@ -5341,7 +5341,7 @@
             <w:noProof/>
             <w:webHidden/>
           </w:rPr>
-          <w:instrText xml:space="preserve"> PAGEREF _Toc68811293 \h </w:instrText>
+          <w:instrText xml:space="preserve"> PAGEREF _Toc68880527 \h </w:instrText>
         </w:r>
         <w:r>
           <w:rPr>
@@ -5385,13 +5385,13 @@
           <w:lang w:eastAsia="es-ES"/>
         </w:rPr>
       </w:pPr>
-      <w:hyperlink w:anchor="_Toc68811294" w:history="1">
+      <w:hyperlink w:anchor="_Toc68880528" w:history="1">
         <w:r>
           <w:rPr>
             <w:rStyle w:val="Hipervnculo"/>
             <w:noProof/>
           </w:rPr>
-          <w:t>Ilustración 10 - Diseño lógico para la movilidad.</w:t>
+          <w:t>Ilustración 10 - Diseño lógico de la evolución de la movilidad.</w:t>
         </w:r>
         <w:r>
           <w:rPr>
@@ -5412,7 +5412,7 @@
             <w:noProof/>
             <w:webHidden/>
           </w:rPr>
-          <w:instrText xml:space="preserve"> PAGEREF _Toc68811294 \h </w:instrText>
+          <w:instrText xml:space="preserve"> PAGEREF _Toc68880528 \h </w:instrText>
         </w:r>
         <w:r>
           <w:rPr>
@@ -5433,78 +5433,6 @@
             <w:webHidden/>
           </w:rPr>
           <w:t>33</w:t>
-        </w:r>
-        <w:r>
-          <w:rPr>
-            <w:noProof/>
-            <w:webHidden/>
-          </w:rPr>
-          <w:fldChar w:fldCharType="end"/>
-        </w:r>
-      </w:hyperlink>
-    </w:p>
-    <w:p>
-      <w:pPr>
-        <w:pStyle w:val="Tabladeilustraciones"/>
-        <w:tabs>
-          <w:tab w:val="right" w:leader="dot" w:pos="8494"/>
-        </w:tabs>
-        <w:ind w:left="397" w:firstLine="0"/>
-        <w:rPr>
-          <w:rFonts w:eastAsiaTheme="minorEastAsia"/>
-          <w:noProof/>
-          <w:sz w:val="22"/>
-          <w:lang w:eastAsia="es-ES"/>
-        </w:rPr>
-      </w:pPr>
-      <w:hyperlink w:anchor="_Toc68811295" w:history="1">
-        <w:r>
-          <w:rPr>
-            <w:rStyle w:val="Hipervnculo"/>
-            <w:noProof/>
-          </w:rPr>
-          <w:t>Ilustración 11 - Diseño lógico para el porcentaje de población que evitaba las aglomeraciones.</w:t>
-        </w:r>
-        <w:r>
-          <w:rPr>
-            <w:noProof/>
-            <w:webHidden/>
-          </w:rPr>
-          <w:tab/>
-        </w:r>
-        <w:r>
-          <w:rPr>
-            <w:noProof/>
-            <w:webHidden/>
-          </w:rPr>
-          <w:fldChar w:fldCharType="begin"/>
-        </w:r>
-        <w:r>
-          <w:rPr>
-            <w:noProof/>
-            <w:webHidden/>
-          </w:rPr>
-          <w:instrText xml:space="preserve"> PAGEREF _Toc68811295 \h </w:instrText>
-        </w:r>
-        <w:r>
-          <w:rPr>
-            <w:noProof/>
-            <w:webHidden/>
-          </w:rPr>
-        </w:r>
-        <w:r>
-          <w:rPr>
-            <w:noProof/>
-            <w:webHidden/>
-          </w:rPr>
-          <w:fldChar w:fldCharType="separate"/>
-        </w:r>
-        <w:r>
-          <w:rPr>
-            <w:noProof/>
-            <w:webHidden/>
-          </w:rPr>
-          <w:t>34</w:t>
         </w:r>
         <w:r>
           <w:rPr>
@@ -5528,13 +5456,13 @@
           <w:lang w:eastAsia="es-ES"/>
         </w:rPr>
       </w:pPr>
-      <w:hyperlink w:anchor="_Toc68811296" w:history="1">
+      <w:hyperlink w:anchor="_Toc68880529" w:history="1">
         <w:r>
           <w:rPr>
             <w:rStyle w:val="Hipervnculo"/>
             <w:noProof/>
           </w:rPr>
-          <w:t>Ilustración 12 - Representación diseño del físico para Fact_Llamadas112.</w:t>
+          <w:t>Ilustración 11 - Diseño lógico de la evitación de las aglomeraciones.</w:t>
         </w:r>
         <w:r>
           <w:rPr>
@@ -5555,7 +5483,7 @@
             <w:noProof/>
             <w:webHidden/>
           </w:rPr>
-          <w:instrText xml:space="preserve"> PAGEREF _Toc68811296 \h </w:instrText>
+          <w:instrText xml:space="preserve"> PAGEREF _Toc68880529 \h </w:instrText>
         </w:r>
         <w:r>
           <w:rPr>
@@ -5575,7 +5503,7 @@
             <w:noProof/>
             <w:webHidden/>
           </w:rPr>
-          <w:t>37</w:t>
+          <w:t>34</w:t>
         </w:r>
         <w:r>
           <w:rPr>
@@ -5599,18 +5527,18 @@
           <w:lang w:eastAsia="es-ES"/>
         </w:rPr>
       </w:pPr>
-      <w:hyperlink w:anchor="_Toc68811297" w:history="1">
+      <w:hyperlink w:anchor="_Toc68880530" w:history="1">
         <w:r>
           <w:rPr>
             <w:rStyle w:val="Hipervnculo"/>
             <w:noProof/>
           </w:rPr>
-          <w:t>Ilustración 13 - Representación del diseño físico para Fact_Infracciones_Evolucion.</w:t>
-        </w:r>
-        <w:r>
-          <w:rPr>
-            <w:rStyle w:val="Hipervnculo"/>
-            <w:noProof/>
+          <w:t>Ilustración 12 - Diseño físico de las llamadas al 112.</w:t>
+        </w:r>
+        <w:r>
+          <w:rPr>
+            <w:noProof/>
+            <w:webHidden/>
           </w:rPr>
           <w:tab/>
         </w:r>
@@ -5619,13 +5547,6 @@
             <w:noProof/>
             <w:webHidden/>
           </w:rPr>
-          <w:tab/>
-        </w:r>
-        <w:r>
-          <w:rPr>
-            <w:noProof/>
-            <w:webHidden/>
-          </w:rPr>
           <w:fldChar w:fldCharType="begin"/>
         </w:r>
         <w:r>
@@ -5633,7 +5554,7 @@
             <w:noProof/>
             <w:webHidden/>
           </w:rPr>
-          <w:instrText xml:space="preserve"> PAGEREF _Toc68811297 \h </w:instrText>
+          <w:instrText xml:space="preserve"> PAGEREF _Toc68880530 \h </w:instrText>
         </w:r>
         <w:r>
           <w:rPr>
@@ -5653,7 +5574,7 @@
             <w:noProof/>
             <w:webHidden/>
           </w:rPr>
-          <w:t>38</w:t>
+          <w:t>37</w:t>
         </w:r>
         <w:r>
           <w:rPr>
@@ -5677,13 +5598,13 @@
           <w:lang w:eastAsia="es-ES"/>
         </w:rPr>
       </w:pPr>
-      <w:hyperlink w:anchor="_Toc68811298" w:history="1">
+      <w:hyperlink w:anchor="_Toc68880531" w:history="1">
         <w:r>
           <w:rPr>
             <w:rStyle w:val="Hipervnculo"/>
             <w:noProof/>
           </w:rPr>
-          <w:t>Ilustración 14 - Representación del diseño físico para Fact_Poblacion.</w:t>
+          <w:t>Ilustración 13 - Diseño físico de las infracciones.</w:t>
         </w:r>
         <w:r>
           <w:rPr>
@@ -5704,7 +5625,7 @@
             <w:noProof/>
             <w:webHidden/>
           </w:rPr>
-          <w:instrText xml:space="preserve"> PAGEREF _Toc68811298 \h </w:instrText>
+          <w:instrText xml:space="preserve"> PAGEREF _Toc68880531 \h </w:instrText>
         </w:r>
         <w:r>
           <w:rPr>
@@ -5724,7 +5645,7 @@
             <w:noProof/>
             <w:webHidden/>
           </w:rPr>
-          <w:t>39</w:t>
+          <w:t>38</w:t>
         </w:r>
         <w:r>
           <w:rPr>
@@ -5748,13 +5669,13 @@
           <w:lang w:eastAsia="es-ES"/>
         </w:rPr>
       </w:pPr>
-      <w:hyperlink w:anchor="_Toc68811299" w:history="1">
+      <w:hyperlink w:anchor="_Toc68880532" w:history="1">
         <w:r>
           <w:rPr>
             <w:rStyle w:val="Hipervnculo"/>
             <w:noProof/>
           </w:rPr>
-          <w:t>Ilustración 15 - Representación del diseño físico para Fact_Movilidad.</w:t>
+          <w:t>Ilustración 14 - Diseño físico del análisis de la población.</w:t>
         </w:r>
         <w:r>
           <w:rPr>
@@ -5775,7 +5696,7 @@
             <w:noProof/>
             <w:webHidden/>
           </w:rPr>
-          <w:instrText xml:space="preserve"> PAGEREF _Toc68811299 \h </w:instrText>
+          <w:instrText xml:space="preserve"> PAGEREF _Toc68880532 \h </w:instrText>
         </w:r>
         <w:r>
           <w:rPr>
@@ -5795,7 +5716,7 @@
             <w:noProof/>
             <w:webHidden/>
           </w:rPr>
-          <w:t>40</w:t>
+          <w:t>39</w:t>
         </w:r>
         <w:r>
           <w:rPr>
@@ -5819,13 +5740,13 @@
           <w:lang w:eastAsia="es-ES"/>
         </w:rPr>
       </w:pPr>
-      <w:hyperlink w:anchor="_Toc68811300" w:history="1">
+      <w:hyperlink w:anchor="_Toc68880533" w:history="1">
         <w:r>
           <w:rPr>
             <w:rStyle w:val="Hipervnculo"/>
             <w:noProof/>
           </w:rPr>
-          <w:t>Ilustración 16 - Representación del diseño físico para Fact_Evitacion_Aglomeracion.</w:t>
+          <w:t>Ilustración 15 - Diseño físico de la evolución de la movilidad.</w:t>
         </w:r>
         <w:r>
           <w:rPr>
@@ -5846,7 +5767,78 @@
             <w:noProof/>
             <w:webHidden/>
           </w:rPr>
-          <w:instrText xml:space="preserve"> PAGEREF _Toc68811300 \h </w:instrText>
+          <w:instrText xml:space="preserve"> PAGEREF _Toc68880533 \h </w:instrText>
+        </w:r>
+        <w:r>
+          <w:rPr>
+            <w:noProof/>
+            <w:webHidden/>
+          </w:rPr>
+        </w:r>
+        <w:r>
+          <w:rPr>
+            <w:noProof/>
+            <w:webHidden/>
+          </w:rPr>
+          <w:fldChar w:fldCharType="separate"/>
+        </w:r>
+        <w:r>
+          <w:rPr>
+            <w:noProof/>
+            <w:webHidden/>
+          </w:rPr>
+          <w:t>40</w:t>
+        </w:r>
+        <w:r>
+          <w:rPr>
+            <w:noProof/>
+            <w:webHidden/>
+          </w:rPr>
+          <w:fldChar w:fldCharType="end"/>
+        </w:r>
+      </w:hyperlink>
+    </w:p>
+    <w:p>
+      <w:pPr>
+        <w:pStyle w:val="Tabladeilustraciones"/>
+        <w:tabs>
+          <w:tab w:val="right" w:leader="dot" w:pos="8494"/>
+        </w:tabs>
+        <w:rPr>
+          <w:rFonts w:eastAsiaTheme="minorEastAsia"/>
+          <w:noProof/>
+          <w:sz w:val="22"/>
+          <w:lang w:eastAsia="es-ES"/>
+        </w:rPr>
+      </w:pPr>
+      <w:hyperlink w:anchor="_Toc68880534" w:history="1">
+        <w:r>
+          <w:rPr>
+            <w:rStyle w:val="Hipervnculo"/>
+            <w:noProof/>
+          </w:rPr>
+          <w:t>Ilustración 16 - Diseño físico de la evitación de las aglomeraciones.</w:t>
+        </w:r>
+        <w:r>
+          <w:rPr>
+            <w:noProof/>
+            <w:webHidden/>
+          </w:rPr>
+          <w:tab/>
+        </w:r>
+        <w:r>
+          <w:rPr>
+            <w:noProof/>
+            <w:webHidden/>
+          </w:rPr>
+          <w:fldChar w:fldCharType="begin"/>
+        </w:r>
+        <w:r>
+          <w:rPr>
+            <w:noProof/>
+            <w:webHidden/>
+          </w:rPr>
+          <w:instrText xml:space="preserve"> PAGEREF _Toc68880534 \h </w:instrText>
         </w:r>
         <w:r>
           <w:rPr>
@@ -5950,7 +5942,7 @@
               <w:jc w:val="center"/>
               <w:outlineLvl w:val="0"/>
             </w:pPr>
-            <w:bookmarkStart w:id="4" w:name="_Toc68811108"/>
+            <w:bookmarkStart w:id="4" w:name="_Toc68880467"/>
             <w:r>
               <w:t>Introducción</w:t>
             </w:r>
@@ -6123,7 +6115,7 @@
               <w:jc w:val="center"/>
               <w:outlineLvl w:val="0"/>
             </w:pPr>
-            <w:bookmarkStart w:id="5" w:name="_Toc68811109"/>
+            <w:bookmarkStart w:id="5" w:name="_Toc68880468"/>
             <w:r>
               <w:t>Contexto</w:t>
             </w:r>
@@ -6162,7 +6154,6 @@
       <w:r>
         <w:t xml:space="preserve"> al publicar veinticinco millones de </w:t>
       </w:r>
-      <w:proofErr w:type="spellStart"/>
       <w:r>
         <w:rPr>
           <w:i/>
@@ -6170,7 +6161,6 @@
         </w:rPr>
         <w:t>datasets</w:t>
       </w:r>
-      <w:proofErr w:type="spellEnd"/>
       <w:r>
         <w:t xml:space="preserve"> gratuitos, no solo limitados a datos estructurados en un fichero formateado, sino también a documentos, cartografía o imágenes.</w:t>
       </w:r>
@@ -6338,7 +6328,7 @@
               <w:jc w:val="center"/>
               <w:outlineLvl w:val="0"/>
             </w:pPr>
-            <w:bookmarkStart w:id="6" w:name="_Toc68811110"/>
+            <w:bookmarkStart w:id="6" w:name="_Toc68880469"/>
             <w:r>
               <w:t>Usuarios potenciales</w:t>
             </w:r>
@@ -6541,7 +6531,7 @@
               <w:jc w:val="center"/>
               <w:outlineLvl w:val="0"/>
             </w:pPr>
-            <w:bookmarkStart w:id="7" w:name="_Toc68811111"/>
+            <w:bookmarkStart w:id="7" w:name="_Toc68880470"/>
             <w:r>
               <w:t>Fuentes de datos</w:t>
             </w:r>
@@ -6665,15 +6655,7 @@
               <w:ind w:firstLine="0"/>
             </w:pPr>
             <w:r>
-              <w:t xml:space="preserve"> (específicamente la hoja «</w:t>
-            </w:r>
-            <w:proofErr w:type="spellStart"/>
-            <w:r>
-              <w:t>Datos_tratados</w:t>
-            </w:r>
-            <w:proofErr w:type="spellEnd"/>
-            <w:r>
-              <w:t>»)</w:t>
+              <w:t xml:space="preserve"> (específicamente la hoja «Datos_tratados»)</w:t>
             </w:r>
           </w:p>
         </w:tc>
@@ -6956,15 +6938,7 @@
             </w:pPr>
             <w:r>
               <w:lastRenderedPageBreak/>
-              <w:t>(específicamente la hoja “</w:t>
-            </w:r>
-            <w:proofErr w:type="spellStart"/>
-            <w:r>
-              <w:t>Datos_provincias</w:t>
-            </w:r>
-            <w:proofErr w:type="spellEnd"/>
-            <w:r>
-              <w:t>”)</w:t>
+              <w:t>(específicamente la hoja “Datos_provincias”)</w:t>
             </w:r>
           </w:p>
         </w:tc>
@@ -7024,7 +6998,7 @@
         <w:pStyle w:val="Descripcin"/>
         <w:jc w:val="center"/>
       </w:pPr>
-      <w:bookmarkStart w:id="8" w:name="_Toc68811247"/>
+      <w:bookmarkStart w:id="8" w:name="_Toc68880481"/>
       <w:r>
         <w:t xml:space="preserve">Tabla </w:t>
       </w:r>
@@ -7091,7 +7065,7 @@
               <w:jc w:val="center"/>
               <w:outlineLvl w:val="0"/>
             </w:pPr>
-            <w:bookmarkStart w:id="9" w:name="_Toc68811112"/>
+            <w:bookmarkStart w:id="9" w:name="_Toc68880471"/>
             <w:r>
               <w:t>PRA1 – Análisis y diseño del modelo</w:t>
             </w:r>
@@ -7105,7 +7079,7 @@
       <w:pPr>
         <w:pStyle w:val="Ttulo2"/>
       </w:pPr>
-      <w:bookmarkStart w:id="10" w:name="_Toc68811113"/>
+      <w:bookmarkStart w:id="10" w:name="_Toc68880472"/>
       <w:r>
         <w:t>Análisis de los requerimientos</w:t>
       </w:r>
@@ -7459,7 +7433,7 @@
       <w:pPr>
         <w:pStyle w:val="Ttulo2"/>
       </w:pPr>
-      <w:bookmarkStart w:id="11" w:name="_Toc68811114"/>
+      <w:bookmarkStart w:id="11" w:name="_Toc68880473"/>
       <w:r>
         <w:t>Análisis de fuentes de datos</w:t>
       </w:r>
@@ -7467,14 +7441,14 @@
     </w:p>
     <w:p>
       <w:r>
-        <w:t>Respecto al análisis de fuentes de datos, tenemos como objetivo en revisar las fuentes de datos proporcionadas e identificar el tipo de información que contienen, su formato y volumetría.</w:t>
+        <w:t>Respecto al análisis de fuentes de datos, tenemos como objetivo revisar las fuentes de datos proporcionadas e identificar el tipo de información que contienen, su formato y volumetría.</w:t>
       </w:r>
     </w:p>
     <w:p>
       <w:pPr>
         <w:pStyle w:val="Ttulo3"/>
       </w:pPr>
-      <w:bookmarkStart w:id="12" w:name="_Toc68811115"/>
+      <w:bookmarkStart w:id="12" w:name="_Toc68880474"/>
       <w:r>
         <w:t xml:space="preserve">Ficheros </w:t>
       </w:r>
@@ -7509,7 +7483,13 @@
         </w:numPr>
       </w:pPr>
       <w:r>
-        <w:t>El separador de campos es el punto y como  “;”.</w:t>
+        <w:t>El separador de campos es el punto y com</w:t>
+      </w:r>
+      <w:r>
+        <w:t>a</w:t>
+      </w:r>
+      <w:r>
+        <w:t xml:space="preserve">  “;”.</w:t>
       </w:r>
     </w:p>
     <w:p>
@@ -7733,11 +7713,9 @@
             <w:pPr>
               <w:ind w:firstLine="0"/>
             </w:pPr>
-            <w:proofErr w:type="spellStart"/>
             <w:r>
               <w:t>Number</w:t>
             </w:r>
-            <w:proofErr w:type="spellEnd"/>
           </w:p>
         </w:tc>
         <w:tc>
@@ -7761,7 +7739,7 @@
         <w:pStyle w:val="Descripcin"/>
         <w:jc w:val="center"/>
       </w:pPr>
-      <w:bookmarkStart w:id="13" w:name="_Toc68811248"/>
+      <w:bookmarkStart w:id="13" w:name="_Toc68880482"/>
       <w:r>
         <w:t xml:space="preserve">Tabla </w:t>
       </w:r>
@@ -8084,11 +8062,9 @@
             <w:pPr>
               <w:ind w:firstLine="0"/>
             </w:pPr>
-            <w:proofErr w:type="spellStart"/>
             <w:r>
               <w:t>Number</w:t>
             </w:r>
-            <w:proofErr w:type="spellEnd"/>
           </w:p>
         </w:tc>
         <w:tc>
@@ -8112,7 +8088,7 @@
         <w:pStyle w:val="Descripcin"/>
         <w:jc w:val="center"/>
       </w:pPr>
-      <w:bookmarkStart w:id="14" w:name="_Toc68811249"/>
+      <w:bookmarkStart w:id="14" w:name="_Toc68880483"/>
       <w:r>
         <w:t xml:space="preserve">Tabla </w:t>
       </w:r>
@@ -8149,7 +8125,7 @@
       <w:pPr>
         <w:pStyle w:val="Ttulo3"/>
       </w:pPr>
-      <w:bookmarkStart w:id="15" w:name="_Toc68811116"/>
+      <w:bookmarkStart w:id="15" w:name="_Toc68880475"/>
       <w:r>
         <w:t>Ficheros Excel</w:t>
       </w:r>
@@ -8192,21 +8168,19 @@
         <w:t xml:space="preserve"> hay</w:t>
       </w:r>
       <w:r>
-        <w:t xml:space="preserve"> diferentes hoja, pero para el estudio </w:t>
+        <w:t xml:space="preserve"> diferentes hoja</w:t>
+      </w:r>
+      <w:r>
+        <w:t>s</w:t>
+      </w:r>
+      <w:r>
+        <w:t xml:space="preserve">, pero para el estudio </w:t>
       </w:r>
       <w:r>
         <w:t xml:space="preserve">de </w:t>
       </w:r>
       <w:r>
-        <w:t>esta práctica solo vamos a tener en cuenta la hoja “</w:t>
-      </w:r>
-      <w:proofErr w:type="spellStart"/>
-      <w:r>
-        <w:t>Datos_tratados</w:t>
-      </w:r>
-      <w:proofErr w:type="spellEnd"/>
-      <w:r>
-        <w:t>”.</w:t>
+        <w:t>esta práctica solo vamos a tener en cuenta la hoja “Datos_tratados”.</w:t>
       </w:r>
     </w:p>
     <w:tbl>
@@ -8361,11 +8335,9 @@
             <w:pPr>
               <w:ind w:firstLine="0"/>
             </w:pPr>
-            <w:proofErr w:type="spellStart"/>
             <w:r>
               <w:t>Number</w:t>
             </w:r>
-            <w:proofErr w:type="spellEnd"/>
           </w:p>
         </w:tc>
         <w:tc>
@@ -8407,11 +8379,9 @@
             <w:pPr>
               <w:ind w:firstLine="0"/>
             </w:pPr>
-            <w:proofErr w:type="spellStart"/>
             <w:r>
               <w:t>Number</w:t>
             </w:r>
-            <w:proofErr w:type="spellEnd"/>
           </w:p>
         </w:tc>
         <w:tc>
@@ -8453,11 +8423,9 @@
             <w:pPr>
               <w:ind w:firstLine="0"/>
             </w:pPr>
-            <w:proofErr w:type="spellStart"/>
             <w:r>
               <w:t>Number</w:t>
             </w:r>
-            <w:proofErr w:type="spellEnd"/>
           </w:p>
         </w:tc>
         <w:tc>
@@ -8499,11 +8467,9 @@
             <w:pPr>
               <w:ind w:firstLine="0"/>
             </w:pPr>
-            <w:proofErr w:type="spellStart"/>
             <w:r>
               <w:t>Number</w:t>
             </w:r>
-            <w:proofErr w:type="spellEnd"/>
           </w:p>
         </w:tc>
         <w:tc>
@@ -8542,11 +8508,9 @@
             <w:pPr>
               <w:ind w:firstLine="0"/>
             </w:pPr>
-            <w:proofErr w:type="spellStart"/>
             <w:r>
               <w:t>Number</w:t>
             </w:r>
-            <w:proofErr w:type="spellEnd"/>
           </w:p>
         </w:tc>
         <w:tc>
@@ -8585,11 +8549,9 @@
             <w:pPr>
               <w:ind w:firstLine="0"/>
             </w:pPr>
-            <w:proofErr w:type="spellStart"/>
             <w:r>
               <w:t>Number</w:t>
             </w:r>
-            <w:proofErr w:type="spellEnd"/>
           </w:p>
         </w:tc>
         <w:tc>
@@ -8628,11 +8590,9 @@
             <w:pPr>
               <w:ind w:firstLine="0"/>
             </w:pPr>
-            <w:proofErr w:type="spellStart"/>
             <w:r>
               <w:t>Number</w:t>
             </w:r>
-            <w:proofErr w:type="spellEnd"/>
           </w:p>
         </w:tc>
         <w:tc>
@@ -8671,11 +8631,9 @@
             <w:pPr>
               <w:ind w:firstLine="0"/>
             </w:pPr>
-            <w:proofErr w:type="spellStart"/>
             <w:r>
               <w:t>Number</w:t>
             </w:r>
-            <w:proofErr w:type="spellEnd"/>
           </w:p>
         </w:tc>
         <w:tc>
@@ -8740,7 +8698,7 @@
         <w:pStyle w:val="Descripcin"/>
         <w:jc w:val="center"/>
       </w:pPr>
-      <w:bookmarkStart w:id="16" w:name="_Toc68811250"/>
+      <w:bookmarkStart w:id="16" w:name="_Toc68880484"/>
       <w:r>
         <w:t xml:space="preserve">Tabla </w:t>
       </w:r>
@@ -8788,15 +8746,7 @@
     </w:p>
     <w:p>
       <w:r>
-        <w:t>Observamos que hay diferentes hojas, pero para el estudio de esta práctica vamos a tener en cuenta solo la hoja “</w:t>
-      </w:r>
-      <w:proofErr w:type="spellStart"/>
-      <w:r>
-        <w:t>Datos_provincias</w:t>
-      </w:r>
-      <w:proofErr w:type="spellEnd"/>
-      <w:r>
-        <w:t>”.</w:t>
+        <w:t>Observamos que hay diferentes hojas, pero para el estudio de esta práctica vamos a tener en cuenta solo la hoja “Datos_provincias”.</w:t>
       </w:r>
     </w:p>
     <w:tbl>
@@ -8948,11 +8898,9 @@
             <w:pPr>
               <w:ind w:firstLine="0"/>
             </w:pPr>
-            <w:proofErr w:type="spellStart"/>
             <w:r>
               <w:t>Number</w:t>
             </w:r>
-            <w:proofErr w:type="spellEnd"/>
           </w:p>
         </w:tc>
         <w:tc>
@@ -8991,11 +8939,9 @@
             <w:pPr>
               <w:ind w:firstLine="0"/>
             </w:pPr>
-            <w:proofErr w:type="spellStart"/>
             <w:r>
               <w:t>Number</w:t>
             </w:r>
-            <w:proofErr w:type="spellEnd"/>
           </w:p>
         </w:tc>
         <w:tc>
@@ -9034,11 +8980,9 @@
             <w:pPr>
               <w:ind w:firstLine="0"/>
             </w:pPr>
-            <w:proofErr w:type="spellStart"/>
             <w:r>
               <w:t>Number</w:t>
             </w:r>
-            <w:proofErr w:type="spellEnd"/>
           </w:p>
         </w:tc>
         <w:tc>
@@ -9077,11 +9021,9 @@
             <w:pPr>
               <w:ind w:firstLine="0"/>
             </w:pPr>
-            <w:proofErr w:type="spellStart"/>
             <w:r>
               <w:t>Number</w:t>
             </w:r>
-            <w:proofErr w:type="spellEnd"/>
           </w:p>
         </w:tc>
         <w:tc>
@@ -9120,11 +9062,9 @@
             <w:pPr>
               <w:ind w:firstLine="0"/>
             </w:pPr>
-            <w:proofErr w:type="spellStart"/>
             <w:r>
               <w:t>Number</w:t>
             </w:r>
-            <w:proofErr w:type="spellEnd"/>
           </w:p>
         </w:tc>
         <w:tc>
@@ -9163,11 +9103,9 @@
             <w:pPr>
               <w:ind w:firstLine="0"/>
             </w:pPr>
-            <w:proofErr w:type="spellStart"/>
             <w:r>
               <w:t>Number</w:t>
             </w:r>
-            <w:proofErr w:type="spellEnd"/>
           </w:p>
         </w:tc>
         <w:tc>
@@ -9191,7 +9129,7 @@
         <w:pStyle w:val="Descripcin"/>
         <w:jc w:val="center"/>
       </w:pPr>
-      <w:bookmarkStart w:id="17" w:name="_Toc68811251"/>
+      <w:bookmarkStart w:id="17" w:name="_Toc68880485"/>
       <w:r>
         <w:t xml:space="preserve">Tabla </w:t>
       </w:r>
@@ -9228,7 +9166,7 @@
       <w:pPr>
         <w:pStyle w:val="Ttulo3"/>
       </w:pPr>
-      <w:bookmarkStart w:id="18" w:name="_Toc68811117"/>
+      <w:bookmarkStart w:id="18" w:name="_Toc68880476"/>
       <w:r>
         <w:t>Fichero</w:t>
       </w:r>
@@ -9241,7 +9179,6 @@
       <w:bookmarkEnd w:id="18"/>
     </w:p>
     <w:p>
-      <w:proofErr w:type="spellStart"/>
       <w:r>
         <w:rPr>
           <w:b/>
@@ -9256,7 +9193,6 @@
         </w:rPr>
         <w:t>ows</w:t>
       </w:r>
-      <w:proofErr w:type="spellEnd"/>
       <w:r>
         <w:rPr>
           <w:b/>
@@ -9362,11 +9298,9 @@
             <w:pPr>
               <w:ind w:firstLine="0"/>
             </w:pPr>
-            <w:proofErr w:type="spellStart"/>
             <w:r>
               <w:t>Any</w:t>
             </w:r>
-            <w:proofErr w:type="spellEnd"/>
           </w:p>
         </w:tc>
         <w:tc>
@@ -9377,11 +9311,9 @@
             <w:pPr>
               <w:ind w:firstLine="0"/>
             </w:pPr>
-            <w:proofErr w:type="spellStart"/>
             <w:r>
               <w:t>Number</w:t>
             </w:r>
-            <w:proofErr w:type="spellEnd"/>
           </w:p>
         </w:tc>
         <w:tc>
@@ -9420,11 +9352,9 @@
             <w:pPr>
               <w:ind w:firstLine="0"/>
             </w:pPr>
-            <w:proofErr w:type="spellStart"/>
             <w:r>
               <w:t>Number</w:t>
             </w:r>
-            <w:proofErr w:type="spellEnd"/>
           </w:p>
         </w:tc>
         <w:tc>
@@ -9532,12 +9462,10 @@
             <w:pPr>
               <w:ind w:firstLine="0"/>
             </w:pPr>
-            <w:proofErr w:type="spellStart"/>
             <w:r>
               <w:lastRenderedPageBreak/>
               <w:t>Municipi</w:t>
             </w:r>
-            <w:proofErr w:type="spellEnd"/>
           </w:p>
         </w:tc>
         <w:tc>
@@ -9576,11 +9504,9 @@
             <w:pPr>
               <w:ind w:firstLine="0"/>
             </w:pPr>
-            <w:proofErr w:type="spellStart"/>
             <w:r>
               <w:t>Tipus</w:t>
             </w:r>
-            <w:proofErr w:type="spellEnd"/>
           </w:p>
         </w:tc>
         <w:tc>
@@ -9604,11 +9530,9 @@
             <w:pPr>
               <w:ind w:firstLine="0"/>
             </w:pPr>
-            <w:proofErr w:type="spellStart"/>
             <w:r>
               <w:t>Seguretat</w:t>
             </w:r>
-            <w:proofErr w:type="spellEnd"/>
           </w:p>
         </w:tc>
       </w:tr>
@@ -9621,11 +9545,9 @@
             <w:pPr>
               <w:ind w:firstLine="0"/>
             </w:pPr>
-            <w:proofErr w:type="spellStart"/>
             <w:r>
               <w:t>trucades</w:t>
             </w:r>
-            <w:proofErr w:type="spellEnd"/>
           </w:p>
         </w:tc>
         <w:tc>
@@ -9636,11 +9558,9 @@
             <w:pPr>
               <w:ind w:firstLine="0"/>
             </w:pPr>
-            <w:proofErr w:type="spellStart"/>
             <w:r>
               <w:t>Number</w:t>
             </w:r>
-            <w:proofErr w:type="spellEnd"/>
           </w:p>
         </w:tc>
         <w:tc>
@@ -9664,7 +9584,7 @@
         <w:pStyle w:val="Descripcin"/>
         <w:jc w:val="center"/>
       </w:pPr>
-      <w:bookmarkStart w:id="19" w:name="_Toc68811252"/>
+      <w:bookmarkStart w:id="19" w:name="_Toc68880486"/>
       <w:r>
         <w:t xml:space="preserve">Tabla </w:t>
       </w:r>
@@ -9696,7 +9616,7 @@
       <w:pPr>
         <w:pStyle w:val="Ttulo3"/>
       </w:pPr>
-      <w:bookmarkStart w:id="20" w:name="_Toc68811118"/>
+      <w:bookmarkStart w:id="20" w:name="_Toc68880477"/>
       <w:r>
         <w:t>Estimación de la volumetría</w:t>
       </w:r>
@@ -10160,7 +10080,7 @@
         <w:pStyle w:val="Descripcin"/>
         <w:jc w:val="center"/>
       </w:pPr>
-      <w:bookmarkStart w:id="21" w:name="_Toc68811253"/>
+      <w:bookmarkStart w:id="21" w:name="_Toc68880487"/>
       <w:r>
         <w:t xml:space="preserve">Tabla </w:t>
       </w:r>
@@ -10181,7 +10101,7 @@
       <w:pPr>
         <w:pStyle w:val="Ttulo2"/>
       </w:pPr>
-      <w:bookmarkStart w:id="22" w:name="_Toc68811119"/>
+      <w:bookmarkStart w:id="22" w:name="_Toc68880478"/>
       <w:r>
         <w:t>Análisis funcional</w:t>
       </w:r>
@@ -10662,7 +10582,7 @@
         <w:pStyle w:val="Descripcin"/>
         <w:jc w:val="center"/>
       </w:pPr>
-      <w:bookmarkStart w:id="23" w:name="_Toc68811254"/>
+      <w:bookmarkStart w:id="23" w:name="_Toc68880488"/>
       <w:r>
         <w:t xml:space="preserve">Tabla </w:t>
       </w:r>
@@ -10724,77 +10644,34 @@
       <w:r>
         <w:t xml:space="preserve">En cuanto a la necesidad de un </w:t>
       </w:r>
-      <w:proofErr w:type="spellStart"/>
       <w:r>
         <w:rPr>
           <w:i/>
           <w:iCs/>
         </w:rPr>
-        <w:t>staging</w:t>
-      </w:r>
-      <w:proofErr w:type="spellEnd"/>
+        <w:t>staging area</w:t>
+      </w:r>
+      <w:r>
+        <w:t xml:space="preserve">, en nuestro caso no es totalmente necesario, pero sí que es verdad que al tener </w:t>
+      </w:r>
+      <w:r>
+        <w:t>diversas</w:t>
+      </w:r>
+      <w:r>
+        <w:t xml:space="preserve"> fuentes de datos y cada una tiene una estructura diferente,</w:t>
+      </w:r>
+      <w:r>
+        <w:t xml:space="preserve"> se</w:t>
+      </w:r>
+      <w:r>
+        <w:t xml:space="preserve"> podría hacer uso de un </w:t>
+      </w:r>
       <w:r>
         <w:rPr>
           <w:i/>
           <w:iCs/>
         </w:rPr>
-        <w:t xml:space="preserve"> </w:t>
-      </w:r>
-      <w:proofErr w:type="spellStart"/>
-      <w:r>
-        <w:rPr>
-          <w:i/>
-          <w:iCs/>
-        </w:rPr>
-        <w:t>area</w:t>
-      </w:r>
-      <w:proofErr w:type="spellEnd"/>
-      <w:r>
-        <w:t xml:space="preserve">, en nuestro caso no es totalmente necesario, pero sí que es verdad que al tener </w:t>
-      </w:r>
-      <w:r>
-        <w:t>diversas</w:t>
-      </w:r>
-      <w:r>
-        <w:t xml:space="preserve"> fuentes de datos y cada una tiene una estructura diferente,</w:t>
-      </w:r>
-      <w:r>
-        <w:t xml:space="preserve"> se</w:t>
-      </w:r>
-      <w:r>
-        <w:t xml:space="preserve"> podría hacer uso de un </w:t>
-      </w:r>
-      <w:proofErr w:type="spellStart"/>
-      <w:r>
-        <w:rPr>
-          <w:i/>
-          <w:iCs/>
-        </w:rPr>
-        <w:t>staging</w:t>
-      </w:r>
-      <w:proofErr w:type="spellEnd"/>
-      <w:r>
-        <w:rPr>
-          <w:i/>
-          <w:iCs/>
-        </w:rPr>
-        <w:t xml:space="preserve"> </w:t>
-      </w:r>
-      <w:proofErr w:type="spellStart"/>
-      <w:r>
-        <w:rPr>
-          <w:i/>
-          <w:iCs/>
-        </w:rPr>
-        <w:t>area</w:t>
-      </w:r>
-      <w:proofErr w:type="spellEnd"/>
-      <w:r>
-        <w:rPr>
-          <w:i/>
-          <w:iCs/>
-        </w:rPr>
-        <w:t xml:space="preserve"> </w:t>
+        <w:t xml:space="preserve">staging area </w:t>
       </w:r>
       <w:r>
         <w:t>para así definir una estructura intermedia entre las fuentes de datos y el almacén de datos.</w:t>
@@ -10947,7 +10824,7 @@
         <w:pStyle w:val="Descripcin"/>
         <w:jc w:val="center"/>
       </w:pPr>
-      <w:bookmarkStart w:id="24" w:name="_Toc68811285"/>
+      <w:bookmarkStart w:id="24" w:name="_Toc68880519"/>
       <w:r>
         <w:t xml:space="preserve">Ilustración </w:t>
       </w:r>
@@ -10968,77 +10845,34 @@
       <w:r>
         <w:t xml:space="preserve">Como podemos apreciar en la anterior ilustración, tenemos un apartado opcional correspondiente al </w:t>
       </w:r>
-      <w:proofErr w:type="spellStart"/>
       <w:r>
         <w:rPr>
           <w:i/>
           <w:iCs/>
         </w:rPr>
-        <w:t>staging</w:t>
-      </w:r>
-      <w:proofErr w:type="spellEnd"/>
+        <w:t>staging area</w:t>
+      </w:r>
+      <w:r>
+        <w:t xml:space="preserve"> y al almacén corporativo. </w:t>
+      </w:r>
+      <w:r>
+        <w:t>Esto quiere decir que se podría incluir en la arquitectura de la factoría de información, sin embargo, dado el caso de estudio que se nos ha proporcionado no podemos saber a ciencia cierta el alcance del proyecto.</w:t>
+      </w:r>
+    </w:p>
+    <w:p>
+      <w:r>
+        <w:t>Es por ello que cuánto más sencillo sea el diseño que se ajuste a nuestro caso, más fácil es de ampliar luego las características de nuestro almacén de datos.</w:t>
+      </w:r>
+      <w:r>
+        <w:t xml:space="preserve"> Cabe destacar, que crear </w:t>
+      </w:r>
       <w:r>
         <w:rPr>
           <w:i/>
           <w:iCs/>
         </w:rPr>
-        <w:t xml:space="preserve"> </w:t>
-      </w:r>
-      <w:proofErr w:type="spellStart"/>
-      <w:r>
-        <w:rPr>
-          <w:i/>
-          <w:iCs/>
-        </w:rPr>
-        <w:t>area</w:t>
-      </w:r>
-      <w:proofErr w:type="spellEnd"/>
-      <w:r>
-        <w:t xml:space="preserve"> y al almacén corporativo. </w:t>
-      </w:r>
-      <w:r>
-        <w:t>Esto quiere decir que se podría incluir en la arquitectura de la factoría de información, sin embargo, dado el caso de estudio que se nos ha proporcionado no podemos saber a ciencia cierta el alcance del proyecto.</w:t>
-      </w:r>
-    </w:p>
-    <w:p>
-      <w:r>
-        <w:t>Es por ello que cuánto más sencillo sea el diseño que se ajuste a nuestro caso, más fácil es de ampliar luego las características de nuestro almacén de datos.</w:t>
-      </w:r>
-      <w:r>
-        <w:t xml:space="preserve"> Cabe destacar, que crear </w:t>
-      </w:r>
-      <w:r>
-        <w:rPr>
-          <w:i/>
-          <w:iCs/>
-        </w:rPr>
-        <w:t xml:space="preserve">el </w:t>
-      </w:r>
-      <w:proofErr w:type="spellStart"/>
-      <w:r>
-        <w:rPr>
-          <w:i/>
-          <w:iCs/>
-        </w:rPr>
-        <w:t>stating</w:t>
-      </w:r>
-      <w:proofErr w:type="spellEnd"/>
-      <w:r>
-        <w:rPr>
-          <w:i/>
-          <w:iCs/>
-        </w:rPr>
-        <w:t xml:space="preserve"> </w:t>
-      </w:r>
-      <w:proofErr w:type="spellStart"/>
-      <w:r>
-        <w:rPr>
-          <w:i/>
-          <w:iCs/>
-        </w:rPr>
-        <w:t>area</w:t>
-      </w:r>
-      <w:proofErr w:type="spellEnd"/>
+        <w:t>el stating area</w:t>
+      </w:r>
       <w:r>
         <w:t xml:space="preserve"> sería interesante, ya que al tener diferentes fuentes de datos nos permitiría dar una misma estructura</w:t>
       </w:r>
@@ -11080,7 +10914,7 @@
       <w:pPr>
         <w:pStyle w:val="Ttulo2"/>
       </w:pPr>
-      <w:bookmarkStart w:id="25" w:name="_Toc68811120"/>
+      <w:bookmarkStart w:id="25" w:name="_Toc68880479"/>
       <w:r>
         <w:t>Diseño del modelo conceptual, lógico y físico del almacén de datos.</w:t>
       </w:r>
@@ -11280,15 +11114,7 @@
         <w:t>.</w:t>
       </w:r>
       <w:r>
-        <w:t xml:space="preserve"> </w:t>
-      </w:r>
-      <w:proofErr w:type="gramStart"/>
-      <w:r>
-        <w:t>Mencionar</w:t>
-      </w:r>
-      <w:proofErr w:type="gramEnd"/>
-      <w:r>
-        <w:t xml:space="preserve"> que las estrellas que se van a definir a continuación, posteriormente se podría unir unas con otras</w:t>
+        <w:t xml:space="preserve"> Mencionar que las estrellas que se van a definir a continuación, posteriormente se podría unir unas con otras</w:t>
       </w:r>
       <w:r>
         <w:t xml:space="preserve"> para realizar determinadas operaciones</w:t>
@@ -11408,7 +11234,7 @@
         <w:pStyle w:val="Descripcin"/>
         <w:jc w:val="center"/>
       </w:pPr>
-      <w:bookmarkStart w:id="26" w:name="_Toc68811255"/>
+      <w:bookmarkStart w:id="26" w:name="_Toc68880489"/>
       <w:r>
         <w:t xml:space="preserve">Tabla </w:t>
       </w:r>
@@ -11513,11 +11339,9 @@
             <w:pPr>
               <w:ind w:firstLine="0"/>
             </w:pPr>
-            <w:proofErr w:type="spellStart"/>
             <w:r>
               <w:t>Dim_Tiempo</w:t>
             </w:r>
-            <w:proofErr w:type="spellEnd"/>
           </w:p>
         </w:tc>
         <w:tc>
@@ -11543,11 +11367,9 @@
             <w:pPr>
               <w:ind w:firstLine="0"/>
             </w:pPr>
-            <w:proofErr w:type="spellStart"/>
             <w:r>
               <w:t>Dim_Tipologia</w:t>
             </w:r>
-            <w:proofErr w:type="spellEnd"/>
           </w:p>
         </w:tc>
         <w:tc>
@@ -11573,11 +11395,9 @@
             <w:pPr>
               <w:ind w:firstLine="0"/>
             </w:pPr>
-            <w:proofErr w:type="spellStart"/>
             <w:r>
               <w:t>Dim_Lugar</w:t>
             </w:r>
-            <w:proofErr w:type="spellEnd"/>
           </w:p>
         </w:tc>
         <w:tc>
@@ -11601,7 +11421,7 @@
         <w:pStyle w:val="Descripcin"/>
         <w:jc w:val="center"/>
       </w:pPr>
-      <w:bookmarkStart w:id="27" w:name="_Toc68811256"/>
+      <w:bookmarkStart w:id="27" w:name="_Toc68880490"/>
       <w:r>
         <w:t xml:space="preserve">Tabla </w:t>
       </w:r>
@@ -11681,7 +11501,7 @@
         <w:pStyle w:val="Descripcin"/>
         <w:jc w:val="center"/>
       </w:pPr>
-      <w:bookmarkStart w:id="28" w:name="_Toc68811286"/>
+      <w:bookmarkStart w:id="28" w:name="_Toc68880520"/>
       <w:r>
         <w:t xml:space="preserve">Ilustración </w:t>
       </w:r>
@@ -11704,13 +11524,8 @@
       </w:r>
     </w:p>
     <w:p>
-      <w:proofErr w:type="gramStart"/>
-      <w:r>
-        <w:t>Otro aspecto a mencionar</w:t>
-      </w:r>
-      <w:proofErr w:type="gramEnd"/>
-      <w:r>
-        <w:t xml:space="preserve"> es que la dimensión tiempo presenta un nivel día, cuando en la fuente de datos relativa a las llamadas al 112 solo viene el nivel mes y año, sin embargo siguiendo los pasos de la teoría</w:t>
+      <w:r>
+        <w:t>Otro aspecto a mencionar es que la dimensión tiempo presenta un nivel día, cuando en la fuente de datos relativa a las llamadas al 112 solo viene el nivel mes y año, sin embargo siguiendo los pasos de la teoría</w:t>
       </w:r>
       <w:r>
         <w:t xml:space="preserve"> proporcionada,</w:t>
@@ -11799,11 +11614,9 @@
             <w:pPr>
               <w:ind w:firstLine="0"/>
             </w:pPr>
-            <w:proofErr w:type="spellStart"/>
             <w:r>
               <w:t>Fact_Infracciones_Evolucion</w:t>
             </w:r>
-            <w:proofErr w:type="spellEnd"/>
           </w:p>
         </w:tc>
         <w:tc>
@@ -11827,7 +11640,7 @@
         <w:pStyle w:val="Descripcin"/>
         <w:jc w:val="center"/>
       </w:pPr>
-      <w:bookmarkStart w:id="29" w:name="_Toc68811257"/>
+      <w:bookmarkStart w:id="29" w:name="_Toc68880491"/>
       <w:r>
         <w:t xml:space="preserve">Tabla </w:t>
       </w:r>
@@ -11920,11 +11733,9 @@
             <w:pPr>
               <w:ind w:firstLine="0"/>
             </w:pPr>
-            <w:proofErr w:type="spellStart"/>
             <w:r>
               <w:t>Dim_Tiempo</w:t>
             </w:r>
-            <w:proofErr w:type="spellEnd"/>
           </w:p>
         </w:tc>
         <w:tc>
@@ -11950,11 +11761,9 @@
             <w:pPr>
               <w:ind w:firstLine="0"/>
             </w:pPr>
-            <w:proofErr w:type="spellStart"/>
             <w:r>
               <w:t>Dim_Lugar</w:t>
             </w:r>
-            <w:proofErr w:type="spellEnd"/>
           </w:p>
         </w:tc>
         <w:tc>
@@ -11980,11 +11789,9 @@
             <w:pPr>
               <w:ind w:firstLine="0"/>
             </w:pPr>
-            <w:proofErr w:type="spellStart"/>
             <w:r>
               <w:t>Dim_Policia</w:t>
             </w:r>
-            <w:proofErr w:type="spellEnd"/>
           </w:p>
         </w:tc>
         <w:tc>
@@ -12008,7 +11815,7 @@
         <w:pStyle w:val="Descripcin"/>
         <w:jc w:val="center"/>
       </w:pPr>
-      <w:bookmarkStart w:id="30" w:name="_Toc68811258"/>
+      <w:bookmarkStart w:id="30" w:name="_Toc68880492"/>
       <w:r>
         <w:t xml:space="preserve">Tabla </w:t>
       </w:r>
@@ -12088,7 +11895,7 @@
         <w:pStyle w:val="Descripcin"/>
         <w:jc w:val="center"/>
       </w:pPr>
-      <w:bookmarkStart w:id="31" w:name="_Toc68811287"/>
+      <w:bookmarkStart w:id="31" w:name="_Toc68880521"/>
       <w:r>
         <w:t xml:space="preserve">Ilustración </w:t>
       </w:r>
@@ -12223,11 +12030,9 @@
             <w:pPr>
               <w:ind w:firstLine="0"/>
             </w:pPr>
-            <w:proofErr w:type="spellStart"/>
             <w:r>
               <w:t>Fact_Poblacion</w:t>
             </w:r>
-            <w:proofErr w:type="spellEnd"/>
           </w:p>
         </w:tc>
         <w:tc>
@@ -12251,7 +12056,7 @@
         <w:pStyle w:val="Descripcin"/>
         <w:jc w:val="center"/>
       </w:pPr>
-      <w:bookmarkStart w:id="32" w:name="_Toc68811259"/>
+      <w:bookmarkStart w:id="32" w:name="_Toc68880493"/>
       <w:r>
         <w:t xml:space="preserve">Tabla </w:t>
       </w:r>
@@ -12344,11 +12149,9 @@
             <w:pPr>
               <w:ind w:firstLine="0"/>
             </w:pPr>
-            <w:proofErr w:type="spellStart"/>
             <w:r>
               <w:t>Dim_Lugar</w:t>
             </w:r>
-            <w:proofErr w:type="spellEnd"/>
           </w:p>
         </w:tc>
         <w:tc>
@@ -12372,7 +12175,7 @@
         <w:pStyle w:val="Descripcin"/>
         <w:jc w:val="center"/>
       </w:pPr>
-      <w:bookmarkStart w:id="33" w:name="_Toc68811260"/>
+      <w:bookmarkStart w:id="33" w:name="_Toc68880494"/>
       <w:r>
         <w:t xml:space="preserve">Tabla </w:t>
       </w:r>
@@ -12453,7 +12256,7 @@
         <w:pStyle w:val="Descripcin"/>
         <w:jc w:val="center"/>
       </w:pPr>
-      <w:bookmarkStart w:id="34" w:name="_Toc68811288"/>
+      <w:bookmarkStart w:id="34" w:name="_Toc68880522"/>
       <w:r>
         <w:t xml:space="preserve">Ilustración </w:t>
       </w:r>
@@ -12546,11 +12349,9 @@
             <w:pPr>
               <w:ind w:firstLine="0"/>
             </w:pPr>
-            <w:proofErr w:type="spellStart"/>
             <w:r>
               <w:t>Fact_Movilidad</w:t>
             </w:r>
-            <w:proofErr w:type="spellEnd"/>
           </w:p>
         </w:tc>
         <w:tc>
@@ -12580,7 +12381,7 @@
         <w:pStyle w:val="Descripcin"/>
         <w:jc w:val="center"/>
       </w:pPr>
-      <w:bookmarkStart w:id="35" w:name="_Toc68811261"/>
+      <w:bookmarkStart w:id="35" w:name="_Toc68880495"/>
       <w:r>
         <w:t xml:space="preserve">Tabla </w:t>
       </w:r>
@@ -12679,11 +12480,9 @@
             <w:pPr>
               <w:ind w:firstLine="0"/>
             </w:pPr>
-            <w:proofErr w:type="spellStart"/>
             <w:r>
               <w:t>Dim_Tiempo</w:t>
             </w:r>
-            <w:proofErr w:type="spellEnd"/>
           </w:p>
         </w:tc>
         <w:tc>
@@ -12709,11 +12508,9 @@
             <w:pPr>
               <w:ind w:firstLine="0"/>
             </w:pPr>
-            <w:proofErr w:type="spellStart"/>
             <w:r>
               <w:t>Dim_Lugar</w:t>
             </w:r>
-            <w:proofErr w:type="spellEnd"/>
           </w:p>
         </w:tc>
         <w:tc>
@@ -12737,7 +12534,7 @@
         <w:pStyle w:val="Descripcin"/>
         <w:jc w:val="center"/>
       </w:pPr>
-      <w:bookmarkStart w:id="36" w:name="_Toc68811262"/>
+      <w:bookmarkStart w:id="36" w:name="_Toc68880496"/>
       <w:r>
         <w:t xml:space="preserve">Tabla </w:t>
       </w:r>
@@ -12824,7 +12621,7 @@
         <w:pStyle w:val="Descripcin"/>
         <w:jc w:val="center"/>
       </w:pPr>
-      <w:bookmarkStart w:id="37" w:name="_Toc68811289"/>
+      <w:bookmarkStart w:id="37" w:name="_Toc68880523"/>
       <w:r>
         <w:t xml:space="preserve">Ilustración </w:t>
       </w:r>
@@ -12959,11 +12756,9 @@
             <w:pPr>
               <w:ind w:firstLine="0"/>
             </w:pPr>
-            <w:proofErr w:type="spellStart"/>
             <w:r>
               <w:t>Fact_Evitacion_Aglomeracion</w:t>
             </w:r>
-            <w:proofErr w:type="spellEnd"/>
           </w:p>
         </w:tc>
         <w:tc>
@@ -12987,7 +12782,7 @@
         <w:pStyle w:val="Descripcin"/>
         <w:jc w:val="center"/>
       </w:pPr>
-      <w:bookmarkStart w:id="38" w:name="_Toc68811263"/>
+      <w:bookmarkStart w:id="38" w:name="_Toc68880497"/>
       <w:r>
         <w:t xml:space="preserve">Tabla </w:t>
       </w:r>
@@ -13092,12 +12887,10 @@
             <w:pPr>
               <w:ind w:firstLine="0"/>
             </w:pPr>
-            <w:proofErr w:type="spellStart"/>
             <w:r>
               <w:lastRenderedPageBreak/>
               <w:t>Dim_Lugar</w:t>
             </w:r>
-            <w:proofErr w:type="spellEnd"/>
           </w:p>
         </w:tc>
         <w:tc>
@@ -13123,11 +12916,9 @@
             <w:pPr>
               <w:ind w:firstLine="0"/>
             </w:pPr>
-            <w:proofErr w:type="spellStart"/>
             <w:r>
               <w:t>Dim_Grupo_Edad</w:t>
             </w:r>
-            <w:proofErr w:type="spellEnd"/>
           </w:p>
         </w:tc>
         <w:tc>
@@ -13150,7 +12941,7 @@
       <w:pPr>
         <w:pStyle w:val="Descripcin"/>
       </w:pPr>
-      <w:bookmarkStart w:id="39" w:name="_Toc68811264"/>
+      <w:bookmarkStart w:id="39" w:name="_Toc68880498"/>
       <w:r>
         <w:t xml:space="preserve">Tabla </w:t>
       </w:r>
@@ -13230,7 +13021,7 @@
         <w:pStyle w:val="Descripcin"/>
         <w:jc w:val="center"/>
       </w:pPr>
-      <w:bookmarkStart w:id="40" w:name="_Toc68811290"/>
+      <w:bookmarkStart w:id="40" w:name="_Toc68880524"/>
       <w:r>
         <w:t xml:space="preserve">Ilustración </w:t>
       </w:r>
@@ -13373,11 +13164,9 @@
             <w:pPr>
               <w:ind w:firstLine="0"/>
             </w:pPr>
-            <w:proofErr w:type="spellStart"/>
             <w:r>
               <w:t>N_Llamadas</w:t>
             </w:r>
-            <w:proofErr w:type="spellEnd"/>
           </w:p>
         </w:tc>
         <w:tc>
@@ -13416,11 +13205,9 @@
             <w:pPr>
               <w:ind w:firstLine="0"/>
             </w:pPr>
-            <w:proofErr w:type="spellStart"/>
             <w:r>
               <w:t>N_Suma_Llamadas_Mensuales</w:t>
             </w:r>
-            <w:proofErr w:type="spellEnd"/>
           </w:p>
         </w:tc>
         <w:tc>
@@ -13447,7 +13234,7 @@
         <w:pStyle w:val="Descripcin"/>
         <w:jc w:val="center"/>
       </w:pPr>
-      <w:bookmarkStart w:id="41" w:name="_Toc68811265"/>
+      <w:bookmarkStart w:id="41" w:name="_Toc68880499"/>
       <w:r>
         <w:t xml:space="preserve">Tabla </w:t>
       </w:r>
@@ -13540,12 +13327,10 @@
             <w:pPr>
               <w:ind w:firstLine="0"/>
             </w:pPr>
-            <w:proofErr w:type="spellStart"/>
             <w:r>
               <w:lastRenderedPageBreak/>
               <w:t>Dim_Tiempo</w:t>
             </w:r>
-            <w:proofErr w:type="spellEnd"/>
           </w:p>
         </w:tc>
         <w:tc>
@@ -13556,43 +13341,9 @@
             <w:pPr>
               <w:ind w:firstLine="0"/>
             </w:pPr>
-            <w:proofErr w:type="spellStart"/>
-            <w:r>
-              <w:t>N_Dia</w:t>
-            </w:r>
-            <w:proofErr w:type="spellEnd"/>
-            <w:r>
-              <w:t xml:space="preserve">, </w:t>
-            </w:r>
-            <w:proofErr w:type="spellStart"/>
-            <w:r>
-              <w:t>N_Mes</w:t>
-            </w:r>
-            <w:proofErr w:type="spellEnd"/>
-            <w:r>
-              <w:t xml:space="preserve">, </w:t>
-            </w:r>
-            <w:proofErr w:type="spellStart"/>
-            <w:r>
-              <w:t>N_Año</w:t>
-            </w:r>
-            <w:proofErr w:type="spellEnd"/>
-            <w:r>
-              <w:t xml:space="preserve">, </w:t>
-            </w:r>
-            <w:proofErr w:type="spellStart"/>
-            <w:r>
-              <w:t>D_DiaMesAño</w:t>
-            </w:r>
-            <w:proofErr w:type="spellEnd"/>
-            <w:r>
-              <w:t xml:space="preserve">, </w:t>
-            </w:r>
-            <w:proofErr w:type="spellStart"/>
-            <w:r>
-              <w:t>S_MesAño</w:t>
-            </w:r>
-            <w:proofErr w:type="spellEnd"/>
+            <w:r>
+              <w:t>N_Dia, N_Mes, N_Año, D_DiaMesAño, S_MesAño</w:t>
+            </w:r>
           </w:p>
         </w:tc>
       </w:tr>
@@ -13605,11 +13356,9 @@
             <w:pPr>
               <w:ind w:firstLine="0"/>
             </w:pPr>
-            <w:proofErr w:type="spellStart"/>
             <w:r>
               <w:t>Dim_Tipologia</w:t>
             </w:r>
-            <w:proofErr w:type="spellEnd"/>
           </w:p>
         </w:tc>
         <w:tc>
@@ -13621,7 +13370,6 @@
               <w:keepNext/>
               <w:ind w:firstLine="0"/>
             </w:pPr>
-            <w:proofErr w:type="spellStart"/>
             <w:r>
               <w:t>S_T</w:t>
             </w:r>
@@ -13631,7 +13379,6 @@
             <w:r>
               <w:t>o</w:t>
             </w:r>
-            <w:proofErr w:type="spellEnd"/>
           </w:p>
         </w:tc>
       </w:tr>
@@ -13644,11 +13391,9 @@
             <w:pPr>
               <w:ind w:firstLine="0"/>
             </w:pPr>
-            <w:proofErr w:type="spellStart"/>
             <w:r>
               <w:t>Dim_Lugar</w:t>
             </w:r>
-            <w:proofErr w:type="spellEnd"/>
           </w:p>
         </w:tc>
         <w:tc>
@@ -13660,27 +13405,9 @@
               <w:keepNext/>
               <w:ind w:firstLine="0"/>
             </w:pPr>
-            <w:proofErr w:type="spellStart"/>
-            <w:r>
-              <w:t>S_Municipio</w:t>
-            </w:r>
-            <w:proofErr w:type="spellEnd"/>
-            <w:r>
-              <w:t xml:space="preserve">, </w:t>
-            </w:r>
-            <w:proofErr w:type="spellStart"/>
-            <w:r>
-              <w:t>S_Comarca</w:t>
-            </w:r>
-            <w:proofErr w:type="spellEnd"/>
-            <w:r>
-              <w:t xml:space="preserve">, </w:t>
-            </w:r>
-            <w:proofErr w:type="spellStart"/>
-            <w:r>
-              <w:t>S_Provincia</w:t>
-            </w:r>
-            <w:proofErr w:type="spellEnd"/>
+            <w:r>
+              <w:t>S_Municipio, S_Comarca, S_Provincia</w:t>
+            </w:r>
           </w:p>
         </w:tc>
       </w:tr>
@@ -13690,7 +13417,7 @@
         <w:pStyle w:val="Descripcin"/>
         <w:jc w:val="center"/>
       </w:pPr>
-      <w:bookmarkStart w:id="42" w:name="_Toc68811266"/>
+      <w:bookmarkStart w:id="42" w:name="_Toc68880500"/>
       <w:r>
         <w:t xml:space="preserve">Tabla </w:t>
       </w:r>
@@ -13768,7 +13495,6 @@
       <w:r>
         <w:t xml:space="preserve">S: si es de tipo </w:t>
       </w:r>
-      <w:proofErr w:type="spellStart"/>
       <w:r>
         <w:rPr>
           <w:i/>
@@ -13776,7 +13502,6 @@
         </w:rPr>
         <w:t>String</w:t>
       </w:r>
-      <w:proofErr w:type="spellEnd"/>
       <w:r>
         <w:t>.</w:t>
       </w:r>
@@ -13797,21 +13522,12 @@
       <w:r>
         <w:t xml:space="preserve">N: si es de tipo </w:t>
       </w:r>
-      <w:proofErr w:type="spellStart"/>
       <w:r>
         <w:rPr>
           <w:i/>
           <w:iCs/>
         </w:rPr>
-        <w:t>Number</w:t>
-      </w:r>
-      <w:proofErr w:type="spellEnd"/>
-      <w:r>
-        <w:rPr>
-          <w:i/>
-          <w:iCs/>
-        </w:rPr>
-        <w:t>.</w:t>
+        <w:t>Number.</w:t>
       </w:r>
     </w:p>
     <w:p>
@@ -13877,7 +13593,7 @@
         <w:pStyle w:val="Descripcin"/>
         <w:jc w:val="center"/>
       </w:pPr>
-      <w:bookmarkStart w:id="43" w:name="_Toc68811291"/>
+      <w:bookmarkStart w:id="43" w:name="_Toc68880525"/>
       <w:r>
         <w:t xml:space="preserve">Ilustración </w:t>
       </w:r>
@@ -13999,11 +13715,9 @@
             <w:pPr>
               <w:ind w:firstLine="0"/>
             </w:pPr>
-            <w:proofErr w:type="spellStart"/>
             <w:r>
               <w:t>Fact_Infracciones_Evolucion</w:t>
             </w:r>
-            <w:proofErr w:type="spellEnd"/>
           </w:p>
         </w:tc>
         <w:tc>
@@ -14014,11 +13728,9 @@
             <w:pPr>
               <w:ind w:firstLine="0"/>
             </w:pPr>
-            <w:proofErr w:type="spellStart"/>
             <w:r>
               <w:t>N_Identificados</w:t>
             </w:r>
-            <w:proofErr w:type="spellEnd"/>
           </w:p>
         </w:tc>
         <w:tc>
@@ -14044,11 +13756,9 @@
             <w:pPr>
               <w:ind w:firstLine="0"/>
             </w:pPr>
-            <w:proofErr w:type="spellStart"/>
             <w:r>
               <w:t>Fact_Infracciones_Evolucion</w:t>
             </w:r>
-            <w:proofErr w:type="spellEnd"/>
           </w:p>
         </w:tc>
         <w:tc>
@@ -14059,11 +13769,9 @@
             <w:pPr>
               <w:ind w:firstLine="0"/>
             </w:pPr>
-            <w:proofErr w:type="spellStart"/>
             <w:r>
               <w:t>N_Detenidos</w:t>
             </w:r>
-            <w:proofErr w:type="spellEnd"/>
           </w:p>
         </w:tc>
         <w:tc>
@@ -14089,11 +13797,9 @@
             <w:pPr>
               <w:ind w:firstLine="0"/>
             </w:pPr>
-            <w:proofErr w:type="spellStart"/>
             <w:r>
               <w:t>Fact_Infracciones_Evolucion</w:t>
             </w:r>
-            <w:proofErr w:type="spellEnd"/>
           </w:p>
         </w:tc>
         <w:tc>
@@ -14104,11 +13810,9 @@
             <w:pPr>
               <w:ind w:firstLine="0"/>
             </w:pPr>
-            <w:proofErr w:type="spellStart"/>
             <w:r>
               <w:t>N_Denuncias</w:t>
             </w:r>
-            <w:proofErr w:type="spellEnd"/>
           </w:p>
         </w:tc>
         <w:tc>
@@ -14134,11 +13838,9 @@
             <w:pPr>
               <w:ind w:firstLine="0"/>
             </w:pPr>
-            <w:proofErr w:type="spellStart"/>
             <w:r>
               <w:t>Fact_Infracciones_Evolucion</w:t>
             </w:r>
-            <w:proofErr w:type="spellEnd"/>
           </w:p>
         </w:tc>
         <w:tc>
@@ -14149,11 +13851,9 @@
             <w:pPr>
               <w:ind w:firstLine="0"/>
             </w:pPr>
-            <w:proofErr w:type="spellStart"/>
             <w:r>
               <w:t>N_Vehiculos</w:t>
             </w:r>
-            <w:proofErr w:type="spellEnd"/>
           </w:p>
         </w:tc>
         <w:tc>
@@ -14179,11 +13879,9 @@
             <w:pPr>
               <w:ind w:firstLine="0"/>
             </w:pPr>
-            <w:proofErr w:type="spellStart"/>
             <w:r>
               <w:t>Fact_Infracciones_Evolucion</w:t>
             </w:r>
-            <w:proofErr w:type="spellEnd"/>
           </w:p>
         </w:tc>
         <w:tc>
@@ -14194,11 +13892,9 @@
             <w:pPr>
               <w:ind w:firstLine="0"/>
             </w:pPr>
-            <w:proofErr w:type="spellStart"/>
             <w:r>
               <w:t>N_Suma_Identificados</w:t>
             </w:r>
-            <w:proofErr w:type="spellEnd"/>
           </w:p>
         </w:tc>
         <w:tc>
@@ -14224,11 +13920,9 @@
             <w:pPr>
               <w:ind w:firstLine="0"/>
             </w:pPr>
-            <w:proofErr w:type="spellStart"/>
             <w:r>
               <w:t>Fact_Infracciones_Evolucion</w:t>
             </w:r>
-            <w:proofErr w:type="spellEnd"/>
           </w:p>
         </w:tc>
         <w:tc>
@@ -14239,11 +13933,9 @@
             <w:pPr>
               <w:ind w:firstLine="0"/>
             </w:pPr>
-            <w:proofErr w:type="spellStart"/>
             <w:r>
               <w:t>N_Suma_Detenidos</w:t>
             </w:r>
-            <w:proofErr w:type="spellEnd"/>
           </w:p>
         </w:tc>
         <w:tc>
@@ -14269,11 +13961,9 @@
             <w:pPr>
               <w:ind w:firstLine="0"/>
             </w:pPr>
-            <w:proofErr w:type="spellStart"/>
             <w:r>
               <w:t>Fact_Infracciones_Evolucion</w:t>
             </w:r>
-            <w:proofErr w:type="spellEnd"/>
           </w:p>
         </w:tc>
         <w:tc>
@@ -14284,11 +13974,9 @@
             <w:pPr>
               <w:ind w:firstLine="0"/>
             </w:pPr>
-            <w:proofErr w:type="spellStart"/>
             <w:r>
               <w:t>N_Suma_Denuncias</w:t>
             </w:r>
-            <w:proofErr w:type="spellEnd"/>
           </w:p>
         </w:tc>
         <w:tc>
@@ -14314,11 +14002,9 @@
             <w:pPr>
               <w:ind w:firstLine="0"/>
             </w:pPr>
-            <w:proofErr w:type="spellStart"/>
             <w:r>
               <w:t>Fact_Infracciones_Evolucion</w:t>
             </w:r>
-            <w:proofErr w:type="spellEnd"/>
           </w:p>
         </w:tc>
         <w:tc>
@@ -14329,11 +14015,9 @@
             <w:pPr>
               <w:ind w:firstLine="0"/>
             </w:pPr>
-            <w:proofErr w:type="spellStart"/>
             <w:r>
               <w:t>N_Suma_Vehiculos</w:t>
             </w:r>
-            <w:proofErr w:type="spellEnd"/>
           </w:p>
         </w:tc>
         <w:tc>
@@ -14369,7 +14053,7 @@
         <w:pStyle w:val="Descripcin"/>
         <w:jc w:val="center"/>
       </w:pPr>
-      <w:bookmarkStart w:id="44" w:name="_Toc68811267"/>
+      <w:bookmarkStart w:id="44" w:name="_Toc68880501"/>
       <w:r>
         <w:t xml:space="preserve">Tabla </w:t>
       </w:r>
@@ -14462,11 +14146,9 @@
             <w:pPr>
               <w:ind w:firstLine="0"/>
             </w:pPr>
-            <w:proofErr w:type="spellStart"/>
             <w:r>
               <w:t>Dim_Tiempo</w:t>
             </w:r>
-            <w:proofErr w:type="spellEnd"/>
           </w:p>
         </w:tc>
         <w:tc>
@@ -14477,43 +14159,9 @@
             <w:pPr>
               <w:ind w:firstLine="0"/>
             </w:pPr>
-            <w:proofErr w:type="spellStart"/>
-            <w:r>
-              <w:t>N_Dia</w:t>
-            </w:r>
-            <w:proofErr w:type="spellEnd"/>
-            <w:r>
-              <w:t xml:space="preserve">, </w:t>
-            </w:r>
-            <w:proofErr w:type="spellStart"/>
-            <w:r>
-              <w:t>N_Mes</w:t>
-            </w:r>
-            <w:proofErr w:type="spellEnd"/>
-            <w:r>
-              <w:t xml:space="preserve">, </w:t>
-            </w:r>
-            <w:proofErr w:type="spellStart"/>
-            <w:r>
-              <w:t>N_Año</w:t>
-            </w:r>
-            <w:proofErr w:type="spellEnd"/>
-            <w:r>
-              <w:t xml:space="preserve">, </w:t>
-            </w:r>
-            <w:proofErr w:type="spellStart"/>
-            <w:r>
-              <w:t>D_DiaMesAño</w:t>
-            </w:r>
-            <w:proofErr w:type="spellEnd"/>
-            <w:r>
-              <w:t xml:space="preserve">, </w:t>
-            </w:r>
-            <w:proofErr w:type="spellStart"/>
-            <w:r>
-              <w:t>S_MesAño</w:t>
-            </w:r>
-            <w:proofErr w:type="spellEnd"/>
+            <w:r>
+              <w:t>N_Dia, N_Mes, N_Año, D_DiaMesAño, S_MesAño</w:t>
+            </w:r>
           </w:p>
         </w:tc>
       </w:tr>
@@ -14526,11 +14174,9 @@
             <w:pPr>
               <w:ind w:firstLine="0"/>
             </w:pPr>
-            <w:proofErr w:type="spellStart"/>
             <w:r>
               <w:t>Dim_Lugar</w:t>
             </w:r>
-            <w:proofErr w:type="spellEnd"/>
           </w:p>
         </w:tc>
         <w:tc>
@@ -14541,11 +14187,9 @@
             <w:pPr>
               <w:ind w:firstLine="0"/>
             </w:pPr>
-            <w:proofErr w:type="spellStart"/>
             <w:r>
               <w:t>S_Provincia</w:t>
             </w:r>
-            <w:proofErr w:type="spellEnd"/>
           </w:p>
         </w:tc>
       </w:tr>
@@ -14558,11 +14202,9 @@
             <w:pPr>
               <w:ind w:firstLine="0"/>
             </w:pPr>
-            <w:proofErr w:type="spellStart"/>
             <w:r>
               <w:t>Dim_Policia</w:t>
             </w:r>
-            <w:proofErr w:type="spellEnd"/>
           </w:p>
         </w:tc>
         <w:tc>
@@ -14574,11 +14216,9 @@
               <w:keepNext/>
               <w:ind w:firstLine="0"/>
             </w:pPr>
-            <w:proofErr w:type="spellStart"/>
             <w:r>
               <w:t>S_TipoPolicia</w:t>
             </w:r>
-            <w:proofErr w:type="spellEnd"/>
           </w:p>
         </w:tc>
       </w:tr>
@@ -14588,7 +14228,7 @@
         <w:pStyle w:val="Descripcin"/>
         <w:jc w:val="center"/>
       </w:pPr>
-      <w:bookmarkStart w:id="45" w:name="_Toc68811268"/>
+      <w:bookmarkStart w:id="45" w:name="_Toc68880502"/>
       <w:r>
         <w:t xml:space="preserve">Tabla </w:t>
       </w:r>
@@ -14607,15 +14247,7 @@
     </w:p>
     <w:p>
       <w:r>
-        <w:t xml:space="preserve">Por lo tanto, una vez analizadas las métricas y los atributos nos </w:t>
-      </w:r>
-      <w:proofErr w:type="gramStart"/>
-      <w:r>
-        <w:t>quedaría</w:t>
-      </w:r>
-      <w:proofErr w:type="gramEnd"/>
-      <w:r>
-        <w:t xml:space="preserve"> el siguiente diseño lógico:</w:t>
+        <w:t>Por lo tanto, una vez analizadas las métricas y los atributos nos quedaría el siguiente diseño lógico:</w:t>
       </w:r>
     </w:p>
     <w:p>
@@ -14677,7 +14309,7 @@
         <w:pStyle w:val="Descripcin"/>
         <w:jc w:val="center"/>
       </w:pPr>
-      <w:bookmarkStart w:id="46" w:name="_Toc68811292"/>
+      <w:bookmarkStart w:id="46" w:name="_Toc68880526"/>
       <w:r>
         <w:t xml:space="preserve">Ilustración </w:t>
       </w:r>
@@ -14793,11 +14425,9 @@
             <w:pPr>
               <w:ind w:firstLine="0"/>
             </w:pPr>
-            <w:proofErr w:type="spellStart"/>
             <w:r>
               <w:t>Fact_Poblacion</w:t>
             </w:r>
-            <w:proofErr w:type="spellEnd"/>
           </w:p>
         </w:tc>
         <w:tc>
@@ -14808,11 +14438,9 @@
             <w:pPr>
               <w:ind w:firstLine="0"/>
             </w:pPr>
-            <w:proofErr w:type="spellStart"/>
             <w:r>
               <w:t>N_Poblacion</w:t>
             </w:r>
-            <w:proofErr w:type="spellEnd"/>
           </w:p>
         </w:tc>
         <w:tc>
@@ -14836,7 +14464,7 @@
         <w:pStyle w:val="Descripcin"/>
         <w:jc w:val="center"/>
       </w:pPr>
-      <w:bookmarkStart w:id="47" w:name="_Toc68811269"/>
+      <w:bookmarkStart w:id="47" w:name="_Toc68880503"/>
       <w:r>
         <w:t xml:space="preserve">Tabla </w:t>
       </w:r>
@@ -14929,11 +14557,9 @@
             <w:pPr>
               <w:ind w:firstLine="0"/>
             </w:pPr>
-            <w:proofErr w:type="spellStart"/>
             <w:r>
               <w:t>Dim_Lugar</w:t>
             </w:r>
-            <w:proofErr w:type="spellEnd"/>
           </w:p>
         </w:tc>
         <w:tc>
@@ -14945,11 +14571,9 @@
               <w:keepNext/>
               <w:ind w:firstLine="0"/>
             </w:pPr>
-            <w:proofErr w:type="spellStart"/>
             <w:r>
               <w:t>S_Provincia</w:t>
             </w:r>
-            <w:proofErr w:type="spellEnd"/>
           </w:p>
         </w:tc>
       </w:tr>
@@ -14959,7 +14583,7 @@
         <w:pStyle w:val="Descripcin"/>
         <w:jc w:val="center"/>
       </w:pPr>
-      <w:bookmarkStart w:id="48" w:name="_Toc68811270"/>
+      <w:bookmarkStart w:id="48" w:name="_Toc68880504"/>
       <w:r>
         <w:t xml:space="preserve">Tabla </w:t>
       </w:r>
@@ -15040,7 +14664,7 @@
         <w:pStyle w:val="Descripcin"/>
         <w:jc w:val="center"/>
       </w:pPr>
-      <w:bookmarkStart w:id="49" w:name="_Toc68811293"/>
+      <w:bookmarkStart w:id="49" w:name="_Toc68880527"/>
       <w:r>
         <w:t xml:space="preserve">Ilustración </w:t>
       </w:r>
@@ -15156,11 +14780,9 @@
             <w:pPr>
               <w:ind w:firstLine="0"/>
             </w:pPr>
-            <w:proofErr w:type="spellStart"/>
             <w:r>
               <w:t>Fact_Movilidad</w:t>
             </w:r>
-            <w:proofErr w:type="spellEnd"/>
           </w:p>
         </w:tc>
         <w:tc>
@@ -15171,11 +14793,9 @@
             <w:pPr>
               <w:ind w:firstLine="0"/>
             </w:pPr>
-            <w:proofErr w:type="spellStart"/>
             <w:r>
               <w:t>PorcentajeAtomico.N_Porcentaje</w:t>
             </w:r>
-            <w:proofErr w:type="spellEnd"/>
           </w:p>
         </w:tc>
         <w:tc>
@@ -15201,11 +14821,9 @@
             <w:pPr>
               <w:ind w:firstLine="0"/>
             </w:pPr>
-            <w:proofErr w:type="spellStart"/>
             <w:r>
               <w:t>Fact_Movilidad</w:t>
             </w:r>
-            <w:proofErr w:type="spellEnd"/>
           </w:p>
         </w:tc>
         <w:tc>
@@ -15216,11 +14834,9 @@
             <w:pPr>
               <w:ind w:firstLine="0"/>
             </w:pPr>
-            <w:proofErr w:type="spellStart"/>
             <w:r>
               <w:t>MediaPorcentajeMes.N_Media_Porcentaje</w:t>
             </w:r>
-            <w:proofErr w:type="spellEnd"/>
           </w:p>
         </w:tc>
         <w:tc>
@@ -15244,7 +14860,7 @@
         <w:pStyle w:val="Descripcin"/>
         <w:jc w:val="center"/>
       </w:pPr>
-      <w:bookmarkStart w:id="50" w:name="_Toc68811271"/>
+      <w:bookmarkStart w:id="50" w:name="_Toc68880505"/>
       <w:r>
         <w:t xml:space="preserve">Tabla </w:t>
       </w:r>
@@ -15337,11 +14953,9 @@
             <w:pPr>
               <w:ind w:firstLine="0"/>
             </w:pPr>
-            <w:proofErr w:type="spellStart"/>
             <w:r>
               <w:t>Dim_Tiempo</w:t>
             </w:r>
-            <w:proofErr w:type="spellEnd"/>
           </w:p>
         </w:tc>
         <w:tc>
@@ -15352,43 +14966,12 @@
             <w:pPr>
               <w:ind w:firstLine="0"/>
             </w:pPr>
-            <w:proofErr w:type="spellStart"/>
-            <w:r>
-              <w:t>N_Dia</w:t>
-            </w:r>
-            <w:proofErr w:type="spellEnd"/>
-            <w:r>
-              <w:t xml:space="preserve">, </w:t>
-            </w:r>
-            <w:proofErr w:type="spellStart"/>
-            <w:r>
-              <w:t>N_Mes</w:t>
-            </w:r>
-            <w:proofErr w:type="spellEnd"/>
-            <w:r>
-              <w:t xml:space="preserve">, </w:t>
-            </w:r>
-            <w:proofErr w:type="spellStart"/>
-            <w:r>
-              <w:t>N_Año</w:t>
-            </w:r>
-            <w:proofErr w:type="spellEnd"/>
-            <w:r>
-              <w:t xml:space="preserve">, </w:t>
-            </w:r>
-            <w:proofErr w:type="spellStart"/>
-            <w:r>
-              <w:t>D_DiaMesAño</w:t>
-            </w:r>
-            <w:proofErr w:type="spellEnd"/>
-            <w:r>
-              <w:t xml:space="preserve">, </w:t>
-            </w:r>
-            <w:proofErr w:type="spellStart"/>
-            <w:r>
-              <w:t>S_MesAño</w:t>
-            </w:r>
-            <w:proofErr w:type="spellEnd"/>
+            <w:r>
+              <w:t>N_Dia, N_Mes, N_Año</w:t>
+            </w:r>
+            <w:r>
+              <w:t>, D_DiaMesAño, S_MesAño</w:t>
+            </w:r>
           </w:p>
         </w:tc>
       </w:tr>
@@ -15401,11 +14984,9 @@
             <w:pPr>
               <w:ind w:firstLine="0"/>
             </w:pPr>
-            <w:proofErr w:type="spellStart"/>
             <w:r>
               <w:t>Dim_Lugar</w:t>
             </w:r>
-            <w:proofErr w:type="spellEnd"/>
           </w:p>
         </w:tc>
         <w:tc>
@@ -15417,11 +14998,9 @@
               <w:keepNext/>
               <w:ind w:firstLine="0"/>
             </w:pPr>
-            <w:proofErr w:type="spellStart"/>
             <w:r>
               <w:t>S_Provincia</w:t>
             </w:r>
-            <w:proofErr w:type="spellEnd"/>
           </w:p>
         </w:tc>
       </w:tr>
@@ -15431,7 +15010,7 @@
         <w:pStyle w:val="Descripcin"/>
         <w:jc w:val="center"/>
       </w:pPr>
-      <w:bookmarkStart w:id="51" w:name="_Toc68811272"/>
+      <w:bookmarkStart w:id="51" w:name="_Toc68880506"/>
       <w:r>
         <w:t xml:space="preserve">Tabla </w:t>
       </w:r>
@@ -15512,7 +15091,7 @@
         <w:pStyle w:val="Descripcin"/>
         <w:jc w:val="center"/>
       </w:pPr>
-      <w:bookmarkStart w:id="52" w:name="_Toc68811294"/>
+      <w:bookmarkStart w:id="52" w:name="_Toc68880528"/>
       <w:r>
         <w:t xml:space="preserve">Ilustración </w:t>
       </w:r>
@@ -15525,7 +15104,13 @@
         </w:r>
       </w:fldSimple>
       <w:r>
-        <w:t xml:space="preserve"> - Diseño lógico para la movilidad.</w:t>
+        <w:t xml:space="preserve"> - Diseño lógico </w:t>
+      </w:r>
+      <w:r>
+        <w:t>de la evolución de</w:t>
+      </w:r>
+      <w:r>
+        <w:t xml:space="preserve"> la movilidad.</w:t>
       </w:r>
       <w:bookmarkEnd w:id="52"/>
     </w:p>
@@ -15641,11 +15226,9 @@
             <w:pPr>
               <w:ind w:firstLine="0"/>
             </w:pPr>
-            <w:proofErr w:type="spellStart"/>
             <w:r>
               <w:t>Fact_Evitacion_Aglomeracion</w:t>
             </w:r>
-            <w:proofErr w:type="spellEnd"/>
           </w:p>
         </w:tc>
         <w:tc>
@@ -15656,11 +15239,9 @@
             <w:pPr>
               <w:ind w:firstLine="0"/>
             </w:pPr>
-            <w:proofErr w:type="spellStart"/>
             <w:r>
               <w:t>N_Porcentaje</w:t>
             </w:r>
-            <w:proofErr w:type="spellEnd"/>
           </w:p>
         </w:tc>
         <w:tc>
@@ -15686,11 +15267,9 @@
             <w:pPr>
               <w:ind w:firstLine="0"/>
             </w:pPr>
-            <w:proofErr w:type="spellStart"/>
             <w:r>
               <w:t>Fact_Evitacion_Aglomeracion</w:t>
             </w:r>
-            <w:proofErr w:type="spellEnd"/>
           </w:p>
         </w:tc>
         <w:tc>
@@ -15701,11 +15280,9 @@
             <w:pPr>
               <w:ind w:firstLine="0"/>
             </w:pPr>
-            <w:proofErr w:type="spellStart"/>
             <w:r>
               <w:t>N_Max_Porcentaje</w:t>
             </w:r>
-            <w:proofErr w:type="spellEnd"/>
           </w:p>
         </w:tc>
         <w:tc>
@@ -15729,7 +15306,7 @@
         <w:pStyle w:val="Descripcin"/>
         <w:jc w:val="center"/>
       </w:pPr>
-      <w:bookmarkStart w:id="53" w:name="_Toc68811273"/>
+      <w:bookmarkStart w:id="53" w:name="_Toc68880507"/>
       <w:r>
         <w:t xml:space="preserve">Tabla </w:t>
       </w:r>
@@ -15828,11 +15405,9 @@
             <w:pPr>
               <w:ind w:firstLine="0"/>
             </w:pPr>
-            <w:proofErr w:type="spellStart"/>
             <w:r>
               <w:t>Dim_Lugar</w:t>
             </w:r>
-            <w:proofErr w:type="spellEnd"/>
           </w:p>
         </w:tc>
         <w:tc>
@@ -15843,11 +15418,9 @@
             <w:pPr>
               <w:ind w:firstLine="0"/>
             </w:pPr>
-            <w:proofErr w:type="spellStart"/>
             <w:r>
               <w:t>S_Provincia</w:t>
             </w:r>
-            <w:proofErr w:type="spellEnd"/>
           </w:p>
         </w:tc>
       </w:tr>
@@ -15860,11 +15433,9 @@
             <w:pPr>
               <w:ind w:firstLine="0"/>
             </w:pPr>
-            <w:proofErr w:type="spellStart"/>
             <w:r>
               <w:t>Dim_Grupo_Edad</w:t>
             </w:r>
-            <w:proofErr w:type="spellEnd"/>
           </w:p>
         </w:tc>
         <w:tc>
@@ -15876,11 +15447,9 @@
               <w:keepNext/>
               <w:ind w:firstLine="0"/>
             </w:pPr>
-            <w:proofErr w:type="spellStart"/>
             <w:r>
               <w:t>S_GrupoEdad</w:t>
             </w:r>
-            <w:proofErr w:type="spellEnd"/>
           </w:p>
         </w:tc>
       </w:tr>
@@ -15890,7 +15459,7 @@
         <w:pStyle w:val="Descripcin"/>
         <w:jc w:val="center"/>
       </w:pPr>
-      <w:bookmarkStart w:id="54" w:name="_Toc68811274"/>
+      <w:bookmarkStart w:id="54" w:name="_Toc68880508"/>
       <w:r>
         <w:lastRenderedPageBreak/>
         <w:t xml:space="preserve">Tabla </w:t>
@@ -15977,7 +15546,7 @@
         <w:pStyle w:val="Descripcin"/>
         <w:jc w:val="center"/>
       </w:pPr>
-      <w:bookmarkStart w:id="55" w:name="_Toc68811295"/>
+      <w:bookmarkStart w:id="55" w:name="_Toc68880529"/>
       <w:r>
         <w:t xml:space="preserve">Ilustración </w:t>
       </w:r>
@@ -15990,7 +15559,13 @@
         </w:r>
       </w:fldSimple>
       <w:r>
-        <w:t xml:space="preserve"> - Diseño lógico para el porcentaje de población que evitaba las aglomeraciones.</w:t>
+        <w:t xml:space="preserve"> - Diseño lógico </w:t>
+      </w:r>
+      <w:r>
+        <w:t>de la evitación de las aglomeraciones</w:t>
+      </w:r>
+      <w:r>
+        <w:t>.</w:t>
       </w:r>
       <w:bookmarkEnd w:id="55"/>
     </w:p>
@@ -16041,7 +15616,6 @@
       </w:r>
     </w:p>
     <w:p>
-      <w:proofErr w:type="spellStart"/>
       <w:r>
         <w:rPr>
           <w:b/>
@@ -16049,7 +15623,6 @@
         </w:rPr>
         <w:t>Dim_Tipología</w:t>
       </w:r>
-      <w:proofErr w:type="spellEnd"/>
       <w:r>
         <w:t>: corresponde a la dimensión de la</w:t>
       </w:r>
@@ -16189,13 +15762,8 @@
             <w:pPr>
               <w:ind w:firstLine="0"/>
             </w:pPr>
-            <w:proofErr w:type="spellStart"/>
-            <w:r>
-              <w:t>PK_Tipologia</w:t>
-            </w:r>
-            <w:proofErr w:type="spellEnd"/>
-            <w:r>
-              <w:t xml:space="preserve"> (PK)</w:t>
+            <w:r>
+              <w:t>PK_Tipologia (PK)</w:t>
             </w:r>
           </w:p>
         </w:tc>
@@ -16248,14 +15816,12 @@
             <w:pPr>
               <w:ind w:firstLine="0"/>
             </w:pPr>
-            <w:proofErr w:type="spellStart"/>
             <w:r>
               <w:t>S</w:t>
             </w:r>
             <w:r>
               <w:t>_Tipo</w:t>
             </w:r>
-            <w:proofErr w:type="spellEnd"/>
           </w:p>
         </w:tc>
         <w:tc>
@@ -16294,15 +15860,7 @@
               <w:ind w:firstLine="0"/>
             </w:pPr>
             <w:r>
-              <w:t>“</w:t>
-            </w:r>
-            <w:proofErr w:type="spellStart"/>
-            <w:r>
-              <w:t>Seguretat</w:t>
-            </w:r>
-            <w:proofErr w:type="spellEnd"/>
-            <w:r>
-              <w:t>”</w:t>
+              <w:t>“Seguretat”</w:t>
             </w:r>
           </w:p>
         </w:tc>
@@ -16313,7 +15871,7 @@
         <w:pStyle w:val="Descripcin"/>
         <w:jc w:val="center"/>
       </w:pPr>
-      <w:bookmarkStart w:id="56" w:name="_Toc68811275"/>
+      <w:bookmarkStart w:id="56" w:name="_Toc68880509"/>
       <w:r>
         <w:t xml:space="preserve">Tabla </w:t>
       </w:r>
@@ -16326,20 +15884,11 @@
         </w:r>
       </w:fldSimple>
       <w:r>
-        <w:t xml:space="preserve"> - Diseño físico de </w:t>
-      </w:r>
-      <w:proofErr w:type="spellStart"/>
-      <w:r>
-        <w:t>Dim_Tipologia</w:t>
-      </w:r>
-      <w:proofErr w:type="spellEnd"/>
-      <w:r>
-        <w:t>.</w:t>
+        <w:t xml:space="preserve"> - Diseño físico de Dim_Tipologia.</w:t>
       </w:r>
       <w:bookmarkEnd w:id="56"/>
     </w:p>
     <w:p>
-      <w:proofErr w:type="spellStart"/>
       <w:r>
         <w:rPr>
           <w:b/>
@@ -16347,7 +15896,6 @@
         </w:rPr>
         <w:t>Dim_Policia</w:t>
       </w:r>
-      <w:proofErr w:type="spellEnd"/>
       <w:r>
         <w:t>: corresponde a la dimensión del tipo de policía a la hora de analizar las infracciones/desobediencias durante el estado de emergencia en el País Vasco.</w:t>
       </w:r>
@@ -16470,13 +16018,8 @@
             <w:pPr>
               <w:ind w:firstLine="0"/>
             </w:pPr>
-            <w:proofErr w:type="spellStart"/>
-            <w:r>
-              <w:t>PK_Policia</w:t>
-            </w:r>
-            <w:proofErr w:type="spellEnd"/>
-            <w:r>
-              <w:t xml:space="preserve"> (PK)</w:t>
+            <w:r>
+              <w:t>PK_Policia (PK)</w:t>
             </w:r>
           </w:p>
         </w:tc>
@@ -16529,11 +16072,9 @@
             <w:pPr>
               <w:ind w:firstLine="0"/>
             </w:pPr>
-            <w:proofErr w:type="spellStart"/>
             <w:r>
               <w:t>S_TipoPolicia</w:t>
             </w:r>
-            <w:proofErr w:type="spellEnd"/>
           </w:p>
         </w:tc>
         <w:tc>
@@ -16583,7 +16124,7 @@
         <w:pStyle w:val="Descripcin"/>
         <w:jc w:val="center"/>
       </w:pPr>
-      <w:bookmarkStart w:id="57" w:name="_Toc68811276"/>
+      <w:bookmarkStart w:id="57" w:name="_Toc68880510"/>
       <w:r>
         <w:t xml:space="preserve">Tabla </w:t>
       </w:r>
@@ -16596,20 +16137,11 @@
         </w:r>
       </w:fldSimple>
       <w:r>
-        <w:t xml:space="preserve"> - Diseño físico de </w:t>
-      </w:r>
-      <w:proofErr w:type="spellStart"/>
-      <w:r>
-        <w:t>Dim_Policia</w:t>
-      </w:r>
-      <w:proofErr w:type="spellEnd"/>
-      <w:r>
-        <w:t>.</w:t>
+        <w:t xml:space="preserve"> - Diseño físico de Dim_Policia.</w:t>
       </w:r>
       <w:bookmarkEnd w:id="57"/>
     </w:p>
     <w:p>
-      <w:proofErr w:type="spellStart"/>
       <w:r>
         <w:rPr>
           <w:b/>
@@ -16617,7 +16149,6 @@
         </w:rPr>
         <w:t>Dim_Grupo_Edad</w:t>
       </w:r>
-      <w:proofErr w:type="spellEnd"/>
       <w:r>
         <w:t>: corresponde a la dimensión del rango de edad para analizar el porcentaje de personas que evitaron una aglomeración</w:t>
       </w:r>
@@ -16745,11 +16276,9 @@
             <w:pPr>
               <w:ind w:firstLine="0"/>
             </w:pPr>
-            <w:proofErr w:type="spellStart"/>
             <w:r>
               <w:t>PK_GrupoEdad</w:t>
             </w:r>
-            <w:proofErr w:type="spellEnd"/>
             <w:r>
               <w:t xml:space="preserve"> (PK)</w:t>
             </w:r>
@@ -16804,11 +16333,9 @@
             <w:pPr>
               <w:ind w:firstLine="0"/>
             </w:pPr>
-            <w:proofErr w:type="spellStart"/>
             <w:r>
               <w:t>S_GrupoEdad</w:t>
             </w:r>
-            <w:proofErr w:type="spellEnd"/>
           </w:p>
         </w:tc>
         <w:tc>
@@ -16858,7 +16385,7 @@
         <w:pStyle w:val="Descripcin"/>
         <w:jc w:val="center"/>
       </w:pPr>
-      <w:bookmarkStart w:id="58" w:name="_Toc68811277"/>
+      <w:bookmarkStart w:id="58" w:name="_Toc68880511"/>
       <w:r>
         <w:t xml:space="preserve">Tabla </w:t>
       </w:r>
@@ -16871,20 +16398,11 @@
         </w:r>
       </w:fldSimple>
       <w:r>
-        <w:t xml:space="preserve"> - Diseño físico de </w:t>
-      </w:r>
-      <w:proofErr w:type="spellStart"/>
-      <w:r>
-        <w:t>Dim_GrupoEdad</w:t>
-      </w:r>
-      <w:proofErr w:type="spellEnd"/>
-      <w:r>
-        <w:t>.</w:t>
+        <w:t xml:space="preserve"> - Diseño físico de Dim_GrupoEdad.</w:t>
       </w:r>
       <w:bookmarkEnd w:id="58"/>
     </w:p>
     <w:p>
-      <w:proofErr w:type="spellStart"/>
       <w:r>
         <w:rPr>
           <w:b/>
@@ -16892,7 +16410,6 @@
         </w:rPr>
         <w:t>Dim_Tiempo</w:t>
       </w:r>
-      <w:proofErr w:type="spellEnd"/>
       <w:r>
         <w:t>: corresponde a la dimensión tiempo de nuestro almacén de datos, es una dimensión común en la gran mayoría de estrellas.</w:t>
       </w:r>
@@ -17014,13 +16531,8 @@
             <w:pPr>
               <w:ind w:firstLine="0"/>
             </w:pPr>
-            <w:proofErr w:type="spellStart"/>
-            <w:r>
-              <w:t>PK_Fecha</w:t>
-            </w:r>
-            <w:proofErr w:type="spellEnd"/>
-            <w:r>
-              <w:t xml:space="preserve"> (PK)</w:t>
+            <w:r>
+              <w:t>PK_Fecha (PK)</w:t>
             </w:r>
           </w:p>
         </w:tc>
@@ -17073,11 +16585,9 @@
             <w:pPr>
               <w:ind w:firstLine="0"/>
             </w:pPr>
-            <w:proofErr w:type="spellStart"/>
             <w:r>
               <w:t>D_DiaMesAño</w:t>
             </w:r>
-            <w:proofErr w:type="spellEnd"/>
           </w:p>
         </w:tc>
         <w:tc>
@@ -17129,11 +16639,9 @@
             <w:pPr>
               <w:ind w:firstLine="0"/>
             </w:pPr>
-            <w:proofErr w:type="spellStart"/>
             <w:r>
               <w:t>N_Dia</w:t>
             </w:r>
-            <w:proofErr w:type="spellEnd"/>
           </w:p>
         </w:tc>
         <w:tc>
@@ -17185,11 +16693,9 @@
             <w:pPr>
               <w:ind w:firstLine="0"/>
             </w:pPr>
-            <w:proofErr w:type="spellStart"/>
             <w:r>
               <w:t>S_MesAño</w:t>
             </w:r>
-            <w:proofErr w:type="spellEnd"/>
           </w:p>
         </w:tc>
         <w:tc>
@@ -17227,15 +16733,7 @@
               <w:ind w:firstLine="0"/>
             </w:pPr>
             <w:r>
-              <w:t>“</w:t>
-            </w:r>
-            <w:proofErr w:type="gramStart"/>
-            <w:r>
-              <w:t>Diciembre</w:t>
-            </w:r>
-            <w:proofErr w:type="gramEnd"/>
-            <w:r>
-              <w:t xml:space="preserve"> 2020”</w:t>
+              <w:t>“Diciembre 2020”</w:t>
             </w:r>
           </w:p>
         </w:tc>
@@ -17249,11 +16747,9 @@
             <w:pPr>
               <w:ind w:firstLine="0"/>
             </w:pPr>
-            <w:proofErr w:type="spellStart"/>
             <w:r>
               <w:t>N_Mes</w:t>
             </w:r>
-            <w:proofErr w:type="spellEnd"/>
           </w:p>
         </w:tc>
         <w:tc>
@@ -17305,11 +16801,9 @@
             <w:pPr>
               <w:ind w:firstLine="0"/>
             </w:pPr>
-            <w:proofErr w:type="spellStart"/>
             <w:r>
               <w:t>N_Año</w:t>
             </w:r>
-            <w:proofErr w:type="spellEnd"/>
           </w:p>
         </w:tc>
         <w:tc>
@@ -17359,7 +16853,7 @@
         <w:pStyle w:val="Descripcin"/>
         <w:jc w:val="center"/>
       </w:pPr>
-      <w:bookmarkStart w:id="59" w:name="_Toc68811278"/>
+      <w:bookmarkStart w:id="59" w:name="_Toc68880512"/>
       <w:r>
         <w:t xml:space="preserve">Tabla </w:t>
       </w:r>
@@ -17372,20 +16866,11 @@
         </w:r>
       </w:fldSimple>
       <w:r>
-        <w:t xml:space="preserve"> - Diseño físico de </w:t>
-      </w:r>
-      <w:proofErr w:type="spellStart"/>
-      <w:r>
-        <w:t>Dim_Tiempo</w:t>
-      </w:r>
-      <w:proofErr w:type="spellEnd"/>
-      <w:r>
-        <w:t>.</w:t>
+        <w:t xml:space="preserve"> - Diseño físico de Dim_Tiempo.</w:t>
       </w:r>
       <w:bookmarkEnd w:id="59"/>
     </w:p>
     <w:p>
-      <w:proofErr w:type="spellStart"/>
       <w:r>
         <w:rPr>
           <w:b/>
@@ -17393,7 +16878,6 @@
         </w:rPr>
         <w:t>Dim_Lugar</w:t>
       </w:r>
-      <w:proofErr w:type="spellEnd"/>
       <w:r>
         <w:t>_ corresponde a la dimensión del lugar de nuestro almacén de datos, es una dimensión común a todas las estrellas.</w:t>
       </w:r>
@@ -17516,13 +17000,8 @@
             <w:pPr>
               <w:ind w:firstLine="0"/>
             </w:pPr>
-            <w:proofErr w:type="spellStart"/>
-            <w:r>
-              <w:t>PK_Lugar</w:t>
-            </w:r>
-            <w:proofErr w:type="spellEnd"/>
-            <w:r>
-              <w:t xml:space="preserve"> (PK)</w:t>
+            <w:r>
+              <w:t>PK_Lugar (PK)</w:t>
             </w:r>
           </w:p>
         </w:tc>
@@ -17575,11 +17054,9 @@
             <w:pPr>
               <w:ind w:firstLine="0"/>
             </w:pPr>
-            <w:proofErr w:type="spellStart"/>
             <w:r>
               <w:t>S_Provincia</w:t>
             </w:r>
-            <w:proofErr w:type="spellEnd"/>
           </w:p>
         </w:tc>
         <w:tc>
@@ -17631,11 +17108,9 @@
             <w:pPr>
               <w:ind w:firstLine="0"/>
             </w:pPr>
-            <w:proofErr w:type="spellStart"/>
             <w:r>
               <w:t>S_Comarca</w:t>
             </w:r>
-            <w:proofErr w:type="spellEnd"/>
           </w:p>
         </w:tc>
         <w:tc>
@@ -17673,15 +17148,7 @@
               <w:ind w:firstLine="0"/>
             </w:pPr>
             <w:r>
-              <w:t xml:space="preserve">“Alt </w:t>
-            </w:r>
-            <w:proofErr w:type="spellStart"/>
-            <w:r>
-              <w:t>Penedes</w:t>
-            </w:r>
-            <w:proofErr w:type="spellEnd"/>
-            <w:r>
-              <w:t>”</w:t>
+              <w:t>“Alt Penedes”</w:t>
             </w:r>
           </w:p>
         </w:tc>
@@ -17695,11 +17162,9 @@
             <w:pPr>
               <w:ind w:firstLine="0"/>
             </w:pPr>
-            <w:proofErr w:type="spellStart"/>
             <w:r>
               <w:t>S_Municipio</w:t>
             </w:r>
-            <w:proofErr w:type="spellEnd"/>
           </w:p>
         </w:tc>
         <w:tc>
@@ -17738,23 +17203,7 @@
               <w:ind w:firstLine="0"/>
             </w:pPr>
             <w:r>
-              <w:t>“</w:t>
-            </w:r>
-            <w:proofErr w:type="spellStart"/>
-            <w:r>
-              <w:t>Avinyonte</w:t>
-            </w:r>
-            <w:proofErr w:type="spellEnd"/>
-            <w:r>
-              <w:t xml:space="preserve"> del </w:t>
-            </w:r>
-            <w:proofErr w:type="spellStart"/>
-            <w:r>
-              <w:t>Penedes</w:t>
-            </w:r>
-            <w:proofErr w:type="spellEnd"/>
-            <w:r>
-              <w:t>”</w:t>
+              <w:t>“Avinyonte del Penedes”</w:t>
             </w:r>
           </w:p>
         </w:tc>
@@ -17765,7 +17214,7 @@
         <w:pStyle w:val="Descripcin"/>
         <w:jc w:val="center"/>
       </w:pPr>
-      <w:bookmarkStart w:id="60" w:name="_Toc68811279"/>
+      <w:bookmarkStart w:id="60" w:name="_Toc68880513"/>
       <w:r>
         <w:t xml:space="preserve">Tabla </w:t>
       </w:r>
@@ -17778,15 +17227,7 @@
         </w:r>
       </w:fldSimple>
       <w:r>
-        <w:t xml:space="preserve"> - Diseño físico de </w:t>
-      </w:r>
-      <w:proofErr w:type="spellStart"/>
-      <w:r>
-        <w:t>Dim_Lugar</w:t>
-      </w:r>
-      <w:proofErr w:type="spellEnd"/>
-      <w:r>
-        <w:t>.</w:t>
+        <w:t xml:space="preserve"> - Diseño físico de Dim_Lugar.</w:t>
       </w:r>
       <w:bookmarkEnd w:id="60"/>
     </w:p>
@@ -17933,13 +17374,8 @@
             <w:pPr>
               <w:ind w:firstLine="0"/>
             </w:pPr>
-            <w:proofErr w:type="spellStart"/>
-            <w:r>
-              <w:t>PK_FK_Tipologia</w:t>
-            </w:r>
-            <w:proofErr w:type="spellEnd"/>
-            <w:r>
-              <w:t xml:space="preserve"> (PK)</w:t>
+            <w:r>
+              <w:t>PK_FK_Tipologia (PK)</w:t>
             </w:r>
           </w:p>
         </w:tc>
@@ -17992,13 +17428,8 @@
             <w:pPr>
               <w:ind w:firstLine="0"/>
             </w:pPr>
-            <w:proofErr w:type="spellStart"/>
-            <w:r>
-              <w:t>PK_FK_Fecha</w:t>
-            </w:r>
-            <w:proofErr w:type="spellEnd"/>
-            <w:r>
-              <w:t xml:space="preserve"> (PK)</w:t>
+            <w:r>
+              <w:t>PK_FK_Fecha (PK)</w:t>
             </w:r>
           </w:p>
         </w:tc>
@@ -18051,13 +17482,8 @@
             <w:pPr>
               <w:ind w:firstLine="0"/>
             </w:pPr>
-            <w:proofErr w:type="spellStart"/>
-            <w:r>
-              <w:t>PK_FK_Lugar</w:t>
-            </w:r>
-            <w:proofErr w:type="spellEnd"/>
-            <w:r>
-              <w:t xml:space="preserve"> (PK)</w:t>
+            <w:r>
+              <w:t>PK_FK_Lugar (PK)</w:t>
             </w:r>
           </w:p>
         </w:tc>
@@ -18110,11 +17536,9 @@
             <w:pPr>
               <w:ind w:firstLine="0"/>
             </w:pPr>
-            <w:proofErr w:type="spellStart"/>
             <w:r>
               <w:t>N_Llamadas</w:t>
             </w:r>
-            <w:proofErr w:type="spellEnd"/>
           </w:p>
         </w:tc>
         <w:tc>
@@ -18166,11 +17590,9 @@
             <w:pPr>
               <w:ind w:firstLine="0"/>
             </w:pPr>
-            <w:proofErr w:type="spellStart"/>
             <w:r>
               <w:t>N_Suma_Llamadas_Mensuales</w:t>
             </w:r>
-            <w:proofErr w:type="spellEnd"/>
           </w:p>
         </w:tc>
         <w:tc>
@@ -18220,7 +17642,7 @@
         <w:pStyle w:val="Descripcin"/>
         <w:jc w:val="center"/>
       </w:pPr>
-      <w:bookmarkStart w:id="61" w:name="_Toc68811280"/>
+      <w:bookmarkStart w:id="61" w:name="_Toc68880514"/>
       <w:r>
         <w:t xml:space="preserve">Tabla </w:t>
       </w:r>
@@ -18301,7 +17723,7 @@
         <w:pStyle w:val="Descripcin"/>
         <w:jc w:val="center"/>
       </w:pPr>
-      <w:bookmarkStart w:id="62" w:name="_Toc68811296"/>
+      <w:bookmarkStart w:id="62" w:name="_Toc68880530"/>
       <w:r>
         <w:t xml:space="preserve">Ilustración </w:t>
       </w:r>
@@ -18314,18 +17736,29 @@
         </w:r>
       </w:fldSimple>
       <w:r>
-        <w:t xml:space="preserve"> - Representación diseño</w:t>
-      </w:r>
-      <w:r>
-        <w:t xml:space="preserve"> del</w:t>
-      </w:r>
-      <w:r>
-        <w:t xml:space="preserve"> físico para Fact_Llamadas112.</w:t>
+        <w:t xml:space="preserve"> - </w:t>
+      </w:r>
+      <w:r>
+        <w:t>D</w:t>
+      </w:r>
+      <w:r>
+        <w:t>iseño</w:t>
+      </w:r>
+      <w:r>
+        <w:t xml:space="preserve"> </w:t>
+      </w:r>
+      <w:r>
+        <w:t>físico</w:t>
+      </w:r>
+      <w:r>
+        <w:t xml:space="preserve"> de las llamadas al 112</w:t>
+      </w:r>
+      <w:r>
+        <w:t>.</w:t>
       </w:r>
       <w:bookmarkEnd w:id="62"/>
     </w:p>
     <w:p>
-      <w:proofErr w:type="spellStart"/>
       <w:r>
         <w:rPr>
           <w:b/>
@@ -18333,7 +17766,6 @@
         </w:rPr>
         <w:t>Fact_Infracciones_Evolucion</w:t>
       </w:r>
-      <w:proofErr w:type="spellEnd"/>
       <w:r>
         <w:t>: hecho que nos permite medir el número de identificados, detenidos, denuncias, vehículos, y el recuento de los atributos anteriores diariamente.</w:t>
       </w:r>
@@ -18455,13 +17887,8 @@
             <w:pPr>
               <w:ind w:firstLine="0"/>
             </w:pPr>
-            <w:proofErr w:type="spellStart"/>
-            <w:r>
-              <w:t>PK_FK_Policia</w:t>
-            </w:r>
-            <w:proofErr w:type="spellEnd"/>
-            <w:r>
-              <w:t xml:space="preserve"> (PK)</w:t>
+            <w:r>
+              <w:t>PK_FK_Policia (PK)</w:t>
             </w:r>
           </w:p>
         </w:tc>
@@ -18514,13 +17941,8 @@
             <w:pPr>
               <w:ind w:firstLine="0"/>
             </w:pPr>
-            <w:proofErr w:type="spellStart"/>
-            <w:r>
-              <w:t>PK_FK_Fecha</w:t>
-            </w:r>
-            <w:proofErr w:type="spellEnd"/>
-            <w:r>
-              <w:t xml:space="preserve"> (PK)</w:t>
+            <w:r>
+              <w:t>PK_FK_Fecha (PK)</w:t>
             </w:r>
           </w:p>
         </w:tc>
@@ -18573,13 +17995,8 @@
             <w:pPr>
               <w:ind w:firstLine="0"/>
             </w:pPr>
-            <w:proofErr w:type="spellStart"/>
-            <w:r>
-              <w:t>PK_FK_Lugar</w:t>
-            </w:r>
-            <w:proofErr w:type="spellEnd"/>
-            <w:r>
-              <w:t xml:space="preserve"> (PK)</w:t>
+            <w:r>
+              <w:t>PK_FK_Lugar (PK)</w:t>
             </w:r>
           </w:p>
         </w:tc>
@@ -18632,11 +18049,9 @@
             <w:pPr>
               <w:ind w:firstLine="0"/>
             </w:pPr>
-            <w:proofErr w:type="spellStart"/>
             <w:r>
               <w:t>N_Identificados</w:t>
             </w:r>
-            <w:proofErr w:type="spellEnd"/>
           </w:p>
         </w:tc>
         <w:tc>
@@ -18688,11 +18103,9 @@
             <w:pPr>
               <w:ind w:firstLine="0"/>
             </w:pPr>
-            <w:proofErr w:type="spellStart"/>
             <w:r>
               <w:t>N_Detenidos</w:t>
             </w:r>
-            <w:proofErr w:type="spellEnd"/>
           </w:p>
         </w:tc>
         <w:tc>
@@ -18744,11 +18157,9 @@
             <w:pPr>
               <w:ind w:firstLine="0"/>
             </w:pPr>
-            <w:proofErr w:type="spellStart"/>
             <w:r>
               <w:t>N_Denuncias</w:t>
             </w:r>
-            <w:proofErr w:type="spellEnd"/>
           </w:p>
         </w:tc>
         <w:tc>
@@ -18800,11 +18211,9 @@
             <w:pPr>
               <w:ind w:firstLine="0"/>
             </w:pPr>
-            <w:proofErr w:type="spellStart"/>
             <w:r>
               <w:t>N_Vehiculos</w:t>
             </w:r>
-            <w:proofErr w:type="spellEnd"/>
           </w:p>
         </w:tc>
         <w:tc>
@@ -18856,11 +18265,9 @@
             <w:pPr>
               <w:ind w:firstLine="0"/>
             </w:pPr>
-            <w:proofErr w:type="spellStart"/>
             <w:r>
               <w:t>N_Suma_Identificados</w:t>
             </w:r>
-            <w:proofErr w:type="spellEnd"/>
           </w:p>
         </w:tc>
         <w:tc>
@@ -18912,11 +18319,9 @@
             <w:pPr>
               <w:ind w:firstLine="0"/>
             </w:pPr>
-            <w:proofErr w:type="spellStart"/>
             <w:r>
               <w:t>N_Suma_Detenidos</w:t>
             </w:r>
-            <w:proofErr w:type="spellEnd"/>
           </w:p>
         </w:tc>
         <w:tc>
@@ -18968,12 +18373,10 @@
             <w:pPr>
               <w:ind w:firstLine="0"/>
             </w:pPr>
-            <w:proofErr w:type="spellStart"/>
             <w:r>
               <w:lastRenderedPageBreak/>
               <w:t>N_Suma_Denuncias</w:t>
             </w:r>
-            <w:proofErr w:type="spellEnd"/>
           </w:p>
         </w:tc>
         <w:tc>
@@ -19025,11 +18428,9 @@
             <w:pPr>
               <w:ind w:firstLine="0"/>
             </w:pPr>
-            <w:proofErr w:type="spellStart"/>
             <w:r>
               <w:t>N_Suma_Vehiculos</w:t>
             </w:r>
-            <w:proofErr w:type="spellEnd"/>
           </w:p>
         </w:tc>
         <w:tc>
@@ -19079,7 +18480,7 @@
         <w:pStyle w:val="Descripcin"/>
         <w:jc w:val="center"/>
       </w:pPr>
-      <w:bookmarkStart w:id="63" w:name="_Toc68811281"/>
+      <w:bookmarkStart w:id="63" w:name="_Toc68880515"/>
       <w:r>
         <w:t xml:space="preserve">Tabla </w:t>
       </w:r>
@@ -19092,15 +18493,7 @@
         </w:r>
       </w:fldSimple>
       <w:r>
-        <w:t xml:space="preserve"> - Diseño físico de </w:t>
-      </w:r>
-      <w:proofErr w:type="spellStart"/>
-      <w:r>
-        <w:t>Fact_Infracciones_Evolucion</w:t>
-      </w:r>
-      <w:proofErr w:type="spellEnd"/>
-      <w:r>
-        <w:t>.</w:t>
+        <w:t xml:space="preserve"> - Diseño físico de Fact_Infracciones_Evolucion.</w:t>
       </w:r>
       <w:bookmarkEnd w:id="63"/>
     </w:p>
@@ -19166,7 +18559,7 @@
         <w:pStyle w:val="Descripcin"/>
         <w:jc w:val="center"/>
       </w:pPr>
-      <w:bookmarkStart w:id="64" w:name="_Toc68811297"/>
+      <w:bookmarkStart w:id="64" w:name="_Toc68880531"/>
       <w:r>
         <w:t xml:space="preserve">Ilustración </w:t>
       </w:r>
@@ -19179,26 +18572,23 @@
         </w:r>
       </w:fldSimple>
       <w:r>
-        <w:t xml:space="preserve"> - Representación del diseño físico </w:t>
-      </w:r>
-      <w:r>
-        <w:t>para</w:t>
-      </w:r>
-      <w:r>
-        <w:t xml:space="preserve"> </w:t>
-      </w:r>
-      <w:proofErr w:type="spellStart"/>
-      <w:r>
-        <w:t>Fact_Infracciones_Evolucion</w:t>
-      </w:r>
-      <w:proofErr w:type="spellEnd"/>
+        <w:t xml:space="preserve"> - </w:t>
+      </w:r>
+      <w:r>
+        <w:t>D</w:t>
+      </w:r>
+      <w:r>
+        <w:t>iseño físico</w:t>
+      </w:r>
+      <w:r>
+        <w:t xml:space="preserve"> de las infracciones</w:t>
+      </w:r>
       <w:r>
         <w:t>.</w:t>
       </w:r>
       <w:bookmarkEnd w:id="64"/>
     </w:p>
     <w:p>
-      <w:proofErr w:type="spellStart"/>
       <w:r>
         <w:rPr>
           <w:b/>
@@ -19206,7 +18596,6 @@
         </w:rPr>
         <w:t>Fact_Poblacion</w:t>
       </w:r>
-      <w:proofErr w:type="spellEnd"/>
       <w:r>
         <w:t>: hecho que nos permite obtener el número de habitantes que hay por provincia.</w:t>
       </w:r>
@@ -19328,13 +18717,8 @@
             <w:pPr>
               <w:ind w:firstLine="0"/>
             </w:pPr>
-            <w:proofErr w:type="spellStart"/>
-            <w:r>
-              <w:t>PK_FK_Lugar</w:t>
-            </w:r>
-            <w:proofErr w:type="spellEnd"/>
-            <w:r>
-              <w:t xml:space="preserve"> (PK)</w:t>
+            <w:r>
+              <w:t>PK_FK_Lugar (PK)</w:t>
             </w:r>
           </w:p>
         </w:tc>
@@ -19387,11 +18771,9 @@
             <w:pPr>
               <w:ind w:firstLine="0"/>
             </w:pPr>
-            <w:proofErr w:type="spellStart"/>
             <w:r>
               <w:t>N_Poblacion</w:t>
             </w:r>
-            <w:proofErr w:type="spellEnd"/>
           </w:p>
         </w:tc>
         <w:tc>
@@ -19441,7 +18823,7 @@
         <w:pStyle w:val="Descripcin"/>
         <w:jc w:val="center"/>
       </w:pPr>
-      <w:bookmarkStart w:id="65" w:name="_Toc68811282"/>
+      <w:bookmarkStart w:id="65" w:name="_Toc68880516"/>
       <w:r>
         <w:t xml:space="preserve">Tabla </w:t>
       </w:r>
@@ -19460,15 +18842,7 @@
         <w:t>l</w:t>
       </w:r>
       <w:r>
-        <w:t xml:space="preserve"> </w:t>
-      </w:r>
-      <w:proofErr w:type="spellStart"/>
-      <w:r>
-        <w:t>Fact_Poblacion</w:t>
-      </w:r>
-      <w:proofErr w:type="spellEnd"/>
-      <w:r>
-        <w:t>.</w:t>
+        <w:t xml:space="preserve"> Fact_Poblacion.</w:t>
       </w:r>
       <w:bookmarkEnd w:id="65"/>
     </w:p>
@@ -19536,7 +18910,7 @@
         <w:pStyle w:val="Descripcin"/>
         <w:jc w:val="center"/>
       </w:pPr>
-      <w:bookmarkStart w:id="66" w:name="_Toc68811298"/>
+      <w:bookmarkStart w:id="66" w:name="_Toc68880532"/>
       <w:r>
         <w:t xml:space="preserve">Ilustración </w:t>
       </w:r>
@@ -19549,26 +18923,23 @@
         </w:r>
       </w:fldSimple>
       <w:r>
-        <w:t xml:space="preserve"> - Representación del diseño físico </w:t>
-      </w:r>
-      <w:r>
-        <w:t>para</w:t>
-      </w:r>
-      <w:r>
-        <w:t xml:space="preserve"> </w:t>
-      </w:r>
-      <w:proofErr w:type="spellStart"/>
-      <w:r>
-        <w:t>Fact_Poblacion</w:t>
-      </w:r>
-      <w:proofErr w:type="spellEnd"/>
+        <w:t xml:space="preserve"> - </w:t>
+      </w:r>
+      <w:r>
+        <w:t>D</w:t>
+      </w:r>
+      <w:r>
+        <w:t>iseño físico</w:t>
+      </w:r>
+      <w:r>
+        <w:t xml:space="preserve"> del análisis de la población</w:t>
+      </w:r>
       <w:r>
         <w:t>.</w:t>
       </w:r>
       <w:bookmarkEnd w:id="66"/>
     </w:p>
     <w:p>
-      <w:proofErr w:type="spellStart"/>
       <w:r>
         <w:rPr>
           <w:b/>
@@ -19576,7 +18947,6 @@
         </w:rPr>
         <w:t>Fact_Movilidad</w:t>
       </w:r>
-      <w:proofErr w:type="spellEnd"/>
       <w:r>
         <w:t>: hecho que nos permite obtener el porcentaje de la población que se ha desplazado durante el estado de alarma, junto con la media del porcentaje mensual.</w:t>
       </w:r>
@@ -19698,13 +19068,8 @@
             <w:pPr>
               <w:ind w:firstLine="0"/>
             </w:pPr>
-            <w:proofErr w:type="spellStart"/>
-            <w:r>
-              <w:t>PK_FK_Fecha</w:t>
-            </w:r>
-            <w:proofErr w:type="spellEnd"/>
-            <w:r>
-              <w:t xml:space="preserve"> (PK)</w:t>
+            <w:r>
+              <w:t>PK_FK_Fecha (PK)</w:t>
             </w:r>
           </w:p>
         </w:tc>
@@ -19757,13 +19122,8 @@
             <w:pPr>
               <w:ind w:firstLine="0"/>
             </w:pPr>
-            <w:proofErr w:type="spellStart"/>
-            <w:r>
-              <w:t>PK_FK_Lugar</w:t>
-            </w:r>
-            <w:proofErr w:type="spellEnd"/>
-            <w:r>
-              <w:t xml:space="preserve"> (PK)</w:t>
+            <w:r>
+              <w:t>PK_FK_Lugar (PK)</w:t>
             </w:r>
           </w:p>
         </w:tc>
@@ -19816,11 +19176,9 @@
             <w:pPr>
               <w:ind w:firstLine="0"/>
             </w:pPr>
-            <w:proofErr w:type="spellStart"/>
             <w:r>
               <w:t>N_Porcentaje</w:t>
             </w:r>
-            <w:proofErr w:type="spellEnd"/>
           </w:p>
         </w:tc>
         <w:tc>
@@ -19872,11 +19230,9 @@
             <w:pPr>
               <w:ind w:firstLine="0"/>
             </w:pPr>
-            <w:proofErr w:type="spellStart"/>
             <w:r>
               <w:t>N_Media_Porcentaje</w:t>
             </w:r>
-            <w:proofErr w:type="spellEnd"/>
           </w:p>
         </w:tc>
         <w:tc>
@@ -19926,7 +19282,7 @@
         <w:pStyle w:val="Descripcin"/>
         <w:jc w:val="center"/>
       </w:pPr>
-      <w:bookmarkStart w:id="67" w:name="_Toc68811283"/>
+      <w:bookmarkStart w:id="67" w:name="_Toc68880517"/>
       <w:r>
         <w:t xml:space="preserve">Tabla </w:t>
       </w:r>
@@ -19939,15 +19295,7 @@
         </w:r>
       </w:fldSimple>
       <w:r>
-        <w:t xml:space="preserve"> - Diseño físico de </w:t>
-      </w:r>
-      <w:proofErr w:type="spellStart"/>
-      <w:r>
-        <w:t>Fact_Movilidad</w:t>
-      </w:r>
-      <w:proofErr w:type="spellEnd"/>
-      <w:r>
-        <w:t>.</w:t>
+        <w:t xml:space="preserve"> - Diseño físico de Fact_Movilidad.</w:t>
       </w:r>
       <w:bookmarkEnd w:id="67"/>
     </w:p>
@@ -20015,7 +19363,7 @@
         <w:pStyle w:val="Descripcin"/>
         <w:jc w:val="center"/>
       </w:pPr>
-      <w:bookmarkStart w:id="68" w:name="_Toc68811299"/>
+      <w:bookmarkStart w:id="68" w:name="_Toc68880533"/>
       <w:r>
         <w:t xml:space="preserve">Ilustración </w:t>
       </w:r>
@@ -20028,32 +19376,26 @@
         </w:r>
       </w:fldSimple>
       <w:r>
-        <w:t xml:space="preserve"> - Representación del diseño</w:t>
+        <w:t xml:space="preserve"> - </w:t>
+      </w:r>
+      <w:r>
+        <w:t>D</w:t>
+      </w:r>
+      <w:r>
+        <w:t>iseño</w:t>
       </w:r>
       <w:r>
         <w:t xml:space="preserve"> físico</w:t>
       </w:r>
       <w:r>
-        <w:t xml:space="preserve"> </w:t>
-      </w:r>
-      <w:r>
-        <w:t>para</w:t>
-      </w:r>
-      <w:r>
-        <w:t xml:space="preserve"> </w:t>
-      </w:r>
-      <w:proofErr w:type="spellStart"/>
-      <w:r>
-        <w:t>Fact_Movilidad</w:t>
-      </w:r>
-      <w:proofErr w:type="spellEnd"/>
+        <w:t xml:space="preserve"> de la evolución de la movilidad</w:t>
+      </w:r>
       <w:r>
         <w:t>.</w:t>
       </w:r>
       <w:bookmarkEnd w:id="68"/>
     </w:p>
     <w:p>
-      <w:proofErr w:type="spellStart"/>
       <w:r>
         <w:rPr>
           <w:b/>
@@ -20061,7 +19403,6 @@
         </w:rPr>
         <w:t>Fact_Evitacion_Aglomeracion</w:t>
       </w:r>
-      <w:proofErr w:type="spellEnd"/>
       <w:r>
         <w:t>: hecho que nos permite obtener el porcentaje de la población que ha evitado una aglomeración según la edad y la provincia, además obtenemos el máximo porcentaje de entre todos los rangos por provincia.</w:t>
       </w:r>
@@ -20183,13 +19524,8 @@
             <w:pPr>
               <w:ind w:firstLine="0"/>
             </w:pPr>
-            <w:proofErr w:type="spellStart"/>
-            <w:r>
-              <w:t>PK_FK_Lugar</w:t>
-            </w:r>
-            <w:proofErr w:type="spellEnd"/>
-            <w:r>
-              <w:t xml:space="preserve"> (PK)</w:t>
+            <w:r>
+              <w:t>PK_FK_Lugar (PK)</w:t>
             </w:r>
           </w:p>
         </w:tc>
@@ -20242,13 +19578,8 @@
             <w:pPr>
               <w:ind w:firstLine="0"/>
             </w:pPr>
-            <w:proofErr w:type="spellStart"/>
-            <w:r>
-              <w:t>PK_FK_GrupoEdad</w:t>
-            </w:r>
-            <w:proofErr w:type="spellEnd"/>
-            <w:r>
-              <w:t xml:space="preserve"> (PK)</w:t>
+            <w:r>
+              <w:t>PK_FK_GrupoEdad (PK)</w:t>
             </w:r>
           </w:p>
         </w:tc>
@@ -20301,11 +19632,9 @@
             <w:pPr>
               <w:ind w:firstLine="0"/>
             </w:pPr>
-            <w:proofErr w:type="spellStart"/>
             <w:r>
               <w:t>N_Porcentaje</w:t>
             </w:r>
-            <w:proofErr w:type="spellEnd"/>
           </w:p>
         </w:tc>
         <w:tc>
@@ -20357,11 +19686,9 @@
             <w:pPr>
               <w:ind w:firstLine="0"/>
             </w:pPr>
-            <w:proofErr w:type="spellStart"/>
             <w:r>
               <w:t>N_Max_Porcentaje</w:t>
             </w:r>
-            <w:proofErr w:type="spellEnd"/>
           </w:p>
         </w:tc>
         <w:tc>
@@ -20411,7 +19738,7 @@
         <w:pStyle w:val="Descripcin"/>
         <w:jc w:val="center"/>
       </w:pPr>
-      <w:bookmarkStart w:id="69" w:name="_Toc68811284"/>
+      <w:bookmarkStart w:id="69" w:name="_Toc68880518"/>
       <w:r>
         <w:t xml:space="preserve">Tabla </w:t>
       </w:r>
@@ -20424,15 +19751,7 @@
         </w:r>
       </w:fldSimple>
       <w:r>
-        <w:t xml:space="preserve"> - Diseño físico de </w:t>
-      </w:r>
-      <w:proofErr w:type="spellStart"/>
-      <w:r>
-        <w:t>Fact_Evitacion_Aglomeracion</w:t>
-      </w:r>
-      <w:proofErr w:type="spellEnd"/>
-      <w:r>
-        <w:t>.</w:t>
+        <w:t xml:space="preserve"> - Diseño físico de Fact_Evitacion_Aglomeracion.</w:t>
       </w:r>
       <w:bookmarkEnd w:id="69"/>
     </w:p>
@@ -20500,7 +19819,7 @@
         <w:pStyle w:val="Descripcin"/>
         <w:jc w:val="center"/>
       </w:pPr>
-      <w:bookmarkStart w:id="70" w:name="_Toc68811300"/>
+      <w:bookmarkStart w:id="70" w:name="_Toc68880534"/>
       <w:r>
         <w:t xml:space="preserve">Ilustración </w:t>
       </w:r>
@@ -20513,7 +19832,13 @@
         </w:r>
       </w:fldSimple>
       <w:r>
-        <w:t xml:space="preserve"> - Representación del diseño</w:t>
+        <w:t xml:space="preserve"> - </w:t>
+      </w:r>
+      <w:r>
+        <w:t>D</w:t>
+      </w:r>
+      <w:r>
+        <w:t>iseño</w:t>
       </w:r>
       <w:r>
         <w:t xml:space="preserve"> </w:t>
@@ -20525,16 +19850,8 @@
         <w:t xml:space="preserve"> </w:t>
       </w:r>
       <w:r>
-        <w:t>para</w:t>
-      </w:r>
-      <w:r>
-        <w:t xml:space="preserve"> </w:t>
-      </w:r>
-      <w:proofErr w:type="spellStart"/>
-      <w:r>
-        <w:t>Fact_Evitacion_Aglomeracion</w:t>
-      </w:r>
-      <w:proofErr w:type="spellEnd"/>
+        <w:t>de la evitación de las aglomeraciones</w:t>
+      </w:r>
       <w:r>
         <w:t>.</w:t>
       </w:r>
@@ -20582,7 +19899,7 @@
               <w:jc w:val="center"/>
               <w:outlineLvl w:val="0"/>
             </w:pPr>
-            <w:bookmarkStart w:id="71" w:name="_Toc68811121"/>
+            <w:bookmarkStart w:id="71" w:name="_Toc68880480"/>
             <w:r>
               <w:t>Bibliografía</w:t>
             </w:r>
@@ -22937,7 +22254,6 @@
   <w:style w:type="character" w:default="1" w:styleId="Fuentedeprrafopredeter">
     <w:name w:val="Default Paragraph Font"/>
     <w:uiPriority w:val="1"/>
-    <w:semiHidden/>
     <w:unhideWhenUsed/>
   </w:style>
   <w:style w:type="table" w:default="1" w:styleId="Tablanormal">

</xml_diff>